<commit_message>
Completed version of Module2 for v3
</commit_message>
<xml_diff>
--- a/FSharpWorkshop_Exercises.docx
+++ b/FSharpWorkshop_Exercises.docx
@@ -2,8 +2,6 @@
 <file path=word/document.xml><?xml version="1.0" encoding="utf-8"?>
 <w:document xmlns:wpc="http://schemas.microsoft.com/office/word/2010/wordprocessingCanvas" xmlns:cx="http://schemas.microsoft.com/office/drawing/2014/chartex" xmlns:cx1="http://schemas.microsoft.com/office/drawing/2015/9/8/chartex" xmlns:cx2="http://schemas.microsoft.com/office/drawing/2015/10/21/chartex" xmlns:mc="http://schemas.openxmlformats.org/markup-compatibility/2006" xmlns:o="urn:schemas-microsoft-com:office:office" xmlns:r="http://schemas.openxmlformats.org/officeDocument/2006/relationships" xmlns:m="http://schemas.openxmlformats.org/officeDocument/2006/math" xmlns:v="urn:schemas-microsoft-com:vml" xmlns:wp14="http://schemas.microsoft.com/office/word/2010/wordprocessingDrawing" xmlns:wp="http://schemas.openxmlformats.org/drawingml/2006/wordprocessingDrawing" xmlns:w10="urn:schemas-microsoft-com:office:word" xmlns:w="http://schemas.openxmlformats.org/wordprocessingml/2006/main" xmlns:w14="http://schemas.microsoft.com/office/word/2010/wordml" xmlns:w15="http://schemas.microsoft.com/office/word/2012/wordml" xmlns:w16se="http://schemas.microsoft.com/office/word/2015/wordml/symex" xmlns:wpg="http://schemas.microsoft.com/office/word/2010/wordprocessingGroup" xmlns:wpi="http://schemas.microsoft.com/office/word/2010/wordprocessingInk" xmlns:wne="http://schemas.microsoft.com/office/word/2006/wordml" xmlns:wps="http://schemas.microsoft.com/office/word/2010/wordprocessingShape" mc:Ignorable="w14 w15 w16se wp14">
   <w:body>
-    <w:bookmarkStart w:id="0" w:name="_GoBack" w:displacedByCustomXml="next"/>
-    <w:bookmarkEnd w:id="0" w:displacedByCustomXml="next"/>
     <w:sdt>
       <w:sdtPr>
         <w:id w:val="-388415555"/>
@@ -155,11 +153,9 @@
                                 <w:pPr>
                                   <w:pStyle w:val="TableSpace"/>
                                 </w:pPr>
-                                <w:proofErr w:type="spellStart"/>
                                 <w:r>
                                   <w:t>SSeasdfad</w:t>
                                 </w:r>
-                                <w:proofErr w:type="spellEnd"/>
                               </w:p>
                             </w:txbxContent>
                           </wps:txbx>
@@ -267,11 +263,9 @@
                           <w:pPr>
                             <w:pStyle w:val="TableSpace"/>
                           </w:pPr>
-                          <w:proofErr w:type="spellStart"/>
                           <w:r>
                             <w:t>SSeasdfad</w:t>
                           </w:r>
-                          <w:proofErr w:type="spellEnd"/>
                         </w:p>
                       </w:txbxContent>
                     </v:textbox>
@@ -397,7 +391,7 @@
                   </wp:anchor>
                 </w:drawing>
               </mc:Choice>
-              <mc:Fallback>
+              <mc:Fallback xmlns="">
                 <w:pict>
                   <v:shape w14:anchorId="136647BA" id="Text Box 2" o:spid="_x0000_s1027" type="#_x0000_t202" alt="Text box displaying document title and subtitle" style="position:absolute;margin-left:416.8pt;margin-top:195pt;width:468pt;height:279pt;z-index:251659264;visibility:visible;mso-wrap-style:square;mso-width-percent:0;mso-height-percent:0;mso-wrap-distance-left:9pt;mso-wrap-distance-top:0;mso-wrap-distance-right:9pt;mso-wrap-distance-bottom:0;mso-position-horizontal:right;mso-position-horizontal-relative:margin;mso-position-vertical:absolute;mso-position-vertical-relative:margin;mso-width-percent:0;mso-height-percent:0;mso-width-relative:margin;mso-height-relative:margin;v-text-anchor:top" o:gfxdata="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" filled="f" stroked="f" strokeweight=".5pt">
                     <v:textbox inset="0,0,0,0">
@@ -928,12 +922,12 @@
       <w:pPr>
         <w:pStyle w:val="Heading1"/>
       </w:pPr>
-      <w:bookmarkStart w:id="1" w:name="_Toc439596078"/>
+      <w:bookmarkStart w:id="0" w:name="_Toc439596078"/>
       <w:r>
         <w:lastRenderedPageBreak/>
         <w:t>Introduction</w:t>
       </w:r>
-      <w:bookmarkEnd w:id="1"/>
+      <w:bookmarkEnd w:id="0"/>
     </w:p>
     <w:p>
       <w:r>
@@ -1292,7 +1286,7 @@
               </wp:inline>
             </w:drawing>
           </mc:Choice>
-          <mc:Fallback>
+          <mc:Fallback xmlns="">
             <w:pict>
               <v:group id="Group 1" o:spid="_x0000_s1028" style="width:246.65pt;height:169.25pt;mso-position-horizontal-relative:char;mso-position-vertical-relative:line" coordsize="55614,38164" o:gfxdata="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">
                 <v:shapetype id="_x0000_t15" coordsize="21600,21600" o:spt="15" adj="16200" path="m@0,l,,,21600@0,21600,21600,10800xe">
@@ -1509,7 +1503,7 @@
       <w:pPr>
         <w:pStyle w:val="Heading2"/>
       </w:pPr>
-      <w:bookmarkStart w:id="2" w:name="_Toc398747067"/>
+      <w:bookmarkStart w:id="1" w:name="_Toc398747067"/>
       <w:r>
         <w:t>Pre-r</w:t>
       </w:r>
@@ -1551,13 +1545,8 @@
           <w:numId w:val="11"/>
         </w:numPr>
       </w:pPr>
-      <w:proofErr w:type="spellStart"/>
-      <w:r>
-        <w:t>Xamarin</w:t>
-      </w:r>
-      <w:proofErr w:type="spellEnd"/>
-      <w:r>
-        <w:t xml:space="preserve"> Studio</w:t>
+      <w:r>
+        <w:t>Xamarin Studio</w:t>
       </w:r>
       <w:r>
         <w:t xml:space="preserve"> 6</w:t>
@@ -1575,15 +1564,7 @@
         </w:numPr>
       </w:pPr>
       <w:r>
-        <w:t xml:space="preserve">Atom + F# Compiler + </w:t>
-      </w:r>
-      <w:proofErr w:type="spellStart"/>
-      <w:r>
-        <w:t>Ionide</w:t>
-      </w:r>
-      <w:proofErr w:type="spellEnd"/>
-      <w:r>
-        <w:t xml:space="preserve"> package or</w:t>
+        <w:t>Atom + F# Compiler + Ionide package or</w:t>
       </w:r>
     </w:p>
     <w:p>
@@ -1595,15 +1576,7 @@
         </w:numPr>
       </w:pPr>
       <w:r>
-        <w:t xml:space="preserve">Visual Studio Code + F# Compiler + </w:t>
-      </w:r>
-      <w:proofErr w:type="spellStart"/>
-      <w:r>
-        <w:t>Ionide</w:t>
-      </w:r>
-      <w:proofErr w:type="spellEnd"/>
-      <w:r>
-        <w:t xml:space="preserve"> package</w:t>
+        <w:t>Visual Studio Code + F# Compiler + Ionide package</w:t>
       </w:r>
     </w:p>
     <w:p>
@@ -1622,13 +1595,8 @@
           <w:numId w:val="13"/>
         </w:numPr>
       </w:pPr>
-      <w:proofErr w:type="spellStart"/>
-      <w:r>
-        <w:t>Xamarin</w:t>
-      </w:r>
-      <w:proofErr w:type="spellEnd"/>
-      <w:r>
-        <w:t xml:space="preserve"> Studio</w:t>
+      <w:r>
+        <w:t>Xamarin Studio</w:t>
       </w:r>
       <w:r>
         <w:t xml:space="preserve"> 6 + Mono</w:t>
@@ -1646,15 +1614,7 @@
         </w:numPr>
       </w:pPr>
       <w:r>
-        <w:t xml:space="preserve">Atom + Mono + </w:t>
-      </w:r>
-      <w:proofErr w:type="spellStart"/>
-      <w:r>
-        <w:t>Ionide</w:t>
-      </w:r>
-      <w:proofErr w:type="spellEnd"/>
-      <w:r>
-        <w:t xml:space="preserve"> package or</w:t>
+        <w:t>Atom + Mono + Ionide package or</w:t>
       </w:r>
     </w:p>
     <w:p>
@@ -1672,44 +1632,8 @@
         <w:rPr>
           <w:lang w:val="es-AR"/>
         </w:rPr>
-        <w:t xml:space="preserve">Visual Studio </w:t>
-      </w:r>
-      <w:proofErr w:type="spellStart"/>
-      <w:r>
-        <w:rPr>
-          <w:lang w:val="es-AR"/>
-        </w:rPr>
-        <w:t>Code</w:t>
-      </w:r>
-      <w:proofErr w:type="spellEnd"/>
-      <w:r>
-        <w:rPr>
-          <w:lang w:val="es-AR"/>
-        </w:rPr>
-        <w:t xml:space="preserve"> + Mono + </w:t>
-      </w:r>
-      <w:proofErr w:type="spellStart"/>
-      <w:r>
-        <w:rPr>
-          <w:lang w:val="es-AR"/>
-        </w:rPr>
-        <w:t>Ionide</w:t>
-      </w:r>
-      <w:proofErr w:type="spellEnd"/>
-      <w:r>
-        <w:rPr>
-          <w:lang w:val="es-AR"/>
-        </w:rPr>
-        <w:t xml:space="preserve"> </w:t>
-      </w:r>
-      <w:proofErr w:type="spellStart"/>
-      <w:r>
-        <w:rPr>
-          <w:lang w:val="es-AR"/>
-        </w:rPr>
-        <w:t>package</w:t>
-      </w:r>
-      <w:proofErr w:type="spellEnd"/>
+        <w:t>Visual Studio Code + Mono + Ionide package</w:t>
+      </w:r>
     </w:p>
     <w:p>
       <w:pPr>
@@ -1728,15 +1652,7 @@
         </w:numPr>
       </w:pPr>
       <w:r>
-        <w:t xml:space="preserve">Atom + Mono + </w:t>
-      </w:r>
-      <w:proofErr w:type="spellStart"/>
-      <w:r>
-        <w:t>Ionide</w:t>
-      </w:r>
-      <w:proofErr w:type="spellEnd"/>
-      <w:r>
-        <w:t xml:space="preserve"> package or</w:t>
+        <w:t>Atom + Mono + Ionide package or</w:t>
       </w:r>
     </w:p>
     <w:p>
@@ -1754,44 +1670,8 @@
         <w:rPr>
           <w:lang w:val="es-AR"/>
         </w:rPr>
-        <w:t xml:space="preserve">Visual Studio </w:t>
-      </w:r>
-      <w:proofErr w:type="spellStart"/>
-      <w:r>
-        <w:rPr>
-          <w:lang w:val="es-AR"/>
-        </w:rPr>
-        <w:t>Code</w:t>
-      </w:r>
-      <w:proofErr w:type="spellEnd"/>
-      <w:r>
-        <w:rPr>
-          <w:lang w:val="es-AR"/>
-        </w:rPr>
-        <w:t xml:space="preserve"> + Mono + </w:t>
-      </w:r>
-      <w:proofErr w:type="spellStart"/>
-      <w:r>
-        <w:rPr>
-          <w:lang w:val="es-AR"/>
-        </w:rPr>
-        <w:t>Ionide</w:t>
-      </w:r>
-      <w:proofErr w:type="spellEnd"/>
-      <w:r>
-        <w:rPr>
-          <w:lang w:val="es-AR"/>
-        </w:rPr>
-        <w:t xml:space="preserve"> </w:t>
-      </w:r>
-      <w:proofErr w:type="spellStart"/>
-      <w:r>
-        <w:rPr>
-          <w:lang w:val="es-AR"/>
-        </w:rPr>
-        <w:t>package</w:t>
-      </w:r>
-      <w:proofErr w:type="spellEnd"/>
+        <w:t>Visual Studio Code + Mono + Ionide package</w:t>
+      </w:r>
     </w:p>
     <w:p>
       <w:r>
@@ -1808,8 +1688,8 @@
       <w:pPr>
         <w:pStyle w:val="Heading2"/>
       </w:pPr>
-      <w:bookmarkStart w:id="3" w:name="_Toc402896135"/>
-      <w:bookmarkStart w:id="4" w:name="_Toc439596081"/>
+      <w:bookmarkStart w:id="2" w:name="_Toc402896135"/>
+      <w:bookmarkStart w:id="3" w:name="_Toc439596081"/>
       <w:r>
         <w:lastRenderedPageBreak/>
         <w:t>C</w:t>
@@ -1820,9 +1700,9 @@
       <w:r>
         <w:t>onventions</w:t>
       </w:r>
+      <w:bookmarkEnd w:id="1"/>
       <w:bookmarkEnd w:id="2"/>
       <w:bookmarkEnd w:id="3"/>
-      <w:bookmarkEnd w:id="4"/>
     </w:p>
     <w:p>
       <w:r>
@@ -2020,7 +1900,7 @@
               </wp:inline>
             </w:drawing>
           </mc:Choice>
-          <mc:Fallback>
+          <mc:Fallback xmlns="">
             <w:pict>
               <v:group w14:anchorId="1FC78828" id="Group 19" o:spid="_x0000_s1026" alt="Tip icon" style="width:8.8pt;height:8.8pt;mso-position-horizontal-relative:char;mso-position-vertical-relative:line" coordsize="228600,228600" o:gfxdata="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">
                 <v:oval id="Oval 121" o:spid="_x0000_s1027" style="position:absolute;width:228600;height:228600;visibility:visible;mso-wrap-style:square;v-text-anchor:top" o:gfxdata="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" fillcolor="#92278f [3204]" stroked="f" strokeweight="0">
@@ -2258,7 +2138,7 @@
                     </wp:inline>
                   </w:drawing>
                 </mc:Choice>
-                <mc:Fallback>
+                <mc:Fallback xmlns="">
                   <w:pict>
                     <v:group w14:anchorId="7409D1C1" id="Group 19" o:spid="_x0000_s1026" alt="Tip icon" style="width:18pt;height:18pt;mso-position-horizontal-relative:char;mso-position-vertical-relative:line" coordsize="228600,228600" o:gfxdata="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">
                       <v:oval id="Oval 14" o:spid="_x0000_s1027" style="position:absolute;width:228600;height:228600;visibility:visible;mso-wrap-style:square;v-text-anchor:top" o:gfxdata="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" fillcolor="#92278f [3204]" stroked="f" strokeweight="0">
@@ -2294,17 +2174,7 @@
                 <w:sz w:val="18"/>
                 <w:szCs w:val="18"/>
               </w:rPr>
-              <w:t xml:space="preserve">&gt; </w:t>
-            </w:r>
-            <w:proofErr w:type="spellStart"/>
-            <w:r>
-              <w:rPr>
-                <w:rFonts w:ascii="Consolas" w:hAnsi="Consolas" w:cs="Consolas"/>
-                <w:i w:val="0"/>
-                <w:sz w:val="18"/>
-                <w:szCs w:val="18"/>
-              </w:rPr>
-              <w:t>incre</w:t>
+              <w:t>&gt; incre</w:t>
             </w:r>
             <w:r>
               <w:rPr>
@@ -2313,47 +2183,7 @@
                 <w:sz w:val="18"/>
                 <w:szCs w:val="18"/>
               </w:rPr>
-              <w:t>aseCredit</w:t>
-            </w:r>
-            <w:proofErr w:type="spellEnd"/>
-            <w:r>
-              <w:rPr>
-                <w:rFonts w:ascii="Consolas" w:hAnsi="Consolas" w:cs="Consolas"/>
-                <w:i w:val="0"/>
-                <w:sz w:val="18"/>
-                <w:szCs w:val="18"/>
-              </w:rPr>
-              <w:t xml:space="preserve"> </w:t>
-            </w:r>
-            <w:proofErr w:type="spellStart"/>
-            <w:r>
-              <w:rPr>
-                <w:rFonts w:ascii="Consolas" w:hAnsi="Consolas" w:cs="Consolas"/>
-                <w:i w:val="0"/>
-                <w:sz w:val="18"/>
-                <w:szCs w:val="18"/>
-              </w:rPr>
-              <w:t>vipCondition</w:t>
-            </w:r>
-            <w:proofErr w:type="spellEnd"/>
-            <w:r>
-              <w:rPr>
-                <w:rFonts w:ascii="Consolas" w:hAnsi="Consolas" w:cs="Consolas"/>
-                <w:i w:val="0"/>
-                <w:sz w:val="18"/>
-                <w:szCs w:val="18"/>
-              </w:rPr>
-              <w:t xml:space="preserve"> </w:t>
-            </w:r>
-            <w:proofErr w:type="gramStart"/>
-            <w:r>
-              <w:rPr>
-                <w:rFonts w:ascii="Consolas" w:hAnsi="Consolas" w:cs="Consolas"/>
-                <w:i w:val="0"/>
-                <w:sz w:val="18"/>
-                <w:szCs w:val="18"/>
-              </w:rPr>
-              <w:t>customer</w:t>
+              <w:t>aseCredit vipCondition customer</w:t>
             </w:r>
             <w:r>
               <w:rPr>
@@ -2364,7 +2194,6 @@
               </w:rPr>
               <w:t>;;</w:t>
             </w:r>
-            <w:proofErr w:type="gramEnd"/>
           </w:p>
         </w:tc>
       </w:tr>
@@ -2419,7 +2248,7 @@
             <w10:borderbottom type="single" width="4"/>
             <w10:borderright type="single" width="4"/>
           </v:shape>
-          <o:OLEObject Type="Embed" ProgID="Word.OpenDocumentText.12" ShapeID="_x0000_i1025" DrawAspect="Content" ObjectID="_1537854807" r:id="rId16"/>
+          <o:OLEObject Type="Embed" ProgID="Word.OpenDocumentText.12" ShapeID="_x0000_i1025" DrawAspect="Content" ObjectID="_1540013991" r:id="rId16"/>
         </w:object>
       </w:r>
     </w:p>
@@ -2429,24 +2258,24 @@
       <w:pPr>
         <w:pStyle w:val="Heading2"/>
       </w:pPr>
-      <w:bookmarkStart w:id="5" w:name="_Toc398747068"/>
-      <w:bookmarkStart w:id="6" w:name="_Toc402896136"/>
-      <w:bookmarkStart w:id="7" w:name="_Toc439596082"/>
+      <w:bookmarkStart w:id="4" w:name="_Toc398747068"/>
+      <w:bookmarkStart w:id="5" w:name="_Toc402896136"/>
+      <w:bookmarkStart w:id="6" w:name="_Toc439596082"/>
       <w:r>
         <w:t>Source</w:t>
       </w:r>
+      <w:bookmarkEnd w:id="4"/>
+      <w:r>
+        <w:t xml:space="preserve"> Code</w:t>
+      </w:r>
+      <w:r>
+        <w:t>, Additional Material</w:t>
+      </w:r>
+      <w:r>
+        <w:t xml:space="preserve"> and Updates</w:t>
+      </w:r>
       <w:bookmarkEnd w:id="5"/>
-      <w:r>
-        <w:t xml:space="preserve"> Code</w:t>
-      </w:r>
-      <w:r>
-        <w:t>, Additional Material</w:t>
-      </w:r>
-      <w:r>
-        <w:t xml:space="preserve"> and Updates</w:t>
-      </w:r>
       <w:bookmarkEnd w:id="6"/>
-      <w:bookmarkEnd w:id="7"/>
     </w:p>
     <w:p>
       <w:hyperlink r:id="rId17" w:history="1">
@@ -2474,30 +2303,22 @@
       <w:pPr>
         <w:pStyle w:val="Heading2"/>
       </w:pPr>
-      <w:bookmarkStart w:id="8" w:name="_Toc398747069"/>
-      <w:bookmarkStart w:id="9" w:name="_Toc402896137"/>
-      <w:bookmarkStart w:id="10" w:name="_Toc439596083"/>
+      <w:bookmarkStart w:id="7" w:name="_Toc398747069"/>
+      <w:bookmarkStart w:id="8" w:name="_Toc402896137"/>
+      <w:bookmarkStart w:id="9" w:name="_Toc439596083"/>
       <w:r>
         <w:t>Author</w:t>
       </w:r>
+      <w:bookmarkEnd w:id="7"/>
       <w:bookmarkEnd w:id="8"/>
       <w:bookmarkEnd w:id="9"/>
-      <w:bookmarkEnd w:id="10"/>
     </w:p>
     <w:p>
       <w:r>
         <w:t>Jorge Fioranelli</w:t>
       </w:r>
       <w:r>
-        <w:t xml:space="preserve"> (@</w:t>
-      </w:r>
-      <w:proofErr w:type="spellStart"/>
-      <w:r>
-        <w:t>jorgefioranelli</w:t>
-      </w:r>
-      <w:proofErr w:type="spellEnd"/>
-      <w:r>
-        <w:t>)</w:t>
+        <w:t xml:space="preserve"> (@jorgefioranelli)</w:t>
       </w:r>
     </w:p>
     <w:p>
@@ -2609,15 +2430,7 @@
         <w:spacing w:after="0"/>
       </w:pPr>
       <w:r>
-        <w:t xml:space="preserve">Go to the Module1/Application, open </w:t>
-      </w:r>
-      <w:proofErr w:type="spellStart"/>
-      <w:r>
-        <w:t>Try.fsx</w:t>
-      </w:r>
-      <w:proofErr w:type="spellEnd"/>
-      <w:r>
-        <w:t>, write “let a = 1”, highlight the entire line, right click and select “Execute in Interactive”.</w:t>
+        <w:t>Go to the Module1/Application, open Try.fsx, write “let a = 1”, highlight the entire line, right click and select “Execute in Interactive”.</w:t>
       </w:r>
     </w:p>
     <w:p>
@@ -2632,29 +2445,8 @@
       <w:r>
         <w:t>Double check you see “</w:t>
       </w:r>
-      <w:proofErr w:type="spellStart"/>
-      <w:r>
-        <w:t>val</w:t>
-      </w:r>
-      <w:proofErr w:type="spellEnd"/>
-      <w:r>
-        <w:t xml:space="preserve"> </w:t>
-      </w:r>
-      <w:proofErr w:type="gramStart"/>
-      <w:r>
-        <w:t>a :</w:t>
-      </w:r>
-      <w:proofErr w:type="gramEnd"/>
-      <w:r>
-        <w:t xml:space="preserve"> </w:t>
-      </w:r>
-      <w:proofErr w:type="spellStart"/>
-      <w:r>
-        <w:t>int</w:t>
-      </w:r>
-      <w:proofErr w:type="spellEnd"/>
-      <w:r>
-        <w:t xml:space="preserve"> = 1</w:t>
+      <w:r>
+        <w:t>val a : int = 1</w:t>
       </w:r>
       <w:r>
         <w:t>” in the F# Interactive window.</w:t>
@@ -2669,13 +2461,8 @@
       <w:pPr>
         <w:pStyle w:val="Heading4"/>
       </w:pPr>
-      <w:proofErr w:type="spellStart"/>
-      <w:r>
-        <w:t>Xamarin</w:t>
-      </w:r>
-      <w:proofErr w:type="spellEnd"/>
-      <w:r>
-        <w:t xml:space="preserve"> Studio Users (Mac)</w:t>
+      <w:r>
+        <w:t>Xamarin Studio Users (Mac)</w:t>
       </w:r>
     </w:p>
     <w:p>
@@ -2688,23 +2475,7 @@
         <w:spacing w:after="0"/>
       </w:pPr>
       <w:r>
-        <w:t xml:space="preserve">Open the Terminal, go to the Module1 folder and run ./runtests.sh. If you get “Permission Denied” run </w:t>
-      </w:r>
-      <w:proofErr w:type="spellStart"/>
-      <w:r>
-        <w:t>chmod</w:t>
-      </w:r>
-      <w:proofErr w:type="spellEnd"/>
-      <w:r>
-        <w:t xml:space="preserve"> +x runtests.sh and try again (you will need to do the same for all the other .</w:t>
-      </w:r>
-      <w:proofErr w:type="spellStart"/>
-      <w:r>
-        <w:t>sh</w:t>
-      </w:r>
-      <w:proofErr w:type="spellEnd"/>
-      <w:r>
-        <w:t xml:space="preserve"> files).</w:t>
+        <w:t>Open the Terminal, go to the Module1 folder and run ./runtests.sh. If you get “Permission Denied” run chmod +x runtests.sh and try again (you will need to do the same for all the other .sh files).</w:t>
       </w:r>
     </w:p>
     <w:p>
@@ -2730,15 +2501,7 @@
         <w:spacing w:after="0"/>
       </w:pPr>
       <w:r>
-        <w:t xml:space="preserve">Open </w:t>
-      </w:r>
-      <w:proofErr w:type="spellStart"/>
-      <w:r>
-        <w:t>Xamarin</w:t>
-      </w:r>
-      <w:proofErr w:type="spellEnd"/>
-      <w:r>
-        <w:t xml:space="preserve"> Studio</w:t>
+        <w:t>Open Xamarin Studio</w:t>
       </w:r>
     </w:p>
     <w:p>
@@ -2783,15 +2546,7 @@
         <w:spacing w:after="0"/>
       </w:pPr>
       <w:r>
-        <w:t xml:space="preserve">Go to the Module1/Application, open </w:t>
-      </w:r>
-      <w:proofErr w:type="spellStart"/>
-      <w:r>
-        <w:t>Try.fsx</w:t>
-      </w:r>
-      <w:proofErr w:type="spellEnd"/>
-      <w:r>
-        <w:t>, write “let a = 1”, highlight the entire line, right click and select “Send selection to F# Interactive”.</w:t>
+        <w:t>Go to the Module1/Application, open Try.fsx, write “let a = 1”, highlight the entire line, right click and select “Send selection to F# Interactive”.</w:t>
       </w:r>
     </w:p>
     <w:p>
@@ -2806,29 +2561,8 @@
       <w:r>
         <w:t>Double check you see “</w:t>
       </w:r>
-      <w:proofErr w:type="spellStart"/>
-      <w:r>
-        <w:t>val</w:t>
-      </w:r>
-      <w:proofErr w:type="spellEnd"/>
-      <w:r>
-        <w:t xml:space="preserve"> </w:t>
-      </w:r>
-      <w:proofErr w:type="gramStart"/>
-      <w:r>
-        <w:t>a :</w:t>
-      </w:r>
-      <w:proofErr w:type="gramEnd"/>
-      <w:r>
-        <w:t xml:space="preserve"> </w:t>
-      </w:r>
-      <w:proofErr w:type="spellStart"/>
-      <w:r>
-        <w:t>int</w:t>
-      </w:r>
-      <w:proofErr w:type="spellEnd"/>
-      <w:r>
-        <w:t xml:space="preserve"> = 1</w:t>
+      <w:r>
+        <w:t>val a : int = 1</w:t>
       </w:r>
       <w:r>
         <w:t>” in the F# Interactive window.</w:t>
@@ -2857,23 +2591,7 @@
         <w:spacing w:after="0"/>
       </w:pPr>
       <w:r>
-        <w:t xml:space="preserve">Open the Command Prompt (Windows) / Terminal (Mac or Linux), go to the Module1 folder and execute runtests.bat (Windows) / runtests.sh (Mac or Linux). This process will compile and download all the packages (no tests are enabled yet). If you get “Permission Denied” run </w:t>
-      </w:r>
-      <w:proofErr w:type="spellStart"/>
-      <w:r>
-        <w:t>chmod</w:t>
-      </w:r>
-      <w:proofErr w:type="spellEnd"/>
-      <w:r>
-        <w:t xml:space="preserve"> +x runtests.sh and try again (you will need to do the same for all the other .</w:t>
-      </w:r>
-      <w:proofErr w:type="spellStart"/>
-      <w:r>
-        <w:t>sh</w:t>
-      </w:r>
-      <w:proofErr w:type="spellEnd"/>
-      <w:r>
-        <w:t xml:space="preserve"> files).</w:t>
+        <w:t>Open the Command Prompt (Windows) / Terminal (Mac or Linux), go to the Module1 folder and execute runtests.bat (Windows) / runtests.sh (Mac or Linux). This process will compile and download all the packages (no tests are enabled yet). If you get “Permission Denied” run chmod +x runtests.sh and try again (you will need to do the same for all the other .sh files).</w:t>
       </w:r>
     </w:p>
     <w:p>
@@ -2944,15 +2662,7 @@
         <w:spacing w:after="0"/>
       </w:pPr>
       <w:r>
-        <w:t xml:space="preserve">Go to the Module1/Application, open </w:t>
-      </w:r>
-      <w:proofErr w:type="spellStart"/>
-      <w:r>
-        <w:t>Try.fsx</w:t>
-      </w:r>
-      <w:proofErr w:type="spellEnd"/>
-      <w:r>
-        <w:t xml:space="preserve">, write “let a = 1”, highlight the entire line and go to View -&gt; Command Palette -&gt; </w:t>
+        <w:t xml:space="preserve">Go to the Module1/Application, open Try.fsx, write “let a = 1”, highlight the entire line and go to View -&gt; Command Palette -&gt; </w:t>
       </w:r>
       <w:r>
         <w:t>FSI: Send Selection</w:t>
@@ -2973,29 +2683,8 @@
       <w:r>
         <w:t>Double check you see “</w:t>
       </w:r>
-      <w:proofErr w:type="spellStart"/>
-      <w:r>
-        <w:t>val</w:t>
-      </w:r>
-      <w:proofErr w:type="spellEnd"/>
-      <w:r>
-        <w:t xml:space="preserve"> </w:t>
-      </w:r>
-      <w:proofErr w:type="gramStart"/>
-      <w:r>
-        <w:t>a :</w:t>
-      </w:r>
-      <w:proofErr w:type="gramEnd"/>
-      <w:r>
-        <w:t xml:space="preserve"> </w:t>
-      </w:r>
-      <w:proofErr w:type="spellStart"/>
-      <w:r>
-        <w:t>int</w:t>
-      </w:r>
-      <w:proofErr w:type="spellEnd"/>
-      <w:r>
-        <w:t xml:space="preserve"> = 1</w:t>
+      <w:r>
+        <w:t>val a : int = 1</w:t>
       </w:r>
       <w:r>
         <w:t>” in the F# Interactive window.</w:t>
@@ -3010,7 +2699,7 @@
       <w:pPr>
         <w:pStyle w:val="Heading1"/>
       </w:pPr>
-      <w:bookmarkStart w:id="11" w:name="_Toc439596084"/>
+      <w:bookmarkStart w:id="10" w:name="_Toc439596084"/>
       <w:r>
         <w:lastRenderedPageBreak/>
         <w:t>Module</w:t>
@@ -3018,7 +2707,7 @@
       <w:r>
         <w:t xml:space="preserve"> 1</w:t>
       </w:r>
-      <w:bookmarkEnd w:id="11"/>
+      <w:bookmarkEnd w:id="10"/>
     </w:p>
     <w:p>
       <w:pPr>
@@ -3116,7 +2805,7 @@
               </wp:anchor>
             </w:drawing>
           </mc:Choice>
-          <mc:Fallback>
+          <mc:Fallback xmlns="">
             <w:pict>
               <v:shape w14:anchorId="6D9669D2" id="_x0000_s1035" type="#_x0000_t202" style="position:absolute;left:0;text-align:left;margin-left:267.9pt;margin-top:8.05pt;width:319.1pt;height:22.85pt;z-index:251662336;visibility:visible;mso-wrap-style:square;mso-width-percent:0;mso-height-percent:0;mso-wrap-distance-left:9pt;mso-wrap-distance-top:3.6pt;mso-wrap-distance-right:9pt;mso-wrap-distance-bottom:3.6pt;mso-position-horizontal:right;mso-position-horizontal-relative:margin;mso-position-vertical:absolute;mso-position-vertical-relative:text;mso-width-percent:0;mso-height-percent:0;mso-width-relative:margin;mso-height-relative:margin;v-text-anchor:top" o:gfxdata="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">
                 <v:textbox>
@@ -3229,15 +2918,7 @@
         <w:t>.</w:t>
       </w:r>
       <w:r>
-        <w:t xml:space="preserve"> Go to the Module1/Application, open </w:t>
-      </w:r>
-      <w:proofErr w:type="spellStart"/>
-      <w:r>
-        <w:t>Types.fs</w:t>
-      </w:r>
-      <w:proofErr w:type="spellEnd"/>
-      <w:r>
-        <w:t xml:space="preserve"> and create a record type called “Customer” with the following fields</w:t>
+        <w:t xml:space="preserve"> Go to the Module1/Application, open Types.fs and create a record type called “Customer” with the following fields</w:t>
       </w:r>
       <w:r>
         <w:t>:</w:t>
@@ -3253,13 +2934,8 @@
         <w:spacing w:after="0"/>
       </w:pPr>
       <w:r>
-        <w:t xml:space="preserve">Id: </w:t>
-      </w:r>
-      <w:proofErr w:type="spellStart"/>
-      <w:r>
-        <w:t>int</w:t>
-      </w:r>
-      <w:proofErr w:type="spellEnd"/>
+        <w:t>Id: int</w:t>
+      </w:r>
     </w:p>
     <w:p>
       <w:pPr>
@@ -3270,13 +2946,8 @@
         </w:numPr>
         <w:spacing w:after="0"/>
       </w:pPr>
-      <w:proofErr w:type="spellStart"/>
-      <w:r>
-        <w:t>IsVip</w:t>
-      </w:r>
-      <w:proofErr w:type="spellEnd"/>
-      <w:r>
-        <w:t>: bool</w:t>
+      <w:r>
+        <w:t>IsVip: bool</w:t>
       </w:r>
     </w:p>
     <w:p>
@@ -3293,8 +2964,8 @@
       </w:r>
     </w:p>
     <w:p/>
-    <w:bookmarkStart w:id="12" w:name="_MON_1470807015"/>
-    <w:bookmarkEnd w:id="12"/>
+    <w:bookmarkStart w:id="11" w:name="_MON_1470807015"/>
+    <w:bookmarkEnd w:id="11"/>
     <w:p>
       <w:r>
         <w:object w:dxaOrig="9026" w:dyaOrig="1603">
@@ -3305,7 +2976,7 @@
             <w10:borderbottom type="single" width="4"/>
             <w10:borderright type="single" width="4"/>
           </v:shape>
-          <o:OLEObject Type="Embed" ProgID="Word.OpenDocumentText.12" ShapeID="_x0000_i1026" DrawAspect="Content" ObjectID="_1537854808" r:id="rId20"/>
+          <o:OLEObject Type="Embed" ProgID="Word.OpenDocumentText.12" ShapeID="_x0000_i1026" DrawAspect="Content" ObjectID="_1540013992" r:id="rId20"/>
         </w:object>
       </w:r>
     </w:p>
@@ -3578,7 +3249,7 @@
                     </wp:inline>
                   </w:drawing>
                 </mc:Choice>
-                <mc:Fallback>
+                <mc:Fallback xmlns="">
                   <w:pict>
                     <v:group w14:anchorId="58DF636B" id="Group 19" o:spid="_x0000_s1026" alt="Tip icon" style="width:18pt;height:18pt;mso-position-horizontal-relative:char;mso-position-vertical-relative:line" coordsize="228600,228600" o:gfxdata="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">
                       <v:oval id="Oval 47" o:spid="_x0000_s1027" style="position:absolute;width:228600;height:228600;visibility:visible;mso-wrap-style:square;v-text-anchor:top" o:gfxdata="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" fillcolor="#92278f [3204]" stroked="f" strokeweight="0">
@@ -3641,27 +3312,7 @@
                 <w:sz w:val="18"/>
                 <w:szCs w:val="18"/>
               </w:rPr>
-              <w:t xml:space="preserve">  {Id: </w:t>
-            </w:r>
-            <w:proofErr w:type="spellStart"/>
-            <w:r>
-              <w:rPr>
-                <w:rFonts w:ascii="Consolas" w:hAnsi="Consolas" w:cs="Consolas"/>
-                <w:i w:val="0"/>
-                <w:sz w:val="18"/>
-                <w:szCs w:val="18"/>
-              </w:rPr>
-              <w:t>int</w:t>
-            </w:r>
-            <w:proofErr w:type="spellEnd"/>
-            <w:r>
-              <w:rPr>
-                <w:rFonts w:ascii="Consolas" w:hAnsi="Consolas" w:cs="Consolas"/>
-                <w:i w:val="0"/>
-                <w:sz w:val="18"/>
-                <w:szCs w:val="18"/>
-              </w:rPr>
-              <w:t>;</w:t>
+              <w:t xml:space="preserve">  {Id: int;</w:t>
             </w:r>
           </w:p>
           <w:p>
@@ -3682,27 +3333,7 @@
                 <w:sz w:val="18"/>
                 <w:szCs w:val="18"/>
               </w:rPr>
-              <w:t xml:space="preserve">   </w:t>
-            </w:r>
-            <w:proofErr w:type="spellStart"/>
-            <w:r>
-              <w:rPr>
-                <w:rFonts w:ascii="Consolas" w:hAnsi="Consolas" w:cs="Consolas"/>
-                <w:i w:val="0"/>
-                <w:sz w:val="18"/>
-                <w:szCs w:val="18"/>
-              </w:rPr>
-              <w:t>IsVip</w:t>
-            </w:r>
-            <w:proofErr w:type="spellEnd"/>
-            <w:r>
-              <w:rPr>
-                <w:rFonts w:ascii="Consolas" w:hAnsi="Consolas" w:cs="Consolas"/>
-                <w:i w:val="0"/>
-                <w:sz w:val="18"/>
-                <w:szCs w:val="18"/>
-              </w:rPr>
-              <w:t>: bool;</w:t>
+              <w:t xml:space="preserve">   IsVip: bool;</w:t>
             </w:r>
           </w:p>
           <w:p>
@@ -3785,13 +3416,8 @@
       <w:r>
         <w:t>Module1/Application/</w:t>
       </w:r>
-      <w:proofErr w:type="spellStart"/>
-      <w:r>
-        <w:t>Try.fsx</w:t>
-      </w:r>
-      <w:proofErr w:type="spellEnd"/>
-      <w:r>
-        <w:t>,</w:t>
+      <w:r>
+        <w:t>Try.fsx,</w:t>
       </w:r>
       <w:r>
         <w:t xml:space="preserve"> create a new C</w:t>
@@ -3840,13 +3466,8 @@
         </w:numPr>
         <w:spacing w:after="0"/>
       </w:pPr>
-      <w:proofErr w:type="spellStart"/>
-      <w:r>
-        <w:t>IsVip</w:t>
-      </w:r>
-      <w:proofErr w:type="spellEnd"/>
-      <w:r>
-        <w:t xml:space="preserve"> = false</w:t>
+      <w:r>
+        <w:t>IsVip = false</w:t>
       </w:r>
     </w:p>
     <w:p>
@@ -3867,8 +3488,8 @@
         <w:spacing w:after="0"/>
       </w:pPr>
     </w:p>
-    <w:bookmarkStart w:id="13" w:name="_MON_1513529511"/>
-    <w:bookmarkEnd w:id="13"/>
+    <w:bookmarkStart w:id="12" w:name="_MON_1513529511"/>
+    <w:bookmarkEnd w:id="12"/>
     <w:p>
       <w:pPr>
         <w:spacing w:after="0"/>
@@ -3882,7 +3503,7 @@
             <w10:borderbottom type="single" width="4"/>
             <w10:borderright type="single" width="4"/>
           </v:shape>
-          <o:OLEObject Type="Embed" ProgID="Word.OpenDocumentText.12" ShapeID="_x0000_i1027" DrawAspect="Content" ObjectID="_1537854809" r:id="rId22"/>
+          <o:OLEObject Type="Embed" ProgID="Word.OpenDocumentText.12" ShapeID="_x0000_i1027" DrawAspect="Content" ObjectID="_1540013993" r:id="rId22"/>
         </w:object>
       </w:r>
     </w:p>
@@ -4114,7 +3735,7 @@
                     </wp:inline>
                   </w:drawing>
                 </mc:Choice>
-                <mc:Fallback>
+                <mc:Fallback xmlns="">
                   <w:pict>
                     <v:group w14:anchorId="1183A2FE" id="Group 19" o:spid="_x0000_s1026" alt="Tip icon" style="width:18pt;height:18pt;mso-position-horizontal-relative:char;mso-position-vertical-relative:line" coordsize="228600,228600" o:gfxdata="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">
                       <v:oval id="Oval 115" o:spid="_x0000_s1027" style="position:absolute;width:228600;height:228600;visibility:visible;mso-wrap-style:square;v-text-anchor:top" o:gfxdata="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" fillcolor="#92278f [3204]" stroked="f" strokeweight="0">
@@ -4149,7 +3770,6 @@
                 <w:szCs w:val="18"/>
               </w:rPr>
             </w:pPr>
-            <w:proofErr w:type="spellStart"/>
             <w:r>
               <w:rPr>
                 <w:rFonts w:ascii="Consolas" w:hAnsi="Consolas" w:cs="Consolas"/>
@@ -4157,27 +3777,7 @@
                 <w:sz w:val="18"/>
                 <w:szCs w:val="18"/>
               </w:rPr>
-              <w:t>val</w:t>
-            </w:r>
-            <w:proofErr w:type="spellEnd"/>
-            <w:r>
-              <w:rPr>
-                <w:rFonts w:ascii="Consolas" w:hAnsi="Consolas" w:cs="Consolas"/>
-                <w:i w:val="0"/>
-                <w:sz w:val="18"/>
-                <w:szCs w:val="18"/>
-              </w:rPr>
-              <w:t xml:space="preserve"> </w:t>
-            </w:r>
-            <w:proofErr w:type="gramStart"/>
-            <w:r>
-              <w:rPr>
-                <w:rFonts w:ascii="Consolas" w:hAnsi="Consolas" w:cs="Consolas"/>
-                <w:i w:val="0"/>
-                <w:sz w:val="18"/>
-                <w:szCs w:val="18"/>
-              </w:rPr>
-              <w:t>customer</w:t>
+              <w:t>val customer</w:t>
             </w:r>
             <w:r>
               <w:rPr>
@@ -4186,17 +3786,7 @@
                 <w:sz w:val="18"/>
                 <w:szCs w:val="18"/>
               </w:rPr>
-              <w:t xml:space="preserve"> :</w:t>
-            </w:r>
-            <w:proofErr w:type="gramEnd"/>
-            <w:r>
-              <w:rPr>
-                <w:rFonts w:ascii="Consolas" w:hAnsi="Consolas" w:cs="Consolas"/>
-                <w:i w:val="0"/>
-                <w:sz w:val="18"/>
-                <w:szCs w:val="18"/>
-              </w:rPr>
-              <w:t xml:space="preserve"> Customer = {Id = 1;</w:t>
+              <w:t xml:space="preserve"> : Customer = {Id = 1;</w:t>
             </w:r>
           </w:p>
           <w:p>
@@ -4219,7 +3809,6 @@
               </w:rPr>
               <w:t xml:space="preserve">                           </w:t>
             </w:r>
-            <w:proofErr w:type="spellStart"/>
             <w:r>
               <w:rPr>
                 <w:rFonts w:ascii="Consolas" w:hAnsi="Consolas" w:cs="Consolas"/>
@@ -4227,17 +3816,7 @@
                 <w:sz w:val="18"/>
                 <w:szCs w:val="18"/>
               </w:rPr>
-              <w:t>IsVip</w:t>
-            </w:r>
-            <w:proofErr w:type="spellEnd"/>
-            <w:r>
-              <w:rPr>
-                <w:rFonts w:ascii="Consolas" w:hAnsi="Consolas" w:cs="Consolas"/>
-                <w:i w:val="0"/>
-                <w:sz w:val="18"/>
-                <w:szCs w:val="18"/>
-              </w:rPr>
-              <w:t xml:space="preserve"> = false;</w:t>
+              <w:t>IsVip = false;</w:t>
             </w:r>
           </w:p>
           <w:p>
@@ -4327,15 +3906,7 @@
         <w:t xml:space="preserve"> </w:t>
       </w:r>
       <w:r>
-        <w:t>Open Module1/Tests/</w:t>
-      </w:r>
-      <w:proofErr w:type="spellStart"/>
-      <w:r>
-        <w:t>Tests.fs</w:t>
-      </w:r>
-      <w:proofErr w:type="spellEnd"/>
-      <w:r>
-        <w:t>, u</w:t>
+        <w:t>Open Module1/Tests/Tests.fs, u</w:t>
       </w:r>
       <w:r>
         <w:t>ncomment</w:t>
@@ -4407,15 +3978,7 @@
         <w:t xml:space="preserve">Step 2: </w:t>
       </w:r>
       <w:r>
-        <w:t xml:space="preserve">Create a </w:t>
-      </w:r>
-      <w:proofErr w:type="spellStart"/>
-      <w:r>
-        <w:t>tryPromoteToVip</w:t>
-      </w:r>
-      <w:proofErr w:type="spellEnd"/>
-      <w:r>
-        <w:t xml:space="preserve"> f</w:t>
+        <w:t>Create a tryPromoteToVip f</w:t>
       </w:r>
       <w:r>
         <w:t>unction</w:t>
@@ -4454,11 +4017,9 @@
       <w:r>
         <w:t>Module1/Application/</w:t>
       </w:r>
-      <w:proofErr w:type="spellStart"/>
       <w:r>
         <w:t>Functions.fs</w:t>
       </w:r>
-      <w:proofErr w:type="spellEnd"/>
       <w:r>
         <w:t xml:space="preserve"> </w:t>
       </w:r>
@@ -4472,15 +4033,7 @@
         <w:t>nctio</w:t>
       </w:r>
       <w:r>
-        <w:t>n called “</w:t>
-      </w:r>
-      <w:proofErr w:type="spellStart"/>
-      <w:r>
-        <w:t>tryPromoteToVip</w:t>
-      </w:r>
-      <w:proofErr w:type="spellEnd"/>
-      <w:r>
-        <w:t>” that</w:t>
+        <w:t>n called “tryPromoteToVip” that</w:t>
       </w:r>
     </w:p>
     <w:p>
@@ -4533,38 +4086,22 @@
         <w:spacing w:after="0"/>
       </w:pPr>
       <w:r>
-        <w:t xml:space="preserve">Returns the customer with </w:t>
-      </w:r>
-      <w:proofErr w:type="spellStart"/>
-      <w:r>
-        <w:t>Vip</w:t>
-      </w:r>
-      <w:proofErr w:type="spellEnd"/>
-      <w:r>
-        <w:t xml:space="preserve"> = true only if the </w:t>
+        <w:t xml:space="preserve">Returns the customer with Vip = true only if the </w:t>
       </w:r>
       <w:r>
         <w:t>purchases</w:t>
       </w:r>
       <w:r>
-        <w:t xml:space="preserve"> are </w:t>
-      </w:r>
-      <w:proofErr w:type="spellStart"/>
-      <w:r>
-        <w:t>greather</w:t>
-      </w:r>
-      <w:proofErr w:type="spellEnd"/>
-      <w:r>
-        <w:t xml:space="preserve"> than 100M</w:t>
-      </w:r>
-    </w:p>
-    <w:p>
-      <w:pPr>
-        <w:spacing w:after="0"/>
-      </w:pPr>
-    </w:p>
-    <w:bookmarkStart w:id="14" w:name="_MON_1470845213"/>
-    <w:bookmarkEnd w:id="14"/>
+        <w:t xml:space="preserve"> are greather than 100M</w:t>
+      </w:r>
+    </w:p>
+    <w:p>
+      <w:pPr>
+        <w:spacing w:after="0"/>
+      </w:pPr>
+    </w:p>
+    <w:bookmarkStart w:id="13" w:name="_MON_1470845213"/>
+    <w:bookmarkEnd w:id="13"/>
     <w:p>
       <w:r>
         <w:object w:dxaOrig="9026" w:dyaOrig="1158">
@@ -4575,7 +4112,7 @@
             <w10:borderbottom type="single" width="4"/>
             <w10:borderright type="single" width="4"/>
           </v:shape>
-          <o:OLEObject Type="Embed" ProgID="Word.OpenDocumentText.12" ShapeID="_x0000_i1028" DrawAspect="Content" ObjectID="_1537854810" r:id="rId24"/>
+          <o:OLEObject Type="Embed" ProgID="Word.OpenDocumentText.12" ShapeID="_x0000_i1028" DrawAspect="Content" ObjectID="_1540013994" r:id="rId24"/>
         </w:object>
       </w:r>
     </w:p>
@@ -4845,7 +4382,7 @@
                     </wp:inline>
                   </w:drawing>
                 </mc:Choice>
-                <mc:Fallback>
+                <mc:Fallback xmlns="">
                   <w:pict>
                     <v:group w14:anchorId="5A3830DF" id="Group 19" o:spid="_x0000_s1026" alt="Tip icon" style="width:18pt;height:18pt;mso-position-horizontal-relative:char;mso-position-vertical-relative:line" coordsize="228600,228600" o:gfxdata="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">
                       <v:oval id="Oval 124" o:spid="_x0000_s1027" style="position:absolute;width:228600;height:228600;visibility:visible;mso-wrap-style:square;v-text-anchor:top" o:gfxdata="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" fillcolor="#92278f [3204]" stroked="f" strokeweight="0">
@@ -4874,7 +4411,6 @@
               <w:pStyle w:val="TipText"/>
               <w:cnfStyle w:val="000000000000" w:firstRow="0" w:lastRow="0" w:firstColumn="0" w:lastColumn="0" w:oddVBand="0" w:evenVBand="0" w:oddHBand="0" w:evenHBand="0" w:firstRowFirstColumn="0" w:firstRowLastColumn="0" w:lastRowFirstColumn="0" w:lastRowLastColumn="0"/>
             </w:pPr>
-            <w:proofErr w:type="spellStart"/>
             <w:r>
               <w:rPr>
                 <w:rFonts w:ascii="Consolas" w:hAnsi="Consolas" w:cs="Consolas"/>
@@ -4882,70 +4418,8 @@
                 <w:sz w:val="18"/>
                 <w:szCs w:val="18"/>
               </w:rPr>
-              <w:t>val</w:t>
+              <w:t xml:space="preserve">val tryPromoteToVip : customer:Customer * </w:t>
             </w:r>
-            <w:proofErr w:type="spellEnd"/>
-            <w:r>
-              <w:rPr>
-                <w:rFonts w:ascii="Consolas" w:hAnsi="Consolas" w:cs="Consolas"/>
-                <w:i w:val="0"/>
-                <w:sz w:val="18"/>
-                <w:szCs w:val="18"/>
-              </w:rPr>
-              <w:t xml:space="preserve"> </w:t>
-            </w:r>
-            <w:proofErr w:type="spellStart"/>
-            <w:proofErr w:type="gramStart"/>
-            <w:r>
-              <w:rPr>
-                <w:rFonts w:ascii="Consolas" w:hAnsi="Consolas" w:cs="Consolas"/>
-                <w:i w:val="0"/>
-                <w:sz w:val="18"/>
-                <w:szCs w:val="18"/>
-              </w:rPr>
-              <w:t>tryPromoteToVip</w:t>
-            </w:r>
-            <w:proofErr w:type="spellEnd"/>
-            <w:r>
-              <w:rPr>
-                <w:rFonts w:ascii="Consolas" w:hAnsi="Consolas" w:cs="Consolas"/>
-                <w:i w:val="0"/>
-                <w:sz w:val="18"/>
-                <w:szCs w:val="18"/>
-              </w:rPr>
-              <w:t xml:space="preserve"> :</w:t>
-            </w:r>
-            <w:proofErr w:type="gramEnd"/>
-            <w:r>
-              <w:rPr>
-                <w:rFonts w:ascii="Consolas" w:hAnsi="Consolas" w:cs="Consolas"/>
-                <w:i w:val="0"/>
-                <w:sz w:val="18"/>
-                <w:szCs w:val="18"/>
-              </w:rPr>
-              <w:t xml:space="preserve"> </w:t>
-            </w:r>
-            <w:proofErr w:type="spellStart"/>
-            <w:r>
-              <w:rPr>
-                <w:rFonts w:ascii="Consolas" w:hAnsi="Consolas" w:cs="Consolas"/>
-                <w:i w:val="0"/>
-                <w:sz w:val="18"/>
-                <w:szCs w:val="18"/>
-              </w:rPr>
-              <w:t>customer:Customer</w:t>
-            </w:r>
-            <w:proofErr w:type="spellEnd"/>
-            <w:r>
-              <w:rPr>
-                <w:rFonts w:ascii="Consolas" w:hAnsi="Consolas" w:cs="Consolas"/>
-                <w:i w:val="0"/>
-                <w:sz w:val="18"/>
-                <w:szCs w:val="18"/>
-              </w:rPr>
-              <w:t xml:space="preserve"> * </w:t>
-            </w:r>
-            <w:proofErr w:type="spellStart"/>
             <w:r>
               <w:rPr>
                 <w:rFonts w:ascii="Consolas" w:hAnsi="Consolas" w:cs="Consolas"/>
@@ -4962,17 +4436,7 @@
                 <w:sz w:val="18"/>
                 <w:szCs w:val="18"/>
               </w:rPr>
-              <w:t>:decimal</w:t>
-            </w:r>
-            <w:proofErr w:type="spellEnd"/>
-            <w:r>
-              <w:rPr>
-                <w:rFonts w:ascii="Consolas" w:hAnsi="Consolas" w:cs="Consolas"/>
-                <w:i w:val="0"/>
-                <w:sz w:val="18"/>
-                <w:szCs w:val="18"/>
-              </w:rPr>
-              <w:t xml:space="preserve"> -&gt; Customer</w:t>
+              <w:t>:decimal -&gt; Customer</w:t>
             </w:r>
           </w:p>
         </w:tc>
@@ -5054,30 +4518,15 @@
       <w:r>
         <w:t>Module1/Application/</w:t>
       </w:r>
-      <w:proofErr w:type="spellStart"/>
-      <w:r>
-        <w:t>Try.fsx</w:t>
-      </w:r>
-      <w:proofErr w:type="spellEnd"/>
-      <w:r>
-        <w:t xml:space="preserve">, invoke the </w:t>
-      </w:r>
-      <w:proofErr w:type="spellStart"/>
-      <w:r>
-        <w:t>tryPromoteToVip</w:t>
-      </w:r>
-      <w:proofErr w:type="spellEnd"/>
-      <w:r>
-        <w:t xml:space="preserve"> function and assign the result to </w:t>
+      <w:r>
+        <w:t xml:space="preserve">Try.fsx, invoke the tryPromoteToVip function and assign the result to </w:t>
       </w:r>
       <w:r>
         <w:t xml:space="preserve">a value called </w:t>
       </w:r>
-      <w:proofErr w:type="spellStart"/>
       <w:r>
         <w:t>vipCustomer</w:t>
       </w:r>
-      <w:proofErr w:type="spellEnd"/>
       <w:r>
         <w:t xml:space="preserve">. </w:t>
       </w:r>
@@ -5113,8 +4562,8 @@
         <w:spacing w:after="0"/>
       </w:pPr>
     </w:p>
-    <w:bookmarkStart w:id="15" w:name="_MON_1513531166"/>
-    <w:bookmarkEnd w:id="15"/>
+    <w:bookmarkStart w:id="14" w:name="_MON_1513531166"/>
+    <w:bookmarkEnd w:id="14"/>
     <w:p>
       <w:pPr>
         <w:spacing w:after="0"/>
@@ -5128,7 +4577,7 @@
             <w10:borderbottom type="single" width="4"/>
             <w10:borderright type="single" width="4"/>
           </v:shape>
-          <o:OLEObject Type="Embed" ProgID="Word.OpenDocumentText.12" ShapeID="_x0000_i1029" DrawAspect="Content" ObjectID="_1537854811" r:id="rId26"/>
+          <o:OLEObject Type="Embed" ProgID="Word.OpenDocumentText.12" ShapeID="_x0000_i1029" DrawAspect="Content" ObjectID="_1540013995" r:id="rId26"/>
         </w:object>
       </w:r>
     </w:p>
@@ -5365,7 +4814,7 @@
                     </wp:inline>
                   </w:drawing>
                 </mc:Choice>
-                <mc:Fallback>
+                <mc:Fallback xmlns="">
                   <w:pict>
                     <v:group w14:anchorId="387D16B2" id="Group 19" o:spid="_x0000_s1026" alt="Tip icon" style="width:18pt;height:18pt;mso-position-horizontal-relative:char;mso-position-vertical-relative:line" coordsize="228600,228600" o:gfxdata="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">
                       <v:oval id="Oval 127" o:spid="_x0000_s1027" style="position:absolute;width:228600;height:228600;visibility:visible;mso-wrap-style:square;v-text-anchor:top" o:gfxdata="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" fillcolor="#92278f [3204]" stroked="f" strokeweight="0">
@@ -5400,7 +4849,6 @@
                 <w:szCs w:val="18"/>
               </w:rPr>
             </w:pPr>
-            <w:proofErr w:type="spellStart"/>
             <w:r>
               <w:rPr>
                 <w:rFonts w:ascii="Consolas" w:hAnsi="Consolas" w:cs="Consolas"/>
@@ -5408,48 +4856,7 @@
                 <w:sz w:val="18"/>
                 <w:szCs w:val="18"/>
               </w:rPr>
-              <w:t>val</w:t>
-            </w:r>
-            <w:proofErr w:type="spellEnd"/>
-            <w:r>
-              <w:rPr>
-                <w:rFonts w:ascii="Consolas" w:hAnsi="Consolas" w:cs="Consolas"/>
-                <w:i w:val="0"/>
-                <w:sz w:val="18"/>
-                <w:szCs w:val="18"/>
-              </w:rPr>
-              <w:t xml:space="preserve"> </w:t>
-            </w:r>
-            <w:proofErr w:type="spellStart"/>
-            <w:proofErr w:type="gramStart"/>
-            <w:r>
-              <w:rPr>
-                <w:rFonts w:ascii="Consolas" w:hAnsi="Consolas" w:cs="Consolas"/>
-                <w:i w:val="0"/>
-                <w:sz w:val="18"/>
-                <w:szCs w:val="18"/>
-              </w:rPr>
-              <w:t>vipCustomer</w:t>
-            </w:r>
-            <w:proofErr w:type="spellEnd"/>
-            <w:r>
-              <w:rPr>
-                <w:rFonts w:ascii="Consolas" w:hAnsi="Consolas" w:cs="Consolas"/>
-                <w:i w:val="0"/>
-                <w:sz w:val="18"/>
-                <w:szCs w:val="18"/>
-              </w:rPr>
-              <w:t xml:space="preserve"> :</w:t>
-            </w:r>
-            <w:proofErr w:type="gramEnd"/>
-            <w:r>
-              <w:rPr>
-                <w:rFonts w:ascii="Consolas" w:hAnsi="Consolas" w:cs="Consolas"/>
-                <w:i w:val="0"/>
-                <w:sz w:val="18"/>
-                <w:szCs w:val="18"/>
-              </w:rPr>
-              <w:t xml:space="preserve"> Customer = {Id = 1;</w:t>
+              <w:t>val vipCustomer : Customer = {Id = 1;</w:t>
             </w:r>
           </w:p>
           <w:p>
@@ -5470,27 +4877,7 @@
                 <w:sz w:val="18"/>
                 <w:szCs w:val="18"/>
               </w:rPr>
-              <w:t xml:space="preserve">                              </w:t>
-            </w:r>
-            <w:proofErr w:type="spellStart"/>
-            <w:r>
-              <w:rPr>
-                <w:rFonts w:ascii="Consolas" w:hAnsi="Consolas" w:cs="Consolas"/>
-                <w:i w:val="0"/>
-                <w:sz w:val="18"/>
-                <w:szCs w:val="18"/>
-              </w:rPr>
-              <w:t>IsVip</w:t>
-            </w:r>
-            <w:proofErr w:type="spellEnd"/>
-            <w:r>
-              <w:rPr>
-                <w:rFonts w:ascii="Consolas" w:hAnsi="Consolas" w:cs="Consolas"/>
-                <w:i w:val="0"/>
-                <w:sz w:val="18"/>
-                <w:szCs w:val="18"/>
-              </w:rPr>
-              <w:t xml:space="preserve"> = true;</w:t>
+              <w:t xml:space="preserve">                              IsVip = true;</w:t>
             </w:r>
           </w:p>
           <w:p>
@@ -5536,15 +4923,7 @@
         <w:t xml:space="preserve"> </w:t>
       </w:r>
       <w:r>
-        <w:t>Open Module1/Tests/</w:t>
-      </w:r>
-      <w:proofErr w:type="spellStart"/>
-      <w:r>
-        <w:t>Tests.fs</w:t>
-      </w:r>
-      <w:proofErr w:type="spellEnd"/>
-      <w:r>
-        <w:t>, u</w:t>
+        <w:t>Open Module1/Tests/Tests.fs, u</w:t>
       </w:r>
       <w:r>
         <w:t>ncomment</w:t>
@@ -5579,11 +4958,9 @@
       <w:r>
         <w:t xml:space="preserve">Step 3: Create a </w:t>
       </w:r>
-      <w:proofErr w:type="spellStart"/>
       <w:r>
         <w:t>getPurchases</w:t>
       </w:r>
-      <w:proofErr w:type="spellEnd"/>
       <w:r>
         <w:t xml:space="preserve"> f</w:t>
       </w:r>
@@ -5616,13 +4993,8 @@
         <w:t xml:space="preserve"> Add a funct</w:t>
       </w:r>
       <w:r>
-        <w:t>ion called “</w:t>
-      </w:r>
-      <w:proofErr w:type="spellStart"/>
-      <w:r>
-        <w:t>getPurchases</w:t>
-      </w:r>
-      <w:proofErr w:type="spellEnd"/>
+        <w:t>ion called “getPurchases</w:t>
+      </w:r>
       <w:r>
         <w:t>” to</w:t>
       </w:r>
@@ -5632,11 +5004,9 @@
       <w:r>
         <w:t>Module1/Application/</w:t>
       </w:r>
-      <w:proofErr w:type="spellStart"/>
       <w:r>
         <w:t>Functions.fs</w:t>
       </w:r>
-      <w:proofErr w:type="spellEnd"/>
       <w:r>
         <w:t xml:space="preserve"> that</w:t>
       </w:r>
@@ -5689,17 +5059,7 @@
         <w:spacing w:after="0"/>
       </w:pPr>
       <w:r>
-        <w:t xml:space="preserve">If </w:t>
-      </w:r>
-      <w:proofErr w:type="spellStart"/>
-      <w:proofErr w:type="gramStart"/>
-      <w:r>
-        <w:t>customer.Id</w:t>
-      </w:r>
-      <w:proofErr w:type="spellEnd"/>
-      <w:proofErr w:type="gramEnd"/>
-      <w:r>
-        <w:t xml:space="preserve"> is divisible by 2, return </w:t>
+        <w:t xml:space="preserve">If customer.Id is divisible by 2, return </w:t>
       </w:r>
       <w:r>
         <w:t>purchases</w:t>
@@ -5718,17 +5078,7 @@
         <w:spacing w:after="0"/>
       </w:pPr>
       <w:r>
-        <w:t xml:space="preserve">If </w:t>
-      </w:r>
-      <w:proofErr w:type="spellStart"/>
-      <w:proofErr w:type="gramStart"/>
-      <w:r>
-        <w:t>customer.Id</w:t>
-      </w:r>
-      <w:proofErr w:type="spellEnd"/>
-      <w:proofErr w:type="gramEnd"/>
-      <w:r>
-        <w:t xml:space="preserve"> is not divisible by 2, return </w:t>
+        <w:t xml:space="preserve">If customer.Id is not divisible by 2, return </w:t>
       </w:r>
       <w:r>
         <w:t>purchases</w:t>
@@ -5744,8 +5094,8 @@
         <w:ind w:left="1440"/>
       </w:pPr>
     </w:p>
-    <w:bookmarkStart w:id="16" w:name="_MON_1470845778"/>
-    <w:bookmarkEnd w:id="16"/>
+    <w:bookmarkStart w:id="15" w:name="_MON_1470845778"/>
+    <w:bookmarkEnd w:id="15"/>
     <w:p>
       <w:r>
         <w:object w:dxaOrig="9026" w:dyaOrig="1158">
@@ -5756,7 +5106,7 @@
             <w10:borderbottom type="single" width="4"/>
             <w10:borderright type="single" width="4"/>
           </v:shape>
-          <o:OLEObject Type="Embed" ProgID="Word.OpenDocumentText.12" ShapeID="_x0000_i1030" DrawAspect="Content" ObjectID="_1537854812" r:id="rId28"/>
+          <o:OLEObject Type="Embed" ProgID="Word.OpenDocumentText.12" ShapeID="_x0000_i1030" DrawAspect="Content" ObjectID="_1540013996" r:id="rId28"/>
         </w:object>
       </w:r>
     </w:p>
@@ -5784,11 +5134,9 @@
       <w:r>
         <w:t xml:space="preserve"> Execute </w:t>
       </w:r>
-      <w:proofErr w:type="spellStart"/>
       <w:r>
         <w:t>getPurchases</w:t>
       </w:r>
-      <w:proofErr w:type="spellEnd"/>
       <w:r>
         <w:t xml:space="preserve"> in the</w:t>
       </w:r>
@@ -6021,7 +5369,7 @@
                     </wp:inline>
                   </w:drawing>
                 </mc:Choice>
-                <mc:Fallback>
+                <mc:Fallback xmlns="">
                   <w:pict>
                     <v:group w14:anchorId="7A1B0265" id="Group 19" o:spid="_x0000_s1026" alt="Tip icon" style="width:18pt;height:18pt;mso-position-horizontal-relative:char;mso-position-vertical-relative:line" coordsize="228600,228600" o:gfxdata="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">
                       <v:oval id="Oval 21" o:spid="_x0000_s1027" style="position:absolute;width:228600;height:228600;visibility:visible;mso-wrap-style:square;v-text-anchor:top" o:gfxdata="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" fillcolor="#92278f [3204]" stroked="f" strokeweight="0">
@@ -6050,7 +5398,6 @@
               <w:pStyle w:val="TipText"/>
               <w:cnfStyle w:val="000000000000" w:firstRow="0" w:lastRow="0" w:firstColumn="0" w:lastColumn="0" w:oddVBand="0" w:evenVBand="0" w:oddHBand="0" w:evenHBand="0" w:firstRowFirstColumn="0" w:firstRowLastColumn="0" w:lastRowFirstColumn="0" w:lastRowLastColumn="0"/>
             </w:pPr>
-            <w:proofErr w:type="spellStart"/>
             <w:r>
               <w:rPr>
                 <w:rFonts w:ascii="Consolas" w:hAnsi="Consolas" w:cs="Consolas"/>
@@ -6058,68 +5405,7 @@
                 <w:sz w:val="18"/>
                 <w:szCs w:val="18"/>
               </w:rPr>
-              <w:t>val</w:t>
-            </w:r>
-            <w:proofErr w:type="spellEnd"/>
-            <w:r>
-              <w:rPr>
-                <w:rFonts w:ascii="Consolas" w:hAnsi="Consolas" w:cs="Consolas"/>
-                <w:i w:val="0"/>
-                <w:sz w:val="18"/>
-                <w:szCs w:val="18"/>
-              </w:rPr>
-              <w:t xml:space="preserve"> </w:t>
-            </w:r>
-            <w:proofErr w:type="spellStart"/>
-            <w:proofErr w:type="gramStart"/>
-            <w:r>
-              <w:rPr>
-                <w:rFonts w:ascii="Consolas" w:hAnsi="Consolas" w:cs="Consolas"/>
-                <w:i w:val="0"/>
-                <w:sz w:val="18"/>
-                <w:szCs w:val="18"/>
-              </w:rPr>
-              <w:t>getPurchases</w:t>
-            </w:r>
-            <w:proofErr w:type="spellEnd"/>
-            <w:r>
-              <w:rPr>
-                <w:rFonts w:ascii="Consolas" w:hAnsi="Consolas" w:cs="Consolas"/>
-                <w:i w:val="0"/>
-                <w:sz w:val="18"/>
-                <w:szCs w:val="18"/>
-              </w:rPr>
-              <w:t xml:space="preserve"> :</w:t>
-            </w:r>
-            <w:proofErr w:type="gramEnd"/>
-            <w:r>
-              <w:rPr>
-                <w:rFonts w:ascii="Consolas" w:hAnsi="Consolas" w:cs="Consolas"/>
-                <w:i w:val="0"/>
-                <w:sz w:val="18"/>
-                <w:szCs w:val="18"/>
-              </w:rPr>
-              <w:t xml:space="preserve"> </w:t>
-            </w:r>
-            <w:proofErr w:type="spellStart"/>
-            <w:r>
-              <w:rPr>
-                <w:rFonts w:ascii="Consolas" w:hAnsi="Consolas" w:cs="Consolas"/>
-                <w:i w:val="0"/>
-                <w:sz w:val="18"/>
-                <w:szCs w:val="18"/>
-              </w:rPr>
-              <w:t>customer:Customer</w:t>
-            </w:r>
-            <w:proofErr w:type="spellEnd"/>
-            <w:r>
-              <w:rPr>
-                <w:rFonts w:ascii="Consolas" w:hAnsi="Consolas" w:cs="Consolas"/>
-                <w:i w:val="0"/>
-                <w:sz w:val="18"/>
-                <w:szCs w:val="18"/>
-              </w:rPr>
-              <w:t xml:space="preserve"> -&gt; Customer * decimal</w:t>
+              <w:t>val getPurchases : customer:Customer -&gt; Customer * decimal</w:t>
             </w:r>
           </w:p>
         </w:tc>
@@ -6153,26 +5439,13 @@
         <w:t xml:space="preserve"> </w:t>
       </w:r>
       <w:r>
-        <w:t>Open Module1/Application/</w:t>
-      </w:r>
-      <w:proofErr w:type="spellStart"/>
-      <w:r>
-        <w:t>Try.fsx</w:t>
-      </w:r>
-      <w:proofErr w:type="spellEnd"/>
-      <w:r>
-        <w:t xml:space="preserve"> and call</w:t>
+        <w:t>Open Module1/Application/Try.fsx and call</w:t>
       </w:r>
       <w:r>
         <w:t xml:space="preserve"> </w:t>
       </w:r>
-      <w:proofErr w:type="spellStart"/>
-      <w:r>
-        <w:t>getPurchases</w:t>
-      </w:r>
-      <w:proofErr w:type="spellEnd"/>
-      <w:r>
-        <w:t xml:space="preserve"> </w:t>
+      <w:r>
+        <w:t xml:space="preserve">getPurchases </w:t>
       </w:r>
       <w:r>
         <w:t>with</w:t>
@@ -6195,8 +5468,8 @@
         <w:spacing w:after="0"/>
       </w:pPr>
     </w:p>
-    <w:bookmarkStart w:id="17" w:name="_MON_1537853696"/>
-    <w:bookmarkEnd w:id="17"/>
+    <w:bookmarkStart w:id="16" w:name="_MON_1537853696"/>
+    <w:bookmarkEnd w:id="16"/>
     <w:p>
       <w:pPr>
         <w:spacing w:after="0"/>
@@ -6210,7 +5483,7 @@
             <w10:borderbottom type="single" width="4"/>
             <w10:borderright type="single" width="4"/>
           </v:shape>
-          <o:OLEObject Type="Embed" ProgID="Word.OpenDocumentText.12" ShapeID="_x0000_i1031" DrawAspect="Content" ObjectID="_1537854813" r:id="rId30"/>
+          <o:OLEObject Type="Embed" ProgID="Word.OpenDocumentText.12" ShapeID="_x0000_i1031" DrawAspect="Content" ObjectID="_1540013997" r:id="rId30"/>
         </w:object>
       </w:r>
     </w:p>
@@ -6441,7 +5714,7 @@
                     </wp:inline>
                   </w:drawing>
                 </mc:Choice>
-                <mc:Fallback>
+                <mc:Fallback xmlns="">
                   <w:pict>
                     <v:group w14:anchorId="2347B833" id="Group 19" o:spid="_x0000_s1026" alt="Tip icon" style="width:18pt;height:18pt;mso-position-horizontal-relative:char;mso-position-vertical-relative:line" coordsize="228600,228600" o:gfxdata="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">
                       <v:oval id="Oval 18" o:spid="_x0000_s1027" style="position:absolute;width:228600;height:228600;visibility:visible;mso-wrap-style:square;v-text-anchor:top" o:gfxdata="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" fillcolor="#92278f [3204]" stroked="f" strokeweight="0">
@@ -6476,7 +5749,6 @@
                 <w:szCs w:val="18"/>
               </w:rPr>
             </w:pPr>
-            <w:proofErr w:type="spellStart"/>
             <w:r>
               <w:rPr>
                 <w:rFonts w:ascii="Consolas" w:hAnsi="Consolas" w:cs="Consolas"/>
@@ -6484,37 +5756,7 @@
                 <w:sz w:val="18"/>
                 <w:szCs w:val="18"/>
               </w:rPr>
-              <w:t>val</w:t>
-            </w:r>
-            <w:proofErr w:type="spellEnd"/>
-            <w:r>
-              <w:rPr>
-                <w:rFonts w:ascii="Consolas" w:hAnsi="Consolas" w:cs="Consolas"/>
-                <w:i w:val="0"/>
-                <w:sz w:val="18"/>
-                <w:szCs w:val="18"/>
-              </w:rPr>
-              <w:t xml:space="preserve"> </w:t>
-            </w:r>
-            <w:proofErr w:type="gramStart"/>
-            <w:r>
-              <w:rPr>
-                <w:rFonts w:ascii="Consolas" w:hAnsi="Consolas" w:cs="Consolas"/>
-                <w:i w:val="0"/>
-                <w:sz w:val="18"/>
-                <w:szCs w:val="18"/>
-              </w:rPr>
-              <w:t>purchases :</w:t>
-            </w:r>
-            <w:proofErr w:type="gramEnd"/>
-            <w:r>
-              <w:rPr>
-                <w:rFonts w:ascii="Consolas" w:hAnsi="Consolas" w:cs="Consolas"/>
-                <w:i w:val="0"/>
-                <w:sz w:val="18"/>
-                <w:szCs w:val="18"/>
-              </w:rPr>
-              <w:t xml:space="preserve"> Customer * decimal = ({Id = 1;</w:t>
+              <w:t>val purchases : Customer * decimal = ({Id = 1;</w:t>
             </w:r>
           </w:p>
           <w:p>
@@ -6535,27 +5777,7 @@
                 <w:sz w:val="18"/>
                 <w:szCs w:val="18"/>
               </w:rPr>
-              <w:t xml:space="preserve">                                       </w:t>
-            </w:r>
-            <w:proofErr w:type="spellStart"/>
-            <w:r>
-              <w:rPr>
-                <w:rFonts w:ascii="Consolas" w:hAnsi="Consolas" w:cs="Consolas"/>
-                <w:i w:val="0"/>
-                <w:sz w:val="18"/>
-                <w:szCs w:val="18"/>
-              </w:rPr>
-              <w:t>IsVip</w:t>
-            </w:r>
-            <w:proofErr w:type="spellEnd"/>
-            <w:r>
-              <w:rPr>
-                <w:rFonts w:ascii="Consolas" w:hAnsi="Consolas" w:cs="Consolas"/>
-                <w:i w:val="0"/>
-                <w:sz w:val="18"/>
-                <w:szCs w:val="18"/>
-              </w:rPr>
-              <w:t xml:space="preserve"> = false;</w:t>
+              <w:t xml:space="preserve">                                       IsVip = false;</w:t>
             </w:r>
           </w:p>
           <w:p>
@@ -6601,15 +5823,7 @@
         <w:t xml:space="preserve"> </w:t>
       </w:r>
       <w:r>
-        <w:t>Open Module1/Tests/</w:t>
-      </w:r>
-      <w:proofErr w:type="spellStart"/>
-      <w:r>
-        <w:t>Tests.fs</w:t>
-      </w:r>
-      <w:proofErr w:type="spellEnd"/>
-      <w:r>
-        <w:t>, u</w:t>
+        <w:t>Open Module1/Tests/Tests.fs, u</w:t>
       </w:r>
       <w:r>
         <w:t>ncomment tests 1-4 and 1-5</w:t>
@@ -6627,7 +5841,7 @@
           <w:szCs w:val="36"/>
         </w:rPr>
       </w:pPr>
-      <w:bookmarkStart w:id="18" w:name="_Toc439596085"/>
+      <w:bookmarkStart w:id="17" w:name="_Toc439596085"/>
       <w:r>
         <w:br w:type="page"/>
       </w:r>
@@ -6643,7 +5857,7 @@
       <w:r>
         <w:t xml:space="preserve"> 2</w:t>
       </w:r>
-      <w:bookmarkEnd w:id="18"/>
+      <w:bookmarkEnd w:id="17"/>
     </w:p>
     <w:p>
       <w:pPr>
@@ -6741,7 +5955,7 @@
               </wp:anchor>
             </w:drawing>
           </mc:Choice>
-          <mc:Fallback>
+          <mc:Fallback xmlns="">
             <w:pict>
               <v:shape w14:anchorId="79DEB8A8" id="_x0000_s1036" type="#_x0000_t202" style="position:absolute;left:0;text-align:left;margin-left:267.9pt;margin-top:3.1pt;width:319.1pt;height:22.85pt;z-index:251664384;visibility:visible;mso-wrap-style:square;mso-width-percent:0;mso-height-percent:0;mso-wrap-distance-left:9pt;mso-wrap-distance-top:3.6pt;mso-wrap-distance-right:9pt;mso-wrap-distance-bottom:3.6pt;mso-position-horizontal:right;mso-position-horizontal-relative:margin;mso-position-vertical:absolute;mso-position-vertical-relative:text;mso-width-percent:0;mso-height-percent:0;mso-width-relative:margin;mso-height-relative:margin;v-text-anchor:top" o:gfxdata="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">
                 <v:textbox>
@@ -6817,15 +6031,7 @@
         <w:t>St</w:t>
       </w:r>
       <w:r>
-        <w:t xml:space="preserve">ep 1: Create an </w:t>
-      </w:r>
-      <w:proofErr w:type="spellStart"/>
-      <w:r>
-        <w:t>increaseCredit</w:t>
-      </w:r>
-      <w:proofErr w:type="spellEnd"/>
-      <w:r>
-        <w:t xml:space="preserve"> f</w:t>
+        <w:t>ep 1: Create an increaseCredit f</w:t>
       </w:r>
       <w:r>
         <w:t>unction</w:t>
@@ -6853,26 +6059,10 @@
         <w:t>.1.</w:t>
       </w:r>
       <w:r>
-        <w:t xml:space="preserve"> Add a function called “</w:t>
-      </w:r>
-      <w:proofErr w:type="spellStart"/>
-      <w:r>
-        <w:t>increaseCredit</w:t>
-      </w:r>
-      <w:proofErr w:type="spellEnd"/>
-      <w:r>
-        <w:t>” to Module</w:t>
-      </w:r>
-      <w:r>
-        <w:t>2/Application/</w:t>
-      </w:r>
-      <w:proofErr w:type="spellStart"/>
-      <w:r>
-        <w:t>Functions.fs</w:t>
-      </w:r>
-      <w:proofErr w:type="spellEnd"/>
-      <w:r>
-        <w:t xml:space="preserve"> that</w:t>
+        <w:t xml:space="preserve"> Add a function called “increaseCredit” to Module</w:t>
+      </w:r>
+      <w:r>
+        <w:t>2/Application/Functions.fs that</w:t>
       </w:r>
     </w:p>
     <w:p>
@@ -6945,8 +6135,8 @@
         <w:spacing w:after="0"/>
       </w:pPr>
     </w:p>
-    <w:bookmarkStart w:id="19" w:name="_MON_1470923929"/>
-    <w:bookmarkEnd w:id="19"/>
+    <w:bookmarkStart w:id="18" w:name="_MON_1470923929"/>
+    <w:bookmarkEnd w:id="18"/>
     <w:p>
       <w:r>
         <w:object w:dxaOrig="9026" w:dyaOrig="1158">
@@ -6957,7 +6147,7 @@
             <w10:borderbottom type="single" width="4"/>
             <w10:borderright type="single" width="4"/>
           </v:shape>
-          <o:OLEObject Type="Embed" ProgID="Word.OpenDocumentText.12" ShapeID="_x0000_i1032" DrawAspect="Content" ObjectID="_1537854814" r:id="rId32"/>
+          <o:OLEObject Type="Embed" ProgID="Word.OpenDocumentText.12" ShapeID="_x0000_i1032" DrawAspect="Content" ObjectID="_1540013998" r:id="rId32"/>
         </w:object>
       </w:r>
     </w:p>
@@ -6977,81 +6167,89 @@
         <w:rPr>
           <w:b/>
         </w:rPr>
-        <w:t>1</w:t>
+        <w:t>1.2</w:t>
       </w:r>
       <w:r>
         <w:rPr>
           <w:b/>
         </w:rPr>
-        <w:t>.2</w:t>
-      </w:r>
-      <w:r>
-        <w:t xml:space="preserve">. </w:t>
-      </w:r>
-      <w:r>
-        <w:t>Execute</w:t>
-      </w:r>
-      <w:r>
-        <w:t xml:space="preserve"> the function </w:t>
-      </w:r>
-      <w:r>
-        <w:t>in</w:t>
-      </w:r>
-      <w:r>
-        <w:t xml:space="preserve"> the F# Interactive and test</w:t>
-      </w:r>
-      <w:r>
-        <w:t xml:space="preserve"> it in</w:t>
-      </w:r>
-      <w:r>
-        <w:t xml:space="preserve"> </w:t>
-      </w:r>
-      <w:r>
-        <w:t>Module2/Application/</w:t>
-      </w:r>
-      <w:proofErr w:type="spellStart"/>
-      <w:r>
-        <w:t>Try.fsx</w:t>
-      </w:r>
-      <w:proofErr w:type="spellEnd"/>
-      <w:r>
-        <w:t xml:space="preserve"> usin</w:t>
-      </w:r>
-      <w:r>
-        <w:t>g</w:t>
-      </w:r>
-      <w:r>
-        <w:t xml:space="preserve"> customer and</w:t>
-      </w:r>
-      <w:r>
-        <w:t xml:space="preserve"> a lambda </w:t>
-      </w:r>
-      <w:r>
-        <w:t>that evaluates whether the customer is VIP or not.</w:t>
-      </w:r>
-    </w:p>
-    <w:p>
-      <w:pPr>
-        <w:spacing w:after="0"/>
-      </w:pPr>
-    </w:p>
-    <w:bookmarkStart w:id="20" w:name="_MON_1513746891"/>
-    <w:bookmarkEnd w:id="20"/>
-    <w:p>
-      <w:pPr>
-        <w:spacing w:after="0"/>
-      </w:pPr>
-      <w:r>
-        <w:object w:dxaOrig="9026" w:dyaOrig="544">
-          <v:shape id="_x0000_i1033" type="#_x0000_t75" style="width:453.4pt;height:28.15pt" o:ole="" o:bordertopcolor="this" o:borderleftcolor="this" o:borderbottomcolor="this" o:borderrightcolor="this">
+        <w:t>.</w:t>
+      </w:r>
+      <w:r>
+        <w:t xml:space="preserve"> Create a function called “</w:t>
+      </w:r>
+      <w:r>
+        <w:t>increaseCreditUsingVip</w:t>
+      </w:r>
+      <w:r>
+        <w:t xml:space="preserve">” in Module2/Application/Functions.fs by partially applying </w:t>
+      </w:r>
+      <w:r>
+        <w:t xml:space="preserve">the </w:t>
+      </w:r>
+      <w:r>
+        <w:t>“</w:t>
+      </w:r>
+      <w:r>
+        <w:t>(fun c -&gt; c.IsVip)</w:t>
+      </w:r>
+      <w:r>
+        <w:t>”</w:t>
+      </w:r>
+      <w:r>
+        <w:t xml:space="preserve"> lambda as condition</w:t>
+      </w:r>
+      <w:r>
+        <w:t xml:space="preserve"> to </w:t>
+      </w:r>
+      <w:r>
+        <w:t xml:space="preserve">the </w:t>
+      </w:r>
+      <w:r>
+        <w:t>increaseCredit</w:t>
+      </w:r>
+      <w:r>
+        <w:t xml:space="preserve"> function</w:t>
+      </w:r>
+      <w:r>
+        <w:t>:</w:t>
+      </w:r>
+    </w:p>
+    <w:p>
+      <w:pPr>
+        <w:spacing w:after="0"/>
+      </w:pPr>
+    </w:p>
+    <w:bookmarkStart w:id="19" w:name="_MON_1470986481"/>
+    <w:bookmarkEnd w:id="19"/>
+    <w:p>
+      <w:pPr>
+        <w:spacing w:after="0"/>
+      </w:pPr>
+      <w:r>
+        <w:object w:dxaOrig="9026" w:dyaOrig="543">
+          <v:shape id="_x0000_i1054" type="#_x0000_t75" style="width:453.4pt;height:28.5pt" o:ole="">
             <v:imagedata r:id="rId33" o:title=""/>
             <w10:bordertop type="single" width="4"/>
             <w10:borderleft type="single" width="4"/>
             <w10:borderbottom type="single" width="4"/>
             <w10:borderright type="single" width="4"/>
           </v:shape>
-          <o:OLEObject Type="Embed" ProgID="Word.OpenDocumentText.12" ShapeID="_x0000_i1033" DrawAspect="Content" ObjectID="_1537854815" r:id="rId34"/>
+          <o:OLEObject Type="Embed" ProgID="Word.OpenDocumentText.12" ShapeID="_x0000_i1054" DrawAspect="Content" ObjectID="_1540013999" r:id="rId34"/>
         </w:object>
+      </w:r>
+    </w:p>
+    <w:p>
+      <w:pPr>
+        <w:spacing w:after="0"/>
+      </w:pPr>
+    </w:p>
+    <w:p>
+      <w:pPr>
+        <w:spacing w:after="0"/>
+      </w:pPr>
+      <w:r>
+        <w:t>Note that by partially applying the condition you get as result a function that now expects only the customer.</w:t>
       </w:r>
     </w:p>
     <w:p>
@@ -7079,165 +6277,159 @@
         <w:t>.3</w:t>
       </w:r>
       <w:r>
-        <w:t>. Open Module2/Tests/</w:t>
-      </w:r>
-      <w:proofErr w:type="spellStart"/>
-      <w:r>
-        <w:t>Tests.fs</w:t>
-      </w:r>
-      <w:proofErr w:type="spellEnd"/>
-      <w:r>
-        <w:t>, uncomment the tests 2-1, 2-2 and 2-3, save all the files and run the tests by executing Module2/</w:t>
-      </w:r>
-      <w:r>
-        <w:t>runtests.bat (Win) or</w:t>
-      </w:r>
-      <w:r>
-        <w:t xml:space="preserve"> Module2</w:t>
-      </w:r>
-      <w:r>
-        <w:t>/</w:t>
-      </w:r>
-      <w:r>
-        <w:t>runtests.sh (M</w:t>
-      </w:r>
-      <w:r>
-        <w:t>ac or Linux) in the Command Prompt/Terminal. Chec</w:t>
-      </w:r>
-      <w:r>
-        <w:t>k that the tests pass.</w:t>
-      </w:r>
-    </w:p>
-    <w:p>
-      <w:pPr>
-        <w:spacing w:after="0"/>
-      </w:pPr>
-    </w:p>
-    <w:p>
-      <w:pPr>
-        <w:pStyle w:val="Heading2"/>
-      </w:pPr>
-      <w:r>
-        <w:t>Step 2</w:t>
-      </w:r>
-      <w:r>
-        <w:t xml:space="preserve">: </w:t>
-      </w:r>
-      <w:r>
-        <w:t xml:space="preserve">Create an </w:t>
-      </w:r>
-      <w:proofErr w:type="spellStart"/>
-      <w:r>
-        <w:t>increaseCreditUsingVip</w:t>
-      </w:r>
-      <w:proofErr w:type="spellEnd"/>
+        <w:t xml:space="preserve">. </w:t>
+      </w:r>
+      <w:r>
+        <w:t>Execute</w:t>
+      </w:r>
+      <w:r>
+        <w:t xml:space="preserve"> the function </w:t>
+      </w:r>
+      <w:r>
+        <w:t>in</w:t>
+      </w:r>
+      <w:r>
+        <w:t xml:space="preserve"> the F# Interactive and test</w:t>
+      </w:r>
+      <w:r>
+        <w:t xml:space="preserve"> it in</w:t>
+      </w:r>
       <w:r>
         <w:t xml:space="preserve"> </w:t>
       </w:r>
       <w:r>
-        <w:t>function</w:t>
-      </w:r>
-    </w:p>
-    <w:p>
-      <w:pPr>
-        <w:spacing w:after="0"/>
-      </w:pPr>
-    </w:p>
-    <w:p>
-      <w:pPr>
-        <w:spacing w:after="0"/>
-      </w:pPr>
-      <w:r>
-        <w:rPr>
-          <w:b/>
-        </w:rPr>
-        <w:t>2</w:t>
-      </w:r>
-      <w:r>
-        <w:rPr>
-          <w:b/>
-        </w:rPr>
-        <w:t>.1</w:t>
-      </w:r>
-      <w:r>
-        <w:rPr>
-          <w:b/>
-        </w:rPr>
+        <w:t>Module2/Application/</w:t>
+      </w:r>
+      <w:r>
+        <w:t>Try.fsx</w:t>
+      </w:r>
+      <w:r>
+        <w:t xml:space="preserve"> usin</w:t>
+      </w:r>
+      <w:r>
+        <w:t>g</w:t>
+      </w:r>
+      <w:r>
+        <w:t xml:space="preserve"> the existing customer</w:t>
+      </w:r>
+      <w:r>
         <w:t>.</w:t>
       </w:r>
-      <w:r>
-        <w:t xml:space="preserve"> </w:t>
-      </w:r>
-      <w:r>
-        <w:t xml:space="preserve">Create a function called </w:t>
-      </w:r>
-      <w:r>
-        <w:t>“</w:t>
-      </w:r>
-      <w:proofErr w:type="spellStart"/>
-      <w:r>
-        <w:t>increaseCreditUsingVip</w:t>
-      </w:r>
-      <w:proofErr w:type="spellEnd"/>
-      <w:r>
-        <w:t>”</w:t>
-      </w:r>
-      <w:r>
-        <w:t xml:space="preserve"> </w:t>
-      </w:r>
-      <w:r>
-        <w:t>in</w:t>
-      </w:r>
-      <w:r>
-        <w:t xml:space="preserve"> </w:t>
-      </w:r>
-      <w:r>
-        <w:t>Module2/Application/</w:t>
-      </w:r>
-      <w:proofErr w:type="spellStart"/>
-      <w:r>
-        <w:t>Functions.fs</w:t>
-      </w:r>
-      <w:proofErr w:type="spellEnd"/>
-      <w:r>
-        <w:t xml:space="preserve"> by partially applying </w:t>
-      </w:r>
-      <w:proofErr w:type="spellStart"/>
-      <w:r>
-        <w:t>vipCondition</w:t>
-      </w:r>
-      <w:proofErr w:type="spellEnd"/>
-      <w:r>
-        <w:t xml:space="preserve"> to </w:t>
-      </w:r>
-      <w:proofErr w:type="spellStart"/>
-      <w:r>
-        <w:t>increaseCredit</w:t>
-      </w:r>
-      <w:proofErr w:type="spellEnd"/>
-      <w:r>
-        <w:t>:</w:t>
-      </w:r>
-    </w:p>
-    <w:p>
-      <w:pPr>
-        <w:spacing w:after="0"/>
-      </w:pPr>
-    </w:p>
-    <w:bookmarkStart w:id="21" w:name="_MON_1470986481"/>
-    <w:bookmarkEnd w:id="21"/>
-    <w:p>
+    </w:p>
+    <w:p>
+      <w:pPr>
+        <w:spacing w:after="0"/>
+      </w:pPr>
+    </w:p>
+    <w:bookmarkStart w:id="20" w:name="_MON_1513746891"/>
+    <w:bookmarkEnd w:id="20"/>
+    <w:p>
+      <w:pPr>
+        <w:spacing w:after="0"/>
+      </w:pPr>
       <w:r>
         <w:object w:dxaOrig="9026" w:dyaOrig="543">
-          <v:shape id="_x0000_i1034" type="#_x0000_t75" style="width:453.4pt;height:28.5pt" o:ole="" o:bordertopcolor="this" o:borderleftcolor="this" o:borderbottomcolor="this" o:borderrightcolor="this">
+          <v:shape id="_x0000_i1063" type="#_x0000_t75" style="width:453.4pt;height:28.15pt" o:ole="">
             <v:imagedata r:id="rId35" o:title=""/>
             <w10:bordertop type="single" width="4"/>
             <w10:borderleft type="single" width="4"/>
             <w10:borderbottom type="single" width="4"/>
             <w10:borderright type="single" width="4"/>
           </v:shape>
-          <o:OLEObject Type="Embed" ProgID="Word.OpenDocumentText.12" ShapeID="_x0000_i1034" DrawAspect="Content" ObjectID="_1537854816" r:id="rId36"/>
+          <o:OLEObject Type="Embed" ProgID="Word.OpenDocumentText.12" ShapeID="_x0000_i1063" DrawAspect="Content" ObjectID="_1540014000" r:id="rId36"/>
         </w:object>
+      </w:r>
+    </w:p>
+    <w:p>
+      <w:pPr>
+        <w:spacing w:after="0"/>
+        <w:rPr>
+          <w:b/>
+        </w:rPr>
+      </w:pPr>
+    </w:p>
+    <w:p>
+      <w:pPr>
+        <w:spacing w:after="0"/>
+      </w:pPr>
+      <w:r>
+        <w:rPr>
+          <w:b/>
+        </w:rPr>
+        <w:t>1</w:t>
+      </w:r>
+      <w:r>
+        <w:rPr>
+          <w:b/>
+        </w:rPr>
+        <w:t>.</w:t>
+      </w:r>
+      <w:r>
+        <w:rPr>
+          <w:b/>
+        </w:rPr>
+        <w:t>4</w:t>
+      </w:r>
+      <w:r>
+        <w:t xml:space="preserve">. Open Module2/Tests/Tests.fs, </w:t>
+      </w:r>
+      <w:r>
+        <w:t>uncomment the tests 2-1, 2-2,</w:t>
+      </w:r>
+      <w:r>
+        <w:t xml:space="preserve"> 2-3</w:t>
+      </w:r>
+      <w:r>
+        <w:t xml:space="preserve"> and 2-4</w:t>
+      </w:r>
+      <w:r>
+        <w:t>, save all the files and run the tests by executing Module2/</w:t>
+      </w:r>
+      <w:r>
+        <w:t>runtests.bat (Win) or</w:t>
+      </w:r>
+      <w:r>
+        <w:t xml:space="preserve"> Module2</w:t>
+      </w:r>
+      <w:r>
+        <w:t>/</w:t>
+      </w:r>
+      <w:r>
+        <w:t>runtests.sh (M</w:t>
+      </w:r>
+      <w:r>
+        <w:t>ac or Linux) in the Command Prompt/Terminal. Chec</w:t>
+      </w:r>
+      <w:r>
+        <w:t>k that the tests pass.</w:t>
+      </w:r>
+    </w:p>
+    <w:p>
+      <w:pPr>
+        <w:spacing w:after="0"/>
+      </w:pPr>
+    </w:p>
+    <w:p>
+      <w:pPr>
+        <w:spacing w:after="0"/>
+      </w:pPr>
+    </w:p>
+    <w:p>
+      <w:pPr>
+        <w:pStyle w:val="Heading2"/>
+      </w:pPr>
+      <w:r>
+        <w:lastRenderedPageBreak/>
+        <w:t>Step 2</w:t>
+      </w:r>
+      <w:r>
+        <w:t xml:space="preserve">: Create an </w:t>
+      </w:r>
+      <w:r>
+        <w:t xml:space="preserve">upgradeCustomer </w:t>
+      </w:r>
+      <w:r>
+        <w:t>function</w:t>
       </w:r>
     </w:p>
     <w:p>
@@ -7259,7 +6451,7 @@
         <w:rPr>
           <w:b/>
         </w:rPr>
-        <w:t>.2</w:t>
+        <w:t>.1</w:t>
       </w:r>
       <w:r>
         <w:rPr>
@@ -7268,108 +6460,19 @@
         <w:t>.</w:t>
       </w:r>
       <w:r>
+        <w:t xml:space="preserve"> Create a function call</w:t>
+      </w:r>
+      <w:r>
+        <w:t>ed “upgradeCustomer” in</w:t>
+      </w:r>
+      <w:r>
         <w:t xml:space="preserve"> </w:t>
       </w:r>
       <w:r>
-        <w:t>Open Module2/Tests/</w:t>
-      </w:r>
-      <w:proofErr w:type="spellStart"/>
-      <w:r>
-        <w:t>Tests.fs</w:t>
-      </w:r>
-      <w:proofErr w:type="spellEnd"/>
-      <w:r>
-        <w:t>, u</w:t>
-      </w:r>
-      <w:r>
-        <w:t>ncomment test 2-4</w:t>
-      </w:r>
-      <w:r>
-        <w:t>, save all the files and run the tests.</w:t>
-      </w:r>
-    </w:p>
-    <w:p>
-      <w:pPr>
-        <w:spacing w:after="0"/>
-      </w:pPr>
-    </w:p>
-    <w:p>
-      <w:pPr>
-        <w:pStyle w:val="Heading2"/>
-      </w:pPr>
-      <w:r>
-        <w:lastRenderedPageBreak/>
-        <w:t>Step 3</w:t>
-      </w:r>
-      <w:r>
-        <w:t xml:space="preserve">: Create an </w:t>
-      </w:r>
-      <w:proofErr w:type="spellStart"/>
-      <w:r>
-        <w:t>upgradeCustomer</w:t>
-      </w:r>
-      <w:proofErr w:type="spellEnd"/>
-      <w:r>
-        <w:t xml:space="preserve"> </w:t>
-      </w:r>
-      <w:r>
-        <w:t>function</w:t>
-      </w:r>
-    </w:p>
-    <w:p>
-      <w:pPr>
-        <w:spacing w:after="0"/>
-      </w:pPr>
-    </w:p>
-    <w:p>
-      <w:pPr>
-        <w:spacing w:after="0"/>
-      </w:pPr>
-      <w:r>
-        <w:rPr>
-          <w:b/>
-        </w:rPr>
-        <w:t>3</w:t>
-      </w:r>
-      <w:r>
-        <w:rPr>
-          <w:b/>
-        </w:rPr>
-        <w:t>.1</w:t>
-      </w:r>
-      <w:r>
-        <w:rPr>
-          <w:b/>
-        </w:rPr>
-        <w:t>.</w:t>
-      </w:r>
-      <w:r>
-        <w:t xml:space="preserve"> Create a function call</w:t>
-      </w:r>
-      <w:r>
-        <w:t>ed “</w:t>
-      </w:r>
-      <w:proofErr w:type="spellStart"/>
-      <w:r>
-        <w:t>upgradeCustomer</w:t>
-      </w:r>
-      <w:proofErr w:type="spellEnd"/>
-      <w:r>
-        <w:t>” in</w:t>
-      </w:r>
-      <w:r>
-        <w:t xml:space="preserve"> </w:t>
-      </w:r>
-      <w:r>
         <w:t>Module2/Application/</w:t>
       </w:r>
-      <w:proofErr w:type="spellStart"/>
-      <w:r>
-        <w:t>Functions.fs</w:t>
-      </w:r>
-      <w:proofErr w:type="spellEnd"/>
-      <w:r>
-        <w:t xml:space="preserve"> that</w:t>
+      <w:r>
+        <w:t>Functions.fs that</w:t>
       </w:r>
     </w:p>
     <w:p>
@@ -7395,27 +6498,17 @@
         <w:spacing w:after="0"/>
       </w:pPr>
       <w:r>
-        <w:t xml:space="preserve">Calls </w:t>
-      </w:r>
-      <w:proofErr w:type="spellStart"/>
-      <w:r>
-        <w:t>get</w:t>
+        <w:t>Calls get</w:t>
       </w:r>
       <w:r>
         <w:t>Purchases</w:t>
       </w:r>
-      <w:proofErr w:type="spellEnd"/>
       <w:r>
         <w:t xml:space="preserve"> with the customer and assigns the r</w:t>
       </w:r>
       <w:r>
-        <w:t xml:space="preserve">esult to a </w:t>
-      </w:r>
-      <w:proofErr w:type="spellStart"/>
-      <w:r>
-        <w:t>customerWithPurchases</w:t>
-      </w:r>
-      <w:proofErr w:type="spellEnd"/>
+        <w:t>esult to a customerWithPurchases</w:t>
+      </w:r>
       <w:r>
         <w:t xml:space="preserve"> value</w:t>
       </w:r>
@@ -7436,34 +6529,13 @@
         <w:t xml:space="preserve">it </w:t>
       </w:r>
       <w:r>
-        <w:t xml:space="preserve">calls </w:t>
-      </w:r>
-      <w:proofErr w:type="spellStart"/>
-      <w:r>
-        <w:t>tryPromotingToV</w:t>
-      </w:r>
-      <w:r>
-        <w:t>ip</w:t>
-      </w:r>
-      <w:proofErr w:type="spellEnd"/>
-      <w:r>
-        <w:t xml:space="preserve"> passing </w:t>
-      </w:r>
-      <w:proofErr w:type="spellStart"/>
-      <w:r>
-        <w:t>customerWithPurchases</w:t>
-      </w:r>
-      <w:proofErr w:type="spellEnd"/>
-      <w:r>
-        <w:t xml:space="preserve"> and assigns the result to a </w:t>
-      </w:r>
-      <w:proofErr w:type="spellStart"/>
-      <w:r>
-        <w:t>promotedCustomer</w:t>
-      </w:r>
-      <w:proofErr w:type="spellEnd"/>
-      <w:r>
-        <w:t xml:space="preserve"> value.</w:t>
+        <w:t>calls tryPromotingToV</w:t>
+      </w:r>
+      <w:r>
+        <w:t>ip passing customerWithPurchases</w:t>
+      </w:r>
+      <w:r>
+        <w:t xml:space="preserve"> and assigns the result to a promotedCustomer value.</w:t>
       </w:r>
     </w:p>
     <w:p>
@@ -7482,31 +6554,7 @@
         <w:t xml:space="preserve">it </w:t>
       </w:r>
       <w:r>
-        <w:t xml:space="preserve">calls </w:t>
-      </w:r>
-      <w:proofErr w:type="spellStart"/>
-      <w:r>
-        <w:t>increaseCreditUsingVip</w:t>
-      </w:r>
-      <w:proofErr w:type="spellEnd"/>
-      <w:r>
-        <w:t xml:space="preserve"> with </w:t>
-      </w:r>
-      <w:proofErr w:type="spellStart"/>
-      <w:r>
-        <w:t>promotedCustomer</w:t>
-      </w:r>
-      <w:proofErr w:type="spellEnd"/>
-      <w:r>
-        <w:t xml:space="preserve"> and assigns the result to an </w:t>
-      </w:r>
-      <w:proofErr w:type="spellStart"/>
-      <w:r>
-        <w:t>upgradedCustomer</w:t>
-      </w:r>
-      <w:proofErr w:type="spellEnd"/>
-      <w:r>
-        <w:t xml:space="preserve"> value.</w:t>
+        <w:t>calls increaseCreditUsingVip with promotedCustomer and assigns the result to an upgradedCustomer value.</w:t>
       </w:r>
     </w:p>
     <w:p>
@@ -7519,24 +6567,16 @@
         <w:spacing w:after="0"/>
       </w:pPr>
       <w:r>
-        <w:t xml:space="preserve">Returns the </w:t>
-      </w:r>
-      <w:proofErr w:type="spellStart"/>
-      <w:r>
-        <w:t>upgradedCustomer</w:t>
-      </w:r>
-      <w:proofErr w:type="spellEnd"/>
-      <w:r>
-        <w:t xml:space="preserve"> value</w:t>
-      </w:r>
-    </w:p>
-    <w:p>
-      <w:pPr>
-        <w:spacing w:after="0"/>
-      </w:pPr>
-    </w:p>
-    <w:bookmarkStart w:id="22" w:name="_MON_1470987108"/>
-    <w:bookmarkEnd w:id="22"/>
+        <w:t>Returns the upgradedCustomer value</w:t>
+      </w:r>
+    </w:p>
+    <w:p>
+      <w:pPr>
+        <w:spacing w:after="0"/>
+      </w:pPr>
+    </w:p>
+    <w:bookmarkStart w:id="21" w:name="_MON_1470987108"/>
+    <w:bookmarkEnd w:id="21"/>
     <w:p>
       <w:r>
         <w:object w:dxaOrig="9026" w:dyaOrig="1603">
@@ -7547,15 +6587,11 @@
             <w10:borderbottom type="single" width="4"/>
             <w10:borderright type="single" width="4"/>
           </v:shape>
-          <o:OLEObject Type="Embed" ProgID="Word.OpenDocumentText.12" ShapeID="_x0000_i1035" DrawAspect="Content" ObjectID="_1537854817" r:id="rId38"/>
+          <o:OLEObject Type="Embed" ProgID="Word.OpenDocumentText.12" ShapeID="_x0000_i1035" DrawAspect="Content" ObjectID="_1540014001" r:id="rId38"/>
         </w:object>
       </w:r>
     </w:p>
-    <w:p>
-      <w:pPr>
-        <w:spacing w:after="0"/>
-      </w:pPr>
-    </w:p>
+    <w:p/>
     <w:p>
       <w:pPr>
         <w:spacing w:after="0"/>
@@ -7564,7 +6600,35 @@
         <w:rPr>
           <w:b/>
         </w:rPr>
-        <w:t>3.2</w:t>
+        <w:t>2.2</w:t>
+      </w:r>
+      <w:r>
+        <w:t>. Execute the function in the F# Interactive and test it in Module2/Application/Try.fsx using</w:t>
+      </w:r>
+      <w:r>
+        <w:t xml:space="preserve"> the existing</w:t>
+      </w:r>
+      <w:r>
+        <w:t xml:space="preserve"> customer</w:t>
+      </w:r>
+      <w:r>
+        <w:t>.</w:t>
+      </w:r>
+    </w:p>
+    <w:p>
+      <w:pPr>
+        <w:spacing w:after="0"/>
+      </w:pPr>
+    </w:p>
+    <w:p>
+      <w:pPr>
+        <w:spacing w:after="0"/>
+      </w:pPr>
+      <w:r>
+        <w:rPr>
+          <w:b/>
+        </w:rPr>
+        <w:t>2</w:t>
       </w:r>
       <w:r>
         <w:rPr>
@@ -7573,24 +6637,40 @@
         <w:t>.</w:t>
       </w:r>
       <w:r>
-        <w:t xml:space="preserve"> Refactor “</w:t>
-      </w:r>
-      <w:proofErr w:type="spellStart"/>
-      <w:r>
-        <w:t>upgradeCustomer</w:t>
-      </w:r>
-      <w:proofErr w:type="spellEnd"/>
-      <w:r>
-        <w:t>” to use the pipelining operator and test it in the F# interactive:</w:t>
-      </w:r>
-    </w:p>
-    <w:p>
-      <w:pPr>
-        <w:spacing w:after="0"/>
-      </w:pPr>
-    </w:p>
-    <w:bookmarkStart w:id="23" w:name="_MON_1470987266"/>
-    <w:bookmarkEnd w:id="23"/>
+        <w:rPr>
+          <w:b/>
+        </w:rPr>
+        <w:t>3</w:t>
+      </w:r>
+      <w:r>
+        <w:rPr>
+          <w:b/>
+        </w:rPr>
+        <w:t>.</w:t>
+      </w:r>
+      <w:r>
+        <w:t xml:space="preserve"> Refactor </w:t>
+      </w:r>
+      <w:r>
+        <w:t xml:space="preserve">the </w:t>
+      </w:r>
+      <w:r>
+        <w:t>“upgradeCustomer”</w:t>
+      </w:r>
+      <w:r>
+        <w:t xml:space="preserve"> function</w:t>
+      </w:r>
+      <w:r>
+        <w:t xml:space="preserve"> to use the pipelining operator and test it in the F# interactive:</w:t>
+      </w:r>
+    </w:p>
+    <w:p>
+      <w:pPr>
+        <w:spacing w:after="0"/>
+      </w:pPr>
+    </w:p>
+    <w:bookmarkStart w:id="22" w:name="_MON_1470987266"/>
+    <w:bookmarkEnd w:id="22"/>
     <w:p>
       <w:pPr>
         <w:spacing w:after="0"/>
@@ -7604,7 +6684,7 @@
             <w10:borderbottom type="single" width="4"/>
             <w10:borderright type="single" width="4"/>
           </v:shape>
-          <o:OLEObject Type="Embed" ProgID="Word.OpenDocumentText.12" ShapeID="_x0000_i1036" DrawAspect="Content" ObjectID="_1537854818" r:id="rId40"/>
+          <o:OLEObject Type="Embed" ProgID="Word.OpenDocumentText.12" ShapeID="_x0000_i1036" DrawAspect="Content" ObjectID="_1540014002" r:id="rId40"/>
         </w:object>
       </w:r>
     </w:p>
@@ -7621,7 +6701,13 @@
         <w:rPr>
           <w:b/>
         </w:rPr>
-        <w:t>3.3</w:t>
+        <w:t>2</w:t>
+      </w:r>
+      <w:r>
+        <w:rPr>
+          <w:b/>
+        </w:rPr>
+        <w:t>.4</w:t>
       </w:r>
       <w:r>
         <w:rPr>
@@ -7639,21 +6725,16 @@
         <w:t xml:space="preserve"> the new</w:t>
       </w:r>
       <w:r>
-        <w:t xml:space="preserve"> “</w:t>
-      </w:r>
-      <w:proofErr w:type="spellStart"/>
-      <w:r>
-        <w:t>upgradeCustomer</w:t>
-      </w:r>
-      <w:proofErr w:type="spellEnd"/>
-      <w:r>
-        <w:t>” in</w:t>
+        <w:t xml:space="preserve"> “upgradeCustomer” in</w:t>
       </w:r>
       <w:r>
         <w:t xml:space="preserve"> the F# Interactive and test it again</w:t>
       </w:r>
       <w:r>
-        <w:t xml:space="preserve"> with the customer</w:t>
+        <w:t xml:space="preserve"> </w:t>
+      </w:r>
+      <w:r>
+        <w:t>Module2/Application/Try.fsx</w:t>
       </w:r>
       <w:r>
         <w:t>.</w:t>
@@ -7672,7 +6753,13 @@
         <w:rPr>
           <w:b/>
         </w:rPr>
-        <w:t>3.4</w:t>
+        <w:t>2</w:t>
+      </w:r>
+      <w:r>
+        <w:rPr>
+          <w:b/>
+        </w:rPr>
+        <w:t>.5</w:t>
       </w:r>
       <w:r>
         <w:rPr>
@@ -7681,24 +6768,22 @@
         <w:t>.</w:t>
       </w:r>
       <w:r>
-        <w:t xml:space="preserve"> Refactor “</w:t>
-      </w:r>
-      <w:proofErr w:type="spellStart"/>
-      <w:r>
-        <w:t>upgradeCustomer</w:t>
-      </w:r>
-      <w:proofErr w:type="spellEnd"/>
-      <w:r>
-        <w:t>” again to use composition:</w:t>
-      </w:r>
-    </w:p>
-    <w:p>
-      <w:pPr>
-        <w:spacing w:after="0"/>
-      </w:pPr>
-    </w:p>
-    <w:bookmarkStart w:id="24" w:name="_MON_1470987428"/>
-    <w:bookmarkEnd w:id="24"/>
+        <w:t xml:space="preserve"> Refactor “upgradeCustomer” again</w:t>
+      </w:r>
+      <w:r>
+        <w:t xml:space="preserve">, but this time using </w:t>
+      </w:r>
+      <w:r>
+        <w:t>composition:</w:t>
+      </w:r>
+    </w:p>
+    <w:p>
+      <w:pPr>
+        <w:spacing w:after="0"/>
+      </w:pPr>
+    </w:p>
+    <w:bookmarkStart w:id="23" w:name="_MON_1470987428"/>
+    <w:bookmarkEnd w:id="23"/>
     <w:p>
       <w:pPr>
         <w:spacing w:after="0"/>
@@ -7712,9 +6797,27 @@
             <w10:borderbottom type="single" width="4"/>
             <w10:borderright type="single" width="4"/>
           </v:shape>
-          <o:OLEObject Type="Embed" ProgID="Word.OpenDocumentText.12" ShapeID="_x0000_i1037" DrawAspect="Content" ObjectID="_1537854819" r:id="rId42"/>
+          <o:OLEObject Type="Embed" ProgID="Word.OpenDocumentText.12" ShapeID="_x0000_i1037" DrawAspect="Content" ObjectID="_1540014003" r:id="rId42"/>
         </w:object>
       </w:r>
+    </w:p>
+    <w:p>
+      <w:pPr>
+        <w:spacing w:after="0"/>
+      </w:pPr>
+    </w:p>
+    <w:p>
+      <w:pPr>
+        <w:spacing w:after="0"/>
+      </w:pPr>
+      <w:r>
+        <w:t xml:space="preserve">Note that </w:t>
+      </w:r>
+      <w:r>
+        <w:t>the customer parameter needs to be removed when using composition.</w:t>
+      </w:r>
+      <w:bookmarkStart w:id="24" w:name="_GoBack"/>
+      <w:bookmarkEnd w:id="24"/>
     </w:p>
     <w:p>
       <w:pPr>
@@ -7726,7 +6829,13 @@
         <w:rPr>
           <w:b/>
         </w:rPr>
-        <w:t>3.5</w:t>
+        <w:t>2</w:t>
+      </w:r>
+      <w:r>
+        <w:rPr>
+          <w:b/>
+        </w:rPr>
+        <w:t>.6</w:t>
       </w:r>
       <w:r>
         <w:rPr>
@@ -7738,15 +6847,7 @@
         <w:t xml:space="preserve"> </w:t>
       </w:r>
       <w:r>
-        <w:t>Open Module2/Tests/</w:t>
-      </w:r>
-      <w:proofErr w:type="spellStart"/>
-      <w:r>
-        <w:t>Tests.fs</w:t>
-      </w:r>
-      <w:proofErr w:type="spellEnd"/>
-      <w:r>
-        <w:t>, u</w:t>
+        <w:t>Open Module2/Tests/Tests.fs, u</w:t>
       </w:r>
       <w:r>
         <w:t>ncomment tests 2-5 and 2-6</w:t>
@@ -7877,7 +6978,7 @@
               </wp:anchor>
             </w:drawing>
           </mc:Choice>
-          <mc:Fallback>
+          <mc:Fallback xmlns="">
             <w:pict>
               <v:shape w14:anchorId="5E5FC28A" id="_x0000_s1037" type="#_x0000_t202" style="position:absolute;left:0;text-align:left;margin-left:267.9pt;margin-top:.55pt;width:319.1pt;height:22.85pt;z-index:251666432;visibility:visible;mso-wrap-style:square;mso-width-percent:0;mso-height-percent:0;mso-wrap-distance-left:9pt;mso-wrap-distance-top:3.6pt;mso-wrap-distance-right:9pt;mso-wrap-distance-bottom:3.6pt;mso-position-horizontal:right;mso-position-horizontal-relative:margin;mso-position-vertical:absolute;mso-position-vertical-relative:text;mso-width-percent:0;mso-height-percent:0;mso-width-relative:margin;mso-height-relative:margin;v-text-anchor:top" o:gfxdata="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">
                 <v:textbox>
@@ -7950,13 +7051,8 @@
       <w:r>
         <w:t xml:space="preserve">Step 1: Create an </w:t>
       </w:r>
-      <w:proofErr w:type="spellStart"/>
-      <w:r>
-        <w:t>upgradeCustomer</w:t>
-      </w:r>
-      <w:proofErr w:type="spellEnd"/>
-      <w:r>
-        <w:t xml:space="preserve"> </w:t>
+      <w:r>
+        <w:t xml:space="preserve">upgradeCustomer </w:t>
       </w:r>
       <w:r>
         <w:t>function</w:t>
@@ -7996,15 +7092,7 @@
         <w:t>Module3/Application</w:t>
       </w:r>
       <w:r>
-        <w:t xml:space="preserve">, open </w:t>
-      </w:r>
-      <w:proofErr w:type="spellStart"/>
-      <w:r>
-        <w:t>Types.fs</w:t>
-      </w:r>
-      <w:proofErr w:type="spellEnd"/>
-      <w:r>
-        <w:t xml:space="preserve"> and c</w:t>
+        <w:t>, open Types.fs and c</w:t>
       </w:r>
       <w:r>
         <w:t>reate</w:t>
@@ -8026,15 +7114,7 @@
         <w:t>A</w:t>
       </w:r>
       <w:r>
-        <w:t xml:space="preserve"> record called “</w:t>
-      </w:r>
-      <w:proofErr w:type="spellStart"/>
-      <w:r>
-        <w:t>PersonalDetails</w:t>
-      </w:r>
-      <w:proofErr w:type="spellEnd"/>
-      <w:r>
-        <w:t>”</w:t>
+        <w:t xml:space="preserve"> record called “PersonalDetails”</w:t>
       </w:r>
       <w:r>
         <w:t xml:space="preserve"> with the following fields:</w:t>
@@ -8049,13 +7129,8 @@
         </w:numPr>
         <w:spacing w:after="0"/>
       </w:pPr>
-      <w:proofErr w:type="spellStart"/>
-      <w:r>
-        <w:t>FirstName</w:t>
-      </w:r>
-      <w:proofErr w:type="spellEnd"/>
-      <w:r>
-        <w:t>: string</w:t>
+      <w:r>
+        <w:t>FirstName: string</w:t>
       </w:r>
     </w:p>
     <w:p>
@@ -8067,13 +7142,8 @@
         </w:numPr>
         <w:spacing w:after="0"/>
       </w:pPr>
-      <w:proofErr w:type="spellStart"/>
-      <w:r>
-        <w:t>LastName</w:t>
-      </w:r>
-      <w:proofErr w:type="spellEnd"/>
-      <w:r>
-        <w:t>: string</w:t>
+      <w:r>
+        <w:t>LastName: string</w:t>
       </w:r>
     </w:p>
     <w:p>
@@ -8085,19 +7155,9 @@
         </w:numPr>
         <w:spacing w:after="0"/>
       </w:pPr>
-      <w:proofErr w:type="spellStart"/>
-      <w:r>
-        <w:t>DateOfBirth</w:t>
-      </w:r>
-      <w:proofErr w:type="spellEnd"/>
-      <w:r>
-        <w:t xml:space="preserve">: </w:t>
-      </w:r>
-      <w:proofErr w:type="spellStart"/>
-      <w:r>
-        <w:t>DateTime</w:t>
-      </w:r>
-      <w:proofErr w:type="spellEnd"/>
+      <w:r>
+        <w:t>DateOfBirth: DateTime</w:t>
+      </w:r>
     </w:p>
     <w:p>
       <w:pPr>
@@ -8130,11 +7190,9 @@
         </w:numPr>
         <w:spacing w:after="0"/>
       </w:pPr>
-      <w:proofErr w:type="spellStart"/>
       <w:r>
         <w:t>NoNotifications</w:t>
       </w:r>
-      <w:proofErr w:type="spellEnd"/>
     </w:p>
     <w:p>
       <w:pPr>
@@ -8145,29 +7203,8 @@
         </w:numPr>
         <w:spacing w:after="0"/>
       </w:pPr>
-      <w:proofErr w:type="spellStart"/>
-      <w:r>
-        <w:t>ReceiveNotification</w:t>
-      </w:r>
-      <w:proofErr w:type="spellEnd"/>
-      <w:r>
-        <w:t xml:space="preserve"> of </w:t>
-      </w:r>
-      <w:proofErr w:type="spellStart"/>
-      <w:r>
-        <w:t>receiveDeals</w:t>
-      </w:r>
-      <w:proofErr w:type="spellEnd"/>
-      <w:r>
-        <w:t xml:space="preserve">: bool * </w:t>
-      </w:r>
-      <w:proofErr w:type="spellStart"/>
-      <w:r>
-        <w:t>receiveAlerts</w:t>
-      </w:r>
-      <w:proofErr w:type="spellEnd"/>
-      <w:r>
-        <w:t>: bool</w:t>
+      <w:r>
+        <w:t>ReceiveNotification of receiveDeals: bool * receiveAlerts: bool</w:t>
       </w:r>
     </w:p>
     <w:p>
@@ -8250,21 +7287,8 @@
         </w:numPr>
         <w:spacing w:after="0"/>
       </w:pPr>
-      <w:proofErr w:type="spellStart"/>
-      <w:r>
-        <w:t>PersonalDetails</w:t>
-      </w:r>
-      <w:proofErr w:type="spellEnd"/>
-      <w:r>
-        <w:t xml:space="preserve">: </w:t>
-      </w:r>
-      <w:proofErr w:type="spellStart"/>
-      <w:r>
-        <w:t>PersonalDetails</w:t>
-      </w:r>
-      <w:proofErr w:type="spellEnd"/>
-      <w:r>
-        <w:t xml:space="preserve"> option</w:t>
+      <w:r>
+        <w:t>PersonalDetails: PersonalDetails option</w:t>
       </w:r>
     </w:p>
     <w:p>
@@ -8312,7 +7336,7 @@
             <w10:borderbottom type="single" width="4"/>
             <w10:borderright type="single" width="4"/>
           </v:shape>
-          <o:OLEObject Type="Embed" ProgID="Word.OpenDocumentText.12" ShapeID="_x0000_i1038" DrawAspect="Content" ObjectID="_1537854820" r:id="rId44"/>
+          <o:OLEObject Type="Embed" ProgID="Word.OpenDocumentText.12" ShapeID="_x0000_i1038" DrawAspect="Content" ObjectID="_1540014004" r:id="rId44"/>
         </w:object>
       </w:r>
     </w:p>
@@ -8366,15 +7390,7 @@
       </w:pPr>
       <w:r>
         <w:lastRenderedPageBreak/>
-        <w:t xml:space="preserve">Step 2: Update the </w:t>
-      </w:r>
-      <w:proofErr w:type="spellStart"/>
-      <w:r>
-        <w:t>increaseCredit</w:t>
-      </w:r>
-      <w:proofErr w:type="spellEnd"/>
-      <w:r>
-        <w:t xml:space="preserve"> function</w:t>
+        <w:t>Step 2: Update the increaseCredit function</w:t>
       </w:r>
     </w:p>
     <w:p>
@@ -8399,15 +7415,7 @@
         <w:t>.</w:t>
       </w:r>
       <w:r>
-        <w:t xml:space="preserve"> Update the “</w:t>
-      </w:r>
-      <w:proofErr w:type="spellStart"/>
-      <w:r>
-        <w:t>increaseCredit</w:t>
-      </w:r>
-      <w:proofErr w:type="spellEnd"/>
-      <w:r>
-        <w:t>” function to use</w:t>
+        <w:t xml:space="preserve"> Update the “increaseCredit” function to use</w:t>
       </w:r>
       <w:r>
         <w:t xml:space="preserve"> the</w:t>
@@ -8430,11 +7438,9 @@
       <w:r>
         <w:t>Module3/Application/</w:t>
       </w:r>
-      <w:proofErr w:type="spellStart"/>
       <w:r>
         <w:t>Functions.fs</w:t>
       </w:r>
-      <w:proofErr w:type="spellEnd"/>
       <w:r>
         <w:t>:</w:t>
       </w:r>
@@ -8456,7 +7462,7 @@
             <w10:borderbottom type="single" width="4"/>
             <w10:borderright type="single" width="4"/>
           </v:shape>
-          <o:OLEObject Type="Embed" ProgID="Word.OpenDocumentText.12" ShapeID="_x0000_i1039" DrawAspect="Content" ObjectID="_1537854821" r:id="rId46"/>
+          <o:OLEObject Type="Embed" ProgID="Word.OpenDocumentText.12" ShapeID="_x0000_i1039" DrawAspect="Content" ObjectID="_1540014005" r:id="rId46"/>
         </w:object>
       </w:r>
     </w:p>
@@ -8482,15 +7488,7 @@
         <w:t>.</w:t>
       </w:r>
       <w:r>
-        <w:t xml:space="preserve"> Open Module3/Tests/</w:t>
-      </w:r>
-      <w:proofErr w:type="spellStart"/>
-      <w:r>
-        <w:t>Tests.fs</w:t>
-      </w:r>
-      <w:proofErr w:type="spellEnd"/>
-      <w:r>
-        <w:t>, uncomment the tests</w:t>
+        <w:t xml:space="preserve"> Open Module3/Tests/Tests.fs, uncomment the tests</w:t>
       </w:r>
       <w:r>
         <w:t xml:space="preserve"> 3</w:t>
@@ -8548,15 +7546,7 @@
         <w:pStyle w:val="Heading2"/>
       </w:pPr>
       <w:r>
-        <w:t xml:space="preserve">Step 3: Create an </w:t>
-      </w:r>
-      <w:proofErr w:type="spellStart"/>
-      <w:r>
-        <w:t>isAdult</w:t>
-      </w:r>
-      <w:proofErr w:type="spellEnd"/>
-      <w:r>
-        <w:t xml:space="preserve"> function</w:t>
+        <w:t>Step 3: Create an isAdult function</w:t>
       </w:r>
     </w:p>
     <w:p>
@@ -8587,26 +7577,13 @@
         <w:t xml:space="preserve">Create a function called </w:t>
       </w:r>
       <w:r>
-        <w:t>“</w:t>
-      </w:r>
-      <w:proofErr w:type="spellStart"/>
-      <w:r>
-        <w:t>isAdult</w:t>
-      </w:r>
-      <w:proofErr w:type="spellEnd"/>
-      <w:r>
-        <w:t xml:space="preserve">” in </w:t>
+        <w:t xml:space="preserve">“isAdult” in </w:t>
       </w:r>
       <w:r>
         <w:t>Module3/Application/</w:t>
       </w:r>
-      <w:proofErr w:type="spellStart"/>
-      <w:r>
-        <w:t>Functions.fs</w:t>
-      </w:r>
-      <w:proofErr w:type="spellEnd"/>
-      <w:r>
-        <w:t xml:space="preserve"> that</w:t>
+      <w:r>
+        <w:t>Functions.fs that</w:t>
       </w:r>
     </w:p>
     <w:p>
@@ -8656,7 +7633,7 @@
             <w10:borderbottom type="single" width="4"/>
             <w10:borderright type="single" width="4"/>
           </v:shape>
-          <o:OLEObject Type="Embed" ProgID="Word.OpenDocumentText.12" ShapeID="_x0000_i1040" DrawAspect="Content" ObjectID="_1537854822" r:id="rId48"/>
+          <o:OLEObject Type="Embed" ProgID="Word.OpenDocumentText.12" ShapeID="_x0000_i1040" DrawAspect="Content" ObjectID="_1540014006" r:id="rId48"/>
         </w:object>
       </w:r>
     </w:p>
@@ -8688,15 +7665,7 @@
         <w:t>Open Module3</w:t>
       </w:r>
       <w:r>
-        <w:t>/Tests/</w:t>
-      </w:r>
-      <w:proofErr w:type="spellStart"/>
-      <w:r>
-        <w:t>Tests.fs</w:t>
-      </w:r>
-      <w:proofErr w:type="spellEnd"/>
-      <w:r>
-        <w:t>, uncomment tests 3-3, 3-4 and 3-5, save all the files and run the tests.</w:t>
+        <w:t>/Tests/Tests.fs, uncomment tests 3-3, 3-4 and 3-5, save all the files and run the tests.</w:t>
       </w:r>
     </w:p>
     <w:p>
@@ -8709,15 +7678,7 @@
         <w:pStyle w:val="Heading2"/>
       </w:pPr>
       <w:r>
-        <w:t xml:space="preserve">Step 4: Create a </w:t>
-      </w:r>
-      <w:proofErr w:type="spellStart"/>
-      <w:r>
-        <w:t>getAlert</w:t>
-      </w:r>
-      <w:proofErr w:type="spellEnd"/>
-      <w:r>
-        <w:t xml:space="preserve"> function</w:t>
+        <w:t>Step 4: Create a getAlert function</w:t>
       </w:r>
     </w:p>
     <w:p>
@@ -8739,29 +7700,16 @@
         <w:t xml:space="preserve"> </w:t>
       </w:r>
       <w:r>
-        <w:t>Create a function called “</w:t>
-      </w:r>
-      <w:proofErr w:type="spellStart"/>
-      <w:r>
-        <w:t>getAlert</w:t>
-      </w:r>
-      <w:proofErr w:type="spellEnd"/>
-      <w:r>
-        <w:t xml:space="preserve">” in </w:t>
+        <w:t xml:space="preserve">Create a function called “getAlert” in </w:t>
       </w:r>
       <w:r>
         <w:t>Module3/Application/</w:t>
       </w:r>
-      <w:proofErr w:type="spellStart"/>
       <w:r>
         <w:t>Func</w:t>
       </w:r>
       <w:r>
-        <w:t>tions.fs</w:t>
-      </w:r>
-      <w:proofErr w:type="spellEnd"/>
-      <w:r>
-        <w:t xml:space="preserve"> that</w:t>
+        <w:t>tions.fs that</w:t>
       </w:r>
     </w:p>
     <w:p>
@@ -8813,7 +7761,7 @@
             <w10:borderbottom type="single" width="4"/>
             <w10:borderright type="single" width="4"/>
           </v:shape>
-          <o:OLEObject Type="Embed" ProgID="Word.OpenDocumentText.12" ShapeID="_x0000_i1041" DrawAspect="Content" ObjectID="_1537854823" r:id="rId50"/>
+          <o:OLEObject Type="Embed" ProgID="Word.OpenDocumentText.12" ShapeID="_x0000_i1041" DrawAspect="Content" ObjectID="_1540014007" r:id="rId50"/>
         </w:object>
       </w:r>
     </w:p>
@@ -8848,15 +7796,7 @@
         <w:t>Open Module3</w:t>
       </w:r>
       <w:r>
-        <w:t>/Tests/</w:t>
-      </w:r>
-      <w:proofErr w:type="spellStart"/>
-      <w:r>
-        <w:t>Tests.fs</w:t>
-      </w:r>
-      <w:proofErr w:type="spellEnd"/>
-      <w:r>
-        <w:t>, uncomment tests 3-6 and 3-7, save all the files and run the tests.</w:t>
+        <w:t>/Tests/Tests.fs, uncomment tests 3-6 and 3-7, save all the files and run the tests.</w:t>
       </w:r>
       <w:r>
         <w:br w:type="page"/>
@@ -8982,7 +7922,7 @@
               </wp:anchor>
             </w:drawing>
           </mc:Choice>
-          <mc:Fallback>
+          <mc:Fallback xmlns="">
             <w:pict>
               <v:shape w14:anchorId="0967CA42" id="_x0000_s1038" type="#_x0000_t202" style="position:absolute;left:0;text-align:left;margin-left:267.9pt;margin-top:.55pt;width:319.1pt;height:22.85pt;z-index:251668480;visibility:visible;mso-wrap-style:square;mso-width-percent:0;mso-height-percent:0;mso-wrap-distance-left:9pt;mso-wrap-distance-top:3.6pt;mso-wrap-distance-right:9pt;mso-wrap-distance-bottom:3.6pt;mso-position-horizontal:right;mso-position-horizontal-relative:margin;mso-position-vertical:absolute;mso-position-vertical-relative:text;mso-width-percent:0;mso-height-percent:0;mso-width-relative:margin;mso-height-relative:margin;v-text-anchor:top" o:gfxdata="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">
                 <v:textbox>
@@ -9062,24 +8002,14 @@
         <w:t>Refactor the</w:t>
       </w:r>
       <w:r>
-        <w:t xml:space="preserve"> </w:t>
-      </w:r>
-      <w:proofErr w:type="spellStart"/>
-      <w:r>
-        <w:t>getPurchases</w:t>
-      </w:r>
-      <w:proofErr w:type="spellEnd"/>
+        <w:t xml:space="preserve"> getPurchases</w:t>
+      </w:r>
       <w:r>
         <w:t xml:space="preserve"> function</w:t>
       </w:r>
       <w:r>
-        <w:t xml:space="preserve"> to use the </w:t>
-      </w:r>
-      <w:proofErr w:type="spellStart"/>
-      <w:r>
-        <w:t>JsonProvider</w:t>
-      </w:r>
-      <w:proofErr w:type="spellEnd"/>
+        <w:t xml:space="preserve"> to use the JsonProvider</w:t>
+      </w:r>
     </w:p>
     <w:p>
       <w:pPr>
@@ -9111,31 +8041,21 @@
       <w:r>
         <w:t xml:space="preserve"> </w:t>
       </w:r>
-      <w:proofErr w:type="spellStart"/>
       <w:r>
         <w:t>Functions</w:t>
       </w:r>
       <w:r>
-        <w:t>.fs</w:t>
-      </w:r>
-      <w:proofErr w:type="spellEnd"/>
-      <w:r>
-        <w:t xml:space="preserve"> and </w:t>
+        <w:t xml:space="preserve">.fs and </w:t>
       </w:r>
       <w:r>
         <w:t>change the</w:t>
       </w:r>
       <w:r>
-        <w:t xml:space="preserve"> “</w:t>
-      </w:r>
-      <w:proofErr w:type="spellStart"/>
-      <w:r>
-        <w:t>get</w:t>
+        <w:t xml:space="preserve"> “get</w:t>
       </w:r>
       <w:r>
         <w:t>Purchases</w:t>
       </w:r>
-      <w:proofErr w:type="spellEnd"/>
       <w:r>
         <w:t>” function</w:t>
       </w:r>
@@ -9159,27 +8079,14 @@
         <w:spacing w:after="0"/>
       </w:pPr>
       <w:r>
-        <w:t xml:space="preserve">Uses the </w:t>
-      </w:r>
-      <w:proofErr w:type="spellStart"/>
-      <w:r>
-        <w:t>JsonProvider</w:t>
-      </w:r>
-      <w:proofErr w:type="spellEnd"/>
-      <w:r>
-        <w:t xml:space="preserve"> with</w:t>
+        <w:t>Uses the JsonProvider with</w:t>
       </w:r>
       <w:r>
         <w:t xml:space="preserve"> the</w:t>
       </w:r>
       <w:r>
-        <w:t xml:space="preserve"> </w:t>
-      </w:r>
-      <w:proofErr w:type="spellStart"/>
-      <w:r>
-        <w:t>Data.json</w:t>
-      </w:r>
-      <w:proofErr w:type="spellEnd"/>
+        <w:t xml:space="preserve"> Data.json</w:t>
+      </w:r>
       <w:r>
         <w:t xml:space="preserve"> file</w:t>
       </w:r>
@@ -9262,7 +8169,7 @@
             <w10:borderbottom type="single" width="4"/>
             <w10:borderright type="single" width="4"/>
           </v:shape>
-          <o:OLEObject Type="Embed" ProgID="Word.OpenDocumentText.12" ShapeID="_x0000_i1042" DrawAspect="Content" ObjectID="_1537854824" r:id="rId52"/>
+          <o:OLEObject Type="Embed" ProgID="Word.OpenDocumentText.12" ShapeID="_x0000_i1042" DrawAspect="Content" ObjectID="_1540014008" r:id="rId52"/>
         </w:object>
       </w:r>
     </w:p>
@@ -9306,15 +8213,7 @@
         <w:t>Open Module4/Te</w:t>
       </w:r>
       <w:r>
-        <w:t>sts/</w:t>
-      </w:r>
-      <w:proofErr w:type="spellStart"/>
-      <w:r>
-        <w:t>Tests.fs</w:t>
-      </w:r>
-      <w:proofErr w:type="spellEnd"/>
-      <w:r>
-        <w:t>, uncomment test 4-1</w:t>
+        <w:t>sts/Tests.fs, uncomment test 4-1</w:t>
       </w:r>
       <w:r>
         <w:t>, save all the files and run the tests.</w:t>
@@ -9329,15 +8228,7 @@
         <w:t>Step 2</w:t>
       </w:r>
       <w:r>
-        <w:t xml:space="preserve">: Create a </w:t>
-      </w:r>
-      <w:proofErr w:type="spellStart"/>
-      <w:r>
-        <w:t>CustomerService</w:t>
-      </w:r>
-      <w:proofErr w:type="spellEnd"/>
-      <w:r>
-        <w:t xml:space="preserve"> class</w:t>
+        <w:t>: Create a CustomerService class</w:t>
       </w:r>
     </w:p>
     <w:p>
@@ -9382,24 +8273,11 @@
       <w:r>
         <w:t>Module4/Application/</w:t>
       </w:r>
-      <w:proofErr w:type="spellStart"/>
       <w:r>
         <w:t>Service</w:t>
       </w:r>
       <w:r>
-        <w:t>s.fs</w:t>
-      </w:r>
-      <w:proofErr w:type="spellEnd"/>
-      <w:r>
-        <w:t xml:space="preserve"> and add a “</w:t>
-      </w:r>
-      <w:proofErr w:type="spellStart"/>
-      <w:r>
-        <w:t>CustomerService</w:t>
-      </w:r>
-      <w:proofErr w:type="spellEnd"/>
-      <w:r>
-        <w:t>” class</w:t>
+        <w:t>s.fs and add a “CustomerService” class</w:t>
       </w:r>
       <w:r>
         <w:t xml:space="preserve"> with</w:t>
@@ -9421,46 +8299,25 @@
         <w:t>n</w:t>
       </w:r>
       <w:r>
+        <w:t xml:space="preserve"> UpgradeCustomers method that receives the id of the customer, </w:t>
+      </w:r>
+      <w:r>
+        <w:t xml:space="preserve">it </w:t>
+      </w:r>
+      <w:r>
+        <w:t>finds the customer using Function.getCustomer</w:t>
+      </w:r>
+      <w:r>
+        <w:t xml:space="preserve"> and the</w:t>
+      </w:r>
+      <w:r>
+        <w:t>n</w:t>
+      </w:r>
+      <w:r>
         <w:t xml:space="preserve"> </w:t>
       </w:r>
-      <w:proofErr w:type="spellStart"/>
-      <w:r>
-        <w:t>UpgradeCustomers</w:t>
-      </w:r>
-      <w:proofErr w:type="spellEnd"/>
-      <w:r>
-        <w:t xml:space="preserve"> method that receives the id of the customer, </w:t>
-      </w:r>
-      <w:r>
-        <w:t xml:space="preserve">it </w:t>
-      </w:r>
-      <w:r>
-        <w:t xml:space="preserve">finds the customer using </w:t>
-      </w:r>
-      <w:proofErr w:type="spellStart"/>
-      <w:r>
-        <w:t>Function.getCustomer</w:t>
-      </w:r>
-      <w:proofErr w:type="spellEnd"/>
-      <w:r>
-        <w:t xml:space="preserve"> and the</w:t>
-      </w:r>
-      <w:r>
-        <w:t>n</w:t>
-      </w:r>
-      <w:r>
-        <w:t xml:space="preserve"> </w:t>
-      </w:r>
-      <w:r>
-        <w:t xml:space="preserve">calls </w:t>
-      </w:r>
-      <w:proofErr w:type="spellStart"/>
-      <w:r>
-        <w:t>Functions.upgradeCustomer</w:t>
-      </w:r>
-      <w:proofErr w:type="spellEnd"/>
-      <w:r>
-        <w:t>.</w:t>
+      <w:r>
+        <w:t>calls Functions.upgradeCustomer.</w:t>
       </w:r>
     </w:p>
     <w:p>
@@ -9483,7 +8340,7 @@
             <w10:borderbottom type="single" width="4"/>
             <w10:borderright type="single" width="4"/>
           </v:shape>
-          <o:OLEObject Type="Embed" ProgID="Word.OpenDocumentText.12" ShapeID="_x0000_i1043" DrawAspect="Content" ObjectID="_1537854825" r:id="rId54"/>
+          <o:OLEObject Type="Embed" ProgID="Word.OpenDocumentText.12" ShapeID="_x0000_i1043" DrawAspect="Content" ObjectID="_1540014009" r:id="rId54"/>
         </w:object>
       </w:r>
     </w:p>
@@ -9525,15 +8382,7 @@
         <w:t>Open Module4/Tes</w:t>
       </w:r>
       <w:r>
-        <w:t>ts/</w:t>
-      </w:r>
-      <w:proofErr w:type="spellStart"/>
-      <w:r>
-        <w:t>Tests.fs</w:t>
-      </w:r>
-      <w:proofErr w:type="spellEnd"/>
-      <w:r>
-        <w:t>, uncomment test 4-2</w:t>
+        <w:t>ts/Tests.fs, uncomment test 4-2</w:t>
       </w:r>
       <w:r>
         <w:t>, save all the files and run the tests.</w:t>
@@ -9578,13 +8427,8 @@
       <w:r>
         <w:t>Module4/Application/</w:t>
       </w:r>
-      <w:proofErr w:type="spellStart"/>
-      <w:r>
-        <w:t>Program.fs</w:t>
-      </w:r>
-      <w:proofErr w:type="spellEnd"/>
-      <w:r>
-        <w:t xml:space="preserve">, uncomment all </w:t>
+      <w:r>
+        <w:t xml:space="preserve">Program.fs, uncomment all </w:t>
       </w:r>
       <w:r>
         <w:t xml:space="preserve">the code, save all the files and run the application by executing Module4/runtapp.bat (Win) or Module4/runapp.sh (Mac or Linux) </w:t>
@@ -9712,7 +8556,7 @@
       <w:rPr>
         <w:noProof/>
       </w:rPr>
-      <w:t>8</w:t>
+      <w:t>10</w:t>
     </w:r>
     <w:r>
       <w:rPr>
@@ -14592,8 +13436,8 @@
         </a:p>
       </dsp:txBody>
       <dsp:txXfrm>
-        <a:off x="1391659" y="672354"/>
-        <a:ext cx="461754" cy="396968"/>
+        <a:off x="1391654" y="672320"/>
+        <a:ext cx="461731" cy="396948"/>
       </dsp:txXfrm>
     </dsp:sp>
     <dsp:sp modelId="{A51FD8ED-619E-490B-A7DB-8E2B070B165E}">
@@ -14670,8 +13514,8 @@
         </a:p>
       </dsp:txBody>
       <dsp:txXfrm>
-        <a:off x="821918" y="347599"/>
-        <a:ext cx="329730" cy="352755"/>
+        <a:off x="821943" y="347581"/>
+        <a:ext cx="329713" cy="352737"/>
       </dsp:txXfrm>
     </dsp:sp>
     <dsp:sp modelId="{E37894A0-CA82-4B21-891C-DD34C3EC6A39}">
@@ -16328,7 +15172,7 @@
     <w:charset w:val="00"/>
     <w:family w:val="roman"/>
     <w:pitch w:val="variable"/>
-    <w:sig w:usb0="E0002EFF" w:usb1="C0007843" w:usb2="00000009" w:usb3="00000000" w:csb0="000001FF" w:csb1="00000000"/>
+    <w:sig w:usb0="E0002EFF" w:usb1="C000785B" w:usb2="00000009" w:usb3="00000000" w:csb0="000001FF" w:csb1="00000000"/>
   </w:font>
   <w:font w:name="Courier New">
     <w:panose1 w:val="02070309020205020404"/>
@@ -16349,7 +15193,7 @@
     <w:charset w:val="00"/>
     <w:family w:val="swiss"/>
     <w:pitch w:val="variable"/>
-    <w:sig w:usb0="E00002FF" w:usb1="4000ACFF" w:usb2="00000001" w:usb3="00000000" w:csb0="0000019F" w:csb1="00000000"/>
+    <w:sig w:usb0="E0002AFF" w:usb1="C000247B" w:usb2="00000009" w:usb3="00000000" w:csb0="000001FF" w:csb1="00000000"/>
   </w:font>
   <w:font w:name="Meiryo">
     <w:altName w:val="MS Gothic"/>
@@ -16370,14 +15214,14 @@
     <w:charset w:val="00"/>
     <w:family w:val="modern"/>
     <w:pitch w:val="fixed"/>
-    <w:sig w:usb0="E00002FF" w:usb1="0000FCFF" w:usb2="00000001" w:usb3="00000000" w:csb0="0000019F" w:csb1="00000000"/>
+    <w:sig w:usb0="E00006FF" w:usb1="0000FCFF" w:usb2="00000001" w:usb3="00000000" w:csb0="0000019F" w:csb1="00000000"/>
   </w:font>
   <w:font w:name="Calibri Light">
     <w:panose1 w:val="020F0302020204030204"/>
     <w:charset w:val="00"/>
     <w:family w:val="swiss"/>
     <w:pitch w:val="variable"/>
-    <w:sig w:usb0="A00002EF" w:usb1="4000207B" w:usb2="00000000" w:usb3="00000000" w:csb0="0000019F" w:csb1="00000000"/>
+    <w:sig w:usb0="E0002AFF" w:usb1="C000247B" w:usb2="00000009" w:usb3="00000000" w:csb0="000001FF" w:csb1="00000000"/>
   </w:font>
 </w:fonts>
 </file>
@@ -16445,6 +15289,7 @@
     <w:rsid w:val="00C4323B"/>
     <w:rsid w:val="00C60711"/>
     <w:rsid w:val="00C627E0"/>
+    <w:rsid w:val="00C834C5"/>
     <w:rsid w:val="00D12557"/>
     <w:rsid w:val="00D25E1E"/>
     <w:rsid w:val="00D63A76"/>
@@ -17264,7 +16109,7 @@
 </file>
 
 <file path=customXml/itemProps2.xml><?xml version="1.0" encoding="utf-8"?>
-<ds:datastoreItem xmlns:ds="http://schemas.openxmlformats.org/officeDocument/2006/customXml" ds:itemID="{94FBAF95-BDF6-42AD-8AE7-E0F069BF42A0}">
+<ds:datastoreItem xmlns:ds="http://schemas.openxmlformats.org/officeDocument/2006/customXml" ds:itemID="{C852A634-6322-4D75-B0CE-1508F75A9962}">
   <ds:schemaRefs>
     <ds:schemaRef ds:uri="http://schemas.openxmlformats.org/officeDocument/2006/bibliography"/>
   </ds:schemaRefs>

</xml_diff>

<commit_message>
Completed version of Module3 for v3
</commit_message>
<xml_diff>
--- a/FSharpWorkshop_Exercises.docx
+++ b/FSharpWorkshop_Exercises.docx
@@ -143,7 +143,12 @@
                                         <w:jc w:val="right"/>
                                       </w:pPr>
                                       <w:r>
-                                        <w:t>Oct-2016</w:t>
+                                        <w:t>Nov</w:t>
+                                      </w:r>
+                                      <w:bookmarkStart w:id="0" w:name="_GoBack"/>
+                                      <w:bookmarkEnd w:id="0"/>
+                                      <w:r>
+                                        <w:t>-2016</w:t>
                                       </w:r>
                                     </w:p>
                                   </w:tc>
@@ -253,7 +258,12 @@
                                   <w:jc w:val="right"/>
                                 </w:pPr>
                                 <w:r>
-                                  <w:t>Oct-2016</w:t>
+                                  <w:t>Nov</w:t>
+                                </w:r>
+                                <w:bookmarkStart w:id="1" w:name="_GoBack"/>
+                                <w:bookmarkEnd w:id="1"/>
+                                <w:r>
+                                  <w:t>-2016</w:t>
                                 </w:r>
                               </w:p>
                             </w:tc>
@@ -391,7 +401,7 @@
                   </wp:anchor>
                 </w:drawing>
               </mc:Choice>
-              <mc:Fallback xmlns="">
+              <mc:Fallback>
                 <w:pict>
                   <v:shape w14:anchorId="136647BA" id="Text Box 2" o:spid="_x0000_s1027" type="#_x0000_t202" alt="Text box displaying document title and subtitle" style="position:absolute;margin-left:416.8pt;margin-top:195pt;width:468pt;height:279pt;z-index:251659264;visibility:visible;mso-wrap-style:square;mso-width-percent:0;mso-height-percent:0;mso-wrap-distance-left:9pt;mso-wrap-distance-top:0;mso-wrap-distance-right:9pt;mso-wrap-distance-bottom:0;mso-position-horizontal:right;mso-position-horizontal-relative:margin;mso-position-vertical:absolute;mso-position-vertical-relative:margin;mso-width-percent:0;mso-height-percent:0;mso-width-relative:margin;mso-height-relative:margin;v-text-anchor:top" o:gfxdata="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" filled="f" stroked="f" strokeweight=".5pt">
                     <v:textbox inset="0,0,0,0">
@@ -922,12 +932,12 @@
       <w:pPr>
         <w:pStyle w:val="Heading1"/>
       </w:pPr>
-      <w:bookmarkStart w:id="0" w:name="_Toc439596078"/>
+      <w:bookmarkStart w:id="2" w:name="_Toc439596078"/>
       <w:r>
         <w:lastRenderedPageBreak/>
         <w:t>Introduction</w:t>
       </w:r>
-      <w:bookmarkEnd w:id="0"/>
+      <w:bookmarkEnd w:id="2"/>
     </w:p>
     <w:p>
       <w:r>
@@ -1286,7 +1296,7 @@
               </wp:inline>
             </w:drawing>
           </mc:Choice>
-          <mc:Fallback xmlns="">
+          <mc:Fallback>
             <w:pict>
               <v:group id="Group 1" o:spid="_x0000_s1028" style="width:246.65pt;height:169.25pt;mso-position-horizontal-relative:char;mso-position-vertical-relative:line" coordsize="55614,38164" o:gfxdata="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">
                 <v:shapetype id="_x0000_t15" coordsize="21600,21600" o:spt="15" adj="16200" path="m@0,l,,,21600@0,21600,21600,10800xe">
@@ -1503,7 +1513,7 @@
       <w:pPr>
         <w:pStyle w:val="Heading2"/>
       </w:pPr>
-      <w:bookmarkStart w:id="1" w:name="_Toc398747067"/>
+      <w:bookmarkStart w:id="3" w:name="_Toc398747067"/>
       <w:r>
         <w:t>Pre-r</w:t>
       </w:r>
@@ -1688,8 +1698,8 @@
       <w:pPr>
         <w:pStyle w:val="Heading2"/>
       </w:pPr>
-      <w:bookmarkStart w:id="2" w:name="_Toc402896135"/>
-      <w:bookmarkStart w:id="3" w:name="_Toc439596081"/>
+      <w:bookmarkStart w:id="4" w:name="_Toc402896135"/>
+      <w:bookmarkStart w:id="5" w:name="_Toc439596081"/>
       <w:r>
         <w:lastRenderedPageBreak/>
         <w:t>C</w:t>
@@ -1700,9 +1710,9 @@
       <w:r>
         <w:t>onventions</w:t>
       </w:r>
-      <w:bookmarkEnd w:id="1"/>
-      <w:bookmarkEnd w:id="2"/>
       <w:bookmarkEnd w:id="3"/>
+      <w:bookmarkEnd w:id="4"/>
+      <w:bookmarkEnd w:id="5"/>
     </w:p>
     <w:p>
       <w:r>
@@ -1900,7 +1910,7 @@
               </wp:inline>
             </w:drawing>
           </mc:Choice>
-          <mc:Fallback xmlns="">
+          <mc:Fallback>
             <w:pict>
               <v:group w14:anchorId="1FC78828" id="Group 19" o:spid="_x0000_s1026" alt="Tip icon" style="width:8.8pt;height:8.8pt;mso-position-horizontal-relative:char;mso-position-vertical-relative:line" coordsize="228600,228600" o:gfxdata="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">
                 <v:oval id="Oval 121" o:spid="_x0000_s1027" style="position:absolute;width:228600;height:228600;visibility:visible;mso-wrap-style:square;v-text-anchor:top" o:gfxdata="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" fillcolor="#92278f [3204]" stroked="f" strokeweight="0">
@@ -2138,7 +2148,7 @@
                     </wp:inline>
                   </w:drawing>
                 </mc:Choice>
-                <mc:Fallback xmlns="">
+                <mc:Fallback>
                   <w:pict>
                     <v:group w14:anchorId="7409D1C1" id="Group 19" o:spid="_x0000_s1026" alt="Tip icon" style="width:18pt;height:18pt;mso-position-horizontal-relative:char;mso-position-vertical-relative:line" coordsize="228600,228600" o:gfxdata="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">
                       <v:oval id="Oval 14" o:spid="_x0000_s1027" style="position:absolute;width:228600;height:228600;visibility:visible;mso-wrap-style:square;v-text-anchor:top" o:gfxdata="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" fillcolor="#92278f [3204]" stroked="f" strokeweight="0">
@@ -2248,7 +2258,7 @@
             <w10:borderbottom type="single" width="4"/>
             <w10:borderright type="single" width="4"/>
           </v:shape>
-          <o:OLEObject Type="Embed" ProgID="Word.OpenDocumentText.12" ShapeID="_x0000_i1025" DrawAspect="Content" ObjectID="_1540013991" r:id="rId16"/>
+          <o:OLEObject Type="Embed" ProgID="Word.OpenDocumentText.12" ShapeID="_x0000_i1025" DrawAspect="Content" ObjectID="_1540015499" r:id="rId16"/>
         </w:object>
       </w:r>
     </w:p>
@@ -2258,13 +2268,13 @@
       <w:pPr>
         <w:pStyle w:val="Heading2"/>
       </w:pPr>
-      <w:bookmarkStart w:id="4" w:name="_Toc398747068"/>
-      <w:bookmarkStart w:id="5" w:name="_Toc402896136"/>
-      <w:bookmarkStart w:id="6" w:name="_Toc439596082"/>
+      <w:bookmarkStart w:id="6" w:name="_Toc398747068"/>
+      <w:bookmarkStart w:id="7" w:name="_Toc402896136"/>
+      <w:bookmarkStart w:id="8" w:name="_Toc439596082"/>
       <w:r>
         <w:t>Source</w:t>
       </w:r>
-      <w:bookmarkEnd w:id="4"/>
+      <w:bookmarkEnd w:id="6"/>
       <w:r>
         <w:t xml:space="preserve"> Code</w:t>
       </w:r>
@@ -2274,8 +2284,8 @@
       <w:r>
         <w:t xml:space="preserve"> and Updates</w:t>
       </w:r>
-      <w:bookmarkEnd w:id="5"/>
-      <w:bookmarkEnd w:id="6"/>
+      <w:bookmarkEnd w:id="7"/>
+      <w:bookmarkEnd w:id="8"/>
     </w:p>
     <w:p>
       <w:hyperlink r:id="rId17" w:history="1">
@@ -2303,15 +2313,15 @@
       <w:pPr>
         <w:pStyle w:val="Heading2"/>
       </w:pPr>
-      <w:bookmarkStart w:id="7" w:name="_Toc398747069"/>
-      <w:bookmarkStart w:id="8" w:name="_Toc402896137"/>
-      <w:bookmarkStart w:id="9" w:name="_Toc439596083"/>
+      <w:bookmarkStart w:id="9" w:name="_Toc398747069"/>
+      <w:bookmarkStart w:id="10" w:name="_Toc402896137"/>
+      <w:bookmarkStart w:id="11" w:name="_Toc439596083"/>
       <w:r>
         <w:t>Author</w:t>
       </w:r>
-      <w:bookmarkEnd w:id="7"/>
-      <w:bookmarkEnd w:id="8"/>
       <w:bookmarkEnd w:id="9"/>
+      <w:bookmarkEnd w:id="10"/>
+      <w:bookmarkEnd w:id="11"/>
     </w:p>
     <w:p>
       <w:r>
@@ -2699,7 +2709,7 @@
       <w:pPr>
         <w:pStyle w:val="Heading1"/>
       </w:pPr>
-      <w:bookmarkStart w:id="10" w:name="_Toc439596084"/>
+      <w:bookmarkStart w:id="12" w:name="_Toc439596084"/>
       <w:r>
         <w:lastRenderedPageBreak/>
         <w:t>Module</w:t>
@@ -2707,7 +2717,7 @@
       <w:r>
         <w:t xml:space="preserve"> 1</w:t>
       </w:r>
-      <w:bookmarkEnd w:id="10"/>
+      <w:bookmarkEnd w:id="12"/>
     </w:p>
     <w:p>
       <w:pPr>
@@ -2805,7 +2815,7 @@
               </wp:anchor>
             </w:drawing>
           </mc:Choice>
-          <mc:Fallback xmlns="">
+          <mc:Fallback>
             <w:pict>
               <v:shape w14:anchorId="6D9669D2" id="_x0000_s1035" type="#_x0000_t202" style="position:absolute;left:0;text-align:left;margin-left:267.9pt;margin-top:8.05pt;width:319.1pt;height:22.85pt;z-index:251662336;visibility:visible;mso-wrap-style:square;mso-width-percent:0;mso-height-percent:0;mso-wrap-distance-left:9pt;mso-wrap-distance-top:3.6pt;mso-wrap-distance-right:9pt;mso-wrap-distance-bottom:3.6pt;mso-position-horizontal:right;mso-position-horizontal-relative:margin;mso-position-vertical:absolute;mso-position-vertical-relative:text;mso-width-percent:0;mso-height-percent:0;mso-width-relative:margin;mso-height-relative:margin;v-text-anchor:top" o:gfxdata="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">
                 <v:textbox>
@@ -2964,8 +2974,8 @@
       </w:r>
     </w:p>
     <w:p/>
-    <w:bookmarkStart w:id="11" w:name="_MON_1470807015"/>
-    <w:bookmarkEnd w:id="11"/>
+    <w:bookmarkStart w:id="13" w:name="_MON_1470807015"/>
+    <w:bookmarkEnd w:id="13"/>
     <w:p>
       <w:r>
         <w:object w:dxaOrig="9026" w:dyaOrig="1603">
@@ -2976,7 +2986,7 @@
             <w10:borderbottom type="single" width="4"/>
             <w10:borderright type="single" width="4"/>
           </v:shape>
-          <o:OLEObject Type="Embed" ProgID="Word.OpenDocumentText.12" ShapeID="_x0000_i1026" DrawAspect="Content" ObjectID="_1540013992" r:id="rId20"/>
+          <o:OLEObject Type="Embed" ProgID="Word.OpenDocumentText.12" ShapeID="_x0000_i1026" DrawAspect="Content" ObjectID="_1540015500" r:id="rId20"/>
         </w:object>
       </w:r>
     </w:p>
@@ -3249,7 +3259,7 @@
                     </wp:inline>
                   </w:drawing>
                 </mc:Choice>
-                <mc:Fallback xmlns="">
+                <mc:Fallback>
                   <w:pict>
                     <v:group w14:anchorId="58DF636B" id="Group 19" o:spid="_x0000_s1026" alt="Tip icon" style="width:18pt;height:18pt;mso-position-horizontal-relative:char;mso-position-vertical-relative:line" coordsize="228600,228600" o:gfxdata="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">
                       <v:oval id="Oval 47" o:spid="_x0000_s1027" style="position:absolute;width:228600;height:228600;visibility:visible;mso-wrap-style:square;v-text-anchor:top" o:gfxdata="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" fillcolor="#92278f [3204]" stroked="f" strokeweight="0">
@@ -3488,8 +3498,8 @@
         <w:spacing w:after="0"/>
       </w:pPr>
     </w:p>
-    <w:bookmarkStart w:id="12" w:name="_MON_1513529511"/>
-    <w:bookmarkEnd w:id="12"/>
+    <w:bookmarkStart w:id="14" w:name="_MON_1513529511"/>
+    <w:bookmarkEnd w:id="14"/>
     <w:p>
       <w:pPr>
         <w:spacing w:after="0"/>
@@ -3503,7 +3513,7 @@
             <w10:borderbottom type="single" width="4"/>
             <w10:borderright type="single" width="4"/>
           </v:shape>
-          <o:OLEObject Type="Embed" ProgID="Word.OpenDocumentText.12" ShapeID="_x0000_i1027" DrawAspect="Content" ObjectID="_1540013993" r:id="rId22"/>
+          <o:OLEObject Type="Embed" ProgID="Word.OpenDocumentText.12" ShapeID="_x0000_i1027" DrawAspect="Content" ObjectID="_1540015501" r:id="rId22"/>
         </w:object>
       </w:r>
     </w:p>
@@ -3735,7 +3745,7 @@
                     </wp:inline>
                   </w:drawing>
                 </mc:Choice>
-                <mc:Fallback xmlns="">
+                <mc:Fallback>
                   <w:pict>
                     <v:group w14:anchorId="1183A2FE" id="Group 19" o:spid="_x0000_s1026" alt="Tip icon" style="width:18pt;height:18pt;mso-position-horizontal-relative:char;mso-position-vertical-relative:line" coordsize="228600,228600" o:gfxdata="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">
                       <v:oval id="Oval 115" o:spid="_x0000_s1027" style="position:absolute;width:228600;height:228600;visibility:visible;mso-wrap-style:square;v-text-anchor:top" o:gfxdata="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" fillcolor="#92278f [3204]" stroked="f" strokeweight="0">
@@ -4100,8 +4110,8 @@
         <w:spacing w:after="0"/>
       </w:pPr>
     </w:p>
-    <w:bookmarkStart w:id="13" w:name="_MON_1470845213"/>
-    <w:bookmarkEnd w:id="13"/>
+    <w:bookmarkStart w:id="15" w:name="_MON_1470845213"/>
+    <w:bookmarkEnd w:id="15"/>
     <w:p>
       <w:r>
         <w:object w:dxaOrig="9026" w:dyaOrig="1158">
@@ -4112,7 +4122,7 @@
             <w10:borderbottom type="single" width="4"/>
             <w10:borderright type="single" width="4"/>
           </v:shape>
-          <o:OLEObject Type="Embed" ProgID="Word.OpenDocumentText.12" ShapeID="_x0000_i1028" DrawAspect="Content" ObjectID="_1540013994" r:id="rId24"/>
+          <o:OLEObject Type="Embed" ProgID="Word.OpenDocumentText.12" ShapeID="_x0000_i1028" DrawAspect="Content" ObjectID="_1540015502" r:id="rId24"/>
         </w:object>
       </w:r>
     </w:p>
@@ -4382,7 +4392,7 @@
                     </wp:inline>
                   </w:drawing>
                 </mc:Choice>
-                <mc:Fallback xmlns="">
+                <mc:Fallback>
                   <w:pict>
                     <v:group w14:anchorId="5A3830DF" id="Group 19" o:spid="_x0000_s1026" alt="Tip icon" style="width:18pt;height:18pt;mso-position-horizontal-relative:char;mso-position-vertical-relative:line" coordsize="228600,228600" o:gfxdata="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">
                       <v:oval id="Oval 124" o:spid="_x0000_s1027" style="position:absolute;width:228600;height:228600;visibility:visible;mso-wrap-style:square;v-text-anchor:top" o:gfxdata="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" fillcolor="#92278f [3204]" stroked="f" strokeweight="0">
@@ -4562,8 +4572,8 @@
         <w:spacing w:after="0"/>
       </w:pPr>
     </w:p>
-    <w:bookmarkStart w:id="14" w:name="_MON_1513531166"/>
-    <w:bookmarkEnd w:id="14"/>
+    <w:bookmarkStart w:id="16" w:name="_MON_1513531166"/>
+    <w:bookmarkEnd w:id="16"/>
     <w:p>
       <w:pPr>
         <w:spacing w:after="0"/>
@@ -4577,7 +4587,7 @@
             <w10:borderbottom type="single" width="4"/>
             <w10:borderright type="single" width="4"/>
           </v:shape>
-          <o:OLEObject Type="Embed" ProgID="Word.OpenDocumentText.12" ShapeID="_x0000_i1029" DrawAspect="Content" ObjectID="_1540013995" r:id="rId26"/>
+          <o:OLEObject Type="Embed" ProgID="Word.OpenDocumentText.12" ShapeID="_x0000_i1029" DrawAspect="Content" ObjectID="_1540015503" r:id="rId26"/>
         </w:object>
       </w:r>
     </w:p>
@@ -4814,7 +4824,7 @@
                     </wp:inline>
                   </w:drawing>
                 </mc:Choice>
-                <mc:Fallback xmlns="">
+                <mc:Fallback>
                   <w:pict>
                     <v:group w14:anchorId="387D16B2" id="Group 19" o:spid="_x0000_s1026" alt="Tip icon" style="width:18pt;height:18pt;mso-position-horizontal-relative:char;mso-position-vertical-relative:line" coordsize="228600,228600" o:gfxdata="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">
                       <v:oval id="Oval 127" o:spid="_x0000_s1027" style="position:absolute;width:228600;height:228600;visibility:visible;mso-wrap-style:square;v-text-anchor:top" o:gfxdata="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" fillcolor="#92278f [3204]" stroked="f" strokeweight="0">
@@ -5094,8 +5104,8 @@
         <w:ind w:left="1440"/>
       </w:pPr>
     </w:p>
-    <w:bookmarkStart w:id="15" w:name="_MON_1470845778"/>
-    <w:bookmarkEnd w:id="15"/>
+    <w:bookmarkStart w:id="17" w:name="_MON_1470845778"/>
+    <w:bookmarkEnd w:id="17"/>
     <w:p>
       <w:r>
         <w:object w:dxaOrig="9026" w:dyaOrig="1158">
@@ -5106,7 +5116,7 @@
             <w10:borderbottom type="single" width="4"/>
             <w10:borderright type="single" width="4"/>
           </v:shape>
-          <o:OLEObject Type="Embed" ProgID="Word.OpenDocumentText.12" ShapeID="_x0000_i1030" DrawAspect="Content" ObjectID="_1540013996" r:id="rId28"/>
+          <o:OLEObject Type="Embed" ProgID="Word.OpenDocumentText.12" ShapeID="_x0000_i1030" DrawAspect="Content" ObjectID="_1540015504" r:id="rId28"/>
         </w:object>
       </w:r>
     </w:p>
@@ -5369,7 +5379,7 @@
                     </wp:inline>
                   </w:drawing>
                 </mc:Choice>
-                <mc:Fallback xmlns="">
+                <mc:Fallback>
                   <w:pict>
                     <v:group w14:anchorId="7A1B0265" id="Group 19" o:spid="_x0000_s1026" alt="Tip icon" style="width:18pt;height:18pt;mso-position-horizontal-relative:char;mso-position-vertical-relative:line" coordsize="228600,228600" o:gfxdata="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">
                       <v:oval id="Oval 21" o:spid="_x0000_s1027" style="position:absolute;width:228600;height:228600;visibility:visible;mso-wrap-style:square;v-text-anchor:top" o:gfxdata="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" fillcolor="#92278f [3204]" stroked="f" strokeweight="0">
@@ -5468,8 +5478,8 @@
         <w:spacing w:after="0"/>
       </w:pPr>
     </w:p>
-    <w:bookmarkStart w:id="16" w:name="_MON_1537853696"/>
-    <w:bookmarkEnd w:id="16"/>
+    <w:bookmarkStart w:id="18" w:name="_MON_1537853696"/>
+    <w:bookmarkEnd w:id="18"/>
     <w:p>
       <w:pPr>
         <w:spacing w:after="0"/>
@@ -5483,7 +5493,7 @@
             <w10:borderbottom type="single" width="4"/>
             <w10:borderright type="single" width="4"/>
           </v:shape>
-          <o:OLEObject Type="Embed" ProgID="Word.OpenDocumentText.12" ShapeID="_x0000_i1031" DrawAspect="Content" ObjectID="_1540013997" r:id="rId30"/>
+          <o:OLEObject Type="Embed" ProgID="Word.OpenDocumentText.12" ShapeID="_x0000_i1031" DrawAspect="Content" ObjectID="_1540015505" r:id="rId30"/>
         </w:object>
       </w:r>
     </w:p>
@@ -5714,7 +5724,7 @@
                     </wp:inline>
                   </w:drawing>
                 </mc:Choice>
-                <mc:Fallback xmlns="">
+                <mc:Fallback>
                   <w:pict>
                     <v:group w14:anchorId="2347B833" id="Group 19" o:spid="_x0000_s1026" alt="Tip icon" style="width:18pt;height:18pt;mso-position-horizontal-relative:char;mso-position-vertical-relative:line" coordsize="228600,228600" o:gfxdata="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">
                       <v:oval id="Oval 18" o:spid="_x0000_s1027" style="position:absolute;width:228600;height:228600;visibility:visible;mso-wrap-style:square;v-text-anchor:top" o:gfxdata="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" fillcolor="#92278f [3204]" stroked="f" strokeweight="0">
@@ -5841,7 +5851,7 @@
           <w:szCs w:val="36"/>
         </w:rPr>
       </w:pPr>
-      <w:bookmarkStart w:id="17" w:name="_Toc439596085"/>
+      <w:bookmarkStart w:id="19" w:name="_Toc439596085"/>
       <w:r>
         <w:br w:type="page"/>
       </w:r>
@@ -5857,7 +5867,7 @@
       <w:r>
         <w:t xml:space="preserve"> 2</w:t>
       </w:r>
-      <w:bookmarkEnd w:id="17"/>
+      <w:bookmarkEnd w:id="19"/>
     </w:p>
     <w:p>
       <w:pPr>
@@ -5955,7 +5965,7 @@
               </wp:anchor>
             </w:drawing>
           </mc:Choice>
-          <mc:Fallback xmlns="">
+          <mc:Fallback>
             <w:pict>
               <v:shape w14:anchorId="79DEB8A8" id="_x0000_s1036" type="#_x0000_t202" style="position:absolute;left:0;text-align:left;margin-left:267.9pt;margin-top:3.1pt;width:319.1pt;height:22.85pt;z-index:251664384;visibility:visible;mso-wrap-style:square;mso-width-percent:0;mso-height-percent:0;mso-wrap-distance-left:9pt;mso-wrap-distance-top:3.6pt;mso-wrap-distance-right:9pt;mso-wrap-distance-bottom:3.6pt;mso-position-horizontal:right;mso-position-horizontal-relative:margin;mso-position-vertical:absolute;mso-position-vertical-relative:text;mso-width-percent:0;mso-height-percent:0;mso-width-relative:margin;mso-height-relative:margin;v-text-anchor:top" o:gfxdata="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">
                 <v:textbox>
@@ -6135,8 +6145,8 @@
         <w:spacing w:after="0"/>
       </w:pPr>
     </w:p>
-    <w:bookmarkStart w:id="18" w:name="_MON_1470923929"/>
-    <w:bookmarkEnd w:id="18"/>
+    <w:bookmarkStart w:id="20" w:name="_MON_1470923929"/>
+    <w:bookmarkEnd w:id="20"/>
     <w:p>
       <w:r>
         <w:object w:dxaOrig="9026" w:dyaOrig="1158">
@@ -6147,7 +6157,7 @@
             <w10:borderbottom type="single" width="4"/>
             <w10:borderright type="single" width="4"/>
           </v:shape>
-          <o:OLEObject Type="Embed" ProgID="Word.OpenDocumentText.12" ShapeID="_x0000_i1032" DrawAspect="Content" ObjectID="_1540013998" r:id="rId32"/>
+          <o:OLEObject Type="Embed" ProgID="Word.OpenDocumentText.12" ShapeID="_x0000_i1032" DrawAspect="Content" ObjectID="_1540015506" r:id="rId32"/>
         </w:object>
       </w:r>
     </w:p>
@@ -6182,30 +6192,24 @@
         <w:t>increaseCreditUsingVip</w:t>
       </w:r>
       <w:r>
-        <w:t xml:space="preserve">” in Module2/Application/Functions.fs by partially applying </w:t>
+        <w:t xml:space="preserve">” in Module2/Application/Functions.fs by partially applying the </w:t>
+      </w:r>
+      <w:r>
+        <w:t>“</w:t>
+      </w:r>
+      <w:r>
+        <w:t>(fun c -&gt; c.IsVip)</w:t>
+      </w:r>
+      <w:r>
+        <w:t>”</w:t>
+      </w:r>
+      <w:r>
+        <w:t xml:space="preserve"> lambda as condition to </w:t>
       </w:r>
       <w:r>
         <w:t xml:space="preserve">the </w:t>
       </w:r>
       <w:r>
-        <w:t>“</w:t>
-      </w:r>
-      <w:r>
-        <w:t>(fun c -&gt; c.IsVip)</w:t>
-      </w:r>
-      <w:r>
-        <w:t>”</w:t>
-      </w:r>
-      <w:r>
-        <w:t xml:space="preserve"> lambda as condition</w:t>
-      </w:r>
-      <w:r>
-        <w:t xml:space="preserve"> to </w:t>
-      </w:r>
-      <w:r>
-        <w:t xml:space="preserve">the </w:t>
-      </w:r>
-      <w:r>
         <w:t>increaseCredit</w:t>
       </w:r>
       <w:r>
@@ -6220,22 +6224,22 @@
         <w:spacing w:after="0"/>
       </w:pPr>
     </w:p>
-    <w:bookmarkStart w:id="19" w:name="_MON_1470986481"/>
-    <w:bookmarkEnd w:id="19"/>
+    <w:bookmarkStart w:id="21" w:name="_MON_1470986481"/>
+    <w:bookmarkEnd w:id="21"/>
     <w:p>
       <w:pPr>
         <w:spacing w:after="0"/>
       </w:pPr>
       <w:r>
         <w:object w:dxaOrig="9026" w:dyaOrig="543">
-          <v:shape id="_x0000_i1054" type="#_x0000_t75" style="width:453.4pt;height:28.5pt" o:ole="">
+          <v:shape id="_x0000_i1033" type="#_x0000_t75" style="width:453.4pt;height:28.5pt" o:ole="" o:bordertopcolor="this" o:borderleftcolor="this" o:borderbottomcolor="this" o:borderrightcolor="this">
             <v:imagedata r:id="rId33" o:title=""/>
             <w10:bordertop type="single" width="4"/>
             <w10:borderleft type="single" width="4"/>
             <w10:borderbottom type="single" width="4"/>
             <w10:borderright type="single" width="4"/>
           </v:shape>
-          <o:OLEObject Type="Embed" ProgID="Word.OpenDocumentText.12" ShapeID="_x0000_i1054" DrawAspect="Content" ObjectID="_1540013999" r:id="rId34"/>
+          <o:OLEObject Type="Embed" ProgID="Word.OpenDocumentText.12" ShapeID="_x0000_i1033" DrawAspect="Content" ObjectID="_1540015507" r:id="rId34"/>
         </w:object>
       </w:r>
     </w:p>
@@ -6321,22 +6325,22 @@
         <w:spacing w:after="0"/>
       </w:pPr>
     </w:p>
-    <w:bookmarkStart w:id="20" w:name="_MON_1513746891"/>
-    <w:bookmarkEnd w:id="20"/>
+    <w:bookmarkStart w:id="22" w:name="_MON_1513746891"/>
+    <w:bookmarkEnd w:id="22"/>
     <w:p>
       <w:pPr>
         <w:spacing w:after="0"/>
       </w:pPr>
       <w:r>
         <w:object w:dxaOrig="9026" w:dyaOrig="543">
-          <v:shape id="_x0000_i1063" type="#_x0000_t75" style="width:453.4pt;height:28.15pt" o:ole="">
+          <v:shape id="_x0000_i1034" type="#_x0000_t75" style="width:453.4pt;height:28.15pt" o:ole="" o:bordertopcolor="this" o:borderleftcolor="this" o:borderbottomcolor="this" o:borderrightcolor="this">
             <v:imagedata r:id="rId35" o:title=""/>
             <w10:bordertop type="single" width="4"/>
             <w10:borderleft type="single" width="4"/>
             <w10:borderbottom type="single" width="4"/>
             <w10:borderright type="single" width="4"/>
           </v:shape>
-          <o:OLEObject Type="Embed" ProgID="Word.OpenDocumentText.12" ShapeID="_x0000_i1063" DrawAspect="Content" ObjectID="_1540014000" r:id="rId36"/>
+          <o:OLEObject Type="Embed" ProgID="Word.OpenDocumentText.12" ShapeID="_x0000_i1034" DrawAspect="Content" ObjectID="_1540015508" r:id="rId36"/>
         </w:object>
       </w:r>
     </w:p>
@@ -6575,8 +6579,8 @@
         <w:spacing w:after="0"/>
       </w:pPr>
     </w:p>
-    <w:bookmarkStart w:id="21" w:name="_MON_1470987108"/>
-    <w:bookmarkEnd w:id="21"/>
+    <w:bookmarkStart w:id="23" w:name="_MON_1470987108"/>
+    <w:bookmarkEnd w:id="23"/>
     <w:p>
       <w:r>
         <w:object w:dxaOrig="9026" w:dyaOrig="1603">
@@ -6587,7 +6591,7 @@
             <w10:borderbottom type="single" width="4"/>
             <w10:borderright type="single" width="4"/>
           </v:shape>
-          <o:OLEObject Type="Embed" ProgID="Word.OpenDocumentText.12" ShapeID="_x0000_i1035" DrawAspect="Content" ObjectID="_1540014001" r:id="rId38"/>
+          <o:OLEObject Type="Embed" ProgID="Word.OpenDocumentText.12" ShapeID="_x0000_i1035" DrawAspect="Content" ObjectID="_1540015509" r:id="rId38"/>
         </w:object>
       </w:r>
     </w:p>
@@ -6603,16 +6607,7 @@
         <w:t>2.2</w:t>
       </w:r>
       <w:r>
-        <w:t>. Execute the function in the F# Interactive and test it in Module2/Application/Try.fsx using</w:t>
-      </w:r>
-      <w:r>
-        <w:t xml:space="preserve"> the existing</w:t>
-      </w:r>
-      <w:r>
-        <w:t xml:space="preserve"> customer</w:t>
-      </w:r>
-      <w:r>
-        <w:t>.</w:t>
+        <w:t>. Execute the function in the F# Interactive and test it in Module2/Application/Try.fsx using the existing customer.</w:t>
       </w:r>
     </w:p>
     <w:p>
@@ -6669,8 +6664,8 @@
         <w:spacing w:after="0"/>
       </w:pPr>
     </w:p>
-    <w:bookmarkStart w:id="22" w:name="_MON_1470987266"/>
-    <w:bookmarkEnd w:id="22"/>
+    <w:bookmarkStart w:id="24" w:name="_MON_1470987266"/>
+    <w:bookmarkEnd w:id="24"/>
     <w:p>
       <w:pPr>
         <w:spacing w:after="0"/>
@@ -6684,7 +6679,7 @@
             <w10:borderbottom type="single" width="4"/>
             <w10:borderright type="single" width="4"/>
           </v:shape>
-          <o:OLEObject Type="Embed" ProgID="Word.OpenDocumentText.12" ShapeID="_x0000_i1036" DrawAspect="Content" ObjectID="_1540014002" r:id="rId40"/>
+          <o:OLEObject Type="Embed" ProgID="Word.OpenDocumentText.12" ShapeID="_x0000_i1036" DrawAspect="Content" ObjectID="_1540015510" r:id="rId40"/>
         </w:object>
       </w:r>
     </w:p>
@@ -6731,10 +6726,7 @@
         <w:t xml:space="preserve"> the F# Interactive and test it again</w:t>
       </w:r>
       <w:r>
-        <w:t xml:space="preserve"> </w:t>
-      </w:r>
-      <w:r>
-        <w:t>Module2/Application/Try.fsx</w:t>
+        <w:t xml:space="preserve"> Module2/Application/Try.fsx</w:t>
       </w:r>
       <w:r>
         <w:t>.</w:t>
@@ -6782,8 +6774,8 @@
         <w:spacing w:after="0"/>
       </w:pPr>
     </w:p>
-    <w:bookmarkStart w:id="23" w:name="_MON_1470987428"/>
-    <w:bookmarkEnd w:id="23"/>
+    <w:bookmarkStart w:id="25" w:name="_MON_1470987428"/>
+    <w:bookmarkEnd w:id="25"/>
     <w:p>
       <w:pPr>
         <w:spacing w:after="0"/>
@@ -6797,7 +6789,7 @@
             <w10:borderbottom type="single" width="4"/>
             <w10:borderright type="single" width="4"/>
           </v:shape>
-          <o:OLEObject Type="Embed" ProgID="Word.OpenDocumentText.12" ShapeID="_x0000_i1037" DrawAspect="Content" ObjectID="_1540014003" r:id="rId42"/>
+          <o:OLEObject Type="Embed" ProgID="Word.OpenDocumentText.12" ShapeID="_x0000_i1037" DrawAspect="Content" ObjectID="_1540015511" r:id="rId42"/>
         </w:object>
       </w:r>
     </w:p>
@@ -6811,13 +6803,8 @@
         <w:spacing w:after="0"/>
       </w:pPr>
       <w:r>
-        <w:t xml:space="preserve">Note that </w:t>
-      </w:r>
-      <w:r>
-        <w:t>the customer parameter needs to be removed when using composition.</w:t>
-      </w:r>
-      <w:bookmarkStart w:id="24" w:name="_GoBack"/>
-      <w:bookmarkEnd w:id="24"/>
+        <w:t>Note that the customer parameter needs to be removed when using composition.</w:t>
+      </w:r>
     </w:p>
     <w:p>
       <w:pPr>
@@ -6865,8 +6852,8 @@
       <w:pPr>
         <w:pStyle w:val="Heading1"/>
       </w:pPr>
-      <w:bookmarkStart w:id="25" w:name="_Toc397286534"/>
-      <w:bookmarkStart w:id="26" w:name="_Toc439596086"/>
+      <w:bookmarkStart w:id="26" w:name="_Toc397286534"/>
+      <w:bookmarkStart w:id="27" w:name="_Toc439596086"/>
       <w:r>
         <w:lastRenderedPageBreak/>
         <w:t>Module</w:t>
@@ -6874,8 +6861,8 @@
       <w:r>
         <w:t xml:space="preserve"> 3</w:t>
       </w:r>
-      <w:bookmarkEnd w:id="25"/>
       <w:bookmarkEnd w:id="26"/>
+      <w:bookmarkEnd w:id="27"/>
     </w:p>
     <w:p>
       <w:pPr>
@@ -6978,7 +6965,7 @@
               </wp:anchor>
             </w:drawing>
           </mc:Choice>
-          <mc:Fallback xmlns="">
+          <mc:Fallback>
             <w:pict>
               <v:shape w14:anchorId="5E5FC28A" id="_x0000_s1037" type="#_x0000_t202" style="position:absolute;left:0;text-align:left;margin-left:267.9pt;margin-top:.55pt;width:319.1pt;height:22.85pt;z-index:251666432;visibility:visible;mso-wrap-style:square;mso-width-percent:0;mso-height-percent:0;mso-wrap-distance-left:9pt;mso-wrap-distance-top:3.6pt;mso-wrap-distance-right:9pt;mso-wrap-distance-bottom:3.6pt;mso-position-horizontal:right;mso-position-horizontal-relative:margin;mso-position-vertical:absolute;mso-position-vertical-relative:text;mso-width-percent:0;mso-height-percent:0;mso-width-relative:margin;mso-height-relative:margin;v-text-anchor:top" o:gfxdata="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">
                 <v:textbox>
@@ -7037,7 +7024,7 @@
         <w:t>Duration</w:t>
       </w:r>
       <w:r>
-        <w:t>: 15</w:t>
+        <w:t>: 20</w:t>
       </w:r>
       <w:r>
         <w:t xml:space="preserve"> minutes</w:t>
@@ -7049,13 +7036,7 @@
         <w:pStyle w:val="Heading2"/>
       </w:pPr>
       <w:r>
-        <w:t xml:space="preserve">Step 1: Create an </w:t>
-      </w:r>
-      <w:r>
-        <w:t xml:space="preserve">upgradeCustomer </w:t>
-      </w:r>
-      <w:r>
-        <w:t>function</w:t>
+        <w:t>Step 1: Create new types</w:t>
       </w:r>
     </w:p>
     <w:p>
@@ -7096,6 +7077,9 @@
       </w:r>
       <w:r>
         <w:t>reate</w:t>
+      </w:r>
+      <w:r>
+        <w:t xml:space="preserve"> the following types (above the existing Customer type)</w:t>
       </w:r>
       <w:r>
         <w:t>:</w:t>
@@ -7169,6 +7153,19 @@
         <w:spacing w:after="0"/>
       </w:pPr>
       <w:r>
+        <w:t xml:space="preserve">Two units of measure: “EUR” and “USD”. </w:t>
+      </w:r>
+    </w:p>
+    <w:p>
+      <w:pPr>
+        <w:pStyle w:val="ListParagraph"/>
+        <w:numPr>
+          <w:ilvl w:val="0"/>
+          <w:numId w:val="20"/>
+        </w:numPr>
+        <w:spacing w:after="0"/>
+      </w:pPr>
+      <w:r>
         <w:t>A</w:t>
       </w:r>
       <w:r>
@@ -7209,6 +7206,26 @@
     </w:p>
     <w:p>
       <w:pPr>
+        <w:spacing w:after="0"/>
+      </w:pPr>
+      <w:r>
+        <w:t xml:space="preserve">Then </w:t>
+      </w:r>
+      <w:r>
+        <w:t>a</w:t>
+      </w:r>
+      <w:r>
+        <w:t>dd</w:t>
+      </w:r>
+      <w:r>
+        <w:t xml:space="preserve"> the following new fields to the Customer</w:t>
+      </w:r>
+      <w:r>
+        <w:t>:</w:t>
+      </w:r>
+    </w:p>
+    <w:p>
+      <w:pPr>
         <w:pStyle w:val="ListParagraph"/>
         <w:numPr>
           <w:ilvl w:val="0"/>
@@ -7217,22 +7234,7 @@
         <w:spacing w:after="0"/>
       </w:pPr>
       <w:r>
-        <w:t>T</w:t>
-      </w:r>
-      <w:r>
-        <w:t>wo units of measure</w:t>
-      </w:r>
-      <w:r>
-        <w:t>:</w:t>
-      </w:r>
-      <w:r>
-        <w:t xml:space="preserve"> “</w:t>
-      </w:r>
-      <w:r>
-        <w:t>EUR</w:t>
-      </w:r>
-      <w:r>
-        <w:t xml:space="preserve">” and “USD”. </w:t>
+        <w:t>PersonalDetails: PersonalDetails option</w:t>
       </w:r>
     </w:p>
     <w:p>
@@ -7245,87 +7247,26 @@
         <w:spacing w:after="0"/>
       </w:pPr>
       <w:r>
-        <w:t xml:space="preserve">Then </w:t>
-      </w:r>
-      <w:r>
-        <w:t>a</w:t>
-      </w:r>
-      <w:r>
-        <w:t>dd</w:t>
-      </w:r>
-      <w:r>
-        <w:t xml:space="preserve"> the following new fields to the Customer</w:t>
-      </w:r>
-      <w:r>
-        <w:t xml:space="preserve"> </w:t>
-      </w:r>
-      <w:r>
-        <w:t>(the new types should</w:t>
-      </w:r>
-      <w:r>
-        <w:t xml:space="preserve"> be</w:t>
-      </w:r>
-      <w:r>
-        <w:t xml:space="preserve"> declare</w:t>
-      </w:r>
-      <w:r>
-        <w:t>d</w:t>
-      </w:r>
-      <w:r>
-        <w:t xml:space="preserve"> above</w:t>
-      </w:r>
-      <w:r>
-        <w:t xml:space="preserve"> “Customer”)</w:t>
+        <w:t>Notifications: Notifications</w:t>
+      </w:r>
+    </w:p>
+    <w:p>
+      <w:pPr>
+        <w:spacing w:after="0"/>
+      </w:pPr>
+      <w:r>
+        <w:t>Finally update the Credit field to use the decimal&lt;USD&gt; type</w:t>
       </w:r>
     </w:p>
     <w:p>
       <w:pPr>
         <w:pStyle w:val="ListParagraph"/>
-        <w:numPr>
-          <w:ilvl w:val="1"/>
-          <w:numId w:val="20"/>
-        </w:numPr>
-        <w:spacing w:after="0"/>
-      </w:pPr>
-      <w:r>
-        <w:t>PersonalDetails: PersonalDetails option</w:t>
-      </w:r>
-    </w:p>
-    <w:p>
-      <w:pPr>
-        <w:pStyle w:val="ListParagraph"/>
-        <w:numPr>
-          <w:ilvl w:val="1"/>
-          <w:numId w:val="20"/>
-        </w:numPr>
-        <w:spacing w:after="0"/>
-      </w:pPr>
-      <w:r>
-        <w:t>Notifications: Notifications</w:t>
-      </w:r>
-    </w:p>
-    <w:p>
-      <w:pPr>
-        <w:pStyle w:val="ListParagraph"/>
-        <w:numPr>
-          <w:ilvl w:val="0"/>
-          <w:numId w:val="20"/>
-        </w:numPr>
-        <w:spacing w:after="0"/>
-      </w:pPr>
-      <w:r>
-        <w:t>Finally update the Credit field to use the decimal&lt;USD&gt; type</w:t>
-      </w:r>
-    </w:p>
-    <w:p>
-      <w:pPr>
-        <w:pStyle w:val="ListParagraph"/>
         <w:spacing w:after="0"/>
         <w:ind w:left="765"/>
       </w:pPr>
     </w:p>
-    <w:bookmarkStart w:id="27" w:name="_MON_1472401802"/>
-    <w:bookmarkEnd w:id="27"/>
+    <w:bookmarkStart w:id="28" w:name="_MON_1472401802"/>
+    <w:bookmarkEnd w:id="28"/>
     <w:p>
       <w:r>
         <w:object w:dxaOrig="9026" w:dyaOrig="5876">
@@ -7336,7 +7277,7 @@
             <w10:borderbottom type="single" width="4"/>
             <w10:borderright type="single" width="4"/>
           </v:shape>
-          <o:OLEObject Type="Embed" ProgID="Word.OpenDocumentText.12" ShapeID="_x0000_i1038" DrawAspect="Content" ObjectID="_1540014004" r:id="rId44"/>
+          <o:OLEObject Type="Embed" ProgID="Word.OpenDocumentText.12" ShapeID="_x0000_i1038" DrawAspect="Content" ObjectID="_1540015512" r:id="rId44"/>
         </w:object>
       </w:r>
     </w:p>
@@ -7348,6 +7289,7 @@
         <w:rPr>
           <w:b/>
         </w:rPr>
+        <w:lastRenderedPageBreak/>
         <w:t>1.2</w:t>
       </w:r>
       <w:r>
@@ -7389,7 +7331,6 @@
         <w:pStyle w:val="Heading2"/>
       </w:pPr>
       <w:r>
-        <w:lastRenderedPageBreak/>
         <w:t>Step 2: Update the increaseCredit function</w:t>
       </w:r>
     </w:p>
@@ -7450,8 +7391,8 @@
         <w:spacing w:after="0"/>
       </w:pPr>
     </w:p>
-    <w:bookmarkStart w:id="28" w:name="_MON_1472403573"/>
-    <w:bookmarkEnd w:id="28"/>
+    <w:bookmarkStart w:id="29" w:name="_MON_1472403573"/>
+    <w:bookmarkEnd w:id="29"/>
     <w:p>
       <w:r>
         <w:object w:dxaOrig="9026" w:dyaOrig="1158">
@@ -7462,7 +7403,7 @@
             <w10:borderbottom type="single" width="4"/>
             <w10:borderright type="single" width="4"/>
           </v:shape>
-          <o:OLEObject Type="Embed" ProgID="Word.OpenDocumentText.12" ShapeID="_x0000_i1039" DrawAspect="Content" ObjectID="_1540014005" r:id="rId46"/>
+          <o:OLEObject Type="Embed" ProgID="Word.OpenDocumentText.12" ShapeID="_x0000_i1039" DrawAspect="Content" ObjectID="_1540015513" r:id="rId46"/>
         </w:object>
       </w:r>
     </w:p>
@@ -7612,7 +7553,13 @@
         <w:t xml:space="preserve">Returns true </w:t>
       </w:r>
       <w:r>
-        <w:t>if the customer is 18 years or older, or false otherwise</w:t>
+        <w:t>if the customer is 18 years</w:t>
+      </w:r>
+      <w:r>
+        <w:t xml:space="preserve"> of age</w:t>
+      </w:r>
+      <w:r>
+        <w:t xml:space="preserve"> or older, or false otherwise</w:t>
       </w:r>
     </w:p>
     <w:p>
@@ -7621,8 +7568,8 @@
         <w:spacing w:after="0"/>
       </w:pPr>
     </w:p>
-    <w:bookmarkStart w:id="29" w:name="_MON_1471024033"/>
-    <w:bookmarkEnd w:id="29"/>
+    <w:bookmarkStart w:id="30" w:name="_MON_1471024033"/>
+    <w:bookmarkEnd w:id="30"/>
     <w:p>
       <w:r>
         <w:object w:dxaOrig="9026" w:dyaOrig="1285">
@@ -7633,7 +7580,7 @@
             <w10:borderbottom type="single" width="4"/>
             <w10:borderright type="single" width="4"/>
           </v:shape>
-          <o:OLEObject Type="Embed" ProgID="Word.OpenDocumentText.12" ShapeID="_x0000_i1040" DrawAspect="Content" ObjectID="_1540014006" r:id="rId48"/>
+          <o:OLEObject Type="Embed" ProgID="Word.OpenDocumentText.12" ShapeID="_x0000_i1040" DrawAspect="Content" ObjectID="_1540015514" r:id="rId48"/>
         </w:object>
       </w:r>
     </w:p>
@@ -7735,7 +7682,13 @@
         <w:spacing w:after="0"/>
       </w:pPr>
       <w:r>
-        <w:t xml:space="preserve">Returns an option with the </w:t>
+        <w:t xml:space="preserve">Returns an option </w:t>
+      </w:r>
+      <w:r>
+        <w:t xml:space="preserve">type </w:t>
+      </w:r>
+      <w:r>
+        <w:t xml:space="preserve">with the </w:t>
       </w:r>
       <w:r>
         <w:t>string</w:t>
@@ -7749,8 +7702,8 @@
         <w:spacing w:after="0"/>
       </w:pPr>
     </w:p>
-    <w:bookmarkStart w:id="30" w:name="_MON_1471025395"/>
-    <w:bookmarkEnd w:id="30"/>
+    <w:bookmarkStart w:id="31" w:name="_MON_1471025395"/>
+    <w:bookmarkEnd w:id="31"/>
     <w:p>
       <w:r>
         <w:object w:dxaOrig="9026" w:dyaOrig="1495">
@@ -7761,7 +7714,7 @@
             <w10:borderbottom type="single" width="4"/>
             <w10:borderright type="single" width="4"/>
           </v:shape>
-          <o:OLEObject Type="Embed" ProgID="Word.OpenDocumentText.12" ShapeID="_x0000_i1041" DrawAspect="Content" ObjectID="_1540014007" r:id="rId50"/>
+          <o:OLEObject Type="Embed" ProgID="Word.OpenDocumentText.12" ShapeID="_x0000_i1041" DrawAspect="Content" ObjectID="_1540015515" r:id="rId50"/>
         </w:object>
       </w:r>
     </w:p>
@@ -7806,8 +7759,8 @@
       <w:pPr>
         <w:pStyle w:val="Heading1"/>
       </w:pPr>
-      <w:bookmarkStart w:id="31" w:name="_Toc397286538"/>
-      <w:bookmarkStart w:id="32" w:name="_Toc439596087"/>
+      <w:bookmarkStart w:id="32" w:name="_Toc397286538"/>
+      <w:bookmarkStart w:id="33" w:name="_Toc439596087"/>
       <w:r>
         <w:lastRenderedPageBreak/>
         <w:t>Module</w:t>
@@ -7815,8 +7768,8 @@
       <w:r>
         <w:t xml:space="preserve"> 4</w:t>
       </w:r>
-      <w:bookmarkEnd w:id="31"/>
       <w:bookmarkEnd w:id="32"/>
+      <w:bookmarkEnd w:id="33"/>
     </w:p>
     <w:p>
       <w:pPr>
@@ -7922,7 +7875,7 @@
               </wp:anchor>
             </w:drawing>
           </mc:Choice>
-          <mc:Fallback xmlns="">
+          <mc:Fallback>
             <w:pict>
               <v:shape w14:anchorId="0967CA42" id="_x0000_s1038" type="#_x0000_t202" style="position:absolute;left:0;text-align:left;margin-left:267.9pt;margin-top:.55pt;width:319.1pt;height:22.85pt;z-index:251668480;visibility:visible;mso-wrap-style:square;mso-width-percent:0;mso-height-percent:0;mso-wrap-distance-left:9pt;mso-wrap-distance-top:3.6pt;mso-wrap-distance-right:9pt;mso-wrap-distance-bottom:3.6pt;mso-position-horizontal:right;mso-position-horizontal-relative:margin;mso-position-vertical:absolute;mso-position-vertical-relative:text;mso-width-percent:0;mso-height-percent:0;mso-width-relative:margin;mso-height-relative:margin;v-text-anchor:top" o:gfxdata="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">
                 <v:textbox>
@@ -8157,8 +8110,8 @@
         <w:spacing w:after="0"/>
       </w:pPr>
     </w:p>
-    <w:bookmarkStart w:id="33" w:name="_MON_1472417191"/>
-    <w:bookmarkEnd w:id="33"/>
+    <w:bookmarkStart w:id="34" w:name="_MON_1472417191"/>
+    <w:bookmarkEnd w:id="34"/>
     <w:p>
       <w:r>
         <w:object w:dxaOrig="9026" w:dyaOrig="3161">
@@ -8169,7 +8122,7 @@
             <w10:borderbottom type="single" width="4"/>
             <w10:borderright type="single" width="4"/>
           </v:shape>
-          <o:OLEObject Type="Embed" ProgID="Word.OpenDocumentText.12" ShapeID="_x0000_i1042" DrawAspect="Content" ObjectID="_1540014008" r:id="rId52"/>
+          <o:OLEObject Type="Embed" ProgID="Word.OpenDocumentText.12" ShapeID="_x0000_i1042" DrawAspect="Content" ObjectID="_1540015516" r:id="rId52"/>
         </w:object>
       </w:r>
     </w:p>
@@ -8329,8 +8282,8 @@
       <w:r>
         <w:t xml:space="preserve"> </w:t>
       </w:r>
-      <w:bookmarkStart w:id="34" w:name="_MON_1472413541"/>
-      <w:bookmarkEnd w:id="34"/>
+      <w:bookmarkStart w:id="35" w:name="_MON_1472413541"/>
+      <w:bookmarkEnd w:id="35"/>
       <w:r>
         <w:object w:dxaOrig="9026" w:dyaOrig="1603">
           <v:shape id="_x0000_i1043" type="#_x0000_t75" style="width:453.4pt;height:81.75pt" o:ole="" o:bordertopcolor="this" o:borderleftcolor="this" o:borderbottomcolor="this" o:borderrightcolor="this">
@@ -8340,7 +8293,7 @@
             <w10:borderbottom type="single" width="4"/>
             <w10:borderright type="single" width="4"/>
           </v:shape>
-          <o:OLEObject Type="Embed" ProgID="Word.OpenDocumentText.12" ShapeID="_x0000_i1043" DrawAspect="Content" ObjectID="_1540014009" r:id="rId54"/>
+          <o:OLEObject Type="Embed" ProgID="Word.OpenDocumentText.12" ShapeID="_x0000_i1043" DrawAspect="Content" ObjectID="_1540015517" r:id="rId54"/>
         </w:object>
       </w:r>
     </w:p>
@@ -8556,7 +8509,7 @@
       <w:rPr>
         <w:noProof/>
       </w:rPr>
-      <w:t>10</w:t>
+      <w:t>13</w:t>
     </w:r>
     <w:r>
       <w:rPr>
@@ -13369,8 +13322,8 @@
       </dsp:nvSpPr>
       <dsp:spPr>
         <a:xfrm>
-          <a:off x="1236399" y="491426"/>
-          <a:ext cx="772241" cy="772241"/>
+          <a:off x="1236396" y="491451"/>
+          <a:ext cx="772280" cy="772280"/>
         </a:xfrm>
         <a:prstGeom prst="gear9">
           <a:avLst/>
@@ -13436,8 +13389,8 @@
         </a:p>
       </dsp:txBody>
       <dsp:txXfrm>
-        <a:off x="1391654" y="672320"/>
-        <a:ext cx="461731" cy="396948"/>
+        <a:off x="1391659" y="672354"/>
+        <a:ext cx="461754" cy="396968"/>
       </dsp:txXfrm>
     </dsp:sp>
     <dsp:sp modelId="{A51FD8ED-619E-490B-A7DB-8E2B070B165E}">
@@ -13447,8 +13400,8 @@
       </dsp:nvSpPr>
       <dsp:spPr>
         <a:xfrm>
-          <a:off x="654758" y="174144"/>
-          <a:ext cx="664083" cy="699611"/>
+          <a:off x="654725" y="174153"/>
+          <a:ext cx="664116" cy="699647"/>
         </a:xfrm>
         <a:prstGeom prst="gear6">
           <a:avLst/>
@@ -13514,8 +13467,8 @@
         </a:p>
       </dsp:txBody>
       <dsp:txXfrm>
-        <a:off x="821943" y="347581"/>
-        <a:ext cx="329713" cy="352737"/>
+        <a:off x="821918" y="347599"/>
+        <a:ext cx="329730" cy="352755"/>
       </dsp:txXfrm>
     </dsp:sp>
     <dsp:sp modelId="{E37894A0-CA82-4B21-891C-DD34C3EC6A39}">
@@ -13525,15 +13478,15 @@
       </dsp:nvSpPr>
       <dsp:spPr>
         <a:xfrm>
-          <a:off x="1222762" y="386507"/>
-          <a:ext cx="949857" cy="949857"/>
+          <a:off x="1222760" y="386526"/>
+          <a:ext cx="949905" cy="949905"/>
         </a:xfrm>
         <a:prstGeom prst="circularArrow">
           <a:avLst>
             <a:gd name="adj1" fmla="val 4878"/>
             <a:gd name="adj2" fmla="val 312630"/>
-            <a:gd name="adj3" fmla="val 2772543"/>
-            <a:gd name="adj4" fmla="val 15825395"/>
+            <a:gd name="adj3" fmla="val 2772562"/>
+            <a:gd name="adj4" fmla="val 15825358"/>
             <a:gd name="adj5" fmla="val 5691"/>
           </a:avLst>
         </a:prstGeom>
@@ -13573,8 +13526,8 @@
       </dsp:nvSpPr>
       <dsp:spPr>
         <a:xfrm rot="20120156">
-          <a:off x="487954" y="196603"/>
-          <a:ext cx="718184" cy="718184"/>
+          <a:off x="487913" y="196612"/>
+          <a:ext cx="718221" cy="718221"/>
         </a:xfrm>
         <a:prstGeom prst="leftCircularArrow">
           <a:avLst>
@@ -15269,6 +15222,7 @@
     <w:rsid w:val="00770CBA"/>
     <w:rsid w:val="007748AF"/>
     <w:rsid w:val="007B2EF6"/>
+    <w:rsid w:val="007D17F0"/>
     <w:rsid w:val="0082279D"/>
     <w:rsid w:val="00851C51"/>
     <w:rsid w:val="00862B69"/>
@@ -16109,7 +16063,7 @@
 </file>
 
 <file path=customXml/itemProps2.xml><?xml version="1.0" encoding="utf-8"?>
-<ds:datastoreItem xmlns:ds="http://schemas.openxmlformats.org/officeDocument/2006/customXml" ds:itemID="{C852A634-6322-4D75-B0CE-1508F75A9962}">
+<ds:datastoreItem xmlns:ds="http://schemas.openxmlformats.org/officeDocument/2006/customXml" ds:itemID="{0F905A9F-054C-4A43-8400-CED1B5B93D42}">
   <ds:schemaRefs>
     <ds:schemaRef ds:uri="http://schemas.openxmlformats.org/officeDocument/2006/bibliography"/>
   </ds:schemaRefs>

</xml_diff>

<commit_message>
Completed version of Module4 for v3
</commit_message>
<xml_diff>
--- a/FSharpWorkshop_Exercises.docx
+++ b/FSharpWorkshop_Exercises.docx
@@ -145,8 +145,6 @@
                                       <w:r>
                                         <w:t>Nov</w:t>
                                       </w:r>
-                                      <w:bookmarkStart w:id="0" w:name="_GoBack"/>
-                                      <w:bookmarkEnd w:id="0"/>
                                       <w:r>
                                         <w:t>-2016</w:t>
                                       </w:r>
@@ -158,9 +156,11 @@
                                 <w:pPr>
                                   <w:pStyle w:val="TableSpace"/>
                                 </w:pPr>
+                                <w:proofErr w:type="spellStart"/>
                                 <w:r>
                                   <w:t>SSeasdfad</w:t>
                                 </w:r>
+                                <w:proofErr w:type="spellEnd"/>
                               </w:p>
                             </w:txbxContent>
                           </wps:txbx>
@@ -260,8 +260,6 @@
                                 <w:r>
                                   <w:t>Nov</w:t>
                                 </w:r>
-                                <w:bookmarkStart w:id="1" w:name="_GoBack"/>
-                                <w:bookmarkEnd w:id="1"/>
                                 <w:r>
                                   <w:t>-2016</w:t>
                                 </w:r>
@@ -273,9 +271,11 @@
                           <w:pPr>
                             <w:pStyle w:val="TableSpace"/>
                           </w:pPr>
+                          <w:proofErr w:type="spellStart"/>
                           <w:r>
                             <w:t>SSeasdfad</w:t>
                           </w:r>
+                          <w:proofErr w:type="spellEnd"/>
                         </w:p>
                       </w:txbxContent>
                     </v:textbox>
@@ -401,7 +401,7 @@
                   </wp:anchor>
                 </w:drawing>
               </mc:Choice>
-              <mc:Fallback>
+              <mc:Fallback xmlns="">
                 <w:pict>
                   <v:shape w14:anchorId="136647BA" id="Text Box 2" o:spid="_x0000_s1027" type="#_x0000_t202" alt="Text box displaying document title and subtitle" style="position:absolute;margin-left:416.8pt;margin-top:195pt;width:468pt;height:279pt;z-index:251659264;visibility:visible;mso-wrap-style:square;mso-width-percent:0;mso-height-percent:0;mso-wrap-distance-left:9pt;mso-wrap-distance-top:0;mso-wrap-distance-right:9pt;mso-wrap-distance-bottom:0;mso-position-horizontal:right;mso-position-horizontal-relative:margin;mso-position-vertical:absolute;mso-position-vertical-relative:margin;mso-width-percent:0;mso-height-percent:0;mso-width-relative:margin;mso-height-relative:margin;v-text-anchor:top" o:gfxdata="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" filled="f" stroked="f" strokeweight=".5pt">
                     <v:textbox inset="0,0,0,0">
@@ -932,12 +932,12 @@
       <w:pPr>
         <w:pStyle w:val="Heading1"/>
       </w:pPr>
-      <w:bookmarkStart w:id="2" w:name="_Toc439596078"/>
+      <w:bookmarkStart w:id="0" w:name="_Toc439596078"/>
       <w:r>
         <w:lastRenderedPageBreak/>
         <w:t>Introduction</w:t>
       </w:r>
-      <w:bookmarkEnd w:id="2"/>
+      <w:bookmarkEnd w:id="0"/>
     </w:p>
     <w:p>
       <w:r>
@@ -1296,7 +1296,7 @@
               </wp:inline>
             </w:drawing>
           </mc:Choice>
-          <mc:Fallback>
+          <mc:Fallback xmlns="">
             <w:pict>
               <v:group id="Group 1" o:spid="_x0000_s1028" style="width:246.65pt;height:169.25pt;mso-position-horizontal-relative:char;mso-position-vertical-relative:line" coordsize="55614,38164" o:gfxdata="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">
                 <v:shapetype id="_x0000_t15" coordsize="21600,21600" o:spt="15" adj="16200" path="m@0,l,,,21600@0,21600,21600,10800xe">
@@ -1513,7 +1513,7 @@
       <w:pPr>
         <w:pStyle w:val="Heading2"/>
       </w:pPr>
-      <w:bookmarkStart w:id="3" w:name="_Toc398747067"/>
+      <w:bookmarkStart w:id="1" w:name="_Toc398747067"/>
       <w:r>
         <w:t>Pre-r</w:t>
       </w:r>
@@ -1555,8 +1555,13 @@
           <w:numId w:val="11"/>
         </w:numPr>
       </w:pPr>
-      <w:r>
-        <w:t>Xamarin Studio</w:t>
+      <w:proofErr w:type="spellStart"/>
+      <w:r>
+        <w:t>Xamarin</w:t>
+      </w:r>
+      <w:proofErr w:type="spellEnd"/>
+      <w:r>
+        <w:t xml:space="preserve"> Studio</w:t>
       </w:r>
       <w:r>
         <w:t xml:space="preserve"> 6</w:t>
@@ -1574,7 +1579,15 @@
         </w:numPr>
       </w:pPr>
       <w:r>
-        <w:t>Atom + F# Compiler + Ionide package or</w:t>
+        <w:t xml:space="preserve">Atom + F# Compiler + </w:t>
+      </w:r>
+      <w:proofErr w:type="spellStart"/>
+      <w:r>
+        <w:t>Ionide</w:t>
+      </w:r>
+      <w:proofErr w:type="spellEnd"/>
+      <w:r>
+        <w:t xml:space="preserve"> package or</w:t>
       </w:r>
     </w:p>
     <w:p>
@@ -1586,7 +1599,15 @@
         </w:numPr>
       </w:pPr>
       <w:r>
-        <w:t>Visual Studio Code + F# Compiler + Ionide package</w:t>
+        <w:t xml:space="preserve">Visual Studio Code + F# Compiler + </w:t>
+      </w:r>
+      <w:proofErr w:type="spellStart"/>
+      <w:r>
+        <w:t>Ionide</w:t>
+      </w:r>
+      <w:proofErr w:type="spellEnd"/>
+      <w:r>
+        <w:t xml:space="preserve"> package</w:t>
       </w:r>
     </w:p>
     <w:p>
@@ -1605,8 +1626,13 @@
           <w:numId w:val="13"/>
         </w:numPr>
       </w:pPr>
-      <w:r>
-        <w:t>Xamarin Studio</w:t>
+      <w:proofErr w:type="spellStart"/>
+      <w:r>
+        <w:t>Xamarin</w:t>
+      </w:r>
+      <w:proofErr w:type="spellEnd"/>
+      <w:r>
+        <w:t xml:space="preserve"> Studio</w:t>
       </w:r>
       <w:r>
         <w:t xml:space="preserve"> 6 + Mono</w:t>
@@ -1624,7 +1650,15 @@
         </w:numPr>
       </w:pPr>
       <w:r>
-        <w:t>Atom + Mono + Ionide package or</w:t>
+        <w:t xml:space="preserve">Atom + Mono + </w:t>
+      </w:r>
+      <w:proofErr w:type="spellStart"/>
+      <w:r>
+        <w:t>Ionide</w:t>
+      </w:r>
+      <w:proofErr w:type="spellEnd"/>
+      <w:r>
+        <w:t xml:space="preserve"> package or</w:t>
       </w:r>
     </w:p>
     <w:p>
@@ -1642,8 +1676,44 @@
         <w:rPr>
           <w:lang w:val="es-AR"/>
         </w:rPr>
-        <w:t>Visual Studio Code + Mono + Ionide package</w:t>
-      </w:r>
+        <w:t xml:space="preserve">Visual Studio </w:t>
+      </w:r>
+      <w:proofErr w:type="spellStart"/>
+      <w:r>
+        <w:rPr>
+          <w:lang w:val="es-AR"/>
+        </w:rPr>
+        <w:t>Code</w:t>
+      </w:r>
+      <w:proofErr w:type="spellEnd"/>
+      <w:r>
+        <w:rPr>
+          <w:lang w:val="es-AR"/>
+        </w:rPr>
+        <w:t xml:space="preserve"> + Mono + </w:t>
+      </w:r>
+      <w:proofErr w:type="spellStart"/>
+      <w:r>
+        <w:rPr>
+          <w:lang w:val="es-AR"/>
+        </w:rPr>
+        <w:t>Ionide</w:t>
+      </w:r>
+      <w:proofErr w:type="spellEnd"/>
+      <w:r>
+        <w:rPr>
+          <w:lang w:val="es-AR"/>
+        </w:rPr>
+        <w:t xml:space="preserve"> </w:t>
+      </w:r>
+      <w:proofErr w:type="spellStart"/>
+      <w:r>
+        <w:rPr>
+          <w:lang w:val="es-AR"/>
+        </w:rPr>
+        <w:t>package</w:t>
+      </w:r>
+      <w:proofErr w:type="spellEnd"/>
     </w:p>
     <w:p>
       <w:pPr>
@@ -1662,7 +1732,15 @@
         </w:numPr>
       </w:pPr>
       <w:r>
-        <w:t>Atom + Mono + Ionide package or</w:t>
+        <w:t xml:space="preserve">Atom + Mono + </w:t>
+      </w:r>
+      <w:proofErr w:type="spellStart"/>
+      <w:r>
+        <w:t>Ionide</w:t>
+      </w:r>
+      <w:proofErr w:type="spellEnd"/>
+      <w:r>
+        <w:t xml:space="preserve"> package or</w:t>
       </w:r>
     </w:p>
     <w:p>
@@ -1680,8 +1758,44 @@
         <w:rPr>
           <w:lang w:val="es-AR"/>
         </w:rPr>
-        <w:t>Visual Studio Code + Mono + Ionide package</w:t>
-      </w:r>
+        <w:t xml:space="preserve">Visual Studio </w:t>
+      </w:r>
+      <w:proofErr w:type="spellStart"/>
+      <w:r>
+        <w:rPr>
+          <w:lang w:val="es-AR"/>
+        </w:rPr>
+        <w:t>Code</w:t>
+      </w:r>
+      <w:proofErr w:type="spellEnd"/>
+      <w:r>
+        <w:rPr>
+          <w:lang w:val="es-AR"/>
+        </w:rPr>
+        <w:t xml:space="preserve"> + Mono + </w:t>
+      </w:r>
+      <w:proofErr w:type="spellStart"/>
+      <w:r>
+        <w:rPr>
+          <w:lang w:val="es-AR"/>
+        </w:rPr>
+        <w:t>Ionide</w:t>
+      </w:r>
+      <w:proofErr w:type="spellEnd"/>
+      <w:r>
+        <w:rPr>
+          <w:lang w:val="es-AR"/>
+        </w:rPr>
+        <w:t xml:space="preserve"> </w:t>
+      </w:r>
+      <w:proofErr w:type="spellStart"/>
+      <w:r>
+        <w:rPr>
+          <w:lang w:val="es-AR"/>
+        </w:rPr>
+        <w:t>package</w:t>
+      </w:r>
+      <w:proofErr w:type="spellEnd"/>
     </w:p>
     <w:p>
       <w:r>
@@ -1698,8 +1812,8 @@
       <w:pPr>
         <w:pStyle w:val="Heading2"/>
       </w:pPr>
-      <w:bookmarkStart w:id="4" w:name="_Toc402896135"/>
-      <w:bookmarkStart w:id="5" w:name="_Toc439596081"/>
+      <w:bookmarkStart w:id="2" w:name="_Toc402896135"/>
+      <w:bookmarkStart w:id="3" w:name="_Toc439596081"/>
       <w:r>
         <w:lastRenderedPageBreak/>
         <w:t>C</w:t>
@@ -1710,9 +1824,9 @@
       <w:r>
         <w:t>onventions</w:t>
       </w:r>
+      <w:bookmarkEnd w:id="1"/>
+      <w:bookmarkEnd w:id="2"/>
       <w:bookmarkEnd w:id="3"/>
-      <w:bookmarkEnd w:id="4"/>
-      <w:bookmarkEnd w:id="5"/>
     </w:p>
     <w:p>
       <w:r>
@@ -1910,7 +2024,7 @@
               </wp:inline>
             </w:drawing>
           </mc:Choice>
-          <mc:Fallback>
+          <mc:Fallback xmlns="">
             <w:pict>
               <v:group w14:anchorId="1FC78828" id="Group 19" o:spid="_x0000_s1026" alt="Tip icon" style="width:8.8pt;height:8.8pt;mso-position-horizontal-relative:char;mso-position-vertical-relative:line" coordsize="228600,228600" o:gfxdata="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">
                 <v:oval id="Oval 121" o:spid="_x0000_s1027" style="position:absolute;width:228600;height:228600;visibility:visible;mso-wrap-style:square;v-text-anchor:top" o:gfxdata="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" fillcolor="#92278f [3204]" stroked="f" strokeweight="0">
@@ -2148,7 +2262,7 @@
                     </wp:inline>
                   </w:drawing>
                 </mc:Choice>
-                <mc:Fallback>
+                <mc:Fallback xmlns="">
                   <w:pict>
                     <v:group w14:anchorId="7409D1C1" id="Group 19" o:spid="_x0000_s1026" alt="Tip icon" style="width:18pt;height:18pt;mso-position-horizontal-relative:char;mso-position-vertical-relative:line" coordsize="228600,228600" o:gfxdata="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">
                       <v:oval id="Oval 14" o:spid="_x0000_s1027" style="position:absolute;width:228600;height:228600;visibility:visible;mso-wrap-style:square;v-text-anchor:top" o:gfxdata="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" fillcolor="#92278f [3204]" stroked="f" strokeweight="0">
@@ -2184,7 +2298,17 @@
                 <w:sz w:val="18"/>
                 <w:szCs w:val="18"/>
               </w:rPr>
-              <w:t>&gt; incre</w:t>
+              <w:t xml:space="preserve">&gt; </w:t>
+            </w:r>
+            <w:proofErr w:type="spellStart"/>
+            <w:r>
+              <w:rPr>
+                <w:rFonts w:ascii="Consolas" w:hAnsi="Consolas" w:cs="Consolas"/>
+                <w:i w:val="0"/>
+                <w:sz w:val="18"/>
+                <w:szCs w:val="18"/>
+              </w:rPr>
+              <w:t>incre</w:t>
             </w:r>
             <w:r>
               <w:rPr>
@@ -2193,7 +2317,47 @@
                 <w:sz w:val="18"/>
                 <w:szCs w:val="18"/>
               </w:rPr>
-              <w:t>aseCredit vipCondition customer</w:t>
+              <w:t>aseCredit</w:t>
+            </w:r>
+            <w:proofErr w:type="spellEnd"/>
+            <w:r>
+              <w:rPr>
+                <w:rFonts w:ascii="Consolas" w:hAnsi="Consolas" w:cs="Consolas"/>
+                <w:i w:val="0"/>
+                <w:sz w:val="18"/>
+                <w:szCs w:val="18"/>
+              </w:rPr>
+              <w:t xml:space="preserve"> </w:t>
+            </w:r>
+            <w:proofErr w:type="spellStart"/>
+            <w:r>
+              <w:rPr>
+                <w:rFonts w:ascii="Consolas" w:hAnsi="Consolas" w:cs="Consolas"/>
+                <w:i w:val="0"/>
+                <w:sz w:val="18"/>
+                <w:szCs w:val="18"/>
+              </w:rPr>
+              <w:t>vipCondition</w:t>
+            </w:r>
+            <w:proofErr w:type="spellEnd"/>
+            <w:r>
+              <w:rPr>
+                <w:rFonts w:ascii="Consolas" w:hAnsi="Consolas" w:cs="Consolas"/>
+                <w:i w:val="0"/>
+                <w:sz w:val="18"/>
+                <w:szCs w:val="18"/>
+              </w:rPr>
+              <w:t xml:space="preserve"> </w:t>
+            </w:r>
+            <w:proofErr w:type="gramStart"/>
+            <w:r>
+              <w:rPr>
+                <w:rFonts w:ascii="Consolas" w:hAnsi="Consolas" w:cs="Consolas"/>
+                <w:i w:val="0"/>
+                <w:sz w:val="18"/>
+                <w:szCs w:val="18"/>
+              </w:rPr>
+              <w:t>customer</w:t>
             </w:r>
             <w:r>
               <w:rPr>
@@ -2204,6 +2368,7 @@
               </w:rPr>
               <w:t>;;</w:t>
             </w:r>
+            <w:proofErr w:type="gramEnd"/>
           </w:p>
         </w:tc>
       </w:tr>
@@ -2258,7 +2423,7 @@
             <w10:borderbottom type="single" width="4"/>
             <w10:borderright type="single" width="4"/>
           </v:shape>
-          <o:OLEObject Type="Embed" ProgID="Word.OpenDocumentText.12" ShapeID="_x0000_i1025" DrawAspect="Content" ObjectID="_1540015499" r:id="rId16"/>
+          <o:OLEObject Type="Embed" ProgID="Word.OpenDocumentText.12" ShapeID="_x0000_i1025" DrawAspect="Content" ObjectID="_1540021422" r:id="rId16"/>
         </w:object>
       </w:r>
     </w:p>
@@ -2268,24 +2433,24 @@
       <w:pPr>
         <w:pStyle w:val="Heading2"/>
       </w:pPr>
-      <w:bookmarkStart w:id="6" w:name="_Toc398747068"/>
-      <w:bookmarkStart w:id="7" w:name="_Toc402896136"/>
-      <w:bookmarkStart w:id="8" w:name="_Toc439596082"/>
+      <w:bookmarkStart w:id="4" w:name="_Toc398747068"/>
+      <w:bookmarkStart w:id="5" w:name="_Toc402896136"/>
+      <w:bookmarkStart w:id="6" w:name="_Toc439596082"/>
       <w:r>
         <w:t>Source</w:t>
       </w:r>
+      <w:bookmarkEnd w:id="4"/>
+      <w:r>
+        <w:t xml:space="preserve"> Code</w:t>
+      </w:r>
+      <w:r>
+        <w:t>, Additional Material</w:t>
+      </w:r>
+      <w:r>
+        <w:t xml:space="preserve"> and Updates</w:t>
+      </w:r>
+      <w:bookmarkEnd w:id="5"/>
       <w:bookmarkEnd w:id="6"/>
-      <w:r>
-        <w:t xml:space="preserve"> Code</w:t>
-      </w:r>
-      <w:r>
-        <w:t>, Additional Material</w:t>
-      </w:r>
-      <w:r>
-        <w:t xml:space="preserve"> and Updates</w:t>
-      </w:r>
-      <w:bookmarkEnd w:id="7"/>
-      <w:bookmarkEnd w:id="8"/>
     </w:p>
     <w:p>
       <w:hyperlink r:id="rId17" w:history="1">
@@ -2313,22 +2478,30 @@
       <w:pPr>
         <w:pStyle w:val="Heading2"/>
       </w:pPr>
-      <w:bookmarkStart w:id="9" w:name="_Toc398747069"/>
-      <w:bookmarkStart w:id="10" w:name="_Toc402896137"/>
-      <w:bookmarkStart w:id="11" w:name="_Toc439596083"/>
+      <w:bookmarkStart w:id="7" w:name="_Toc398747069"/>
+      <w:bookmarkStart w:id="8" w:name="_Toc402896137"/>
+      <w:bookmarkStart w:id="9" w:name="_Toc439596083"/>
       <w:r>
         <w:t>Author</w:t>
       </w:r>
+      <w:bookmarkEnd w:id="7"/>
+      <w:bookmarkEnd w:id="8"/>
       <w:bookmarkEnd w:id="9"/>
-      <w:bookmarkEnd w:id="10"/>
-      <w:bookmarkEnd w:id="11"/>
     </w:p>
     <w:p>
       <w:r>
         <w:t>Jorge Fioranelli</w:t>
       </w:r>
       <w:r>
-        <w:t xml:space="preserve"> (@jorgefioranelli)</w:t>
+        <w:t xml:space="preserve"> (@</w:t>
+      </w:r>
+      <w:proofErr w:type="spellStart"/>
+      <w:r>
+        <w:t>jorgefioranelli</w:t>
+      </w:r>
+      <w:proofErr w:type="spellEnd"/>
+      <w:r>
+        <w:t>)</w:t>
       </w:r>
     </w:p>
     <w:p>
@@ -2440,7 +2613,15 @@
         <w:spacing w:after="0"/>
       </w:pPr>
       <w:r>
-        <w:t>Go to the Module1/Application, open Try.fsx, write “let a = 1”, highlight the entire line, right click and select “Execute in Interactive”.</w:t>
+        <w:t xml:space="preserve">Go to the Module1/Application, open </w:t>
+      </w:r>
+      <w:proofErr w:type="spellStart"/>
+      <w:r>
+        <w:t>Try.fsx</w:t>
+      </w:r>
+      <w:proofErr w:type="spellEnd"/>
+      <w:r>
+        <w:t>, write “let a = 1”, highlight the entire line, right click and select “Execute in Interactive”.</w:t>
       </w:r>
     </w:p>
     <w:p>
@@ -2455,8 +2636,29 @@
       <w:r>
         <w:t>Double check you see “</w:t>
       </w:r>
-      <w:r>
-        <w:t>val a : int = 1</w:t>
+      <w:proofErr w:type="spellStart"/>
+      <w:r>
+        <w:t>val</w:t>
+      </w:r>
+      <w:proofErr w:type="spellEnd"/>
+      <w:r>
+        <w:t xml:space="preserve"> </w:t>
+      </w:r>
+      <w:proofErr w:type="gramStart"/>
+      <w:r>
+        <w:t>a :</w:t>
+      </w:r>
+      <w:proofErr w:type="gramEnd"/>
+      <w:r>
+        <w:t xml:space="preserve"> </w:t>
+      </w:r>
+      <w:proofErr w:type="spellStart"/>
+      <w:r>
+        <w:t>int</w:t>
+      </w:r>
+      <w:proofErr w:type="spellEnd"/>
+      <w:r>
+        <w:t xml:space="preserve"> = 1</w:t>
       </w:r>
       <w:r>
         <w:t>” in the F# Interactive window.</w:t>
@@ -2471,8 +2673,13 @@
       <w:pPr>
         <w:pStyle w:val="Heading4"/>
       </w:pPr>
-      <w:r>
-        <w:t>Xamarin Studio Users (Mac)</w:t>
+      <w:proofErr w:type="spellStart"/>
+      <w:r>
+        <w:t>Xamarin</w:t>
+      </w:r>
+      <w:proofErr w:type="spellEnd"/>
+      <w:r>
+        <w:t xml:space="preserve"> Studio Users (Mac)</w:t>
       </w:r>
     </w:p>
     <w:p>
@@ -2485,7 +2692,23 @@
         <w:spacing w:after="0"/>
       </w:pPr>
       <w:r>
-        <w:t>Open the Terminal, go to the Module1 folder and run ./runtests.sh. If you get “Permission Denied” run chmod +x runtests.sh and try again (you will need to do the same for all the other .sh files).</w:t>
+        <w:t xml:space="preserve">Open the Terminal, go to the Module1 folder and run ./runtests.sh. If you get “Permission Denied” run </w:t>
+      </w:r>
+      <w:proofErr w:type="spellStart"/>
+      <w:r>
+        <w:t>chmod</w:t>
+      </w:r>
+      <w:proofErr w:type="spellEnd"/>
+      <w:r>
+        <w:t xml:space="preserve"> +x runtests.sh and try again (you will need to do the same for all the other .</w:t>
+      </w:r>
+      <w:proofErr w:type="spellStart"/>
+      <w:r>
+        <w:t>sh</w:t>
+      </w:r>
+      <w:proofErr w:type="spellEnd"/>
+      <w:r>
+        <w:t xml:space="preserve"> files).</w:t>
       </w:r>
     </w:p>
     <w:p>
@@ -2511,7 +2734,15 @@
         <w:spacing w:after="0"/>
       </w:pPr>
       <w:r>
-        <w:t>Open Xamarin Studio</w:t>
+        <w:t xml:space="preserve">Open </w:t>
+      </w:r>
+      <w:proofErr w:type="spellStart"/>
+      <w:r>
+        <w:t>Xamarin</w:t>
+      </w:r>
+      <w:proofErr w:type="spellEnd"/>
+      <w:r>
+        <w:t xml:space="preserve"> Studio</w:t>
       </w:r>
     </w:p>
     <w:p>
@@ -2556,7 +2787,15 @@
         <w:spacing w:after="0"/>
       </w:pPr>
       <w:r>
-        <w:t>Go to the Module1/Application, open Try.fsx, write “let a = 1”, highlight the entire line, right click and select “Send selection to F# Interactive”.</w:t>
+        <w:t xml:space="preserve">Go to the Module1/Application, open </w:t>
+      </w:r>
+      <w:proofErr w:type="spellStart"/>
+      <w:r>
+        <w:t>Try.fsx</w:t>
+      </w:r>
+      <w:proofErr w:type="spellEnd"/>
+      <w:r>
+        <w:t>, write “let a = 1”, highlight the entire line, right click and select “Send selection to F# Interactive”.</w:t>
       </w:r>
     </w:p>
     <w:p>
@@ -2571,8 +2810,29 @@
       <w:r>
         <w:t>Double check you see “</w:t>
       </w:r>
-      <w:r>
-        <w:t>val a : int = 1</w:t>
+      <w:proofErr w:type="spellStart"/>
+      <w:r>
+        <w:t>val</w:t>
+      </w:r>
+      <w:proofErr w:type="spellEnd"/>
+      <w:r>
+        <w:t xml:space="preserve"> </w:t>
+      </w:r>
+      <w:proofErr w:type="gramStart"/>
+      <w:r>
+        <w:t>a :</w:t>
+      </w:r>
+      <w:proofErr w:type="gramEnd"/>
+      <w:r>
+        <w:t xml:space="preserve"> </w:t>
+      </w:r>
+      <w:proofErr w:type="spellStart"/>
+      <w:r>
+        <w:t>int</w:t>
+      </w:r>
+      <w:proofErr w:type="spellEnd"/>
+      <w:r>
+        <w:t xml:space="preserve"> = 1</w:t>
       </w:r>
       <w:r>
         <w:t>” in the F# Interactive window.</w:t>
@@ -2601,7 +2861,23 @@
         <w:spacing w:after="0"/>
       </w:pPr>
       <w:r>
-        <w:t>Open the Command Prompt (Windows) / Terminal (Mac or Linux), go to the Module1 folder and execute runtests.bat (Windows) / runtests.sh (Mac or Linux). This process will compile and download all the packages (no tests are enabled yet). If you get “Permission Denied” run chmod +x runtests.sh and try again (you will need to do the same for all the other .sh files).</w:t>
+        <w:t xml:space="preserve">Open the Command Prompt (Windows) / Terminal (Mac or Linux), go to the Module1 folder and execute runtests.bat (Windows) / runtests.sh (Mac or Linux). This process will compile and download all the packages (no tests are enabled yet). If you get “Permission Denied” run </w:t>
+      </w:r>
+      <w:proofErr w:type="spellStart"/>
+      <w:r>
+        <w:t>chmod</w:t>
+      </w:r>
+      <w:proofErr w:type="spellEnd"/>
+      <w:r>
+        <w:t xml:space="preserve"> +x runtests.sh and try again (you will need to do the same for all the other .</w:t>
+      </w:r>
+      <w:proofErr w:type="spellStart"/>
+      <w:r>
+        <w:t>sh</w:t>
+      </w:r>
+      <w:proofErr w:type="spellEnd"/>
+      <w:r>
+        <w:t xml:space="preserve"> files).</w:t>
       </w:r>
     </w:p>
     <w:p>
@@ -2672,7 +2948,15 @@
         <w:spacing w:after="0"/>
       </w:pPr>
       <w:r>
-        <w:t xml:space="preserve">Go to the Module1/Application, open Try.fsx, write “let a = 1”, highlight the entire line and go to View -&gt; Command Palette -&gt; </w:t>
+        <w:t xml:space="preserve">Go to the Module1/Application, open </w:t>
+      </w:r>
+      <w:proofErr w:type="spellStart"/>
+      <w:r>
+        <w:t>Try.fsx</w:t>
+      </w:r>
+      <w:proofErr w:type="spellEnd"/>
+      <w:r>
+        <w:t xml:space="preserve">, write “let a = 1”, highlight the entire line and go to View -&gt; Command Palette -&gt; </w:t>
       </w:r>
       <w:r>
         <w:t>FSI: Send Selection</w:t>
@@ -2693,8 +2977,29 @@
       <w:r>
         <w:t>Double check you see “</w:t>
       </w:r>
-      <w:r>
-        <w:t>val a : int = 1</w:t>
+      <w:proofErr w:type="spellStart"/>
+      <w:r>
+        <w:t>val</w:t>
+      </w:r>
+      <w:proofErr w:type="spellEnd"/>
+      <w:r>
+        <w:t xml:space="preserve"> </w:t>
+      </w:r>
+      <w:proofErr w:type="gramStart"/>
+      <w:r>
+        <w:t>a :</w:t>
+      </w:r>
+      <w:proofErr w:type="gramEnd"/>
+      <w:r>
+        <w:t xml:space="preserve"> </w:t>
+      </w:r>
+      <w:proofErr w:type="spellStart"/>
+      <w:r>
+        <w:t>int</w:t>
+      </w:r>
+      <w:proofErr w:type="spellEnd"/>
+      <w:r>
+        <w:t xml:space="preserve"> = 1</w:t>
       </w:r>
       <w:r>
         <w:t>” in the F# Interactive window.</w:t>
@@ -2709,7 +3014,7 @@
       <w:pPr>
         <w:pStyle w:val="Heading1"/>
       </w:pPr>
-      <w:bookmarkStart w:id="12" w:name="_Toc439596084"/>
+      <w:bookmarkStart w:id="10" w:name="_Toc439596084"/>
       <w:r>
         <w:lastRenderedPageBreak/>
         <w:t>Module</w:t>
@@ -2717,7 +3022,7 @@
       <w:r>
         <w:t xml:space="preserve"> 1</w:t>
       </w:r>
-      <w:bookmarkEnd w:id="12"/>
+      <w:bookmarkEnd w:id="10"/>
     </w:p>
     <w:p>
       <w:pPr>
@@ -2815,7 +3120,7 @@
               </wp:anchor>
             </w:drawing>
           </mc:Choice>
-          <mc:Fallback>
+          <mc:Fallback xmlns="">
             <w:pict>
               <v:shape w14:anchorId="6D9669D2" id="_x0000_s1035" type="#_x0000_t202" style="position:absolute;left:0;text-align:left;margin-left:267.9pt;margin-top:8.05pt;width:319.1pt;height:22.85pt;z-index:251662336;visibility:visible;mso-wrap-style:square;mso-width-percent:0;mso-height-percent:0;mso-wrap-distance-left:9pt;mso-wrap-distance-top:3.6pt;mso-wrap-distance-right:9pt;mso-wrap-distance-bottom:3.6pt;mso-position-horizontal:right;mso-position-horizontal-relative:margin;mso-position-vertical:absolute;mso-position-vertical-relative:text;mso-width-percent:0;mso-height-percent:0;mso-width-relative:margin;mso-height-relative:margin;v-text-anchor:top" o:gfxdata="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">
                 <v:textbox>
@@ -2928,7 +3233,15 @@
         <w:t>.</w:t>
       </w:r>
       <w:r>
-        <w:t xml:space="preserve"> Go to the Module1/Application, open Types.fs and create a record type called “Customer” with the following fields</w:t>
+        <w:t xml:space="preserve"> Go to the Module1/Application, open </w:t>
+      </w:r>
+      <w:proofErr w:type="spellStart"/>
+      <w:r>
+        <w:t>Types.fs</w:t>
+      </w:r>
+      <w:proofErr w:type="spellEnd"/>
+      <w:r>
+        <w:t xml:space="preserve"> and create a record type called “Customer” with the following fields</w:t>
       </w:r>
       <w:r>
         <w:t>:</w:t>
@@ -2944,8 +3257,13 @@
         <w:spacing w:after="0"/>
       </w:pPr>
       <w:r>
-        <w:t>Id: int</w:t>
-      </w:r>
+        <w:t xml:space="preserve">Id: </w:t>
+      </w:r>
+      <w:proofErr w:type="spellStart"/>
+      <w:r>
+        <w:t>int</w:t>
+      </w:r>
+      <w:proofErr w:type="spellEnd"/>
     </w:p>
     <w:p>
       <w:pPr>
@@ -2956,8 +3274,13 @@
         </w:numPr>
         <w:spacing w:after="0"/>
       </w:pPr>
-      <w:r>
-        <w:t>IsVip: bool</w:t>
+      <w:proofErr w:type="spellStart"/>
+      <w:r>
+        <w:t>IsVip</w:t>
+      </w:r>
+      <w:proofErr w:type="spellEnd"/>
+      <w:r>
+        <w:t>: bool</w:t>
       </w:r>
     </w:p>
     <w:p>
@@ -2974,8 +3297,8 @@
       </w:r>
     </w:p>
     <w:p/>
-    <w:bookmarkStart w:id="13" w:name="_MON_1470807015"/>
-    <w:bookmarkEnd w:id="13"/>
+    <w:bookmarkStart w:id="11" w:name="_MON_1470807015"/>
+    <w:bookmarkEnd w:id="11"/>
     <w:p>
       <w:r>
         <w:object w:dxaOrig="9026" w:dyaOrig="1603">
@@ -2986,7 +3309,7 @@
             <w10:borderbottom type="single" width="4"/>
             <w10:borderright type="single" width="4"/>
           </v:shape>
-          <o:OLEObject Type="Embed" ProgID="Word.OpenDocumentText.12" ShapeID="_x0000_i1026" DrawAspect="Content" ObjectID="_1540015500" r:id="rId20"/>
+          <o:OLEObject Type="Embed" ProgID="Word.OpenDocumentText.12" ShapeID="_x0000_i1026" DrawAspect="Content" ObjectID="_1540021423" r:id="rId20"/>
         </w:object>
       </w:r>
     </w:p>
@@ -3259,7 +3582,7 @@
                     </wp:inline>
                   </w:drawing>
                 </mc:Choice>
-                <mc:Fallback>
+                <mc:Fallback xmlns="">
                   <w:pict>
                     <v:group w14:anchorId="58DF636B" id="Group 19" o:spid="_x0000_s1026" alt="Tip icon" style="width:18pt;height:18pt;mso-position-horizontal-relative:char;mso-position-vertical-relative:line" coordsize="228600,228600" o:gfxdata="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">
                       <v:oval id="Oval 47" o:spid="_x0000_s1027" style="position:absolute;width:228600;height:228600;visibility:visible;mso-wrap-style:square;v-text-anchor:top" o:gfxdata="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" fillcolor="#92278f [3204]" stroked="f" strokeweight="0">
@@ -3322,7 +3645,27 @@
                 <w:sz w:val="18"/>
                 <w:szCs w:val="18"/>
               </w:rPr>
-              <w:t xml:space="preserve">  {Id: int;</w:t>
+              <w:t xml:space="preserve">  {Id: </w:t>
+            </w:r>
+            <w:proofErr w:type="spellStart"/>
+            <w:r>
+              <w:rPr>
+                <w:rFonts w:ascii="Consolas" w:hAnsi="Consolas" w:cs="Consolas"/>
+                <w:i w:val="0"/>
+                <w:sz w:val="18"/>
+                <w:szCs w:val="18"/>
+              </w:rPr>
+              <w:t>int</w:t>
+            </w:r>
+            <w:proofErr w:type="spellEnd"/>
+            <w:r>
+              <w:rPr>
+                <w:rFonts w:ascii="Consolas" w:hAnsi="Consolas" w:cs="Consolas"/>
+                <w:i w:val="0"/>
+                <w:sz w:val="18"/>
+                <w:szCs w:val="18"/>
+              </w:rPr>
+              <w:t>;</w:t>
             </w:r>
           </w:p>
           <w:p>
@@ -3343,7 +3686,27 @@
                 <w:sz w:val="18"/>
                 <w:szCs w:val="18"/>
               </w:rPr>
-              <w:t xml:space="preserve">   IsVip: bool;</w:t>
+              <w:t xml:space="preserve">   </w:t>
+            </w:r>
+            <w:proofErr w:type="spellStart"/>
+            <w:r>
+              <w:rPr>
+                <w:rFonts w:ascii="Consolas" w:hAnsi="Consolas" w:cs="Consolas"/>
+                <w:i w:val="0"/>
+                <w:sz w:val="18"/>
+                <w:szCs w:val="18"/>
+              </w:rPr>
+              <w:t>IsVip</w:t>
+            </w:r>
+            <w:proofErr w:type="spellEnd"/>
+            <w:r>
+              <w:rPr>
+                <w:rFonts w:ascii="Consolas" w:hAnsi="Consolas" w:cs="Consolas"/>
+                <w:i w:val="0"/>
+                <w:sz w:val="18"/>
+                <w:szCs w:val="18"/>
+              </w:rPr>
+              <w:t>: bool;</w:t>
             </w:r>
           </w:p>
           <w:p>
@@ -3426,8 +3789,13 @@
       <w:r>
         <w:t>Module1/Application/</w:t>
       </w:r>
-      <w:r>
-        <w:t>Try.fsx,</w:t>
+      <w:proofErr w:type="spellStart"/>
+      <w:r>
+        <w:t>Try.fsx</w:t>
+      </w:r>
+      <w:proofErr w:type="spellEnd"/>
+      <w:r>
+        <w:t>,</w:t>
       </w:r>
       <w:r>
         <w:t xml:space="preserve"> create a new C</w:t>
@@ -3476,8 +3844,13 @@
         </w:numPr>
         <w:spacing w:after="0"/>
       </w:pPr>
-      <w:r>
-        <w:t>IsVip = false</w:t>
+      <w:proofErr w:type="spellStart"/>
+      <w:r>
+        <w:t>IsVip</w:t>
+      </w:r>
+      <w:proofErr w:type="spellEnd"/>
+      <w:r>
+        <w:t xml:space="preserve"> = false</w:t>
       </w:r>
     </w:p>
     <w:p>
@@ -3498,8 +3871,8 @@
         <w:spacing w:after="0"/>
       </w:pPr>
     </w:p>
-    <w:bookmarkStart w:id="14" w:name="_MON_1513529511"/>
-    <w:bookmarkEnd w:id="14"/>
+    <w:bookmarkStart w:id="12" w:name="_MON_1513529511"/>
+    <w:bookmarkEnd w:id="12"/>
     <w:p>
       <w:pPr>
         <w:spacing w:after="0"/>
@@ -3513,7 +3886,7 @@
             <w10:borderbottom type="single" width="4"/>
             <w10:borderright type="single" width="4"/>
           </v:shape>
-          <o:OLEObject Type="Embed" ProgID="Word.OpenDocumentText.12" ShapeID="_x0000_i1027" DrawAspect="Content" ObjectID="_1540015501" r:id="rId22"/>
+          <o:OLEObject Type="Embed" ProgID="Word.OpenDocumentText.12" ShapeID="_x0000_i1027" DrawAspect="Content" ObjectID="_1540021424" r:id="rId22"/>
         </w:object>
       </w:r>
     </w:p>
@@ -3745,7 +4118,7 @@
                     </wp:inline>
                   </w:drawing>
                 </mc:Choice>
-                <mc:Fallback>
+                <mc:Fallback xmlns="">
                   <w:pict>
                     <v:group w14:anchorId="1183A2FE" id="Group 19" o:spid="_x0000_s1026" alt="Tip icon" style="width:18pt;height:18pt;mso-position-horizontal-relative:char;mso-position-vertical-relative:line" coordsize="228600,228600" o:gfxdata="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">
                       <v:oval id="Oval 115" o:spid="_x0000_s1027" style="position:absolute;width:228600;height:228600;visibility:visible;mso-wrap-style:square;v-text-anchor:top" o:gfxdata="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" fillcolor="#92278f [3204]" stroked="f" strokeweight="0">
@@ -3780,6 +4153,7 @@
                 <w:szCs w:val="18"/>
               </w:rPr>
             </w:pPr>
+            <w:proofErr w:type="spellStart"/>
             <w:r>
               <w:rPr>
                 <w:rFonts w:ascii="Consolas" w:hAnsi="Consolas" w:cs="Consolas"/>
@@ -3787,7 +4161,27 @@
                 <w:sz w:val="18"/>
                 <w:szCs w:val="18"/>
               </w:rPr>
-              <w:t>val customer</w:t>
+              <w:t>val</w:t>
+            </w:r>
+            <w:proofErr w:type="spellEnd"/>
+            <w:r>
+              <w:rPr>
+                <w:rFonts w:ascii="Consolas" w:hAnsi="Consolas" w:cs="Consolas"/>
+                <w:i w:val="0"/>
+                <w:sz w:val="18"/>
+                <w:szCs w:val="18"/>
+              </w:rPr>
+              <w:t xml:space="preserve"> </w:t>
+            </w:r>
+            <w:proofErr w:type="gramStart"/>
+            <w:r>
+              <w:rPr>
+                <w:rFonts w:ascii="Consolas" w:hAnsi="Consolas" w:cs="Consolas"/>
+                <w:i w:val="0"/>
+                <w:sz w:val="18"/>
+                <w:szCs w:val="18"/>
+              </w:rPr>
+              <w:t>customer</w:t>
             </w:r>
             <w:r>
               <w:rPr>
@@ -3796,7 +4190,17 @@
                 <w:sz w:val="18"/>
                 <w:szCs w:val="18"/>
               </w:rPr>
-              <w:t xml:space="preserve"> : Customer = {Id = 1;</w:t>
+              <w:t xml:space="preserve"> :</w:t>
+            </w:r>
+            <w:proofErr w:type="gramEnd"/>
+            <w:r>
+              <w:rPr>
+                <w:rFonts w:ascii="Consolas" w:hAnsi="Consolas" w:cs="Consolas"/>
+                <w:i w:val="0"/>
+                <w:sz w:val="18"/>
+                <w:szCs w:val="18"/>
+              </w:rPr>
+              <w:t xml:space="preserve"> Customer = {Id = 1;</w:t>
             </w:r>
           </w:p>
           <w:p>
@@ -3819,6 +4223,7 @@
               </w:rPr>
               <w:t xml:space="preserve">                           </w:t>
             </w:r>
+            <w:proofErr w:type="spellStart"/>
             <w:r>
               <w:rPr>
                 <w:rFonts w:ascii="Consolas" w:hAnsi="Consolas" w:cs="Consolas"/>
@@ -3826,7 +4231,17 @@
                 <w:sz w:val="18"/>
                 <w:szCs w:val="18"/>
               </w:rPr>
-              <w:t>IsVip = false;</w:t>
+              <w:t>IsVip</w:t>
+            </w:r>
+            <w:proofErr w:type="spellEnd"/>
+            <w:r>
+              <w:rPr>
+                <w:rFonts w:ascii="Consolas" w:hAnsi="Consolas" w:cs="Consolas"/>
+                <w:i w:val="0"/>
+                <w:sz w:val="18"/>
+                <w:szCs w:val="18"/>
+              </w:rPr>
+              <w:t xml:space="preserve"> = false;</w:t>
             </w:r>
           </w:p>
           <w:p>
@@ -3916,7 +4331,15 @@
         <w:t xml:space="preserve"> </w:t>
       </w:r>
       <w:r>
-        <w:t>Open Module1/Tests/Tests.fs, u</w:t>
+        <w:t>Open Module1/Tests/</w:t>
+      </w:r>
+      <w:proofErr w:type="spellStart"/>
+      <w:r>
+        <w:t>Tests.fs</w:t>
+      </w:r>
+      <w:proofErr w:type="spellEnd"/>
+      <w:r>
+        <w:t>, u</w:t>
       </w:r>
       <w:r>
         <w:t>ncomment</w:t>
@@ -3988,7 +4411,15 @@
         <w:t xml:space="preserve">Step 2: </w:t>
       </w:r>
       <w:r>
-        <w:t>Create a tryPromoteToVip f</w:t>
+        <w:t xml:space="preserve">Create a </w:t>
+      </w:r>
+      <w:proofErr w:type="spellStart"/>
+      <w:r>
+        <w:t>tryPromoteToVip</w:t>
+      </w:r>
+      <w:proofErr w:type="spellEnd"/>
+      <w:r>
+        <w:t xml:space="preserve"> f</w:t>
       </w:r>
       <w:r>
         <w:t>unction</w:t>
@@ -4027,9 +4458,11 @@
       <w:r>
         <w:t>Module1/Application/</w:t>
       </w:r>
+      <w:proofErr w:type="spellStart"/>
       <w:r>
         <w:t>Functions.fs</w:t>
       </w:r>
+      <w:proofErr w:type="spellEnd"/>
       <w:r>
         <w:t xml:space="preserve"> </w:t>
       </w:r>
@@ -4043,7 +4476,15 @@
         <w:t>nctio</w:t>
       </w:r>
       <w:r>
-        <w:t>n called “tryPromoteToVip” that</w:t>
+        <w:t>n called “</w:t>
+      </w:r>
+      <w:proofErr w:type="spellStart"/>
+      <w:r>
+        <w:t>tryPromoteToVip</w:t>
+      </w:r>
+      <w:proofErr w:type="spellEnd"/>
+      <w:r>
+        <w:t>” that</w:t>
       </w:r>
     </w:p>
     <w:p>
@@ -4096,22 +4537,38 @@
         <w:spacing w:after="0"/>
       </w:pPr>
       <w:r>
-        <w:t xml:space="preserve">Returns the customer with Vip = true only if the </w:t>
+        <w:t xml:space="preserve">Returns the customer with </w:t>
+      </w:r>
+      <w:proofErr w:type="spellStart"/>
+      <w:r>
+        <w:t>Vip</w:t>
+      </w:r>
+      <w:proofErr w:type="spellEnd"/>
+      <w:r>
+        <w:t xml:space="preserve"> = true only if the </w:t>
       </w:r>
       <w:r>
         <w:t>purchases</w:t>
       </w:r>
       <w:r>
-        <w:t xml:space="preserve"> are greather than 100M</w:t>
-      </w:r>
-    </w:p>
-    <w:p>
-      <w:pPr>
-        <w:spacing w:after="0"/>
-      </w:pPr>
-    </w:p>
-    <w:bookmarkStart w:id="15" w:name="_MON_1470845213"/>
-    <w:bookmarkEnd w:id="15"/>
+        <w:t xml:space="preserve"> are </w:t>
+      </w:r>
+      <w:proofErr w:type="spellStart"/>
+      <w:r>
+        <w:t>greather</w:t>
+      </w:r>
+      <w:proofErr w:type="spellEnd"/>
+      <w:r>
+        <w:t xml:space="preserve"> than 100M</w:t>
+      </w:r>
+    </w:p>
+    <w:p>
+      <w:pPr>
+        <w:spacing w:after="0"/>
+      </w:pPr>
+    </w:p>
+    <w:bookmarkStart w:id="13" w:name="_MON_1470845213"/>
+    <w:bookmarkEnd w:id="13"/>
     <w:p>
       <w:r>
         <w:object w:dxaOrig="9026" w:dyaOrig="1158">
@@ -4122,7 +4579,7 @@
             <w10:borderbottom type="single" width="4"/>
             <w10:borderright type="single" width="4"/>
           </v:shape>
-          <o:OLEObject Type="Embed" ProgID="Word.OpenDocumentText.12" ShapeID="_x0000_i1028" DrawAspect="Content" ObjectID="_1540015502" r:id="rId24"/>
+          <o:OLEObject Type="Embed" ProgID="Word.OpenDocumentText.12" ShapeID="_x0000_i1028" DrawAspect="Content" ObjectID="_1540021425" r:id="rId24"/>
         </w:object>
       </w:r>
     </w:p>
@@ -4392,7 +4849,7 @@
                     </wp:inline>
                   </w:drawing>
                 </mc:Choice>
-                <mc:Fallback>
+                <mc:Fallback xmlns="">
                   <w:pict>
                     <v:group w14:anchorId="5A3830DF" id="Group 19" o:spid="_x0000_s1026" alt="Tip icon" style="width:18pt;height:18pt;mso-position-horizontal-relative:char;mso-position-vertical-relative:line" coordsize="228600,228600" o:gfxdata="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">
                       <v:oval id="Oval 124" o:spid="_x0000_s1027" style="position:absolute;width:228600;height:228600;visibility:visible;mso-wrap-style:square;v-text-anchor:top" o:gfxdata="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" fillcolor="#92278f [3204]" stroked="f" strokeweight="0">
@@ -4421,6 +4878,7 @@
               <w:pStyle w:val="TipText"/>
               <w:cnfStyle w:val="000000000000" w:firstRow="0" w:lastRow="0" w:firstColumn="0" w:lastColumn="0" w:oddVBand="0" w:evenVBand="0" w:oddHBand="0" w:evenHBand="0" w:firstRowFirstColumn="0" w:firstRowLastColumn="0" w:lastRowFirstColumn="0" w:lastRowLastColumn="0"/>
             </w:pPr>
+            <w:proofErr w:type="spellStart"/>
             <w:r>
               <w:rPr>
                 <w:rFonts w:ascii="Consolas" w:hAnsi="Consolas" w:cs="Consolas"/>
@@ -4428,8 +4886,70 @@
                 <w:sz w:val="18"/>
                 <w:szCs w:val="18"/>
               </w:rPr>
-              <w:t xml:space="preserve">val tryPromoteToVip : customer:Customer * </w:t>
+              <w:t>val</w:t>
             </w:r>
+            <w:proofErr w:type="spellEnd"/>
+            <w:r>
+              <w:rPr>
+                <w:rFonts w:ascii="Consolas" w:hAnsi="Consolas" w:cs="Consolas"/>
+                <w:i w:val="0"/>
+                <w:sz w:val="18"/>
+                <w:szCs w:val="18"/>
+              </w:rPr>
+              <w:t xml:space="preserve"> </w:t>
+            </w:r>
+            <w:proofErr w:type="spellStart"/>
+            <w:proofErr w:type="gramStart"/>
+            <w:r>
+              <w:rPr>
+                <w:rFonts w:ascii="Consolas" w:hAnsi="Consolas" w:cs="Consolas"/>
+                <w:i w:val="0"/>
+                <w:sz w:val="18"/>
+                <w:szCs w:val="18"/>
+              </w:rPr>
+              <w:t>tryPromoteToVip</w:t>
+            </w:r>
+            <w:proofErr w:type="spellEnd"/>
+            <w:r>
+              <w:rPr>
+                <w:rFonts w:ascii="Consolas" w:hAnsi="Consolas" w:cs="Consolas"/>
+                <w:i w:val="0"/>
+                <w:sz w:val="18"/>
+                <w:szCs w:val="18"/>
+              </w:rPr>
+              <w:t xml:space="preserve"> :</w:t>
+            </w:r>
+            <w:proofErr w:type="gramEnd"/>
+            <w:r>
+              <w:rPr>
+                <w:rFonts w:ascii="Consolas" w:hAnsi="Consolas" w:cs="Consolas"/>
+                <w:i w:val="0"/>
+                <w:sz w:val="18"/>
+                <w:szCs w:val="18"/>
+              </w:rPr>
+              <w:t xml:space="preserve"> </w:t>
+            </w:r>
+            <w:proofErr w:type="spellStart"/>
+            <w:r>
+              <w:rPr>
+                <w:rFonts w:ascii="Consolas" w:hAnsi="Consolas" w:cs="Consolas"/>
+                <w:i w:val="0"/>
+                <w:sz w:val="18"/>
+                <w:szCs w:val="18"/>
+              </w:rPr>
+              <w:t>customer:Customer</w:t>
+            </w:r>
+            <w:proofErr w:type="spellEnd"/>
+            <w:r>
+              <w:rPr>
+                <w:rFonts w:ascii="Consolas" w:hAnsi="Consolas" w:cs="Consolas"/>
+                <w:i w:val="0"/>
+                <w:sz w:val="18"/>
+                <w:szCs w:val="18"/>
+              </w:rPr>
+              <w:t xml:space="preserve"> * </w:t>
+            </w:r>
+            <w:proofErr w:type="spellStart"/>
             <w:r>
               <w:rPr>
                 <w:rFonts w:ascii="Consolas" w:hAnsi="Consolas" w:cs="Consolas"/>
@@ -4446,7 +4966,17 @@
                 <w:sz w:val="18"/>
                 <w:szCs w:val="18"/>
               </w:rPr>
-              <w:t>:decimal -&gt; Customer</w:t>
+              <w:t>:decimal</w:t>
+            </w:r>
+            <w:proofErr w:type="spellEnd"/>
+            <w:r>
+              <w:rPr>
+                <w:rFonts w:ascii="Consolas" w:hAnsi="Consolas" w:cs="Consolas"/>
+                <w:i w:val="0"/>
+                <w:sz w:val="18"/>
+                <w:szCs w:val="18"/>
+              </w:rPr>
+              <w:t xml:space="preserve"> -&gt; Customer</w:t>
             </w:r>
           </w:p>
         </w:tc>
@@ -4528,15 +5058,30 @@
       <w:r>
         <w:t>Module1/Application/</w:t>
       </w:r>
-      <w:r>
-        <w:t xml:space="preserve">Try.fsx, invoke the tryPromoteToVip function and assign the result to </w:t>
+      <w:proofErr w:type="spellStart"/>
+      <w:r>
+        <w:t>Try.fsx</w:t>
+      </w:r>
+      <w:proofErr w:type="spellEnd"/>
+      <w:r>
+        <w:t xml:space="preserve">, invoke the </w:t>
+      </w:r>
+      <w:proofErr w:type="spellStart"/>
+      <w:r>
+        <w:t>tryPromoteToVip</w:t>
+      </w:r>
+      <w:proofErr w:type="spellEnd"/>
+      <w:r>
+        <w:t xml:space="preserve"> function and assign the result to </w:t>
       </w:r>
       <w:r>
         <w:t xml:space="preserve">a value called </w:t>
       </w:r>
+      <w:proofErr w:type="spellStart"/>
       <w:r>
         <w:t>vipCustomer</w:t>
       </w:r>
+      <w:proofErr w:type="spellEnd"/>
       <w:r>
         <w:t xml:space="preserve">. </w:t>
       </w:r>
@@ -4572,8 +5117,8 @@
         <w:spacing w:after="0"/>
       </w:pPr>
     </w:p>
-    <w:bookmarkStart w:id="16" w:name="_MON_1513531166"/>
-    <w:bookmarkEnd w:id="16"/>
+    <w:bookmarkStart w:id="14" w:name="_MON_1513531166"/>
+    <w:bookmarkEnd w:id="14"/>
     <w:p>
       <w:pPr>
         <w:spacing w:after="0"/>
@@ -4587,7 +5132,7 @@
             <w10:borderbottom type="single" width="4"/>
             <w10:borderright type="single" width="4"/>
           </v:shape>
-          <o:OLEObject Type="Embed" ProgID="Word.OpenDocumentText.12" ShapeID="_x0000_i1029" DrawAspect="Content" ObjectID="_1540015503" r:id="rId26"/>
+          <o:OLEObject Type="Embed" ProgID="Word.OpenDocumentText.12" ShapeID="_x0000_i1029" DrawAspect="Content" ObjectID="_1540021426" r:id="rId26"/>
         </w:object>
       </w:r>
     </w:p>
@@ -4824,7 +5369,7 @@
                     </wp:inline>
                   </w:drawing>
                 </mc:Choice>
-                <mc:Fallback>
+                <mc:Fallback xmlns="">
                   <w:pict>
                     <v:group w14:anchorId="387D16B2" id="Group 19" o:spid="_x0000_s1026" alt="Tip icon" style="width:18pt;height:18pt;mso-position-horizontal-relative:char;mso-position-vertical-relative:line" coordsize="228600,228600" o:gfxdata="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">
                       <v:oval id="Oval 127" o:spid="_x0000_s1027" style="position:absolute;width:228600;height:228600;visibility:visible;mso-wrap-style:square;v-text-anchor:top" o:gfxdata="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" fillcolor="#92278f [3204]" stroked="f" strokeweight="0">
@@ -4859,6 +5404,7 @@
                 <w:szCs w:val="18"/>
               </w:rPr>
             </w:pPr>
+            <w:proofErr w:type="spellStart"/>
             <w:r>
               <w:rPr>
                 <w:rFonts w:ascii="Consolas" w:hAnsi="Consolas" w:cs="Consolas"/>
@@ -4866,7 +5412,48 @@
                 <w:sz w:val="18"/>
                 <w:szCs w:val="18"/>
               </w:rPr>
-              <w:t>val vipCustomer : Customer = {Id = 1;</w:t>
+              <w:t>val</w:t>
+            </w:r>
+            <w:proofErr w:type="spellEnd"/>
+            <w:r>
+              <w:rPr>
+                <w:rFonts w:ascii="Consolas" w:hAnsi="Consolas" w:cs="Consolas"/>
+                <w:i w:val="0"/>
+                <w:sz w:val="18"/>
+                <w:szCs w:val="18"/>
+              </w:rPr>
+              <w:t xml:space="preserve"> </w:t>
+            </w:r>
+            <w:proofErr w:type="spellStart"/>
+            <w:proofErr w:type="gramStart"/>
+            <w:r>
+              <w:rPr>
+                <w:rFonts w:ascii="Consolas" w:hAnsi="Consolas" w:cs="Consolas"/>
+                <w:i w:val="0"/>
+                <w:sz w:val="18"/>
+                <w:szCs w:val="18"/>
+              </w:rPr>
+              <w:t>vipCustomer</w:t>
+            </w:r>
+            <w:proofErr w:type="spellEnd"/>
+            <w:r>
+              <w:rPr>
+                <w:rFonts w:ascii="Consolas" w:hAnsi="Consolas" w:cs="Consolas"/>
+                <w:i w:val="0"/>
+                <w:sz w:val="18"/>
+                <w:szCs w:val="18"/>
+              </w:rPr>
+              <w:t xml:space="preserve"> :</w:t>
+            </w:r>
+            <w:proofErr w:type="gramEnd"/>
+            <w:r>
+              <w:rPr>
+                <w:rFonts w:ascii="Consolas" w:hAnsi="Consolas" w:cs="Consolas"/>
+                <w:i w:val="0"/>
+                <w:sz w:val="18"/>
+                <w:szCs w:val="18"/>
+              </w:rPr>
+              <w:t xml:space="preserve"> Customer = {Id = 1;</w:t>
             </w:r>
           </w:p>
           <w:p>
@@ -4887,7 +5474,27 @@
                 <w:sz w:val="18"/>
                 <w:szCs w:val="18"/>
               </w:rPr>
-              <w:t xml:space="preserve">                              IsVip = true;</w:t>
+              <w:t xml:space="preserve">                              </w:t>
+            </w:r>
+            <w:proofErr w:type="spellStart"/>
+            <w:r>
+              <w:rPr>
+                <w:rFonts w:ascii="Consolas" w:hAnsi="Consolas" w:cs="Consolas"/>
+                <w:i w:val="0"/>
+                <w:sz w:val="18"/>
+                <w:szCs w:val="18"/>
+              </w:rPr>
+              <w:t>IsVip</w:t>
+            </w:r>
+            <w:proofErr w:type="spellEnd"/>
+            <w:r>
+              <w:rPr>
+                <w:rFonts w:ascii="Consolas" w:hAnsi="Consolas" w:cs="Consolas"/>
+                <w:i w:val="0"/>
+                <w:sz w:val="18"/>
+                <w:szCs w:val="18"/>
+              </w:rPr>
+              <w:t xml:space="preserve"> = true;</w:t>
             </w:r>
           </w:p>
           <w:p>
@@ -4933,7 +5540,15 @@
         <w:t xml:space="preserve"> </w:t>
       </w:r>
       <w:r>
-        <w:t>Open Module1/Tests/Tests.fs, u</w:t>
+        <w:t>Open Module1/Tests/</w:t>
+      </w:r>
+      <w:proofErr w:type="spellStart"/>
+      <w:r>
+        <w:t>Tests.fs</w:t>
+      </w:r>
+      <w:proofErr w:type="spellEnd"/>
+      <w:r>
+        <w:t>, u</w:t>
       </w:r>
       <w:r>
         <w:t>ncomment</w:t>
@@ -4968,9 +5583,11 @@
       <w:r>
         <w:t xml:space="preserve">Step 3: Create a </w:t>
       </w:r>
+      <w:proofErr w:type="spellStart"/>
       <w:r>
         <w:t>getPurchases</w:t>
       </w:r>
+      <w:proofErr w:type="spellEnd"/>
       <w:r>
         <w:t xml:space="preserve"> f</w:t>
       </w:r>
@@ -5003,8 +5620,13 @@
         <w:t xml:space="preserve"> Add a funct</w:t>
       </w:r>
       <w:r>
-        <w:t>ion called “getPurchases</w:t>
-      </w:r>
+        <w:t>ion called “</w:t>
+      </w:r>
+      <w:proofErr w:type="spellStart"/>
+      <w:r>
+        <w:t>getPurchases</w:t>
+      </w:r>
+      <w:proofErr w:type="spellEnd"/>
       <w:r>
         <w:t>” to</w:t>
       </w:r>
@@ -5014,9 +5636,11 @@
       <w:r>
         <w:t>Module1/Application/</w:t>
       </w:r>
+      <w:proofErr w:type="spellStart"/>
       <w:r>
         <w:t>Functions.fs</w:t>
       </w:r>
+      <w:proofErr w:type="spellEnd"/>
       <w:r>
         <w:t xml:space="preserve"> that</w:t>
       </w:r>
@@ -5069,7 +5693,17 @@
         <w:spacing w:after="0"/>
       </w:pPr>
       <w:r>
-        <w:t xml:space="preserve">If customer.Id is divisible by 2, return </w:t>
+        <w:t xml:space="preserve">If </w:t>
+      </w:r>
+      <w:proofErr w:type="spellStart"/>
+      <w:proofErr w:type="gramStart"/>
+      <w:r>
+        <w:t>customer.Id</w:t>
+      </w:r>
+      <w:proofErr w:type="spellEnd"/>
+      <w:proofErr w:type="gramEnd"/>
+      <w:r>
+        <w:t xml:space="preserve"> is divisible by 2, return </w:t>
       </w:r>
       <w:r>
         <w:t>purchases</w:t>
@@ -5088,7 +5722,17 @@
         <w:spacing w:after="0"/>
       </w:pPr>
       <w:r>
-        <w:t xml:space="preserve">If customer.Id is not divisible by 2, return </w:t>
+        <w:t xml:space="preserve">If </w:t>
+      </w:r>
+      <w:proofErr w:type="spellStart"/>
+      <w:proofErr w:type="gramStart"/>
+      <w:r>
+        <w:t>customer.Id</w:t>
+      </w:r>
+      <w:proofErr w:type="spellEnd"/>
+      <w:proofErr w:type="gramEnd"/>
+      <w:r>
+        <w:t xml:space="preserve"> is not divisible by 2, return </w:t>
       </w:r>
       <w:r>
         <w:t>purchases</w:t>
@@ -5104,8 +5748,8 @@
         <w:ind w:left="1440"/>
       </w:pPr>
     </w:p>
-    <w:bookmarkStart w:id="17" w:name="_MON_1470845778"/>
-    <w:bookmarkEnd w:id="17"/>
+    <w:bookmarkStart w:id="15" w:name="_MON_1470845778"/>
+    <w:bookmarkEnd w:id="15"/>
     <w:p>
       <w:r>
         <w:object w:dxaOrig="9026" w:dyaOrig="1158">
@@ -5116,7 +5760,7 @@
             <w10:borderbottom type="single" width="4"/>
             <w10:borderright type="single" width="4"/>
           </v:shape>
-          <o:OLEObject Type="Embed" ProgID="Word.OpenDocumentText.12" ShapeID="_x0000_i1030" DrawAspect="Content" ObjectID="_1540015504" r:id="rId28"/>
+          <o:OLEObject Type="Embed" ProgID="Word.OpenDocumentText.12" ShapeID="_x0000_i1030" DrawAspect="Content" ObjectID="_1540021427" r:id="rId28"/>
         </w:object>
       </w:r>
     </w:p>
@@ -5144,9 +5788,11 @@
       <w:r>
         <w:t xml:space="preserve"> Execute </w:t>
       </w:r>
+      <w:proofErr w:type="spellStart"/>
       <w:r>
         <w:t>getPurchases</w:t>
       </w:r>
+      <w:proofErr w:type="spellEnd"/>
       <w:r>
         <w:t xml:space="preserve"> in the</w:t>
       </w:r>
@@ -5379,7 +6025,7 @@
                     </wp:inline>
                   </w:drawing>
                 </mc:Choice>
-                <mc:Fallback>
+                <mc:Fallback xmlns="">
                   <w:pict>
                     <v:group w14:anchorId="7A1B0265" id="Group 19" o:spid="_x0000_s1026" alt="Tip icon" style="width:18pt;height:18pt;mso-position-horizontal-relative:char;mso-position-vertical-relative:line" coordsize="228600,228600" o:gfxdata="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">
                       <v:oval id="Oval 21" o:spid="_x0000_s1027" style="position:absolute;width:228600;height:228600;visibility:visible;mso-wrap-style:square;v-text-anchor:top" o:gfxdata="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" fillcolor="#92278f [3204]" stroked="f" strokeweight="0">
@@ -5408,6 +6054,7 @@
               <w:pStyle w:val="TipText"/>
               <w:cnfStyle w:val="000000000000" w:firstRow="0" w:lastRow="0" w:firstColumn="0" w:lastColumn="0" w:oddVBand="0" w:evenVBand="0" w:oddHBand="0" w:evenHBand="0" w:firstRowFirstColumn="0" w:firstRowLastColumn="0" w:lastRowFirstColumn="0" w:lastRowLastColumn="0"/>
             </w:pPr>
+            <w:proofErr w:type="spellStart"/>
             <w:r>
               <w:rPr>
                 <w:rFonts w:ascii="Consolas" w:hAnsi="Consolas" w:cs="Consolas"/>
@@ -5415,7 +6062,68 @@
                 <w:sz w:val="18"/>
                 <w:szCs w:val="18"/>
               </w:rPr>
-              <w:t>val getPurchases : customer:Customer -&gt; Customer * decimal</w:t>
+              <w:t>val</w:t>
+            </w:r>
+            <w:proofErr w:type="spellEnd"/>
+            <w:r>
+              <w:rPr>
+                <w:rFonts w:ascii="Consolas" w:hAnsi="Consolas" w:cs="Consolas"/>
+                <w:i w:val="0"/>
+                <w:sz w:val="18"/>
+                <w:szCs w:val="18"/>
+              </w:rPr>
+              <w:t xml:space="preserve"> </w:t>
+            </w:r>
+            <w:proofErr w:type="spellStart"/>
+            <w:proofErr w:type="gramStart"/>
+            <w:r>
+              <w:rPr>
+                <w:rFonts w:ascii="Consolas" w:hAnsi="Consolas" w:cs="Consolas"/>
+                <w:i w:val="0"/>
+                <w:sz w:val="18"/>
+                <w:szCs w:val="18"/>
+              </w:rPr>
+              <w:t>getPurchases</w:t>
+            </w:r>
+            <w:proofErr w:type="spellEnd"/>
+            <w:r>
+              <w:rPr>
+                <w:rFonts w:ascii="Consolas" w:hAnsi="Consolas" w:cs="Consolas"/>
+                <w:i w:val="0"/>
+                <w:sz w:val="18"/>
+                <w:szCs w:val="18"/>
+              </w:rPr>
+              <w:t xml:space="preserve"> :</w:t>
+            </w:r>
+            <w:proofErr w:type="gramEnd"/>
+            <w:r>
+              <w:rPr>
+                <w:rFonts w:ascii="Consolas" w:hAnsi="Consolas" w:cs="Consolas"/>
+                <w:i w:val="0"/>
+                <w:sz w:val="18"/>
+                <w:szCs w:val="18"/>
+              </w:rPr>
+              <w:t xml:space="preserve"> </w:t>
+            </w:r>
+            <w:proofErr w:type="spellStart"/>
+            <w:r>
+              <w:rPr>
+                <w:rFonts w:ascii="Consolas" w:hAnsi="Consolas" w:cs="Consolas"/>
+                <w:i w:val="0"/>
+                <w:sz w:val="18"/>
+                <w:szCs w:val="18"/>
+              </w:rPr>
+              <w:t>customer:Customer</w:t>
+            </w:r>
+            <w:proofErr w:type="spellEnd"/>
+            <w:r>
+              <w:rPr>
+                <w:rFonts w:ascii="Consolas" w:hAnsi="Consolas" w:cs="Consolas"/>
+                <w:i w:val="0"/>
+                <w:sz w:val="18"/>
+                <w:szCs w:val="18"/>
+              </w:rPr>
+              <w:t xml:space="preserve"> -&gt; Customer * decimal</w:t>
             </w:r>
           </w:p>
         </w:tc>
@@ -5449,13 +6157,26 @@
         <w:t xml:space="preserve"> </w:t>
       </w:r>
       <w:r>
-        <w:t>Open Module1/Application/Try.fsx and call</w:t>
+        <w:t>Open Module1/Application/</w:t>
+      </w:r>
+      <w:proofErr w:type="spellStart"/>
+      <w:r>
+        <w:t>Try.fsx</w:t>
+      </w:r>
+      <w:proofErr w:type="spellEnd"/>
+      <w:r>
+        <w:t xml:space="preserve"> and call</w:t>
       </w:r>
       <w:r>
         <w:t xml:space="preserve"> </w:t>
       </w:r>
-      <w:r>
-        <w:t xml:space="preserve">getPurchases </w:t>
+      <w:proofErr w:type="spellStart"/>
+      <w:r>
+        <w:t>getPurchases</w:t>
+      </w:r>
+      <w:proofErr w:type="spellEnd"/>
+      <w:r>
+        <w:t xml:space="preserve"> </w:t>
       </w:r>
       <w:r>
         <w:t>with</w:t>
@@ -5478,8 +6199,8 @@
         <w:spacing w:after="0"/>
       </w:pPr>
     </w:p>
-    <w:bookmarkStart w:id="18" w:name="_MON_1537853696"/>
-    <w:bookmarkEnd w:id="18"/>
+    <w:bookmarkStart w:id="16" w:name="_MON_1537853696"/>
+    <w:bookmarkEnd w:id="16"/>
     <w:p>
       <w:pPr>
         <w:spacing w:after="0"/>
@@ -5493,7 +6214,7 @@
             <w10:borderbottom type="single" width="4"/>
             <w10:borderright type="single" width="4"/>
           </v:shape>
-          <o:OLEObject Type="Embed" ProgID="Word.OpenDocumentText.12" ShapeID="_x0000_i1031" DrawAspect="Content" ObjectID="_1540015505" r:id="rId30"/>
+          <o:OLEObject Type="Embed" ProgID="Word.OpenDocumentText.12" ShapeID="_x0000_i1031" DrawAspect="Content" ObjectID="_1540021428" r:id="rId30"/>
         </w:object>
       </w:r>
     </w:p>
@@ -5724,7 +6445,7 @@
                     </wp:inline>
                   </w:drawing>
                 </mc:Choice>
-                <mc:Fallback>
+                <mc:Fallback xmlns="">
                   <w:pict>
                     <v:group w14:anchorId="2347B833" id="Group 19" o:spid="_x0000_s1026" alt="Tip icon" style="width:18pt;height:18pt;mso-position-horizontal-relative:char;mso-position-vertical-relative:line" coordsize="228600,228600" o:gfxdata="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">
                       <v:oval id="Oval 18" o:spid="_x0000_s1027" style="position:absolute;width:228600;height:228600;visibility:visible;mso-wrap-style:square;v-text-anchor:top" o:gfxdata="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" fillcolor="#92278f [3204]" stroked="f" strokeweight="0">
@@ -5759,6 +6480,7 @@
                 <w:szCs w:val="18"/>
               </w:rPr>
             </w:pPr>
+            <w:proofErr w:type="spellStart"/>
             <w:r>
               <w:rPr>
                 <w:rFonts w:ascii="Consolas" w:hAnsi="Consolas" w:cs="Consolas"/>
@@ -5766,7 +6488,37 @@
                 <w:sz w:val="18"/>
                 <w:szCs w:val="18"/>
               </w:rPr>
-              <w:t>val purchases : Customer * decimal = ({Id = 1;</w:t>
+              <w:t>val</w:t>
+            </w:r>
+            <w:proofErr w:type="spellEnd"/>
+            <w:r>
+              <w:rPr>
+                <w:rFonts w:ascii="Consolas" w:hAnsi="Consolas" w:cs="Consolas"/>
+                <w:i w:val="0"/>
+                <w:sz w:val="18"/>
+                <w:szCs w:val="18"/>
+              </w:rPr>
+              <w:t xml:space="preserve"> </w:t>
+            </w:r>
+            <w:proofErr w:type="gramStart"/>
+            <w:r>
+              <w:rPr>
+                <w:rFonts w:ascii="Consolas" w:hAnsi="Consolas" w:cs="Consolas"/>
+                <w:i w:val="0"/>
+                <w:sz w:val="18"/>
+                <w:szCs w:val="18"/>
+              </w:rPr>
+              <w:t>purchases :</w:t>
+            </w:r>
+            <w:proofErr w:type="gramEnd"/>
+            <w:r>
+              <w:rPr>
+                <w:rFonts w:ascii="Consolas" w:hAnsi="Consolas" w:cs="Consolas"/>
+                <w:i w:val="0"/>
+                <w:sz w:val="18"/>
+                <w:szCs w:val="18"/>
+              </w:rPr>
+              <w:t xml:space="preserve"> Customer * decimal = ({Id = 1;</w:t>
             </w:r>
           </w:p>
           <w:p>
@@ -5787,7 +6539,27 @@
                 <w:sz w:val="18"/>
                 <w:szCs w:val="18"/>
               </w:rPr>
-              <w:t xml:space="preserve">                                       IsVip = false;</w:t>
+              <w:t xml:space="preserve">                                       </w:t>
+            </w:r>
+            <w:proofErr w:type="spellStart"/>
+            <w:r>
+              <w:rPr>
+                <w:rFonts w:ascii="Consolas" w:hAnsi="Consolas" w:cs="Consolas"/>
+                <w:i w:val="0"/>
+                <w:sz w:val="18"/>
+                <w:szCs w:val="18"/>
+              </w:rPr>
+              <w:t>IsVip</w:t>
+            </w:r>
+            <w:proofErr w:type="spellEnd"/>
+            <w:r>
+              <w:rPr>
+                <w:rFonts w:ascii="Consolas" w:hAnsi="Consolas" w:cs="Consolas"/>
+                <w:i w:val="0"/>
+                <w:sz w:val="18"/>
+                <w:szCs w:val="18"/>
+              </w:rPr>
+              <w:t xml:space="preserve"> = false;</w:t>
             </w:r>
           </w:p>
           <w:p>
@@ -5833,7 +6605,15 @@
         <w:t xml:space="preserve"> </w:t>
       </w:r>
       <w:r>
-        <w:t>Open Module1/Tests/Tests.fs, u</w:t>
+        <w:t>Open Module1/Tests/</w:t>
+      </w:r>
+      <w:proofErr w:type="spellStart"/>
+      <w:r>
+        <w:t>Tests.fs</w:t>
+      </w:r>
+      <w:proofErr w:type="spellEnd"/>
+      <w:r>
+        <w:t>, u</w:t>
       </w:r>
       <w:r>
         <w:t>ncomment tests 1-4 and 1-5</w:t>
@@ -5851,7 +6631,7 @@
           <w:szCs w:val="36"/>
         </w:rPr>
       </w:pPr>
-      <w:bookmarkStart w:id="19" w:name="_Toc439596085"/>
+      <w:bookmarkStart w:id="17" w:name="_Toc439596085"/>
       <w:r>
         <w:br w:type="page"/>
       </w:r>
@@ -5867,7 +6647,7 @@
       <w:r>
         <w:t xml:space="preserve"> 2</w:t>
       </w:r>
-      <w:bookmarkEnd w:id="19"/>
+      <w:bookmarkEnd w:id="17"/>
     </w:p>
     <w:p>
       <w:pPr>
@@ -5965,7 +6745,7 @@
               </wp:anchor>
             </w:drawing>
           </mc:Choice>
-          <mc:Fallback>
+          <mc:Fallback xmlns="">
             <w:pict>
               <v:shape w14:anchorId="79DEB8A8" id="_x0000_s1036" type="#_x0000_t202" style="position:absolute;left:0;text-align:left;margin-left:267.9pt;margin-top:3.1pt;width:319.1pt;height:22.85pt;z-index:251664384;visibility:visible;mso-wrap-style:square;mso-width-percent:0;mso-height-percent:0;mso-wrap-distance-left:9pt;mso-wrap-distance-top:3.6pt;mso-wrap-distance-right:9pt;mso-wrap-distance-bottom:3.6pt;mso-position-horizontal:right;mso-position-horizontal-relative:margin;mso-position-vertical:absolute;mso-position-vertical-relative:text;mso-width-percent:0;mso-height-percent:0;mso-width-relative:margin;mso-height-relative:margin;v-text-anchor:top" o:gfxdata="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">
                 <v:textbox>
@@ -6041,7 +6821,15 @@
         <w:t>St</w:t>
       </w:r>
       <w:r>
-        <w:t>ep 1: Create an increaseCredit f</w:t>
+        <w:t xml:space="preserve">ep 1: Create an </w:t>
+      </w:r>
+      <w:proofErr w:type="spellStart"/>
+      <w:r>
+        <w:t>increaseCredit</w:t>
+      </w:r>
+      <w:proofErr w:type="spellEnd"/>
+      <w:r>
+        <w:t xml:space="preserve"> f</w:t>
       </w:r>
       <w:r>
         <w:t>unction</w:t>
@@ -6069,10 +6857,26 @@
         <w:t>.1.</w:t>
       </w:r>
       <w:r>
-        <w:t xml:space="preserve"> Add a function called “increaseCredit” to Module</w:t>
-      </w:r>
-      <w:r>
-        <w:t>2/Application/Functions.fs that</w:t>
+        <w:t xml:space="preserve"> Add a function called “</w:t>
+      </w:r>
+      <w:proofErr w:type="spellStart"/>
+      <w:r>
+        <w:t>increaseCredit</w:t>
+      </w:r>
+      <w:proofErr w:type="spellEnd"/>
+      <w:r>
+        <w:t>” to Module</w:t>
+      </w:r>
+      <w:r>
+        <w:t>2/Application/</w:t>
+      </w:r>
+      <w:proofErr w:type="spellStart"/>
+      <w:r>
+        <w:t>Functions.fs</w:t>
+      </w:r>
+      <w:proofErr w:type="spellEnd"/>
+      <w:r>
+        <w:t xml:space="preserve"> that</w:t>
       </w:r>
     </w:p>
     <w:p>
@@ -6145,8 +6949,8 @@
         <w:spacing w:after="0"/>
       </w:pPr>
     </w:p>
-    <w:bookmarkStart w:id="20" w:name="_MON_1470923929"/>
-    <w:bookmarkEnd w:id="20"/>
+    <w:bookmarkStart w:id="18" w:name="_MON_1470923929"/>
+    <w:bookmarkEnd w:id="18"/>
     <w:p>
       <w:r>
         <w:object w:dxaOrig="9026" w:dyaOrig="1158">
@@ -6157,7 +6961,7 @@
             <w10:borderbottom type="single" width="4"/>
             <w10:borderright type="single" width="4"/>
           </v:shape>
-          <o:OLEObject Type="Embed" ProgID="Word.OpenDocumentText.12" ShapeID="_x0000_i1032" DrawAspect="Content" ObjectID="_1540015506" r:id="rId32"/>
+          <o:OLEObject Type="Embed" ProgID="Word.OpenDocumentText.12" ShapeID="_x0000_i1032" DrawAspect="Content" ObjectID="_1540021429" r:id="rId32"/>
         </w:object>
       </w:r>
     </w:p>
@@ -6188,17 +6992,37 @@
       <w:r>
         <w:t xml:space="preserve"> Create a function called “</w:t>
       </w:r>
+      <w:proofErr w:type="spellStart"/>
       <w:r>
         <w:t>increaseCreditUsingVip</w:t>
       </w:r>
-      <w:r>
-        <w:t xml:space="preserve">” in Module2/Application/Functions.fs by partially applying the </w:t>
+      <w:proofErr w:type="spellEnd"/>
+      <w:r>
+        <w:t>” in Module2/Application/</w:t>
+      </w:r>
+      <w:proofErr w:type="spellStart"/>
+      <w:r>
+        <w:t>Functions.fs</w:t>
+      </w:r>
+      <w:proofErr w:type="spellEnd"/>
+      <w:r>
+        <w:t xml:space="preserve"> by partially applying the </w:t>
       </w:r>
       <w:r>
         <w:t>“</w:t>
       </w:r>
       <w:r>
-        <w:t>(fun c -&gt; c.IsVip)</w:t>
+        <w:t xml:space="preserve">(fun c -&gt; </w:t>
+      </w:r>
+      <w:proofErr w:type="spellStart"/>
+      <w:proofErr w:type="gramStart"/>
+      <w:r>
+        <w:t>c.IsVip</w:t>
+      </w:r>
+      <w:proofErr w:type="spellEnd"/>
+      <w:proofErr w:type="gramEnd"/>
+      <w:r>
+        <w:t>)</w:t>
       </w:r>
       <w:r>
         <w:t>”</w:t>
@@ -6209,9 +7033,11 @@
       <w:r>
         <w:t xml:space="preserve">the </w:t>
       </w:r>
+      <w:proofErr w:type="spellStart"/>
       <w:r>
         <w:t>increaseCredit</w:t>
       </w:r>
+      <w:proofErr w:type="spellEnd"/>
       <w:r>
         <w:t xml:space="preserve"> function</w:t>
       </w:r>
@@ -6224,8 +7050,8 @@
         <w:spacing w:after="0"/>
       </w:pPr>
     </w:p>
-    <w:bookmarkStart w:id="21" w:name="_MON_1470986481"/>
-    <w:bookmarkEnd w:id="21"/>
+    <w:bookmarkStart w:id="19" w:name="_MON_1470986481"/>
+    <w:bookmarkEnd w:id="19"/>
     <w:p>
       <w:pPr>
         <w:spacing w:after="0"/>
@@ -6239,7 +7065,7 @@
             <w10:borderbottom type="single" width="4"/>
             <w10:borderright type="single" width="4"/>
           </v:shape>
-          <o:OLEObject Type="Embed" ProgID="Word.OpenDocumentText.12" ShapeID="_x0000_i1033" DrawAspect="Content" ObjectID="_1540015507" r:id="rId34"/>
+          <o:OLEObject Type="Embed" ProgID="Word.OpenDocumentText.12" ShapeID="_x0000_i1033" DrawAspect="Content" ObjectID="_1540021430" r:id="rId34"/>
         </w:object>
       </w:r>
     </w:p>
@@ -6304,9 +7130,11 @@
       <w:r>
         <w:t>Module2/Application/</w:t>
       </w:r>
+      <w:proofErr w:type="spellStart"/>
       <w:r>
         <w:t>Try.fsx</w:t>
       </w:r>
+      <w:proofErr w:type="spellEnd"/>
       <w:r>
         <w:t xml:space="preserve"> usin</w:t>
       </w:r>
@@ -6325,8 +7153,8 @@
         <w:spacing w:after="0"/>
       </w:pPr>
     </w:p>
-    <w:bookmarkStart w:id="22" w:name="_MON_1513746891"/>
-    <w:bookmarkEnd w:id="22"/>
+    <w:bookmarkStart w:id="20" w:name="_MON_1513746891"/>
+    <w:bookmarkEnd w:id="20"/>
     <w:p>
       <w:pPr>
         <w:spacing w:after="0"/>
@@ -6340,7 +7168,7 @@
             <w10:borderbottom type="single" width="4"/>
             <w10:borderright type="single" width="4"/>
           </v:shape>
-          <o:OLEObject Type="Embed" ProgID="Word.OpenDocumentText.12" ShapeID="_x0000_i1034" DrawAspect="Content" ObjectID="_1540015508" r:id="rId36"/>
+          <o:OLEObject Type="Embed" ProgID="Word.OpenDocumentText.12" ShapeID="_x0000_i1034" DrawAspect="Content" ObjectID="_1540021431" r:id="rId36"/>
         </w:object>
       </w:r>
     </w:p>
@@ -6375,7 +7203,15 @@
         <w:t>4</w:t>
       </w:r>
       <w:r>
-        <w:t xml:space="preserve">. Open Module2/Tests/Tests.fs, </w:t>
+        <w:t>. Open Module2/Tests/</w:t>
+      </w:r>
+      <w:proofErr w:type="spellStart"/>
+      <w:r>
+        <w:t>Tests.fs</w:t>
+      </w:r>
+      <w:proofErr w:type="spellEnd"/>
+      <w:r>
+        <w:t xml:space="preserve">, </w:t>
       </w:r>
       <w:r>
         <w:t>uncomment the tests 2-1, 2-2,</w:t>
@@ -6429,8 +7265,13 @@
       <w:r>
         <w:t xml:space="preserve">: Create an </w:t>
       </w:r>
-      <w:r>
-        <w:t xml:space="preserve">upgradeCustomer </w:t>
+      <w:proofErr w:type="spellStart"/>
+      <w:r>
+        <w:t>upgradeCustomer</w:t>
+      </w:r>
+      <w:proofErr w:type="spellEnd"/>
+      <w:r>
+        <w:t xml:space="preserve"> </w:t>
       </w:r>
       <w:r>
         <w:t>function</w:t>
@@ -6467,7 +7308,15 @@
         <w:t xml:space="preserve"> Create a function call</w:t>
       </w:r>
       <w:r>
-        <w:t>ed “upgradeCustomer” in</w:t>
+        <w:t>ed “</w:t>
+      </w:r>
+      <w:proofErr w:type="spellStart"/>
+      <w:r>
+        <w:t>upgradeCustomer</w:t>
+      </w:r>
+      <w:proofErr w:type="spellEnd"/>
+      <w:r>
+        <w:t>” in</w:t>
       </w:r>
       <w:r>
         <w:t xml:space="preserve"> </w:t>
@@ -6475,8 +7324,13 @@
       <w:r>
         <w:t>Module2/Application/</w:t>
       </w:r>
-      <w:r>
-        <w:t>Functions.fs that</w:t>
+      <w:proofErr w:type="spellStart"/>
+      <w:r>
+        <w:t>Functions.fs</w:t>
+      </w:r>
+      <w:proofErr w:type="spellEnd"/>
+      <w:r>
+        <w:t xml:space="preserve"> that</w:t>
       </w:r>
     </w:p>
     <w:p>
@@ -6502,17 +7356,27 @@
         <w:spacing w:after="0"/>
       </w:pPr>
       <w:r>
-        <w:t>Calls get</w:t>
+        <w:t xml:space="preserve">Calls </w:t>
+      </w:r>
+      <w:proofErr w:type="spellStart"/>
+      <w:r>
+        <w:t>get</w:t>
       </w:r>
       <w:r>
         <w:t>Purchases</w:t>
       </w:r>
+      <w:proofErr w:type="spellEnd"/>
       <w:r>
         <w:t xml:space="preserve"> with the customer and assigns the r</w:t>
       </w:r>
       <w:r>
-        <w:t>esult to a customerWithPurchases</w:t>
-      </w:r>
+        <w:t xml:space="preserve">esult to a </w:t>
+      </w:r>
+      <w:proofErr w:type="spellStart"/>
+      <w:r>
+        <w:t>customerWithPurchases</w:t>
+      </w:r>
+      <w:proofErr w:type="spellEnd"/>
       <w:r>
         <w:t xml:space="preserve"> value</w:t>
       </w:r>
@@ -6533,13 +7397,34 @@
         <w:t xml:space="preserve">it </w:t>
       </w:r>
       <w:r>
-        <w:t>calls tryPromotingToV</w:t>
-      </w:r>
-      <w:r>
-        <w:t>ip passing customerWithPurchases</w:t>
-      </w:r>
-      <w:r>
-        <w:t xml:space="preserve"> and assigns the result to a promotedCustomer value.</w:t>
+        <w:t xml:space="preserve">calls </w:t>
+      </w:r>
+      <w:proofErr w:type="spellStart"/>
+      <w:r>
+        <w:t>tryPromotingToV</w:t>
+      </w:r>
+      <w:r>
+        <w:t>ip</w:t>
+      </w:r>
+      <w:proofErr w:type="spellEnd"/>
+      <w:r>
+        <w:t xml:space="preserve"> passing </w:t>
+      </w:r>
+      <w:proofErr w:type="spellStart"/>
+      <w:r>
+        <w:t>customerWithPurchases</w:t>
+      </w:r>
+      <w:proofErr w:type="spellEnd"/>
+      <w:r>
+        <w:t xml:space="preserve"> and assigns the result to a </w:t>
+      </w:r>
+      <w:proofErr w:type="spellStart"/>
+      <w:r>
+        <w:t>promotedCustomer</w:t>
+      </w:r>
+      <w:proofErr w:type="spellEnd"/>
+      <w:r>
+        <w:t xml:space="preserve"> value.</w:t>
       </w:r>
     </w:p>
     <w:p>
@@ -6558,7 +7443,31 @@
         <w:t xml:space="preserve">it </w:t>
       </w:r>
       <w:r>
-        <w:t>calls increaseCreditUsingVip with promotedCustomer and assigns the result to an upgradedCustomer value.</w:t>
+        <w:t xml:space="preserve">calls </w:t>
+      </w:r>
+      <w:proofErr w:type="spellStart"/>
+      <w:r>
+        <w:t>increaseCreditUsingVip</w:t>
+      </w:r>
+      <w:proofErr w:type="spellEnd"/>
+      <w:r>
+        <w:t xml:space="preserve"> with </w:t>
+      </w:r>
+      <w:proofErr w:type="spellStart"/>
+      <w:r>
+        <w:t>promotedCustomer</w:t>
+      </w:r>
+      <w:proofErr w:type="spellEnd"/>
+      <w:r>
+        <w:t xml:space="preserve"> and assigns the result to an </w:t>
+      </w:r>
+      <w:proofErr w:type="spellStart"/>
+      <w:r>
+        <w:t>upgradedCustomer</w:t>
+      </w:r>
+      <w:proofErr w:type="spellEnd"/>
+      <w:r>
+        <w:t xml:space="preserve"> value.</w:t>
       </w:r>
     </w:p>
     <w:p>
@@ -6571,16 +7480,24 @@
         <w:spacing w:after="0"/>
       </w:pPr>
       <w:r>
-        <w:t>Returns the upgradedCustomer value</w:t>
-      </w:r>
-    </w:p>
-    <w:p>
-      <w:pPr>
-        <w:spacing w:after="0"/>
-      </w:pPr>
-    </w:p>
-    <w:bookmarkStart w:id="23" w:name="_MON_1470987108"/>
-    <w:bookmarkEnd w:id="23"/>
+        <w:t xml:space="preserve">Returns the </w:t>
+      </w:r>
+      <w:proofErr w:type="spellStart"/>
+      <w:r>
+        <w:t>upgradedCustomer</w:t>
+      </w:r>
+      <w:proofErr w:type="spellEnd"/>
+      <w:r>
+        <w:t xml:space="preserve"> value</w:t>
+      </w:r>
+    </w:p>
+    <w:p>
+      <w:pPr>
+        <w:spacing w:after="0"/>
+      </w:pPr>
+    </w:p>
+    <w:bookmarkStart w:id="21" w:name="_MON_1470987108"/>
+    <w:bookmarkEnd w:id="21"/>
     <w:p>
       <w:r>
         <w:object w:dxaOrig="9026" w:dyaOrig="1603">
@@ -6591,7 +7508,7 @@
             <w10:borderbottom type="single" width="4"/>
             <w10:borderright type="single" width="4"/>
           </v:shape>
-          <o:OLEObject Type="Embed" ProgID="Word.OpenDocumentText.12" ShapeID="_x0000_i1035" DrawAspect="Content" ObjectID="_1540015509" r:id="rId38"/>
+          <o:OLEObject Type="Embed" ProgID="Word.OpenDocumentText.12" ShapeID="_x0000_i1035" DrawAspect="Content" ObjectID="_1540021432" r:id="rId38"/>
         </w:object>
       </w:r>
     </w:p>
@@ -6607,7 +7524,15 @@
         <w:t>2.2</w:t>
       </w:r>
       <w:r>
-        <w:t>. Execute the function in the F# Interactive and test it in Module2/Application/Try.fsx using the existing customer.</w:t>
+        <w:t>. Execute the function in the F# Interactive and test it in Module2/Application/</w:t>
+      </w:r>
+      <w:proofErr w:type="spellStart"/>
+      <w:r>
+        <w:t>Try.fsx</w:t>
+      </w:r>
+      <w:proofErr w:type="spellEnd"/>
+      <w:r>
+        <w:t xml:space="preserve"> using the existing customer.</w:t>
       </w:r>
     </w:p>
     <w:p>
@@ -6650,7 +7575,15 @@
         <w:t xml:space="preserve">the </w:t>
       </w:r>
       <w:r>
-        <w:t>“upgradeCustomer”</w:t>
+        <w:t>“</w:t>
+      </w:r>
+      <w:proofErr w:type="spellStart"/>
+      <w:r>
+        <w:t>upgradeCustomer</w:t>
+      </w:r>
+      <w:proofErr w:type="spellEnd"/>
+      <w:r>
+        <w:t>”</w:t>
       </w:r>
       <w:r>
         <w:t xml:space="preserve"> function</w:t>
@@ -6664,8 +7597,8 @@
         <w:spacing w:after="0"/>
       </w:pPr>
     </w:p>
-    <w:bookmarkStart w:id="24" w:name="_MON_1470987266"/>
-    <w:bookmarkEnd w:id="24"/>
+    <w:bookmarkStart w:id="22" w:name="_MON_1470987266"/>
+    <w:bookmarkEnd w:id="22"/>
     <w:p>
       <w:pPr>
         <w:spacing w:after="0"/>
@@ -6679,7 +7612,7 @@
             <w10:borderbottom type="single" width="4"/>
             <w10:borderright type="single" width="4"/>
           </v:shape>
-          <o:OLEObject Type="Embed" ProgID="Word.OpenDocumentText.12" ShapeID="_x0000_i1036" DrawAspect="Content" ObjectID="_1540015510" r:id="rId40"/>
+          <o:OLEObject Type="Embed" ProgID="Word.OpenDocumentText.12" ShapeID="_x0000_i1036" DrawAspect="Content" ObjectID="_1540021433" r:id="rId40"/>
         </w:object>
       </w:r>
     </w:p>
@@ -6720,14 +7653,27 @@
         <w:t xml:space="preserve"> the new</w:t>
       </w:r>
       <w:r>
-        <w:t xml:space="preserve"> “upgradeCustomer” in</w:t>
+        <w:t xml:space="preserve"> “</w:t>
+      </w:r>
+      <w:proofErr w:type="spellStart"/>
+      <w:r>
+        <w:t>upgradeCustomer</w:t>
+      </w:r>
+      <w:proofErr w:type="spellEnd"/>
+      <w:r>
+        <w:t>” in</w:t>
       </w:r>
       <w:r>
         <w:t xml:space="preserve"> the F# Interactive and test it again</w:t>
       </w:r>
       <w:r>
-        <w:t xml:space="preserve"> Module2/Application/Try.fsx</w:t>
-      </w:r>
+        <w:t xml:space="preserve"> Module2/Application/</w:t>
+      </w:r>
+      <w:proofErr w:type="spellStart"/>
+      <w:r>
+        <w:t>Try.fsx</w:t>
+      </w:r>
+      <w:proofErr w:type="spellEnd"/>
       <w:r>
         <w:t>.</w:t>
       </w:r>
@@ -6760,7 +7706,15 @@
         <w:t>.</w:t>
       </w:r>
       <w:r>
-        <w:t xml:space="preserve"> Refactor “upgradeCustomer” again</w:t>
+        <w:t xml:space="preserve"> Refactor “</w:t>
+      </w:r>
+      <w:proofErr w:type="spellStart"/>
+      <w:r>
+        <w:t>upgradeCustomer</w:t>
+      </w:r>
+      <w:proofErr w:type="spellEnd"/>
+      <w:r>
+        <w:t>” again</w:t>
       </w:r>
       <w:r>
         <w:t xml:space="preserve">, but this time using </w:t>
@@ -6774,8 +7728,8 @@
         <w:spacing w:after="0"/>
       </w:pPr>
     </w:p>
-    <w:bookmarkStart w:id="25" w:name="_MON_1470987428"/>
-    <w:bookmarkEnd w:id="25"/>
+    <w:bookmarkStart w:id="23" w:name="_MON_1470987428"/>
+    <w:bookmarkEnd w:id="23"/>
     <w:p>
       <w:pPr>
         <w:spacing w:after="0"/>
@@ -6789,7 +7743,7 @@
             <w10:borderbottom type="single" width="4"/>
             <w10:borderright type="single" width="4"/>
           </v:shape>
-          <o:OLEObject Type="Embed" ProgID="Word.OpenDocumentText.12" ShapeID="_x0000_i1037" DrawAspect="Content" ObjectID="_1540015511" r:id="rId42"/>
+          <o:OLEObject Type="Embed" ProgID="Word.OpenDocumentText.12" ShapeID="_x0000_i1037" DrawAspect="Content" ObjectID="_1540021434" r:id="rId42"/>
         </w:object>
       </w:r>
     </w:p>
@@ -6834,7 +7788,15 @@
         <w:t xml:space="preserve"> </w:t>
       </w:r>
       <w:r>
-        <w:t>Open Module2/Tests/Tests.fs, u</w:t>
+        <w:t>Open Module2/Tests/</w:t>
+      </w:r>
+      <w:proofErr w:type="spellStart"/>
+      <w:r>
+        <w:t>Tests.fs</w:t>
+      </w:r>
+      <w:proofErr w:type="spellEnd"/>
+      <w:r>
+        <w:t>, u</w:t>
       </w:r>
       <w:r>
         <w:t>ncomment tests 2-5 and 2-6</w:t>
@@ -6852,8 +7814,8 @@
       <w:pPr>
         <w:pStyle w:val="Heading1"/>
       </w:pPr>
-      <w:bookmarkStart w:id="26" w:name="_Toc397286534"/>
-      <w:bookmarkStart w:id="27" w:name="_Toc439596086"/>
+      <w:bookmarkStart w:id="24" w:name="_Toc397286534"/>
+      <w:bookmarkStart w:id="25" w:name="_Toc439596086"/>
       <w:r>
         <w:lastRenderedPageBreak/>
         <w:t>Module</w:t>
@@ -6861,8 +7823,8 @@
       <w:r>
         <w:t xml:space="preserve"> 3</w:t>
       </w:r>
-      <w:bookmarkEnd w:id="26"/>
-      <w:bookmarkEnd w:id="27"/>
+      <w:bookmarkEnd w:id="24"/>
+      <w:bookmarkEnd w:id="25"/>
     </w:p>
     <w:p>
       <w:pPr>
@@ -6965,7 +7927,7 @@
               </wp:anchor>
             </w:drawing>
           </mc:Choice>
-          <mc:Fallback>
+          <mc:Fallback xmlns="">
             <w:pict>
               <v:shape w14:anchorId="5E5FC28A" id="_x0000_s1037" type="#_x0000_t202" style="position:absolute;left:0;text-align:left;margin-left:267.9pt;margin-top:.55pt;width:319.1pt;height:22.85pt;z-index:251666432;visibility:visible;mso-wrap-style:square;mso-width-percent:0;mso-height-percent:0;mso-wrap-distance-left:9pt;mso-wrap-distance-top:3.6pt;mso-wrap-distance-right:9pt;mso-wrap-distance-bottom:3.6pt;mso-position-horizontal:right;mso-position-horizontal-relative:margin;mso-position-vertical:absolute;mso-position-vertical-relative:text;mso-width-percent:0;mso-height-percent:0;mso-width-relative:margin;mso-height-relative:margin;v-text-anchor:top" o:gfxdata="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">
                 <v:textbox>
@@ -7073,7 +8035,15 @@
         <w:t>Module3/Application</w:t>
       </w:r>
       <w:r>
-        <w:t>, open Types.fs and c</w:t>
+        <w:t xml:space="preserve">, open </w:t>
+      </w:r>
+      <w:proofErr w:type="spellStart"/>
+      <w:r>
+        <w:t>Types.fs</w:t>
+      </w:r>
+      <w:proofErr w:type="spellEnd"/>
+      <w:r>
+        <w:t xml:space="preserve"> and c</w:t>
       </w:r>
       <w:r>
         <w:t>reate</w:t>
@@ -7098,7 +8068,15 @@
         <w:t>A</w:t>
       </w:r>
       <w:r>
-        <w:t xml:space="preserve"> record called “PersonalDetails”</w:t>
+        <w:t xml:space="preserve"> record called “</w:t>
+      </w:r>
+      <w:proofErr w:type="spellStart"/>
+      <w:r>
+        <w:t>PersonalDetails</w:t>
+      </w:r>
+      <w:proofErr w:type="spellEnd"/>
+      <w:r>
+        <w:t>”</w:t>
       </w:r>
       <w:r>
         <w:t xml:space="preserve"> with the following fields:</w:t>
@@ -7113,8 +8091,13 @@
         </w:numPr>
         <w:spacing w:after="0"/>
       </w:pPr>
-      <w:r>
-        <w:t>FirstName: string</w:t>
+      <w:proofErr w:type="spellStart"/>
+      <w:r>
+        <w:t>FirstName</w:t>
+      </w:r>
+      <w:proofErr w:type="spellEnd"/>
+      <w:r>
+        <w:t>: string</w:t>
       </w:r>
     </w:p>
     <w:p>
@@ -7126,8 +8109,13 @@
         </w:numPr>
         <w:spacing w:after="0"/>
       </w:pPr>
-      <w:r>
-        <w:t>LastName: string</w:t>
+      <w:proofErr w:type="spellStart"/>
+      <w:r>
+        <w:t>LastName</w:t>
+      </w:r>
+      <w:proofErr w:type="spellEnd"/>
+      <w:r>
+        <w:t>: string</w:t>
       </w:r>
     </w:p>
     <w:p>
@@ -7139,9 +8127,19 @@
         </w:numPr>
         <w:spacing w:after="0"/>
       </w:pPr>
-      <w:r>
-        <w:t>DateOfBirth: DateTime</w:t>
-      </w:r>
+      <w:proofErr w:type="spellStart"/>
+      <w:r>
+        <w:t>DateOfBirth</w:t>
+      </w:r>
+      <w:proofErr w:type="spellEnd"/>
+      <w:r>
+        <w:t xml:space="preserve">: </w:t>
+      </w:r>
+      <w:proofErr w:type="spellStart"/>
+      <w:r>
+        <w:t>DateTime</w:t>
+      </w:r>
+      <w:proofErr w:type="spellEnd"/>
     </w:p>
     <w:p>
       <w:pPr>
@@ -7187,9 +8185,11 @@
         </w:numPr>
         <w:spacing w:after="0"/>
       </w:pPr>
+      <w:proofErr w:type="spellStart"/>
       <w:r>
         <w:t>NoNotifications</w:t>
       </w:r>
+      <w:proofErr w:type="spellEnd"/>
     </w:p>
     <w:p>
       <w:pPr>
@@ -7200,8 +8200,29 @@
         </w:numPr>
         <w:spacing w:after="0"/>
       </w:pPr>
-      <w:r>
-        <w:t>ReceiveNotification of receiveDeals: bool * receiveAlerts: bool</w:t>
+      <w:proofErr w:type="spellStart"/>
+      <w:r>
+        <w:t>ReceiveNotification</w:t>
+      </w:r>
+      <w:proofErr w:type="spellEnd"/>
+      <w:r>
+        <w:t xml:space="preserve"> of </w:t>
+      </w:r>
+      <w:proofErr w:type="spellStart"/>
+      <w:r>
+        <w:t>receiveDeals</w:t>
+      </w:r>
+      <w:proofErr w:type="spellEnd"/>
+      <w:r>
+        <w:t xml:space="preserve">: bool * </w:t>
+      </w:r>
+      <w:proofErr w:type="spellStart"/>
+      <w:r>
+        <w:t>receiveAlerts</w:t>
+      </w:r>
+      <w:proofErr w:type="spellEnd"/>
+      <w:r>
+        <w:t>: bool</w:t>
       </w:r>
     </w:p>
     <w:p>
@@ -7233,8 +8254,21 @@
         </w:numPr>
         <w:spacing w:after="0"/>
       </w:pPr>
-      <w:r>
-        <w:t>PersonalDetails: PersonalDetails option</w:t>
+      <w:proofErr w:type="spellStart"/>
+      <w:r>
+        <w:t>PersonalDetails</w:t>
+      </w:r>
+      <w:proofErr w:type="spellEnd"/>
+      <w:r>
+        <w:t xml:space="preserve">: </w:t>
+      </w:r>
+      <w:proofErr w:type="spellStart"/>
+      <w:r>
+        <w:t>PersonalDetails</w:t>
+      </w:r>
+      <w:proofErr w:type="spellEnd"/>
+      <w:r>
+        <w:t xml:space="preserve"> option</w:t>
       </w:r>
     </w:p>
     <w:p>
@@ -7265,8 +8299,8 @@
         <w:ind w:left="765"/>
       </w:pPr>
     </w:p>
-    <w:bookmarkStart w:id="28" w:name="_MON_1472401802"/>
-    <w:bookmarkEnd w:id="28"/>
+    <w:bookmarkStart w:id="26" w:name="_MON_1472401802"/>
+    <w:bookmarkEnd w:id="26"/>
     <w:p>
       <w:r>
         <w:object w:dxaOrig="9026" w:dyaOrig="5876">
@@ -7277,7 +8311,7 @@
             <w10:borderbottom type="single" width="4"/>
             <w10:borderright type="single" width="4"/>
           </v:shape>
-          <o:OLEObject Type="Embed" ProgID="Word.OpenDocumentText.12" ShapeID="_x0000_i1038" DrawAspect="Content" ObjectID="_1540015512" r:id="rId44"/>
+          <o:OLEObject Type="Embed" ProgID="Word.OpenDocumentText.12" ShapeID="_x0000_i1038" DrawAspect="Content" ObjectID="_1540021435" r:id="rId44"/>
         </w:object>
       </w:r>
     </w:p>
@@ -7331,7 +8365,15 @@
         <w:pStyle w:val="Heading2"/>
       </w:pPr>
       <w:r>
-        <w:t>Step 2: Update the increaseCredit function</w:t>
+        <w:t xml:space="preserve">Step 2: Update the </w:t>
+      </w:r>
+      <w:proofErr w:type="spellStart"/>
+      <w:r>
+        <w:t>increaseCredit</w:t>
+      </w:r>
+      <w:proofErr w:type="spellEnd"/>
+      <w:r>
+        <w:t xml:space="preserve"> function</w:t>
       </w:r>
     </w:p>
     <w:p>
@@ -7356,7 +8398,15 @@
         <w:t>.</w:t>
       </w:r>
       <w:r>
-        <w:t xml:space="preserve"> Update the “increaseCredit” function to use</w:t>
+        <w:t xml:space="preserve"> Update the “</w:t>
+      </w:r>
+      <w:proofErr w:type="spellStart"/>
+      <w:r>
+        <w:t>increaseCredit</w:t>
+      </w:r>
+      <w:proofErr w:type="spellEnd"/>
+      <w:r>
+        <w:t>” function to use</w:t>
       </w:r>
       <w:r>
         <w:t xml:space="preserve"> the</w:t>
@@ -7379,9 +8429,11 @@
       <w:r>
         <w:t>Module3/Application/</w:t>
       </w:r>
+      <w:proofErr w:type="spellStart"/>
       <w:r>
         <w:t>Functions.fs</w:t>
       </w:r>
+      <w:proofErr w:type="spellEnd"/>
       <w:r>
         <w:t>:</w:t>
       </w:r>
@@ -7391,8 +8443,8 @@
         <w:spacing w:after="0"/>
       </w:pPr>
     </w:p>
-    <w:bookmarkStart w:id="29" w:name="_MON_1472403573"/>
-    <w:bookmarkEnd w:id="29"/>
+    <w:bookmarkStart w:id="27" w:name="_MON_1472403573"/>
+    <w:bookmarkEnd w:id="27"/>
     <w:p>
       <w:r>
         <w:object w:dxaOrig="9026" w:dyaOrig="1158">
@@ -7403,7 +8455,7 @@
             <w10:borderbottom type="single" width="4"/>
             <w10:borderright type="single" width="4"/>
           </v:shape>
-          <o:OLEObject Type="Embed" ProgID="Word.OpenDocumentText.12" ShapeID="_x0000_i1039" DrawAspect="Content" ObjectID="_1540015513" r:id="rId46"/>
+          <o:OLEObject Type="Embed" ProgID="Word.OpenDocumentText.12" ShapeID="_x0000_i1039" DrawAspect="Content" ObjectID="_1540021436" r:id="rId46"/>
         </w:object>
       </w:r>
     </w:p>
@@ -7429,7 +8481,15 @@
         <w:t>.</w:t>
       </w:r>
       <w:r>
-        <w:t xml:space="preserve"> Open Module3/Tests/Tests.fs, uncomment the tests</w:t>
+        <w:t xml:space="preserve"> Open Module3/Tests/</w:t>
+      </w:r>
+      <w:proofErr w:type="spellStart"/>
+      <w:r>
+        <w:t>Tests.fs</w:t>
+      </w:r>
+      <w:proofErr w:type="spellEnd"/>
+      <w:r>
+        <w:t>, uncomment the tests</w:t>
       </w:r>
       <w:r>
         <w:t xml:space="preserve"> 3</w:t>
@@ -7487,7 +8547,15 @@
         <w:pStyle w:val="Heading2"/>
       </w:pPr>
       <w:r>
-        <w:t>Step 3: Create an isAdult function</w:t>
+        <w:t xml:space="preserve">Step 3: Create an </w:t>
+      </w:r>
+      <w:proofErr w:type="spellStart"/>
+      <w:r>
+        <w:t>isAdult</w:t>
+      </w:r>
+      <w:proofErr w:type="spellEnd"/>
+      <w:r>
+        <w:t xml:space="preserve"> function</w:t>
       </w:r>
     </w:p>
     <w:p>
@@ -7518,13 +8586,26 @@
         <w:t xml:space="preserve">Create a function called </w:t>
       </w:r>
       <w:r>
-        <w:t xml:space="preserve">“isAdult” in </w:t>
+        <w:t>“</w:t>
+      </w:r>
+      <w:proofErr w:type="spellStart"/>
+      <w:r>
+        <w:t>isAdult</w:t>
+      </w:r>
+      <w:proofErr w:type="spellEnd"/>
+      <w:r>
+        <w:t xml:space="preserve">” in </w:t>
       </w:r>
       <w:r>
         <w:t>Module3/Application/</w:t>
       </w:r>
-      <w:r>
-        <w:t>Functions.fs that</w:t>
+      <w:proofErr w:type="spellStart"/>
+      <w:r>
+        <w:t>Functions.fs</w:t>
+      </w:r>
+      <w:proofErr w:type="spellEnd"/>
+      <w:r>
+        <w:t xml:space="preserve"> that</w:t>
       </w:r>
     </w:p>
     <w:p>
@@ -7568,8 +8649,8 @@
         <w:spacing w:after="0"/>
       </w:pPr>
     </w:p>
-    <w:bookmarkStart w:id="30" w:name="_MON_1471024033"/>
-    <w:bookmarkEnd w:id="30"/>
+    <w:bookmarkStart w:id="28" w:name="_MON_1471024033"/>
+    <w:bookmarkEnd w:id="28"/>
     <w:p>
       <w:r>
         <w:object w:dxaOrig="9026" w:dyaOrig="1285">
@@ -7580,7 +8661,7 @@
             <w10:borderbottom type="single" width="4"/>
             <w10:borderright type="single" width="4"/>
           </v:shape>
-          <o:OLEObject Type="Embed" ProgID="Word.OpenDocumentText.12" ShapeID="_x0000_i1040" DrawAspect="Content" ObjectID="_1540015514" r:id="rId48"/>
+          <o:OLEObject Type="Embed" ProgID="Word.OpenDocumentText.12" ShapeID="_x0000_i1040" DrawAspect="Content" ObjectID="_1540021437" r:id="rId48"/>
         </w:object>
       </w:r>
     </w:p>
@@ -7612,7 +8693,15 @@
         <w:t>Open Module3</w:t>
       </w:r>
       <w:r>
-        <w:t>/Tests/Tests.fs, uncomment tests 3-3, 3-4 and 3-5, save all the files and run the tests.</w:t>
+        <w:t>/Tests/</w:t>
+      </w:r>
+      <w:proofErr w:type="spellStart"/>
+      <w:r>
+        <w:t>Tests.fs</w:t>
+      </w:r>
+      <w:proofErr w:type="spellEnd"/>
+      <w:r>
+        <w:t>, uncomment tests 3-3, 3-4 and 3-5, save all the files and run the tests.</w:t>
       </w:r>
     </w:p>
     <w:p>
@@ -7625,7 +8714,15 @@
         <w:pStyle w:val="Heading2"/>
       </w:pPr>
       <w:r>
-        <w:t>Step 4: Create a getAlert function</w:t>
+        <w:t xml:space="preserve">Step 4: Create a </w:t>
+      </w:r>
+      <w:proofErr w:type="spellStart"/>
+      <w:r>
+        <w:t>getAlert</w:t>
+      </w:r>
+      <w:proofErr w:type="spellEnd"/>
+      <w:r>
+        <w:t xml:space="preserve"> function</w:t>
       </w:r>
     </w:p>
     <w:p>
@@ -7647,16 +8744,29 @@
         <w:t xml:space="preserve"> </w:t>
       </w:r>
       <w:r>
-        <w:t xml:space="preserve">Create a function called “getAlert” in </w:t>
+        <w:t>Create a function called “</w:t>
+      </w:r>
+      <w:proofErr w:type="spellStart"/>
+      <w:r>
+        <w:t>getAlert</w:t>
+      </w:r>
+      <w:proofErr w:type="spellEnd"/>
+      <w:r>
+        <w:t xml:space="preserve">” in </w:t>
       </w:r>
       <w:r>
         <w:t>Module3/Application/</w:t>
       </w:r>
+      <w:proofErr w:type="spellStart"/>
       <w:r>
         <w:t>Func</w:t>
       </w:r>
       <w:r>
-        <w:t>tions.fs that</w:t>
+        <w:t>tions.fs</w:t>
+      </w:r>
+      <w:proofErr w:type="spellEnd"/>
+      <w:r>
+        <w:t xml:space="preserve"> that</w:t>
       </w:r>
     </w:p>
     <w:p>
@@ -7682,39 +8792,48 @@
         <w:spacing w:after="0"/>
       </w:pPr>
       <w:r>
-        <w:t xml:space="preserve">Returns an option </w:t>
-      </w:r>
-      <w:r>
-        <w:t xml:space="preserve">type </w:t>
-      </w:r>
-      <w:r>
-        <w:t xml:space="preserve">with the </w:t>
+        <w:t xml:space="preserve">Returns a </w:t>
       </w:r>
       <w:r>
         <w:t>string</w:t>
       </w:r>
       <w:r>
-        <w:t xml:space="preserve"> “Alert for customer: #Id” if the customer allowed to receive alerts.</w:t>
-      </w:r>
-    </w:p>
-    <w:p>
-      <w:pPr>
-        <w:spacing w:after="0"/>
-      </w:pPr>
-    </w:p>
-    <w:bookmarkStart w:id="31" w:name="_MON_1471025395"/>
-    <w:bookmarkEnd w:id="31"/>
+        <w:t xml:space="preserve"> “Alert for customer</w:t>
+      </w:r>
+      <w:r>
+        <w:t xml:space="preserve"> [</w:t>
+      </w:r>
+      <w:r>
+        <w:t>Id</w:t>
+      </w:r>
+      <w:r>
+        <w:t>]</w:t>
+      </w:r>
+      <w:r>
+        <w:t>” if the cus</w:t>
+      </w:r>
+      <w:r>
+        <w:t>tomer allowed to receive alerts or an empty string otherwise.</w:t>
+      </w:r>
+    </w:p>
+    <w:p>
+      <w:pPr>
+        <w:spacing w:after="0"/>
+      </w:pPr>
+    </w:p>
+    <w:bookmarkStart w:id="29" w:name="_MON_1471025395"/>
+    <w:bookmarkEnd w:id="29"/>
     <w:p>
       <w:r>
         <w:object w:dxaOrig="9026" w:dyaOrig="1495">
-          <v:shape id="_x0000_i1041" type="#_x0000_t75" style="width:453.4pt;height:1in" o:ole="" o:bordertopcolor="this" o:borderleftcolor="this" o:borderbottomcolor="this" o:borderrightcolor="this">
+          <v:shape id="_x0000_i1063" type="#_x0000_t75" style="width:453.4pt;height:1in" o:ole="">
             <v:imagedata r:id="rId49" o:title=""/>
             <w10:bordertop type="single" width="4"/>
             <w10:borderleft type="single" width="4"/>
             <w10:borderbottom type="single" width="4"/>
             <w10:borderright type="single" width="4"/>
           </v:shape>
-          <o:OLEObject Type="Embed" ProgID="Word.OpenDocumentText.12" ShapeID="_x0000_i1041" DrawAspect="Content" ObjectID="_1540015515" r:id="rId50"/>
+          <o:OLEObject Type="Embed" ProgID="Word.OpenDocumentText.12" ShapeID="_x0000_i1063" DrawAspect="Content" ObjectID="_1540021438" r:id="rId50"/>
         </w:object>
       </w:r>
     </w:p>
@@ -7749,7 +8868,15 @@
         <w:t>Open Module3</w:t>
       </w:r>
       <w:r>
-        <w:t>/Tests/Tests.fs, uncomment tests 3-6 and 3-7, save all the files and run the tests.</w:t>
+        <w:t>/Tests/</w:t>
+      </w:r>
+      <w:proofErr w:type="spellStart"/>
+      <w:r>
+        <w:t>Tests.fs</w:t>
+      </w:r>
+      <w:proofErr w:type="spellEnd"/>
+      <w:r>
+        <w:t>, uncomment tests 3-6 and 3-7, save all the files and run the tests.</w:t>
       </w:r>
       <w:r>
         <w:br w:type="page"/>
@@ -7759,8 +8886,8 @@
       <w:pPr>
         <w:pStyle w:val="Heading1"/>
       </w:pPr>
-      <w:bookmarkStart w:id="32" w:name="_Toc397286538"/>
-      <w:bookmarkStart w:id="33" w:name="_Toc439596087"/>
+      <w:bookmarkStart w:id="30" w:name="_Toc397286538"/>
+      <w:bookmarkStart w:id="31" w:name="_Toc439596087"/>
       <w:r>
         <w:lastRenderedPageBreak/>
         <w:t>Module</w:t>
@@ -7768,8 +8895,8 @@
       <w:r>
         <w:t xml:space="preserve"> 4</w:t>
       </w:r>
-      <w:bookmarkEnd w:id="32"/>
-      <w:bookmarkEnd w:id="33"/>
+      <w:bookmarkEnd w:id="30"/>
+      <w:bookmarkEnd w:id="31"/>
     </w:p>
     <w:p>
       <w:pPr>
@@ -7875,7 +9002,7 @@
               </wp:anchor>
             </w:drawing>
           </mc:Choice>
-          <mc:Fallback>
+          <mc:Fallback xmlns="">
             <w:pict>
               <v:shape w14:anchorId="0967CA42" id="_x0000_s1038" type="#_x0000_t202" style="position:absolute;left:0;text-align:left;margin-left:267.9pt;margin-top:.55pt;width:319.1pt;height:22.85pt;z-index:251668480;visibility:visible;mso-wrap-style:square;mso-width-percent:0;mso-height-percent:0;mso-wrap-distance-left:9pt;mso-wrap-distance-top:3.6pt;mso-wrap-distance-right:9pt;mso-wrap-distance-bottom:3.6pt;mso-position-horizontal:right;mso-position-horizontal-relative:margin;mso-position-vertical:absolute;mso-position-vertical-relative:text;mso-width-percent:0;mso-height-percent:0;mso-width-relative:margin;mso-height-relative:margin;v-text-anchor:top" o:gfxdata="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">
                 <v:textbox>
@@ -7955,14 +9082,24 @@
         <w:t>Refactor the</w:t>
       </w:r>
       <w:r>
-        <w:t xml:space="preserve"> getPurchases</w:t>
-      </w:r>
+        <w:t xml:space="preserve"> </w:t>
+      </w:r>
+      <w:proofErr w:type="spellStart"/>
+      <w:r>
+        <w:t>getPurchases</w:t>
+      </w:r>
+      <w:proofErr w:type="spellEnd"/>
       <w:r>
         <w:t xml:space="preserve"> function</w:t>
       </w:r>
       <w:r>
-        <w:t xml:space="preserve"> to use the JsonProvider</w:t>
-      </w:r>
+        <w:t xml:space="preserve"> to use the </w:t>
+      </w:r>
+      <w:proofErr w:type="spellStart"/>
+      <w:r>
+        <w:t>JsonProvider</w:t>
+      </w:r>
+      <w:proofErr w:type="spellEnd"/>
     </w:p>
     <w:p>
       <w:pPr>
@@ -7994,21 +9131,31 @@
       <w:r>
         <w:t xml:space="preserve"> </w:t>
       </w:r>
+      <w:proofErr w:type="spellStart"/>
       <w:r>
         <w:t>Functions</w:t>
       </w:r>
       <w:r>
-        <w:t xml:space="preserve">.fs and </w:t>
+        <w:t>.fs</w:t>
+      </w:r>
+      <w:proofErr w:type="spellEnd"/>
+      <w:r>
+        <w:t xml:space="preserve"> and </w:t>
       </w:r>
       <w:r>
         <w:t>change the</w:t>
       </w:r>
       <w:r>
-        <w:t xml:space="preserve"> “get</w:t>
+        <w:t xml:space="preserve"> “</w:t>
+      </w:r>
+      <w:proofErr w:type="spellStart"/>
+      <w:r>
+        <w:t>get</w:t>
       </w:r>
       <w:r>
         <w:t>Purchases</w:t>
       </w:r>
+      <w:proofErr w:type="spellEnd"/>
       <w:r>
         <w:t>” function</w:t>
       </w:r>
@@ -8032,14 +9179,27 @@
         <w:spacing w:after="0"/>
       </w:pPr>
       <w:r>
-        <w:t>Uses the JsonProvider with</w:t>
+        <w:t xml:space="preserve">Uses the </w:t>
+      </w:r>
+      <w:proofErr w:type="spellStart"/>
+      <w:r>
+        <w:t>JsonProvider</w:t>
+      </w:r>
+      <w:proofErr w:type="spellEnd"/>
+      <w:r>
+        <w:t xml:space="preserve"> with</w:t>
       </w:r>
       <w:r>
         <w:t xml:space="preserve"> the</w:t>
       </w:r>
       <w:r>
-        <w:t xml:space="preserve"> Data.json</w:t>
-      </w:r>
+        <w:t xml:space="preserve"> </w:t>
+      </w:r>
+      <w:proofErr w:type="spellStart"/>
+      <w:r>
+        <w:t>Data.json</w:t>
+      </w:r>
+      <w:proofErr w:type="spellEnd"/>
       <w:r>
         <w:t xml:space="preserve"> file</w:t>
       </w:r>
@@ -8076,7 +9236,21 @@
         <w:spacing w:after="0"/>
       </w:pPr>
       <w:r>
-        <w:t>Collects the purchases field</w:t>
+        <w:t xml:space="preserve">Collects the </w:t>
+      </w:r>
+      <w:proofErr w:type="spellStart"/>
+      <w:r>
+        <w:t>P</w:t>
+      </w:r>
+      <w:r>
+        <w:t>urchases</w:t>
+      </w:r>
+      <w:r>
+        <w:t>ByMonth</w:t>
+      </w:r>
+      <w:proofErr w:type="spellEnd"/>
+      <w:r>
+        <w:t xml:space="preserve"> field</w:t>
       </w:r>
     </w:p>
     <w:p>
@@ -8110,20 +9284,55 @@
         <w:spacing w:after="0"/>
       </w:pPr>
     </w:p>
-    <w:bookmarkStart w:id="34" w:name="_MON_1472417191"/>
-    <w:bookmarkEnd w:id="34"/>
-    <w:p>
-      <w:r>
-        <w:object w:dxaOrig="9026" w:dyaOrig="3161">
-          <v:shape id="_x0000_i1042" type="#_x0000_t75" style="width:453.4pt;height:157.9pt" o:ole="" o:bordertopcolor="this" o:borderleftcolor="this" o:borderbottomcolor="this" o:borderrightcolor="this">
+    <w:bookmarkStart w:id="32" w:name="_MON_1472417191"/>
+    <w:bookmarkEnd w:id="32"/>
+    <w:p>
+      <w:r>
+        <w:object w:dxaOrig="9026" w:dyaOrig="3920">
+          <v:shape id="_x0000_i1057" type="#_x0000_t75" style="width:453.4pt;height:196.15pt" o:ole="">
             <v:imagedata r:id="rId51" o:title=""/>
             <w10:bordertop type="single" width="4"/>
             <w10:borderleft type="single" width="4"/>
             <w10:borderbottom type="single" width="4"/>
             <w10:borderright type="single" width="4"/>
           </v:shape>
-          <o:OLEObject Type="Embed" ProgID="Word.OpenDocumentText.12" ShapeID="_x0000_i1042" DrawAspect="Content" ObjectID="_1540015516" r:id="rId52"/>
+          <o:OLEObject Type="Embed" ProgID="Word.OpenDocumentText.12" ShapeID="_x0000_i1057" DrawAspect="Content" ObjectID="_1540021439" r:id="rId52"/>
         </w:object>
+      </w:r>
+    </w:p>
+    <w:p>
+      <w:pPr>
+        <w:spacing w:after="0"/>
+      </w:pPr>
+    </w:p>
+    <w:p>
+      <w:pPr>
+        <w:spacing w:after="0"/>
+      </w:pPr>
+      <w:r>
+        <w:t xml:space="preserve">Note that </w:t>
+      </w:r>
+      <w:r>
+        <w:t xml:space="preserve">you need to open the </w:t>
+      </w:r>
+      <w:proofErr w:type="spellStart"/>
+      <w:r>
+        <w:t>FSharp.Data</w:t>
+      </w:r>
+      <w:proofErr w:type="spellEnd"/>
+      <w:r>
+        <w:t xml:space="preserve"> namespace and defined a type called “</w:t>
+      </w:r>
+      <w:proofErr w:type="spellStart"/>
+      <w:r>
+        <w:t>Json</w:t>
+      </w:r>
+      <w:proofErr w:type="spellEnd"/>
+      <w:r>
+        <w:t>” above the function</w:t>
+      </w:r>
+      <w:r>
+        <w:t>.</w:t>
       </w:r>
     </w:p>
     <w:p>
@@ -8166,7 +9375,15 @@
         <w:t>Open Module4/Te</w:t>
       </w:r>
       <w:r>
-        <w:t>sts/Tests.fs, uncomment test 4-1</w:t>
+        <w:t>sts/</w:t>
+      </w:r>
+      <w:proofErr w:type="spellStart"/>
+      <w:r>
+        <w:t>Tests.fs</w:t>
+      </w:r>
+      <w:proofErr w:type="spellEnd"/>
+      <w:r>
+        <w:t>, uncomment test 4-1</w:t>
       </w:r>
       <w:r>
         <w:t>, save all the files and run the tests.</w:t>
@@ -8181,7 +9398,26 @@
         <w:t>Step 2</w:t>
       </w:r>
       <w:r>
-        <w:t>: Create a CustomerService class</w:t>
+        <w:t xml:space="preserve">: Create a </w:t>
+      </w:r>
+      <w:proofErr w:type="spellStart"/>
+      <w:r>
+        <w:t>CustomerService</w:t>
+      </w:r>
+      <w:proofErr w:type="spellEnd"/>
+      <w:r>
+        <w:t xml:space="preserve"> class</w:t>
+      </w:r>
+      <w:r>
+        <w:t xml:space="preserve"> with an </w:t>
+      </w:r>
+      <w:proofErr w:type="spellStart"/>
+      <w:r>
+        <w:t>UpgradeCustomer</w:t>
+      </w:r>
+      <w:proofErr w:type="spellEnd"/>
+      <w:r>
+        <w:t xml:space="preserve"> method</w:t>
       </w:r>
     </w:p>
     <w:p>
@@ -8226,14 +9462,60 @@
       <w:r>
         <w:t>Module4/Application/</w:t>
       </w:r>
+      <w:proofErr w:type="spellStart"/>
       <w:r>
         <w:t>Service</w:t>
       </w:r>
       <w:r>
-        <w:t>s.fs and add a “CustomerService” class</w:t>
+        <w:t>s.fs</w:t>
+      </w:r>
+      <w:proofErr w:type="spellEnd"/>
+      <w:r>
+        <w:t xml:space="preserve"> and add a “</w:t>
+      </w:r>
+      <w:proofErr w:type="spellStart"/>
+      <w:r>
+        <w:t>CustomerService</w:t>
+      </w:r>
+      <w:proofErr w:type="spellEnd"/>
+      <w:r>
+        <w:t>” class</w:t>
       </w:r>
       <w:r>
         <w:t xml:space="preserve"> with</w:t>
+      </w:r>
+      <w:r>
+        <w:t xml:space="preserve"> a</w:t>
+      </w:r>
+      <w:r>
+        <w:t>n</w:t>
+      </w:r>
+      <w:r>
+        <w:t xml:space="preserve"> </w:t>
+      </w:r>
+      <w:proofErr w:type="spellStart"/>
+      <w:r>
+        <w:t>UpgradeCustomers</w:t>
+      </w:r>
+      <w:proofErr w:type="spellEnd"/>
+      <w:r>
+        <w:t xml:space="preserve"> method that</w:t>
+      </w:r>
+      <w:r>
+        <w:t>:</w:t>
+      </w:r>
+    </w:p>
+    <w:p>
+      <w:pPr>
+        <w:pStyle w:val="ListParagraph"/>
+        <w:numPr>
+          <w:ilvl w:val="0"/>
+          <w:numId w:val="25"/>
+        </w:numPr>
+        <w:spacing w:after="0"/>
+      </w:pPr>
+      <w:r>
+        <w:t>Receives the id of the customer</w:t>
       </w:r>
     </w:p>
     <w:p>
@@ -8246,44 +9528,62 @@
         <w:spacing w:after="0"/>
       </w:pPr>
       <w:r>
+        <w:t>F</w:t>
+      </w:r>
+      <w:r>
+        <w:t xml:space="preserve">inds the customer using </w:t>
+      </w:r>
+      <w:proofErr w:type="spellStart"/>
+      <w:r>
+        <w:t>Function.getCustomer</w:t>
+      </w:r>
+      <w:proofErr w:type="spellEnd"/>
+      <w:r>
+        <w:t xml:space="preserve"> </w:t>
+      </w:r>
+    </w:p>
+    <w:p>
+      <w:pPr>
+        <w:pStyle w:val="ListParagraph"/>
+        <w:numPr>
+          <w:ilvl w:val="0"/>
+          <w:numId w:val="24"/>
+        </w:numPr>
+        <w:spacing w:after="0"/>
+      </w:pPr>
+      <w:r>
         <w:t>A</w:t>
       </w:r>
       <w:r>
+        <w:t>nd the</w:t>
+      </w:r>
+      <w:r>
         <w:t>n</w:t>
       </w:r>
       <w:r>
-        <w:t xml:space="preserve"> UpgradeCustomers method that receives the id of the customer, </w:t>
-      </w:r>
-      <w:r>
-        <w:t xml:space="preserve">it </w:t>
-      </w:r>
-      <w:r>
-        <w:t>finds the customer using Function.getCustomer</w:t>
-      </w:r>
-      <w:r>
-        <w:t xml:space="preserve"> and the</w:t>
-      </w:r>
-      <w:r>
-        <w:t>n</w:t>
-      </w:r>
-      <w:r>
         <w:t xml:space="preserve"> </w:t>
       </w:r>
       <w:r>
-        <w:t>calls Functions.upgradeCustomer.</w:t>
-      </w:r>
-    </w:p>
-    <w:p>
-      <w:pPr>
-        <w:spacing w:after="0"/>
-      </w:pPr>
-    </w:p>
-    <w:p>
-      <w:r>
+        <w:t xml:space="preserve">calls </w:t>
+      </w:r>
+      <w:proofErr w:type="spellStart"/>
+      <w:r>
+        <w:t>Functions.upgradeCustomer</w:t>
+      </w:r>
+      <w:proofErr w:type="spellEnd"/>
+    </w:p>
+    <w:p>
+      <w:pPr>
+        <w:spacing w:after="0"/>
+      </w:pPr>
+    </w:p>
+    <w:p>
+      <w:r>
+        <w:lastRenderedPageBreak/>
         <w:t xml:space="preserve"> </w:t>
       </w:r>
-      <w:bookmarkStart w:id="35" w:name="_MON_1472413541"/>
-      <w:bookmarkEnd w:id="35"/>
+      <w:bookmarkStart w:id="33" w:name="_MON_1472413541"/>
+      <w:bookmarkEnd w:id="33"/>
       <w:r>
         <w:object w:dxaOrig="9026" w:dyaOrig="1603">
           <v:shape id="_x0000_i1043" type="#_x0000_t75" style="width:453.4pt;height:81.75pt" o:ole="" o:bordertopcolor="this" o:borderleftcolor="this" o:borderbottomcolor="this" o:borderrightcolor="this">
@@ -8293,7 +9593,7 @@
             <w10:borderbottom type="single" width="4"/>
             <w10:borderright type="single" width="4"/>
           </v:shape>
-          <o:OLEObject Type="Embed" ProgID="Word.OpenDocumentText.12" ShapeID="_x0000_i1043" DrawAspect="Content" ObjectID="_1540015517" r:id="rId54"/>
+          <o:OLEObject Type="Embed" ProgID="Word.OpenDocumentText.12" ShapeID="_x0000_i1043" DrawAspect="Content" ObjectID="_1540021440" r:id="rId54"/>
         </w:object>
       </w:r>
     </w:p>
@@ -8310,7 +9610,6 @@
         <w:rPr>
           <w:b/>
         </w:rPr>
-        <w:lastRenderedPageBreak/>
         <w:t>2</w:t>
       </w:r>
       <w:r>
@@ -8335,10 +9634,47 @@
         <w:t>Open Module4/Tes</w:t>
       </w:r>
       <w:r>
-        <w:t>ts/Tests.fs, uncomment test 4-2</w:t>
+        <w:t>ts/</w:t>
+      </w:r>
+      <w:proofErr w:type="spellStart"/>
+      <w:r>
+        <w:t>Tests.fs</w:t>
+      </w:r>
+      <w:proofErr w:type="spellEnd"/>
+      <w:r>
+        <w:t>, uncomment test 4-2</w:t>
       </w:r>
       <w:r>
         <w:t>, save all the files and run the tests.</w:t>
+      </w:r>
+    </w:p>
+    <w:p>
+      <w:pPr>
+        <w:spacing w:after="0"/>
+      </w:pPr>
+    </w:p>
+    <w:p>
+      <w:pPr>
+        <w:pStyle w:val="Heading2"/>
+      </w:pPr>
+      <w:r>
+        <w:t xml:space="preserve">Step 3: Add a </w:t>
+      </w:r>
+      <w:proofErr w:type="spellStart"/>
+      <w:r>
+        <w:t>GetCustomerInfo</w:t>
+      </w:r>
+      <w:proofErr w:type="spellEnd"/>
+      <w:r>
+        <w:t xml:space="preserve"> method to the </w:t>
+      </w:r>
+      <w:proofErr w:type="spellStart"/>
+      <w:r>
+        <w:t>CustomerService</w:t>
+      </w:r>
+      <w:proofErr w:type="spellEnd"/>
+      <w:r>
+        <w:t xml:space="preserve"> class</w:t>
       </w:r>
     </w:p>
     <w:p>
@@ -8354,13 +9690,13 @@
         <w:rPr>
           <w:b/>
         </w:rPr>
-        <w:t>2</w:t>
+        <w:t>3</w:t>
       </w:r>
       <w:r>
         <w:rPr>
           <w:b/>
         </w:rPr>
-        <w:t>.3</w:t>
+        <w:t>.1</w:t>
       </w:r>
       <w:r>
         <w:rPr>
@@ -8375,22 +9711,162 @@
         <w:t xml:space="preserve"> </w:t>
       </w:r>
       <w:r>
-        <w:t xml:space="preserve">Open </w:t>
-      </w:r>
-      <w:r>
-        <w:t>Module4/Application/</w:t>
-      </w:r>
-      <w:r>
-        <w:t xml:space="preserve">Program.fs, uncomment all </w:t>
-      </w:r>
-      <w:r>
-        <w:t xml:space="preserve">the code, save all the files and run the application by executing Module4/runtapp.bat (Win) or Module4/runapp.sh (Mac or Linux) </w:t>
-      </w:r>
-      <w:r>
-        <w:t>in the Command Prompt/Terminal</w:t>
-      </w:r>
-      <w:r>
-        <w:t>.</w:t>
+        <w:t>Open Module4/Application/</w:t>
+      </w:r>
+      <w:proofErr w:type="spellStart"/>
+      <w:r>
+        <w:t>Services.fs</w:t>
+      </w:r>
+      <w:proofErr w:type="spellEnd"/>
+      <w:r>
+        <w:t xml:space="preserve"> and add </w:t>
+      </w:r>
+      <w:r>
+        <w:t>a method called “</w:t>
+      </w:r>
+      <w:proofErr w:type="spellStart"/>
+      <w:r>
+        <w:t>GetCustomerInfo</w:t>
+      </w:r>
+      <w:proofErr w:type="spellEnd"/>
+      <w:r>
+        <w:t>” that:</w:t>
+      </w:r>
+    </w:p>
+    <w:p>
+      <w:pPr>
+        <w:pStyle w:val="ListParagraph"/>
+        <w:numPr>
+          <w:ilvl w:val="0"/>
+          <w:numId w:val="24"/>
+        </w:numPr>
+        <w:spacing w:after="0"/>
+      </w:pPr>
+      <w:r>
+        <w:t>R</w:t>
+      </w:r>
+      <w:r>
+        <w:t>eceives</w:t>
+      </w:r>
+      <w:r>
+        <w:t xml:space="preserve"> a customer as parameter</w:t>
+      </w:r>
+    </w:p>
+    <w:p>
+      <w:pPr>
+        <w:pStyle w:val="ListParagraph"/>
+        <w:numPr>
+          <w:ilvl w:val="0"/>
+          <w:numId w:val="24"/>
+        </w:numPr>
+        <w:spacing w:after="0"/>
+      </w:pPr>
+      <w:r>
+        <w:t xml:space="preserve">Calculates whether the customer is adult using the </w:t>
+      </w:r>
+      <w:proofErr w:type="spellStart"/>
+      <w:r>
+        <w:t>Functions.isAdult</w:t>
+      </w:r>
+      <w:proofErr w:type="spellEnd"/>
+      <w:r>
+        <w:t xml:space="preserve"> function</w:t>
+      </w:r>
+    </w:p>
+    <w:p>
+      <w:pPr>
+        <w:pStyle w:val="ListParagraph"/>
+        <w:numPr>
+          <w:ilvl w:val="0"/>
+          <w:numId w:val="24"/>
+        </w:numPr>
+        <w:spacing w:after="0"/>
+      </w:pPr>
+      <w:r>
+        <w:t xml:space="preserve">Gets the alert using the </w:t>
+      </w:r>
+      <w:proofErr w:type="spellStart"/>
+      <w:r>
+        <w:t>Functions.getAlert</w:t>
+      </w:r>
+      <w:proofErr w:type="spellEnd"/>
+      <w:r>
+        <w:t xml:space="preserve"> function</w:t>
+      </w:r>
+    </w:p>
+    <w:p>
+      <w:pPr>
+        <w:pStyle w:val="ListParagraph"/>
+        <w:numPr>
+          <w:ilvl w:val="0"/>
+          <w:numId w:val="24"/>
+        </w:numPr>
+        <w:spacing w:after="0"/>
+      </w:pPr>
+      <w:r>
+        <w:t xml:space="preserve">Returns a string with the following format "Id: [Id], </w:t>
+      </w:r>
+      <w:proofErr w:type="spellStart"/>
+      <w:r>
+        <w:t>IsVip</w:t>
+      </w:r>
+      <w:proofErr w:type="spellEnd"/>
+      <w:r>
+        <w:t>: [</w:t>
+      </w:r>
+      <w:proofErr w:type="spellStart"/>
+      <w:r>
+        <w:t>IsVip</w:t>
+      </w:r>
+      <w:proofErr w:type="spellEnd"/>
+      <w:r>
+        <w:t>]</w:t>
+      </w:r>
+      <w:r>
+        <w:t xml:space="preserve">, Credit: [Credit], </w:t>
+      </w:r>
+      <w:proofErr w:type="spellStart"/>
+      <w:r>
+        <w:t>IsAdult</w:t>
+      </w:r>
+      <w:proofErr w:type="spellEnd"/>
+      <w:r>
+        <w:t>: [</w:t>
+      </w:r>
+      <w:proofErr w:type="spellStart"/>
+      <w:r>
+        <w:t>IsAdult</w:t>
+      </w:r>
+      <w:proofErr w:type="spellEnd"/>
+      <w:r>
+        <w:t>], Alert: [Alert]</w:t>
+      </w:r>
+      <w:r>
+        <w:t>"</w:t>
+      </w:r>
+    </w:p>
+    <w:p>
+      <w:pPr>
+        <w:spacing w:after="0"/>
+      </w:pPr>
+    </w:p>
+    <w:p>
+      <w:r>
+        <w:t xml:space="preserve"> </w:t>
+      </w:r>
+      <w:bookmarkStart w:id="34" w:name="_MON_1540019368"/>
+      <w:bookmarkEnd w:id="34"/>
+      <w:r>
+        <w:object w:dxaOrig="9026" w:dyaOrig="2208">
+          <v:shape id="_x0000_i1088" type="#_x0000_t75" style="width:453.4pt;height:112.5pt" o:ole="">
+            <v:imagedata r:id="rId55" o:title=""/>
+            <w10:bordertop type="single" width="4"/>
+            <w10:borderleft type="single" width="4"/>
+            <w10:borderbottom type="single" width="4"/>
+            <w10:borderright type="single" width="4"/>
+          </v:shape>
+          <o:OLEObject Type="Embed" ProgID="Word.OpenDocumentText.12" ShapeID="_x0000_i1088" DrawAspect="Content" ObjectID="_1540021441" r:id="rId56"/>
+        </w:object>
       </w:r>
     </w:p>
     <w:p>
@@ -8406,13 +9882,13 @@
         <w:rPr>
           <w:b/>
         </w:rPr>
-        <w:t>2</w:t>
+        <w:t>3</w:t>
       </w:r>
       <w:r>
         <w:rPr>
           <w:b/>
         </w:rPr>
-        <w:t>.4</w:t>
+        <w:t>.2</w:t>
       </w:r>
       <w:r>
         <w:rPr>
@@ -8427,14 +9903,196 @@
         <w:t xml:space="preserve"> </w:t>
       </w:r>
       <w:r>
+        <w:t>Open Module4/Tes</w:t>
+      </w:r>
+      <w:r>
+        <w:t>ts/</w:t>
+      </w:r>
+      <w:proofErr w:type="spellStart"/>
+      <w:r>
+        <w:t>Tests.fs</w:t>
+      </w:r>
+      <w:proofErr w:type="spellEnd"/>
+      <w:r>
+        <w:t>, uncomment test 4-3</w:t>
+      </w:r>
+      <w:r>
+        <w:t>, save all the files and run the tests.</w:t>
+      </w:r>
+    </w:p>
+    <w:p>
+      <w:pPr>
+        <w:spacing w:after="0"/>
+      </w:pPr>
+    </w:p>
+    <w:p>
+      <w:pPr>
+        <w:pStyle w:val="Heading2"/>
+      </w:pPr>
+      <w:r>
+        <w:t>Step 4</w:t>
+      </w:r>
+      <w:r>
+        <w:t xml:space="preserve">: </w:t>
+      </w:r>
+      <w:r>
+        <w:t>Run the application</w:t>
+      </w:r>
+    </w:p>
+    <w:p>
+      <w:pPr>
+        <w:spacing w:after="0"/>
+      </w:pPr>
+    </w:p>
+    <w:p>
+      <w:pPr>
+        <w:spacing w:after="0"/>
+      </w:pPr>
+      <w:r>
+        <w:rPr>
+          <w:b/>
+        </w:rPr>
+        <w:t>4.1</w:t>
+      </w:r>
+      <w:r>
+        <w:rPr>
+          <w:b/>
+        </w:rPr>
+        <w:t>.</w:t>
+      </w:r>
+      <w:r>
+        <w:rPr>
+          <w:b/>
+        </w:rPr>
+        <w:t xml:space="preserve"> </w:t>
+      </w:r>
+      <w:r>
+        <w:t xml:space="preserve">Open </w:t>
+      </w:r>
+      <w:r>
+        <w:t>Module4/Application/</w:t>
+      </w:r>
+      <w:proofErr w:type="spellStart"/>
+      <w:r>
+        <w:t>Program.fs</w:t>
+      </w:r>
+      <w:proofErr w:type="spellEnd"/>
+      <w:r>
+        <w:t xml:space="preserve">, uncomment all </w:t>
+      </w:r>
+      <w:r>
+        <w:t xml:space="preserve">the code, save all the files and run the application by executing Module4/runtapp.bat (Win) or Module4/runapp.sh (Mac or Linux) </w:t>
+      </w:r>
+      <w:r>
+        <w:t>in the Command Prompt/Terminal</w:t>
+      </w:r>
+      <w:r>
+        <w:t>.</w:t>
+      </w:r>
+    </w:p>
+    <w:p>
+      <w:pPr>
+        <w:spacing w:after="0"/>
+      </w:pPr>
+    </w:p>
+    <w:p>
+      <w:pPr>
+        <w:spacing w:after="0"/>
+      </w:pPr>
+      <w:r>
+        <w:rPr>
+          <w:b/>
+        </w:rPr>
+        <w:t>4.2</w:t>
+      </w:r>
+      <w:r>
+        <w:rPr>
+          <w:b/>
+        </w:rPr>
+        <w:t>.</w:t>
+      </w:r>
+      <w:r>
+        <w:rPr>
+          <w:b/>
+        </w:rPr>
+        <w:t xml:space="preserve"> </w:t>
+      </w:r>
+      <w:r>
         <w:t>Try the applicati</w:t>
       </w:r>
       <w:r>
-        <w:t xml:space="preserve">on, upgrade different customer ids. The updates are displayed on the screen. </w:t>
-      </w:r>
+        <w:t xml:space="preserve">on, upgrade different customer ids. </w:t>
+      </w:r>
+    </w:p>
+    <w:p>
+      <w:pPr>
+        <w:spacing w:after="0"/>
+      </w:pPr>
+    </w:p>
+    <w:p>
+      <w:pPr>
+        <w:spacing w:after="0"/>
+      </w:pPr>
+      <w:r>
+        <w:t>Note that we are not saving the updates, they are just displayed on the screen.</w:t>
+      </w:r>
+    </w:p>
+    <w:p>
+      <w:pPr>
+        <w:spacing w:after="0"/>
+      </w:pPr>
+    </w:p>
+    <w:p>
+      <w:pPr>
+        <w:spacing w:after="0"/>
+        <w:jc w:val="center"/>
+      </w:pPr>
+      <w:r>
+        <w:rPr>
+          <w:noProof/>
+          <w:lang w:eastAsia="en-US"/>
+        </w:rPr>
+        <w:drawing>
+          <wp:inline distT="0" distB="0" distL="0" distR="0" wp14:anchorId="3B4C127A" wp14:editId="46343CF9">
+            <wp:extent cx="3880184" cy="1302929"/>
+            <wp:effectExtent l="0" t="0" r="6350" b="0"/>
+            <wp:docPr id="24" name="Picture 24"/>
+            <wp:cNvGraphicFramePr>
+              <a:graphicFrameLocks xmlns:a="http://schemas.openxmlformats.org/drawingml/2006/main" noChangeAspect="1"/>
+            </wp:cNvGraphicFramePr>
+            <a:graphic xmlns:a="http://schemas.openxmlformats.org/drawingml/2006/main">
+              <a:graphicData uri="http://schemas.openxmlformats.org/drawingml/2006/picture">
+                <pic:pic xmlns:pic="http://schemas.openxmlformats.org/drawingml/2006/picture">
+                  <pic:nvPicPr>
+                    <pic:cNvPr id="1" name=""/>
+                    <pic:cNvPicPr/>
+                  </pic:nvPicPr>
+                  <pic:blipFill>
+                    <a:blip r:embed="rId57"/>
+                    <a:stretch>
+                      <a:fillRect/>
+                    </a:stretch>
+                  </pic:blipFill>
+                  <pic:spPr>
+                    <a:xfrm>
+                      <a:off x="0" y="0"/>
+                      <a:ext cx="3911315" cy="1313382"/>
+                    </a:xfrm>
+                    <a:prstGeom prst="rect">
+                      <a:avLst/>
+                    </a:prstGeom>
+                  </pic:spPr>
+                </pic:pic>
+              </a:graphicData>
+            </a:graphic>
+          </wp:inline>
+        </w:drawing>
+      </w:r>
+      <w:bookmarkStart w:id="35" w:name="_GoBack"/>
+      <w:bookmarkEnd w:id="35"/>
     </w:p>
     <w:sectPr>
-      <w:footerReference w:type="default" r:id="rId55"/>
+      <w:footerReference w:type="default" r:id="rId58"/>
       <w:pgSz w:w="12240" w:h="15840" w:code="1"/>
       <w:pgMar w:top="1080" w:right="1440" w:bottom="1080" w:left="1440" w:header="720" w:footer="720" w:gutter="0"/>
       <w:cols w:space="720"/>
@@ -8509,7 +10167,7 @@
       <w:rPr>
         <w:noProof/>
       </w:rPr>
-      <w:t>13</w:t>
+      <w:t>12</w:t>
     </w:r>
     <w:r>
       <w:rPr>
@@ -10874,6 +12532,119 @@
     </w:lvl>
   </w:abstractNum>
   <w:abstractNum w:abstractNumId="21" w15:restartNumberingAfterBreak="0">
+    <w:nsid w:val="6F4867CB"/>
+    <w:multiLevelType w:val="hybridMultilevel"/>
+    <w:tmpl w:val="2B74878E"/>
+    <w:lvl w:ilvl="0" w:tplc="04090001">
+      <w:start w:val="1"/>
+      <w:numFmt w:val="bullet"/>
+      <w:lvlText w:val=""/>
+      <w:lvlJc w:val="left"/>
+      <w:pPr>
+        <w:ind w:left="720" w:hanging="360"/>
+      </w:pPr>
+      <w:rPr>
+        <w:rFonts w:ascii="Symbol" w:hAnsi="Symbol" w:hint="default"/>
+      </w:rPr>
+    </w:lvl>
+    <w:lvl w:ilvl="1" w:tplc="04090003" w:tentative="1">
+      <w:start w:val="1"/>
+      <w:numFmt w:val="bullet"/>
+      <w:lvlText w:val="o"/>
+      <w:lvlJc w:val="left"/>
+      <w:pPr>
+        <w:ind w:left="1440" w:hanging="360"/>
+      </w:pPr>
+      <w:rPr>
+        <w:rFonts w:ascii="Courier New" w:hAnsi="Courier New" w:cs="Courier New" w:hint="default"/>
+      </w:rPr>
+    </w:lvl>
+    <w:lvl w:ilvl="2" w:tplc="04090005" w:tentative="1">
+      <w:start w:val="1"/>
+      <w:numFmt w:val="bullet"/>
+      <w:lvlText w:val=""/>
+      <w:lvlJc w:val="left"/>
+      <w:pPr>
+        <w:ind w:left="2160" w:hanging="360"/>
+      </w:pPr>
+      <w:rPr>
+        <w:rFonts w:ascii="Wingdings" w:hAnsi="Wingdings" w:hint="default"/>
+      </w:rPr>
+    </w:lvl>
+    <w:lvl w:ilvl="3" w:tplc="04090001" w:tentative="1">
+      <w:start w:val="1"/>
+      <w:numFmt w:val="bullet"/>
+      <w:lvlText w:val=""/>
+      <w:lvlJc w:val="left"/>
+      <w:pPr>
+        <w:ind w:left="2880" w:hanging="360"/>
+      </w:pPr>
+      <w:rPr>
+        <w:rFonts w:ascii="Symbol" w:hAnsi="Symbol" w:hint="default"/>
+      </w:rPr>
+    </w:lvl>
+    <w:lvl w:ilvl="4" w:tplc="04090003" w:tentative="1">
+      <w:start w:val="1"/>
+      <w:numFmt w:val="bullet"/>
+      <w:lvlText w:val="o"/>
+      <w:lvlJc w:val="left"/>
+      <w:pPr>
+        <w:ind w:left="3600" w:hanging="360"/>
+      </w:pPr>
+      <w:rPr>
+        <w:rFonts w:ascii="Courier New" w:hAnsi="Courier New" w:cs="Courier New" w:hint="default"/>
+      </w:rPr>
+    </w:lvl>
+    <w:lvl w:ilvl="5" w:tplc="04090005" w:tentative="1">
+      <w:start w:val="1"/>
+      <w:numFmt w:val="bullet"/>
+      <w:lvlText w:val=""/>
+      <w:lvlJc w:val="left"/>
+      <w:pPr>
+        <w:ind w:left="4320" w:hanging="360"/>
+      </w:pPr>
+      <w:rPr>
+        <w:rFonts w:ascii="Wingdings" w:hAnsi="Wingdings" w:hint="default"/>
+      </w:rPr>
+    </w:lvl>
+    <w:lvl w:ilvl="6" w:tplc="04090001" w:tentative="1">
+      <w:start w:val="1"/>
+      <w:numFmt w:val="bullet"/>
+      <w:lvlText w:val=""/>
+      <w:lvlJc w:val="left"/>
+      <w:pPr>
+        <w:ind w:left="5040" w:hanging="360"/>
+      </w:pPr>
+      <w:rPr>
+        <w:rFonts w:ascii="Symbol" w:hAnsi="Symbol" w:hint="default"/>
+      </w:rPr>
+    </w:lvl>
+    <w:lvl w:ilvl="7" w:tplc="04090003" w:tentative="1">
+      <w:start w:val="1"/>
+      <w:numFmt w:val="bullet"/>
+      <w:lvlText w:val="o"/>
+      <w:lvlJc w:val="left"/>
+      <w:pPr>
+        <w:ind w:left="5760" w:hanging="360"/>
+      </w:pPr>
+      <w:rPr>
+        <w:rFonts w:ascii="Courier New" w:hAnsi="Courier New" w:cs="Courier New" w:hint="default"/>
+      </w:rPr>
+    </w:lvl>
+    <w:lvl w:ilvl="8" w:tplc="04090005" w:tentative="1">
+      <w:start w:val="1"/>
+      <w:numFmt w:val="bullet"/>
+      <w:lvlText w:val=""/>
+      <w:lvlJc w:val="left"/>
+      <w:pPr>
+        <w:ind w:left="6480" w:hanging="360"/>
+      </w:pPr>
+      <w:rPr>
+        <w:rFonts w:ascii="Wingdings" w:hAnsi="Wingdings" w:hint="default"/>
+      </w:rPr>
+    </w:lvl>
+  </w:abstractNum>
+  <w:abstractNum w:abstractNumId="22" w15:restartNumberingAfterBreak="0">
     <w:nsid w:val="7ABF438B"/>
     <w:multiLevelType w:val="hybridMultilevel"/>
     <w:tmpl w:val="E2D0F404"/>
@@ -10986,7 +12757,7 @@
       </w:rPr>
     </w:lvl>
   </w:abstractNum>
-  <w:abstractNum w:abstractNumId="22" w15:restartNumberingAfterBreak="0">
+  <w:abstractNum w:abstractNumId="23" w15:restartNumberingAfterBreak="0">
     <w:nsid w:val="7D7A0628"/>
     <w:multiLevelType w:val="hybridMultilevel"/>
     <w:tmpl w:val="C1CAF48E"/>
@@ -11099,7 +12870,7 @@
       </w:rPr>
     </w:lvl>
   </w:abstractNum>
-  <w:abstractNum w:abstractNumId="23" w15:restartNumberingAfterBreak="0">
+  <w:abstractNum w:abstractNumId="24" w15:restartNumberingAfterBreak="0">
     <w:nsid w:val="7F205501"/>
     <w:multiLevelType w:val="hybridMultilevel"/>
     <w:tmpl w:val="AAA276E6"/>
@@ -11225,13 +12996,13 @@
     <w:abstractNumId w:val="6"/>
   </w:num>
   <w:num w:numId="5">
-    <w:abstractNumId w:val="21"/>
+    <w:abstractNumId w:val="22"/>
   </w:num>
   <w:num w:numId="6">
     <w:abstractNumId w:val="1"/>
   </w:num>
   <w:num w:numId="7">
-    <w:abstractNumId w:val="22"/>
+    <w:abstractNumId w:val="23"/>
   </w:num>
   <w:num w:numId="8">
     <w:abstractNumId w:val="7"/>
@@ -11249,7 +13020,7 @@
     <w:abstractNumId w:val="2"/>
   </w:num>
   <w:num w:numId="13">
-    <w:abstractNumId w:val="23"/>
+    <w:abstractNumId w:val="24"/>
   </w:num>
   <w:num w:numId="14">
     <w:abstractNumId w:val="11"/>
@@ -11283,6 +13054,9 @@
   </w:num>
   <w:num w:numId="24">
     <w:abstractNumId w:val="18"/>
+  </w:num>
+  <w:num w:numId="25">
+    <w:abstractNumId w:val="21"/>
   </w:num>
 </w:numbering>
 </file>
@@ -15222,8 +16996,8 @@
     <w:rsid w:val="00770CBA"/>
     <w:rsid w:val="007748AF"/>
     <w:rsid w:val="007B2EF6"/>
-    <w:rsid w:val="007D17F0"/>
     <w:rsid w:val="0082279D"/>
+    <w:rsid w:val="008357EC"/>
     <w:rsid w:val="00851C51"/>
     <w:rsid w:val="00862B69"/>
     <w:rsid w:val="008C0841"/>
@@ -16063,7 +17837,7 @@
 </file>
 
 <file path=customXml/itemProps2.xml><?xml version="1.0" encoding="utf-8"?>
-<ds:datastoreItem xmlns:ds="http://schemas.openxmlformats.org/officeDocument/2006/customXml" ds:itemID="{0F905A9F-054C-4A43-8400-CED1B5B93D42}">
+<ds:datastoreItem xmlns:ds="http://schemas.openxmlformats.org/officeDocument/2006/customXml" ds:itemID="{B0ABCC51-AAE8-4260-8084-BE3C3D982A31}">
   <ds:schemaRefs>
     <ds:schemaRef ds:uri="http://schemas.openxmlformats.org/officeDocument/2006/bibliography"/>
   </ds:schemaRefs>

</xml_diff>

<commit_message>
A version of the exercise document without the finished code in it, only the explanasion on what to write
</commit_message>
<xml_diff>
--- a/FSharpWorkshop_Exercises.docx
+++ b/FSharpWorkshop_Exercises.docx
@@ -1,6 +1,6 @@
 
 <file path=word/document.xml><?xml version="1.0" encoding="utf-8"?>
-<w:document xmlns:wpc="http://schemas.microsoft.com/office/word/2010/wordprocessingCanvas" xmlns:mc="http://schemas.openxmlformats.org/markup-compatibility/2006" xmlns:o="urn:schemas-microsoft-com:office:office" xmlns:r="http://schemas.openxmlformats.org/officeDocument/2006/relationships" xmlns:m="http://schemas.openxmlformats.org/officeDocument/2006/math" xmlns:v="urn:schemas-microsoft-com:vml" xmlns:wp14="http://schemas.microsoft.com/office/word/2010/wordprocessingDrawing" xmlns:wp="http://schemas.openxmlformats.org/drawingml/2006/wordprocessingDrawing" xmlns:w10="urn:schemas-microsoft-com:office:word" xmlns:w="http://schemas.openxmlformats.org/wordprocessingml/2006/main" xmlns:w14="http://schemas.microsoft.com/office/word/2010/wordml" xmlns:w15="http://schemas.microsoft.com/office/word/2012/wordml" xmlns:wpg="http://schemas.microsoft.com/office/word/2010/wordprocessingGroup" xmlns:wpi="http://schemas.microsoft.com/office/word/2010/wordprocessingInk" xmlns:wne="http://schemas.microsoft.com/office/word/2006/wordml" xmlns:wps="http://schemas.microsoft.com/office/word/2010/wordprocessingShape" mc:Ignorable="w14 w15 wp14">
+<w:document xmlns:wpc="http://schemas.microsoft.com/office/word/2010/wordprocessingCanvas" xmlns:cx="http://schemas.microsoft.com/office/drawing/2014/chartex" xmlns:cx1="http://schemas.microsoft.com/office/drawing/2015/9/8/chartex" xmlns:cx2="http://schemas.microsoft.com/office/drawing/2015/10/21/chartex" xmlns:cx3="http://schemas.microsoft.com/office/drawing/2016/5/9/chartex" xmlns:cx4="http://schemas.microsoft.com/office/drawing/2016/5/10/chartex" xmlns:cx5="http://schemas.microsoft.com/office/drawing/2016/5/11/chartex" xmlns:mc="http://schemas.openxmlformats.org/markup-compatibility/2006" xmlns:o="urn:schemas-microsoft-com:office:office" xmlns:r="http://schemas.openxmlformats.org/officeDocument/2006/relationships" xmlns:m="http://schemas.openxmlformats.org/officeDocument/2006/math" xmlns:v="urn:schemas-microsoft-com:vml" xmlns:wp14="http://schemas.microsoft.com/office/word/2010/wordprocessingDrawing" xmlns:wp="http://schemas.openxmlformats.org/drawingml/2006/wordprocessingDrawing" xmlns:w10="urn:schemas-microsoft-com:office:word" xmlns:w="http://schemas.openxmlformats.org/wordprocessingml/2006/main" xmlns:w14="http://schemas.microsoft.com/office/word/2010/wordml" xmlns:w15="http://schemas.microsoft.com/office/word/2012/wordml" xmlns:w16se="http://schemas.microsoft.com/office/word/2015/wordml/symex" xmlns:wpg="http://schemas.microsoft.com/office/word/2010/wordprocessingGroup" xmlns:wpi="http://schemas.microsoft.com/office/word/2010/wordprocessingInk" xmlns:wne="http://schemas.microsoft.com/office/word/2006/wordml" xmlns:wps="http://schemas.microsoft.com/office/word/2010/wordprocessingShape" mc:Ignorable="w14 w15 w16se wp14">
   <w:body>
     <w:sdt>
       <w:sdtPr>
@@ -22,7 +22,7 @@
           <w:r>
             <w:rPr>
               <w:noProof/>
-              <w:lang w:eastAsia="en-US"/>
+              <w:lang w:val="sv-SE" w:eastAsia="sv-SE"/>
             </w:rPr>
             <mc:AlternateContent>
               <mc:Choice Requires="wps">
@@ -282,7 +282,7 @@
           <w:r>
             <w:rPr>
               <w:noProof/>
-              <w:lang w:eastAsia="en-US"/>
+              <w:lang w:val="sv-SE" w:eastAsia="sv-SE"/>
             </w:rPr>
             <mc:AlternateContent>
               <mc:Choice Requires="wps">
@@ -336,7 +336,7 @@
                             <w:txbxContent>
                               <w:p>
                                 <w:pPr>
-                                  <w:pStyle w:val="Title"/>
+                                  <w:pStyle w:val="Rubrik"/>
                                 </w:pPr>
                                 <w:sdt>
                                   <w:sdtPr>
@@ -363,7 +363,7 @@
                               </w:p>
                               <w:p>
                                 <w:pPr>
-                                  <w:pStyle w:val="Subtitle"/>
+                                  <w:pStyle w:val="Underrubrik"/>
                                   <w:rPr>
                                     <w:sz w:val="56"/>
                                   </w:rPr>
@@ -402,7 +402,7 @@
                       <w:txbxContent>
                         <w:p>
                           <w:pPr>
-                            <w:pStyle w:val="Title"/>
+                            <w:pStyle w:val="Rubrik"/>
                           </w:pPr>
                           <w:sdt>
                             <w:sdtPr>
@@ -428,7 +428,7 @@
                         </w:p>
                         <w:p>
                           <w:pPr>
-                            <w:pStyle w:val="Subtitle"/>
+                            <w:pStyle w:val="Underrubrik"/>
                             <w:rPr>
                               <w:sz w:val="56"/>
                             </w:rPr>
@@ -478,7 +478,7 @@
       <w:sdtContent>
         <w:p>
           <w:pPr>
-            <w:pStyle w:val="TOCHeading"/>
+            <w:pStyle w:val="Innehllsfrteckningsrubrik"/>
           </w:pPr>
           <w:r>
             <w:t>Table of Contents</w:t>
@@ -486,7 +486,7 @@
         </w:p>
         <w:p>
           <w:pPr>
-            <w:pStyle w:val="TOC1"/>
+            <w:pStyle w:val="Innehll1"/>
             <w:numPr>
               <w:ilvl w:val="0"/>
               <w:numId w:val="0"/>
@@ -529,7 +529,7 @@
           <w:hyperlink w:anchor="_Toc439596078" w:history="1">
             <w:r>
               <w:rPr>
-                <w:rStyle w:val="Hyperlink"/>
+                <w:rStyle w:val="Hyperlnk"/>
                 <w:noProof/>
               </w:rPr>
               <w:t>Introduction</w:t>
@@ -586,7 +586,7 @@
         </w:p>
         <w:p>
           <w:pPr>
-            <w:pStyle w:val="TOC1"/>
+            <w:pStyle w:val="Innehll1"/>
             <w:numPr>
               <w:ilvl w:val="0"/>
               <w:numId w:val="0"/>
@@ -607,7 +607,7 @@
           <w:hyperlink w:anchor="_Toc439596084" w:history="1">
             <w:r>
               <w:rPr>
-                <w:rStyle w:val="Hyperlink"/>
+                <w:rStyle w:val="Hyperlnk"/>
                 <w:noProof/>
               </w:rPr>
               <w:t>Module 1</w:t>
@@ -664,7 +664,7 @@
         </w:p>
         <w:p>
           <w:pPr>
-            <w:pStyle w:val="TOC1"/>
+            <w:pStyle w:val="Innehll1"/>
             <w:numPr>
               <w:ilvl w:val="0"/>
               <w:numId w:val="0"/>
@@ -685,7 +685,7 @@
           <w:hyperlink w:anchor="_Toc439596085" w:history="1">
             <w:r>
               <w:rPr>
-                <w:rStyle w:val="Hyperlink"/>
+                <w:rStyle w:val="Hyperlnk"/>
                 <w:noProof/>
               </w:rPr>
               <w:t>Module 2</w:t>
@@ -742,7 +742,7 @@
         </w:p>
         <w:p>
           <w:pPr>
-            <w:pStyle w:val="TOC1"/>
+            <w:pStyle w:val="Innehll1"/>
             <w:numPr>
               <w:ilvl w:val="0"/>
               <w:numId w:val="0"/>
@@ -763,7 +763,7 @@
           <w:hyperlink w:anchor="_Toc439596086" w:history="1">
             <w:r>
               <w:rPr>
-                <w:rStyle w:val="Hyperlink"/>
+                <w:rStyle w:val="Hyperlnk"/>
                 <w:noProof/>
               </w:rPr>
               <w:t>Module 3</w:t>
@@ -820,7 +820,7 @@
         </w:p>
         <w:p>
           <w:pPr>
-            <w:pStyle w:val="TOC1"/>
+            <w:pStyle w:val="Innehll1"/>
             <w:numPr>
               <w:ilvl w:val="0"/>
               <w:numId w:val="0"/>
@@ -841,7 +841,7 @@
           <w:hyperlink w:anchor="_Toc439596087" w:history="1">
             <w:r>
               <w:rPr>
-                <w:rStyle w:val="Hyperlink"/>
+                <w:rStyle w:val="Hyperlnk"/>
                 <w:noProof/>
               </w:rPr>
               <w:t>Module 4</w:t>
@@ -923,7 +923,7 @@
     </w:p>
     <w:p>
       <w:pPr>
-        <w:pStyle w:val="Heading1"/>
+        <w:pStyle w:val="Rubrik1"/>
       </w:pPr>
       <w:bookmarkStart w:id="0" w:name="_Toc439596078"/>
       <w:r>
@@ -999,7 +999,7 @@
       <w:r>
         <w:rPr>
           <w:noProof/>
-          <w:lang w:eastAsia="en-US"/>
+          <w:lang w:val="sv-SE" w:eastAsia="sv-SE"/>
         </w:rPr>
         <mc:AlternateContent>
           <mc:Choice Requires="wpg">
@@ -1051,7 +1051,7 @@
                           <w:txbxContent>
                             <w:p>
                               <w:pPr>
-                                <w:pStyle w:val="NormalWeb"/>
+                                <w:pStyle w:val="Normalwebb"/>
                                 <w:spacing w:before="0" w:beforeAutospacing="0" w:after="0" w:afterAutospacing="0"/>
                                 <w:jc w:val="center"/>
                                 <w:rPr>
@@ -1106,7 +1106,7 @@
                           <w:txbxContent>
                             <w:p>
                               <w:pPr>
-                                <w:pStyle w:val="NormalWeb"/>
+                                <w:pStyle w:val="Normalwebb"/>
                                 <w:spacing w:before="0" w:beforeAutospacing="0" w:after="0" w:afterAutospacing="0"/>
                                 <w:jc w:val="center"/>
                                 <w:rPr>
@@ -1203,7 +1203,7 @@
                           <w:txbxContent>
                             <w:p>
                               <w:pPr>
-                                <w:pStyle w:val="NormalWeb"/>
+                                <w:pStyle w:val="Normalwebb"/>
                                 <w:spacing w:before="0" w:beforeAutospacing="0" w:after="0" w:afterAutospacing="0"/>
                                 <w:jc w:val="center"/>
                                 <w:rPr>
@@ -1258,7 +1258,7 @@
                           <w:txbxContent>
                             <w:p>
                               <w:pPr>
-                                <w:pStyle w:val="NormalWeb"/>
+                                <w:pStyle w:val="Normalwebb"/>
                                 <w:spacing w:before="0" w:beforeAutospacing="0" w:after="0" w:afterAutospacing="0"/>
                                 <w:jc w:val="center"/>
                                 <w:rPr>
@@ -1291,7 +1291,7 @@
           </mc:Choice>
           <mc:Fallback>
             <w:pict>
-              <v:group id="Group 1" o:spid="_x0000_s1028" style="width:246.65pt;height:169.25pt;mso-position-horizontal-relative:char;mso-position-vertical-relative:line" coordsize="55614,38164" o:gfxdata="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">
+              <v:group id="Group 1" o:spid="_x0000_s1028" style="width:246.65pt;height:169.25pt;mso-position-horizontal-relative:char;mso-position-vertical-relative:line" coordsize="55614,38164" o:gfxdata="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">
                 <v:shapetype id="_x0000_t15" coordsize="21600,21600" o:spt="15" adj="16200" path="m@0,l,,,21600@0,21600,21600,10800xe">
                   <v:stroke joinstyle="miter"/>
                   <v:formulas>
@@ -1303,7 +1303,7 @@
                     <v:h position="#0,topLeft" xrange="0,21600"/>
                   </v:handles>
                 </v:shapetype>
-                <v:shape id="Pentagon 5" o:spid="_x0000_s1029" type="#_x0000_t15" style="position:absolute;top:80;width:14401;height:8792;visibility:visible;mso-wrap-style:square;v-text-anchor:middle" o:gfxdata="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" adj="15006" fillcolor="#a12b9e [3028]" stroked="f">
+                <v:shape id="Pentagon 5" o:spid="_x0000_s1029" type="#_x0000_t15" style="position:absolute;top:80;width:14401;height:8792;visibility:visible;mso-wrap-style:square;v-text-anchor:middle" o:gfxdata="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" adj="15006" fillcolor="#a12b9e [3028]" stroked="f">
                   <v:fill color2="#90268c [3172]" rotate="t" colors="0 #9f4f9d;.5 #972294;1 #8a1887" focus="100%" type="gradient">
                     <o:fill v:ext="view" type="gradientUnscaled"/>
                   </v:fill>
@@ -1312,7 +1312,7 @@
                     <w:txbxContent>
                       <w:p>
                         <w:pPr>
-                          <w:pStyle w:val="NormalWeb"/>
+                          <w:pStyle w:val="Normalwebb"/>
                           <w:spacing w:before="0" w:beforeAutospacing="0" w:after="0" w:afterAutospacing="0"/>
                           <w:jc w:val="center"/>
                           <w:rPr>
@@ -1348,7 +1348,7 @@
                     <v:h position="#0,topLeft" xrange="0,21600"/>
                   </v:handles>
                 </v:shapetype>
-                <v:shape id="Chevron 6" o:spid="_x0000_s1030" type="#_x0000_t55" style="position:absolute;left:12241;top:73;width:15842;height:8792;visibility:visible;mso-wrap-style:square;v-text-anchor:middle" o:gfxdata="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" adj="15606" fillcolor="#a12b9e [3028]" stroked="f">
+                <v:shape id="Chevron 6" o:spid="_x0000_s1030" type="#_x0000_t55" style="position:absolute;left:12241;top:73;width:15842;height:8792;visibility:visible;mso-wrap-style:square;v-text-anchor:middle" o:gfxdata="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" adj="15606" fillcolor="#a12b9e [3028]" stroked="f">
                   <v:fill color2="#90268c [3172]" rotate="t" colors="0 #9f4f9d;.5 #972294;1 #8a1887" focus="100%" type="gradient">
                     <o:fill v:ext="view" type="gradientUnscaled"/>
                   </v:fill>
@@ -1357,7 +1357,7 @@
                     <w:txbxContent>
                       <w:p>
                         <w:pPr>
-                          <w:pStyle w:val="NormalWeb"/>
+                          <w:pStyle w:val="Normalwebb"/>
                           <w:spacing w:before="0" w:beforeAutospacing="0" w:after="0" w:afterAutospacing="0"/>
                           <w:jc w:val="center"/>
                           <w:rPr>
@@ -1400,7 +1400,7 @@
                   <v:path o:extrusionok="f" gradientshapeok="t" o:connecttype="rect"/>
                   <o:lock v:ext="edit" aspectratio="t"/>
                 </v:shapetype>
-                <v:shape id="Diagram 7" o:spid="_x0000_s1031" type="#_x0000_t75" style="position:absolute;left:20238;top:18615;width:52600;height:34417;visibility:visible" o:gfxdata="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">
+                <v:shape id="Diagram 7" o:spid="_x0000_s1031" type="#_x0000_t75" style="position:absolute;left:13095;top:16126;width:29114;height:19806;visibility:visible" o:gfxdata="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">
                   <v:imagedata r:id="rId14" o:title=""/>
                   <o:lock v:ext="edit" aspectratio="f"/>
                 </v:shape>
@@ -1425,10 +1425,10 @@
                     <v:h position="bottomRight,#1" yrange="@9,@10"/>
                   </v:handles>
                 </v:shapetype>
-                <v:shape id="Right Brace 8" o:spid="_x0000_s1032" type="#_x0000_t88" style="position:absolute;left:25026;top:250;width:4821;height:27363;rotation:-90;visibility:visible;mso-wrap-style:square;v-text-anchor:middle" o:gfxdata="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" adj="317" strokecolor="#755dd9 [3206]" strokeweight="1.5pt">
+                <v:shape id="Right Brace 8" o:spid="_x0000_s1032" type="#_x0000_t88" style="position:absolute;left:25026;top:250;width:4821;height:27363;rotation:-90;visibility:visible;mso-wrap-style:square;v-text-anchor:middle" o:gfxdata="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" adj="317" strokecolor="#755dd9 [3206]" strokeweight="1.5pt">
                   <v:stroke joinstyle="miter"/>
                 </v:shape>
-                <v:shape id="Chevron 9" o:spid="_x0000_s1033" type="#_x0000_t55" style="position:absolute;left:26122;width:15842;height:8792;visibility:visible;mso-wrap-style:square;v-text-anchor:middle" o:gfxdata="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" adj="15606" fillcolor="#a12b9e [3028]" stroked="f">
+                <v:shape id="Chevron 9" o:spid="_x0000_s1033" type="#_x0000_t55" style="position:absolute;left:26122;width:15842;height:8792;visibility:visible;mso-wrap-style:square;v-text-anchor:middle" o:gfxdata="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" adj="15606" fillcolor="#a12b9e [3028]" stroked="f">
                   <v:fill color2="#90268c [3172]" rotate="t" colors="0 #9f4f9d;.5 #972294;1 #8a1887" focus="100%" type="gradient">
                     <o:fill v:ext="view" type="gradientUnscaled"/>
                   </v:fill>
@@ -1437,7 +1437,7 @@
                     <w:txbxContent>
                       <w:p>
                         <w:pPr>
-                          <w:pStyle w:val="NormalWeb"/>
+                          <w:pStyle w:val="Normalwebb"/>
                           <w:spacing w:before="0" w:beforeAutospacing="0" w:after="0" w:afterAutospacing="0"/>
                           <w:jc w:val="center"/>
                           <w:rPr>
@@ -1461,7 +1461,7 @@
                     </w:txbxContent>
                   </v:textbox>
                 </v:shape>
-                <v:shape id="Chevron 10" o:spid="_x0000_s1034" type="#_x0000_t55" style="position:absolute;left:39772;top:73;width:15842;height:8792;visibility:visible;mso-wrap-style:square;v-text-anchor:middle" o:gfxdata="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" adj="15606" fillcolor="#a12b9e [3028]" stroked="f">
+                <v:shape id="Chevron 10" o:spid="_x0000_s1034" type="#_x0000_t55" style="position:absolute;left:39772;top:73;width:15842;height:8792;visibility:visible;mso-wrap-style:square;v-text-anchor:middle" o:gfxdata="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" adj="15606" fillcolor="#a12b9e [3028]" stroked="f">
                   <v:fill color2="#90268c [3172]" rotate="t" colors="0 #9f4f9d;.5 #972294;1 #8a1887" focus="100%" type="gradient">
                     <o:fill v:ext="view" type="gradientUnscaled"/>
                   </v:fill>
@@ -1470,7 +1470,7 @@
                     <w:txbxContent>
                       <w:p>
                         <w:pPr>
-                          <w:pStyle w:val="NormalWeb"/>
+                          <w:pStyle w:val="Normalwebb"/>
                           <w:spacing w:before="0" w:beforeAutospacing="0" w:after="0" w:afterAutospacing="0"/>
                           <w:jc w:val="center"/>
                           <w:rPr>
@@ -1504,7 +1504,7 @@
     <w:p/>
     <w:p>
       <w:pPr>
-        <w:pStyle w:val="Heading2"/>
+        <w:pStyle w:val="Rubrik2"/>
       </w:pPr>
       <w:bookmarkStart w:id="1" w:name="_Toc398747067"/>
       <w:r>
@@ -1516,7 +1516,7 @@
     </w:p>
     <w:p>
       <w:pPr>
-        <w:pStyle w:val="Heading3"/>
+        <w:pStyle w:val="Rubrik3"/>
       </w:pPr>
       <w:r>
         <w:t>Windows</w:t>
@@ -1524,7 +1524,7 @@
     </w:p>
     <w:p>
       <w:pPr>
-        <w:pStyle w:val="ListParagraph"/>
+        <w:pStyle w:val="Liststycke"/>
         <w:numPr>
           <w:ilvl w:val="0"/>
           <w:numId w:val="11"/>
@@ -1536,7 +1536,7 @@
     </w:p>
     <w:p>
       <w:pPr>
-        <w:pStyle w:val="ListParagraph"/>
+        <w:pStyle w:val="Liststycke"/>
         <w:numPr>
           <w:ilvl w:val="0"/>
           <w:numId w:val="11"/>
@@ -1559,7 +1559,7 @@
     </w:p>
     <w:p>
       <w:pPr>
-        <w:pStyle w:val="ListParagraph"/>
+        <w:pStyle w:val="Liststycke"/>
         <w:numPr>
           <w:ilvl w:val="0"/>
           <w:numId w:val="11"/>
@@ -1579,7 +1579,7 @@
     </w:p>
     <w:p>
       <w:pPr>
-        <w:pStyle w:val="ListParagraph"/>
+        <w:pStyle w:val="Liststycke"/>
         <w:numPr>
           <w:ilvl w:val="0"/>
           <w:numId w:val="11"/>
@@ -1599,7 +1599,7 @@
     </w:p>
     <w:p>
       <w:pPr>
-        <w:pStyle w:val="Heading3"/>
+        <w:pStyle w:val="Rubrik3"/>
       </w:pPr>
       <w:r>
         <w:t>Mac</w:t>
@@ -1607,7 +1607,7 @@
     </w:p>
     <w:p>
       <w:pPr>
-        <w:pStyle w:val="ListParagraph"/>
+        <w:pStyle w:val="Liststycke"/>
         <w:numPr>
           <w:ilvl w:val="0"/>
           <w:numId w:val="13"/>
@@ -1630,7 +1630,7 @@
     </w:p>
     <w:p>
       <w:pPr>
-        <w:pStyle w:val="ListParagraph"/>
+        <w:pStyle w:val="Liststycke"/>
         <w:numPr>
           <w:ilvl w:val="0"/>
           <w:numId w:val="13"/>
@@ -1650,7 +1650,7 @@
     </w:p>
     <w:p>
       <w:pPr>
-        <w:pStyle w:val="ListParagraph"/>
+        <w:pStyle w:val="Liststycke"/>
         <w:numPr>
           <w:ilvl w:val="0"/>
           <w:numId w:val="13"/>
@@ -1670,7 +1670,7 @@
     </w:p>
     <w:p>
       <w:pPr>
-        <w:pStyle w:val="Heading3"/>
+        <w:pStyle w:val="Rubrik3"/>
       </w:pPr>
       <w:r>
         <w:t>Linux</w:t>
@@ -1678,7 +1678,7 @@
     </w:p>
     <w:p>
       <w:pPr>
-        <w:pStyle w:val="ListParagraph"/>
+        <w:pStyle w:val="Liststycke"/>
         <w:numPr>
           <w:ilvl w:val="0"/>
           <w:numId w:val="14"/>
@@ -1698,7 +1698,7 @@
     </w:p>
     <w:p>
       <w:pPr>
-        <w:pStyle w:val="ListParagraph"/>
+        <w:pStyle w:val="Liststycke"/>
         <w:numPr>
           <w:ilvl w:val="0"/>
           <w:numId w:val="14"/>
@@ -1729,7 +1729,7 @@
     <w:p/>
     <w:p>
       <w:pPr>
-        <w:pStyle w:val="Heading2"/>
+        <w:pStyle w:val="Rubrik2"/>
       </w:pPr>
       <w:bookmarkStart w:id="2" w:name="_Toc402896135"/>
       <w:bookmarkStart w:id="3" w:name="_Toc439596081"/>
@@ -1749,17 +1749,12 @@
     </w:p>
     <w:p>
       <w:r>
-        <w:t>Every time you see a box with this icon</w:t>
-      </w:r>
-      <w:proofErr w:type="gramStart"/>
-      <w:r>
-        <w:t xml:space="preserve">: </w:t>
-      </w:r>
-      <w:proofErr w:type="gramEnd"/>
+        <w:t xml:space="preserve">Every time you see a box with this icon: </w:t>
+      </w:r>
       <w:r>
         <w:rPr>
           <w:noProof/>
-          <w:lang w:eastAsia="en-US"/>
+          <w:lang w:val="sv-SE" w:eastAsia="sv-SE"/>
         </w:rPr>
         <mc:AlternateContent>
           <mc:Choice Requires="wpg">
@@ -1997,7 +1992,7 @@
             <w:r>
               <w:rPr>
                 <w:noProof/>
-                <w:lang w:eastAsia="en-US"/>
+                <w:lang w:val="sv-SE" w:eastAsia="sv-SE"/>
               </w:rPr>
               <mc:AlternateContent>
                 <mc:Choice Requires="wpg">
@@ -2318,7 +2313,7 @@
             <w10:borderbottom type="single" width="4"/>
             <w10:borderright type="single" width="4"/>
           </v:shape>
-          <o:OLEObject Type="Embed" ProgID="Word.OpenDocumentText.12" ShapeID="_x0000_i1025" DrawAspect="Content" ObjectID="_1525344408" r:id="rId16"/>
+          <o:OLEObject Type="Embed" ProgID="Word.OpenDocumentText.12" ShapeID="_x0000_i1025" DrawAspect="Content" ObjectID="_1542561320" r:id="rId16"/>
         </w:object>
       </w:r>
     </w:p>
@@ -2327,7 +2322,7 @@
     <w:p/>
     <w:p>
       <w:pPr>
-        <w:pStyle w:val="Heading2"/>
+        <w:pStyle w:val="Rubrik2"/>
       </w:pPr>
       <w:bookmarkStart w:id="4" w:name="_Toc398747068"/>
       <w:bookmarkStart w:id="5" w:name="_Toc402896136"/>
@@ -2352,7 +2347,7 @@
       <w:hyperlink r:id="rId17" w:history="1">
         <w:r>
           <w:rPr>
-            <w:rStyle w:val="Hyperlink"/>
+            <w:rStyle w:val="Hyperlnk"/>
           </w:rPr>
           <w:t>http://fsharpworkshop.com/</w:t>
         </w:r>
@@ -2362,7 +2357,7 @@
       <w:hyperlink r:id="rId18" w:history="1">
         <w:r>
           <w:rPr>
-            <w:rStyle w:val="Hyperlink"/>
+            <w:rStyle w:val="Hyperlnk"/>
           </w:rPr>
           <w:t>https://github.com/jorgef/fsharpworkshop</w:t>
         </w:r>
@@ -2372,7 +2367,7 @@
     <w:p/>
     <w:p>
       <w:pPr>
-        <w:pStyle w:val="Heading2"/>
+        <w:pStyle w:val="Rubrik2"/>
       </w:pPr>
       <w:bookmarkStart w:id="7" w:name="_Toc398747069"/>
       <w:bookmarkStart w:id="8" w:name="_Toc402896137"/>
@@ -2386,8 +2381,13 @@
     </w:p>
     <w:p>
       <w:r>
-        <w:t>Jorge Fioranelli</w:t>
-      </w:r>
+        <w:t xml:space="preserve">Jorge </w:t>
+      </w:r>
+      <w:proofErr w:type="spellStart"/>
+      <w:r>
+        <w:t>Fioranelli</w:t>
+      </w:r>
+      <w:proofErr w:type="spellEnd"/>
       <w:r>
         <w:t xml:space="preserve"> (@</w:t>
       </w:r>
@@ -2413,7 +2413,7 @@
     </w:p>
     <w:p>
       <w:pPr>
-        <w:pStyle w:val="Heading2"/>
+        <w:pStyle w:val="Rubrik2"/>
       </w:pPr>
       <w:r>
         <w:lastRenderedPageBreak/>
@@ -2422,7 +2422,7 @@
     </w:p>
     <w:p>
       <w:pPr>
-        <w:pStyle w:val="Heading4"/>
+        <w:pStyle w:val="Rubrik4"/>
       </w:pPr>
       <w:r>
         <w:t>Visual Studio Users (Windows)</w:t>
@@ -2430,7 +2430,7 @@
     </w:p>
     <w:p>
       <w:pPr>
-        <w:pStyle w:val="ListParagraph"/>
+        <w:pStyle w:val="Liststycke"/>
         <w:numPr>
           <w:ilvl w:val="0"/>
           <w:numId w:val="10"/>
@@ -2443,7 +2443,7 @@
     </w:p>
     <w:p>
       <w:pPr>
-        <w:pStyle w:val="ListParagraph"/>
+        <w:pStyle w:val="Liststycke"/>
         <w:numPr>
           <w:ilvl w:val="0"/>
           <w:numId w:val="10"/>
@@ -2462,7 +2462,7 @@
     </w:p>
     <w:p>
       <w:pPr>
-        <w:pStyle w:val="ListParagraph"/>
+        <w:pStyle w:val="Liststycke"/>
         <w:numPr>
           <w:ilvl w:val="0"/>
           <w:numId w:val="10"/>
@@ -2475,7 +2475,7 @@
     </w:p>
     <w:p>
       <w:pPr>
-        <w:pStyle w:val="ListParagraph"/>
+        <w:pStyle w:val="Liststycke"/>
         <w:numPr>
           <w:ilvl w:val="0"/>
           <w:numId w:val="10"/>
@@ -2488,7 +2488,7 @@
     </w:p>
     <w:p>
       <w:pPr>
-        <w:pStyle w:val="ListParagraph"/>
+        <w:pStyle w:val="Liststycke"/>
         <w:numPr>
           <w:ilvl w:val="0"/>
           <w:numId w:val="10"/>
@@ -2501,7 +2501,7 @@
     </w:p>
     <w:p>
       <w:pPr>
-        <w:pStyle w:val="ListParagraph"/>
+        <w:pStyle w:val="Liststycke"/>
         <w:numPr>
           <w:ilvl w:val="0"/>
           <w:numId w:val="10"/>
@@ -2522,7 +2522,7 @@
     </w:p>
     <w:p>
       <w:pPr>
-        <w:pStyle w:val="ListParagraph"/>
+        <w:pStyle w:val="Liststycke"/>
         <w:numPr>
           <w:ilvl w:val="0"/>
           <w:numId w:val="10"/>
@@ -2538,15 +2538,7 @@
       </w:r>
       <w:proofErr w:type="spellEnd"/>
       <w:r>
-        <w:t xml:space="preserve"> </w:t>
-      </w:r>
-      <w:proofErr w:type="gramStart"/>
-      <w:r>
-        <w:t>a :</w:t>
-      </w:r>
-      <w:proofErr w:type="gramEnd"/>
-      <w:r>
-        <w:t xml:space="preserve"> </w:t>
+        <w:t xml:space="preserve"> a : </w:t>
       </w:r>
       <w:proofErr w:type="spellStart"/>
       <w:r>
@@ -2567,7 +2559,7 @@
     </w:p>
     <w:p>
       <w:pPr>
-        <w:pStyle w:val="Heading4"/>
+        <w:pStyle w:val="Rubrik4"/>
       </w:pPr>
       <w:proofErr w:type="spellStart"/>
       <w:r>
@@ -2580,7 +2572,7 @@
     </w:p>
     <w:p>
       <w:pPr>
-        <w:pStyle w:val="ListParagraph"/>
+        <w:pStyle w:val="Liststycke"/>
         <w:numPr>
           <w:ilvl w:val="0"/>
           <w:numId w:val="10"/>
@@ -2609,7 +2601,7 @@
     </w:p>
     <w:p>
       <w:pPr>
-        <w:pStyle w:val="ListParagraph"/>
+        <w:pStyle w:val="Liststycke"/>
         <w:numPr>
           <w:ilvl w:val="0"/>
           <w:numId w:val="10"/>
@@ -2622,7 +2614,7 @@
     </w:p>
     <w:p>
       <w:pPr>
-        <w:pStyle w:val="ListParagraph"/>
+        <w:pStyle w:val="Liststycke"/>
         <w:numPr>
           <w:ilvl w:val="0"/>
           <w:numId w:val="10"/>
@@ -2643,7 +2635,7 @@
     </w:p>
     <w:p>
       <w:pPr>
-        <w:pStyle w:val="ListParagraph"/>
+        <w:pStyle w:val="Liststycke"/>
         <w:numPr>
           <w:ilvl w:val="0"/>
           <w:numId w:val="10"/>
@@ -2662,7 +2654,7 @@
     </w:p>
     <w:p>
       <w:pPr>
-        <w:pStyle w:val="ListParagraph"/>
+        <w:pStyle w:val="Liststycke"/>
         <w:numPr>
           <w:ilvl w:val="0"/>
           <w:numId w:val="10"/>
@@ -2675,7 +2667,7 @@
     </w:p>
     <w:p>
       <w:pPr>
-        <w:pStyle w:val="ListParagraph"/>
+        <w:pStyle w:val="Liststycke"/>
         <w:numPr>
           <w:ilvl w:val="0"/>
           <w:numId w:val="10"/>
@@ -2696,7 +2688,7 @@
     </w:p>
     <w:p>
       <w:pPr>
-        <w:pStyle w:val="ListParagraph"/>
+        <w:pStyle w:val="Liststycke"/>
         <w:numPr>
           <w:ilvl w:val="0"/>
           <w:numId w:val="10"/>
@@ -2712,15 +2704,7 @@
       </w:r>
       <w:proofErr w:type="spellEnd"/>
       <w:r>
-        <w:t xml:space="preserve"> </w:t>
-      </w:r>
-      <w:proofErr w:type="gramStart"/>
-      <w:r>
-        <w:t>a :</w:t>
-      </w:r>
-      <w:proofErr w:type="gramEnd"/>
-      <w:r>
-        <w:t xml:space="preserve"> </w:t>
+        <w:t xml:space="preserve"> a : </w:t>
       </w:r>
       <w:proofErr w:type="spellStart"/>
       <w:r>
@@ -2741,7 +2725,7 @@
     </w:p>
     <w:p>
       <w:pPr>
-        <w:pStyle w:val="Heading4"/>
+        <w:pStyle w:val="Rubrik4"/>
       </w:pPr>
       <w:r>
         <w:t>Atom / Visual Studio Code Users (Windows, Mac or Linux)</w:t>
@@ -2749,7 +2733,7 @@
     </w:p>
     <w:p>
       <w:pPr>
-        <w:pStyle w:val="ListParagraph"/>
+        <w:pStyle w:val="Liststycke"/>
         <w:numPr>
           <w:ilvl w:val="0"/>
           <w:numId w:val="10"/>
@@ -2778,7 +2762,7 @@
     </w:p>
     <w:p>
       <w:pPr>
-        <w:pStyle w:val="ListParagraph"/>
+        <w:pStyle w:val="Liststycke"/>
         <w:numPr>
           <w:ilvl w:val="0"/>
           <w:numId w:val="10"/>
@@ -2791,7 +2775,7 @@
     </w:p>
     <w:p>
       <w:pPr>
-        <w:pStyle w:val="ListParagraph"/>
+        <w:pStyle w:val="Liststycke"/>
         <w:numPr>
           <w:ilvl w:val="0"/>
           <w:numId w:val="10"/>
@@ -2804,7 +2788,7 @@
     </w:p>
     <w:p>
       <w:pPr>
-        <w:pStyle w:val="ListParagraph"/>
+        <w:pStyle w:val="Liststycke"/>
         <w:numPr>
           <w:ilvl w:val="0"/>
           <w:numId w:val="10"/>
@@ -2817,7 +2801,7 @@
     </w:p>
     <w:p>
       <w:pPr>
-        <w:pStyle w:val="ListParagraph"/>
+        <w:pStyle w:val="Liststycke"/>
         <w:numPr>
           <w:ilvl w:val="0"/>
           <w:numId w:val="10"/>
@@ -2836,7 +2820,7 @@
     </w:p>
     <w:p>
       <w:pPr>
-        <w:pStyle w:val="ListParagraph"/>
+        <w:pStyle w:val="Liststycke"/>
         <w:numPr>
           <w:ilvl w:val="0"/>
           <w:numId w:val="10"/>
@@ -2852,15 +2836,7 @@
       </w:r>
       <w:proofErr w:type="spellEnd"/>
       <w:r>
-        <w:t xml:space="preserve">, </w:t>
-      </w:r>
-      <w:proofErr w:type="gramStart"/>
-      <w:r>
-        <w:t>write</w:t>
-      </w:r>
-      <w:proofErr w:type="gramEnd"/>
-      <w:r>
-        <w:t xml:space="preserve"> “let a = 1”, highlight the entire line and go to View -&gt; Command Palette -&gt; </w:t>
+        <w:t xml:space="preserve">, write “let a = 1”, highlight the entire line and go to View -&gt; Command Palette -&gt; </w:t>
       </w:r>
       <w:r>
         <w:t>FSI: Send Selection</w:t>
@@ -2871,7 +2847,7 @@
     </w:p>
     <w:p>
       <w:pPr>
-        <w:pStyle w:val="ListParagraph"/>
+        <w:pStyle w:val="Liststycke"/>
         <w:numPr>
           <w:ilvl w:val="0"/>
           <w:numId w:val="10"/>
@@ -2887,15 +2863,7 @@
       </w:r>
       <w:proofErr w:type="spellEnd"/>
       <w:r>
-        <w:t xml:space="preserve"> </w:t>
-      </w:r>
-      <w:proofErr w:type="gramStart"/>
-      <w:r>
-        <w:t>a :</w:t>
-      </w:r>
-      <w:proofErr w:type="gramEnd"/>
-      <w:r>
-        <w:t xml:space="preserve"> </w:t>
+        <w:t xml:space="preserve"> a : </w:t>
       </w:r>
       <w:proofErr w:type="spellStart"/>
       <w:r>
@@ -2916,7 +2884,7 @@
     </w:p>
     <w:p>
       <w:pPr>
-        <w:pStyle w:val="Heading1"/>
+        <w:pStyle w:val="Rubrik1"/>
       </w:pPr>
       <w:bookmarkStart w:id="10" w:name="_Toc439596084"/>
       <w:r>
@@ -2930,7 +2898,7 @@
     </w:p>
     <w:p>
       <w:pPr>
-        <w:pStyle w:val="ListParagraph"/>
+        <w:pStyle w:val="Liststycke"/>
         <w:numPr>
           <w:ilvl w:val="0"/>
           <w:numId w:val="4"/>
@@ -2942,7 +2910,7 @@
     </w:p>
     <w:p>
       <w:pPr>
-        <w:pStyle w:val="ListParagraph"/>
+        <w:pStyle w:val="Liststycke"/>
         <w:numPr>
           <w:ilvl w:val="0"/>
           <w:numId w:val="4"/>
@@ -2951,7 +2919,7 @@
       <w:r>
         <w:rPr>
           <w:noProof/>
-          <w:lang w:eastAsia="en-US"/>
+          <w:lang w:val="sv-SE" w:eastAsia="sv-SE"/>
         </w:rPr>
         <mc:AlternateContent>
           <mc:Choice Requires="wps">
@@ -3051,7 +3019,7 @@
     </w:p>
     <w:p>
       <w:pPr>
-        <w:pStyle w:val="ListParagraph"/>
+        <w:pStyle w:val="Liststycke"/>
         <w:numPr>
           <w:ilvl w:val="0"/>
           <w:numId w:val="4"/>
@@ -3063,7 +3031,7 @@
     </w:p>
     <w:p>
       <w:pPr>
-        <w:pStyle w:val="ListParagraph"/>
+        <w:pStyle w:val="Liststycke"/>
         <w:numPr>
           <w:ilvl w:val="0"/>
           <w:numId w:val="4"/>
@@ -3094,7 +3062,7 @@
     </w:p>
     <w:p>
       <w:pPr>
-        <w:pStyle w:val="Heading2"/>
+        <w:pStyle w:val="Rubrik2"/>
       </w:pPr>
       <w:r>
         <w:t>Step 1: Create a</w:t>
@@ -3153,7 +3121,7 @@
     </w:p>
     <w:p>
       <w:pPr>
-        <w:pStyle w:val="ListParagraph"/>
+        <w:pStyle w:val="Liststycke"/>
         <w:numPr>
           <w:ilvl w:val="0"/>
           <w:numId w:val="15"/>
@@ -3171,7 +3139,7 @@
     </w:p>
     <w:p>
       <w:pPr>
-        <w:pStyle w:val="ListParagraph"/>
+        <w:pStyle w:val="Liststycke"/>
         <w:numPr>
           <w:ilvl w:val="0"/>
           <w:numId w:val="15"/>
@@ -3189,7 +3157,7 @@
     </w:p>
     <w:p>
       <w:pPr>
-        <w:pStyle w:val="ListParagraph"/>
+        <w:pStyle w:val="Liststycke"/>
         <w:numPr>
           <w:ilvl w:val="0"/>
           <w:numId w:val="15"/>
@@ -3201,22 +3169,7 @@
       </w:r>
     </w:p>
     <w:p/>
-    <w:bookmarkStart w:id="11" w:name="_MON_1470807015"/>
-    <w:bookmarkEnd w:id="11"/>
-    <w:p>
-      <w:r>
-        <w:object w:dxaOrig="9026" w:dyaOrig="1603">
-          <v:shape id="_x0000_i1026" type="#_x0000_t75" style="width:453.4pt;height:73.9pt" o:ole="" o:bordertopcolor="this" o:borderleftcolor="this" o:borderbottomcolor="this" o:borderrightcolor="this">
-            <v:imagedata r:id="rId19" o:title=""/>
-            <w10:bordertop type="single" width="4"/>
-            <w10:borderleft type="single" width="4"/>
-            <w10:borderbottom type="single" width="4"/>
-            <w10:borderright type="single" width="4"/>
-          </v:shape>
-          <o:OLEObject Type="Embed" ProgID="Word.OpenDocumentText.12" ShapeID="_x0000_i1026" DrawAspect="Content" ObjectID="_1525344409" r:id="rId20"/>
-        </w:object>
-      </w:r>
-    </w:p>
+    <w:p/>
     <w:p>
       <w:pPr>
         <w:spacing w:after="0"/>
@@ -3297,7 +3250,7 @@
             <w:r>
               <w:rPr>
                 <w:noProof/>
-                <w:lang w:eastAsia="en-US"/>
+                <w:lang w:val="sv-SE" w:eastAsia="sv-SE"/>
               </w:rPr>
               <mc:AlternateContent>
                 <mc:Choice Requires="wpg">
@@ -3728,7 +3681,7 @@
     </w:p>
     <w:p>
       <w:pPr>
-        <w:pStyle w:val="ListParagraph"/>
+        <w:pStyle w:val="Liststycke"/>
         <w:numPr>
           <w:ilvl w:val="0"/>
           <w:numId w:val="16"/>
@@ -3741,7 +3694,7 @@
     </w:p>
     <w:p>
       <w:pPr>
-        <w:pStyle w:val="ListParagraph"/>
+        <w:pStyle w:val="Liststycke"/>
         <w:numPr>
           <w:ilvl w:val="0"/>
           <w:numId w:val="16"/>
@@ -3759,7 +3712,7 @@
     </w:p>
     <w:p>
       <w:pPr>
-        <w:pStyle w:val="ListParagraph"/>
+        <w:pStyle w:val="Liststycke"/>
         <w:numPr>
           <w:ilvl w:val="0"/>
           <w:numId w:val="16"/>
@@ -3775,22 +3728,22 @@
         <w:spacing w:after="0"/>
       </w:pPr>
     </w:p>
-    <w:bookmarkStart w:id="12" w:name="_MON_1513529511"/>
-    <w:bookmarkEnd w:id="12"/>
+    <w:bookmarkStart w:id="11" w:name="_MON_1513529511"/>
+    <w:bookmarkEnd w:id="11"/>
     <w:p>
       <w:pPr>
         <w:spacing w:after="0"/>
       </w:pPr>
       <w:r>
         <w:object w:dxaOrig="9026" w:dyaOrig="714">
-          <v:shape id="_x0000_i1027" type="#_x0000_t75" style="width:453.4pt;height:33pt" o:ole="" o:bordertopcolor="this" o:borderleftcolor="this" o:borderbottomcolor="this" o:borderrightcolor="this">
-            <v:imagedata r:id="rId21" o:title=""/>
+          <v:shape id="_x0000_i1026" type="#_x0000_t75" style="width:453.4pt;height:33pt" o:ole="" o:bordertopcolor="this" o:borderleftcolor="this" o:borderbottomcolor="this" o:borderrightcolor="this">
+            <v:imagedata r:id="rId19" o:title=""/>
             <w10:bordertop type="single" width="4"/>
             <w10:borderleft type="single" width="4"/>
             <w10:borderbottom type="single" width="4"/>
             <w10:borderright type="single" width="4"/>
           </v:shape>
-          <o:OLEObject Type="Embed" ProgID="Word.OpenDocumentText.12" ShapeID="_x0000_i1027" DrawAspect="Content" ObjectID="_1525344410" r:id="rId22"/>
+          <o:OLEObject Type="Embed" ProgID="Word.OpenDocumentText.12" ShapeID="_x0000_i1026" DrawAspect="Content" ObjectID="_1542561321" r:id="rId20"/>
         </w:object>
       </w:r>
     </w:p>
@@ -3833,7 +3786,7 @@
             <w:r>
               <w:rPr>
                 <w:noProof/>
-                <w:lang w:eastAsia="en-US"/>
+                <w:lang w:val="sv-SE" w:eastAsia="sv-SE"/>
               </w:rPr>
               <mc:AlternateContent>
                 <mc:Choice Requires="wpg">
@@ -4226,7 +4179,7 @@
     </w:p>
     <w:p>
       <w:pPr>
-        <w:pStyle w:val="ListParagraph"/>
+        <w:pStyle w:val="Liststycke"/>
         <w:numPr>
           <w:ilvl w:val="0"/>
           <w:numId w:val="17"/>
@@ -4239,7 +4192,7 @@
     </w:p>
     <w:p>
       <w:pPr>
-        <w:pStyle w:val="ListParagraph"/>
+        <w:pStyle w:val="Liststycke"/>
         <w:numPr>
           <w:ilvl w:val="0"/>
           <w:numId w:val="17"/>
@@ -4257,7 +4210,7 @@
     </w:p>
     <w:p>
       <w:pPr>
-        <w:pStyle w:val="ListParagraph"/>
+        <w:pStyle w:val="Liststycke"/>
         <w:numPr>
           <w:ilvl w:val="0"/>
           <w:numId w:val="17"/>
@@ -4270,26 +4223,26 @@
     </w:p>
     <w:p>
       <w:pPr>
-        <w:pStyle w:val="ListParagraph"/>
-        <w:spacing w:after="0"/>
-      </w:pPr>
-    </w:p>
-    <w:bookmarkStart w:id="13" w:name="_MON_1513530046"/>
-    <w:bookmarkEnd w:id="13"/>
+        <w:pStyle w:val="Liststycke"/>
+        <w:spacing w:after="0"/>
+      </w:pPr>
+    </w:p>
+    <w:bookmarkStart w:id="12" w:name="_MON_1513530046"/>
+    <w:bookmarkEnd w:id="12"/>
     <w:p>
       <w:pPr>
         <w:spacing w:after="0"/>
       </w:pPr>
       <w:r>
         <w:object w:dxaOrig="9026" w:dyaOrig="714">
-          <v:shape id="_x0000_i1028" type="#_x0000_t75" style="width:453.4pt;height:33pt" o:ole="" o:bordertopcolor="this" o:borderleftcolor="this" o:borderbottomcolor="this" o:borderrightcolor="this">
-            <v:imagedata r:id="rId23" o:title=""/>
+          <v:shape id="_x0000_i1027" type="#_x0000_t75" style="width:453.4pt;height:33pt" o:ole="" o:bordertopcolor="this" o:borderleftcolor="this" o:borderbottomcolor="this" o:borderrightcolor="this">
+            <v:imagedata r:id="rId21" o:title=""/>
             <w10:bordertop type="single" width="4"/>
             <w10:borderleft type="single" width="4"/>
             <w10:borderbottom type="single" width="4"/>
             <w10:borderright type="single" width="4"/>
           </v:shape>
-          <o:OLEObject Type="Embed" ProgID="Word.OpenDocumentText.12" ShapeID="_x0000_i1028" DrawAspect="Content" ObjectID="_1525344411" r:id="rId24"/>
+          <o:OLEObject Type="Embed" ProgID="Word.OpenDocumentText.12" ShapeID="_x0000_i1027" DrawAspect="Content" ObjectID="_1542561322" r:id="rId22"/>
         </w:object>
       </w:r>
     </w:p>
@@ -4331,7 +4284,7 @@
             <w:r>
               <w:rPr>
                 <w:noProof/>
-                <w:lang w:eastAsia="en-US"/>
+                <w:lang w:val="sv-SE" w:eastAsia="sv-SE"/>
               </w:rPr>
               <mc:AlternateContent>
                 <mc:Choice Requires="wpg">
@@ -4818,7 +4771,7 @@
     </w:p>
     <w:p>
       <w:pPr>
-        <w:pStyle w:val="Heading2"/>
+        <w:pStyle w:val="Rubrik2"/>
       </w:pPr>
       <w:r>
         <w:t xml:space="preserve">Step 2: </w:t>
@@ -4902,7 +4855,7 @@
     </w:p>
     <w:p>
       <w:pPr>
-        <w:pStyle w:val="ListParagraph"/>
+        <w:pStyle w:val="Liststycke"/>
         <w:numPr>
           <w:ilvl w:val="0"/>
           <w:numId w:val="18"/>
@@ -4946,7 +4899,7 @@
     </w:p>
     <w:p>
       <w:pPr>
-        <w:pStyle w:val="ListParagraph"/>
+        <w:pStyle w:val="Liststycke"/>
         <w:numPr>
           <w:ilvl w:val="0"/>
           <w:numId w:val="18"/>
@@ -4986,22 +4939,7 @@
         <w:spacing w:after="0"/>
       </w:pPr>
     </w:p>
-    <w:bookmarkStart w:id="14" w:name="_MON_1470845213"/>
-    <w:bookmarkEnd w:id="14"/>
-    <w:p>
-      <w:r>
-        <w:object w:dxaOrig="9026" w:dyaOrig="1158">
-          <v:shape id="_x0000_i1029" type="#_x0000_t75" style="width:453.4pt;height:56.65pt" o:ole="" o:bordertopcolor="this" o:borderleftcolor="this" o:borderbottomcolor="this" o:borderrightcolor="this">
-            <v:imagedata r:id="rId25" o:title=""/>
-            <w10:bordertop type="single" width="4"/>
-            <w10:borderleft type="single" width="4"/>
-            <w10:borderbottom type="single" width="4"/>
-            <w10:borderright type="single" width="4"/>
-          </v:shape>
-          <o:OLEObject Type="Embed" ProgID="Word.OpenDocumentText.12" ShapeID="_x0000_i1029" DrawAspect="Content" ObjectID="_1525344412" r:id="rId26"/>
-        </w:object>
-      </w:r>
-    </w:p>
+    <w:p/>
     <w:p>
       <w:pPr>
         <w:spacing w:after="0"/>
@@ -5079,7 +5017,7 @@
             <w:r>
               <w:rPr>
                 <w:noProof/>
-                <w:lang w:eastAsia="en-US"/>
+                <w:lang w:val="sv-SE" w:eastAsia="sv-SE"/>
               </w:rPr>
               <mc:AlternateContent>
                 <mc:Choice Requires="wpg">
@@ -5394,7 +5332,6 @@
         <w:rPr>
           <w:b/>
         </w:rPr>
-        <w:lastRenderedPageBreak/>
         <w:t>2.3</w:t>
       </w:r>
       <w:r>
@@ -5446,7 +5383,7 @@
     </w:p>
     <w:p>
       <w:pPr>
-        <w:pStyle w:val="ListParagraph"/>
+        <w:pStyle w:val="Liststycke"/>
         <w:numPr>
           <w:ilvl w:val="0"/>
           <w:numId w:val="19"/>
@@ -5459,26 +5396,26 @@
     </w:p>
     <w:p>
       <w:pPr>
-        <w:pStyle w:val="ListParagraph"/>
-        <w:spacing w:after="0"/>
-      </w:pPr>
-    </w:p>
-    <w:bookmarkStart w:id="15" w:name="_MON_1513531166"/>
-    <w:bookmarkEnd w:id="15"/>
+        <w:pStyle w:val="Liststycke"/>
+        <w:spacing w:after="0"/>
+      </w:pPr>
+    </w:p>
+    <w:bookmarkStart w:id="13" w:name="_MON_1513531166"/>
+    <w:bookmarkEnd w:id="13"/>
     <w:p>
       <w:pPr>
         <w:spacing w:after="0"/>
       </w:pPr>
       <w:r>
         <w:object w:dxaOrig="9026" w:dyaOrig="714">
-          <v:shape id="_x0000_i1030" type="#_x0000_t75" style="width:453.4pt;height:34.9pt" o:ole="" o:bordertopcolor="this" o:borderleftcolor="this" o:borderbottomcolor="this" o:borderrightcolor="this">
-            <v:imagedata r:id="rId27" o:title=""/>
+          <v:shape id="_x0000_i1028" type="#_x0000_t75" style="width:453.4pt;height:34.9pt" o:ole="" o:bordertopcolor="this" o:borderleftcolor="this" o:borderbottomcolor="this" o:borderrightcolor="this">
+            <v:imagedata r:id="rId23" o:title=""/>
             <w10:bordertop type="single" width="4"/>
             <w10:borderleft type="single" width="4"/>
             <w10:borderbottom type="single" width="4"/>
             <w10:borderright type="single" width="4"/>
           </v:shape>
-          <o:OLEObject Type="Embed" ProgID="Word.OpenDocumentText.12" ShapeID="_x0000_i1030" DrawAspect="Content" ObjectID="_1525344413" r:id="rId28"/>
+          <o:OLEObject Type="Embed" ProgID="Word.OpenDocumentText.12" ShapeID="_x0000_i1028" DrawAspect="Content" ObjectID="_1542561323" r:id="rId24"/>
         </w:object>
       </w:r>
     </w:p>
@@ -5520,7 +5457,7 @@
             <w:r>
               <w:rPr>
                 <w:noProof/>
-                <w:lang w:eastAsia="en-US"/>
+                <w:lang w:val="sv-SE" w:eastAsia="sv-SE"/>
               </w:rPr>
               <mc:AlternateContent>
                 <mc:Choice Requires="wpg">
@@ -5945,7 +5882,7 @@
     </w:p>
     <w:p>
       <w:pPr>
-        <w:pStyle w:val="Heading2"/>
+        <w:pStyle w:val="Rubrik2"/>
       </w:pPr>
       <w:r>
         <w:t xml:space="preserve">Step 3: Create a </w:t>
@@ -6014,7 +5951,7 @@
     </w:p>
     <w:p>
       <w:pPr>
-        <w:pStyle w:val="ListParagraph"/>
+        <w:pStyle w:val="Liststycke"/>
         <w:numPr>
           <w:ilvl w:val="0"/>
           <w:numId w:val="19"/>
@@ -6030,7 +5967,7 @@
     </w:p>
     <w:p>
       <w:pPr>
-        <w:pStyle w:val="ListParagraph"/>
+        <w:pStyle w:val="Liststycke"/>
         <w:numPr>
           <w:ilvl w:val="0"/>
           <w:numId w:val="19"/>
@@ -6054,7 +5991,7 @@
     </w:p>
     <w:p>
       <w:pPr>
-        <w:pStyle w:val="ListParagraph"/>
+        <w:pStyle w:val="Liststycke"/>
         <w:numPr>
           <w:ilvl w:val="1"/>
           <w:numId w:val="19"/>
@@ -6083,7 +6020,7 @@
     </w:p>
     <w:p>
       <w:pPr>
-        <w:pStyle w:val="ListParagraph"/>
+        <w:pStyle w:val="Liststycke"/>
         <w:numPr>
           <w:ilvl w:val="1"/>
           <w:numId w:val="19"/>
@@ -6112,27 +6049,15 @@
     </w:p>
     <w:p>
       <w:pPr>
-        <w:pStyle w:val="ListParagraph"/>
+        <w:pStyle w:val="Liststycke"/>
         <w:spacing w:after="0"/>
         <w:ind w:left="1440"/>
-      </w:pPr>
-    </w:p>
-    <w:bookmarkStart w:id="16" w:name="_MON_1470845778"/>
-    <w:bookmarkEnd w:id="16"/>
-    <w:p>
-      <w:r>
-        <w:object w:dxaOrig="9026" w:dyaOrig="1158">
-          <v:shape id="_x0000_i1031" type="#_x0000_t75" style="width:453.4pt;height:58.5pt" o:ole="" o:bordertopcolor="this" o:borderleftcolor="this" o:borderbottomcolor="this" o:borderrightcolor="this">
-            <v:imagedata r:id="rId29" o:title=""/>
-            <w10:bordertop type="single" width="4"/>
-            <w10:borderleft type="single" width="4"/>
-            <w10:borderbottom type="single" width="4"/>
-            <w10:borderright type="single" width="4"/>
-          </v:shape>
-          <o:OLEObject Type="Embed" ProgID="Word.OpenDocumentText.12" ShapeID="_x0000_i1031" DrawAspect="Content" ObjectID="_1525344414" r:id="rId30"/>
-        </w:object>
-      </w:r>
-    </w:p>
+        <w:rPr>
+          <w:lang w:val="sv-SE"/>
+        </w:rPr>
+      </w:pPr>
+    </w:p>
+    <w:p/>
     <w:p>
       <w:pPr>
         <w:spacing w:after="0"/>
@@ -6234,14 +6159,14 @@
           <w:szCs w:val="36"/>
         </w:rPr>
       </w:pPr>
-      <w:bookmarkStart w:id="17" w:name="_Toc439596085"/>
+      <w:bookmarkStart w:id="14" w:name="_Toc439596085"/>
       <w:r>
         <w:br w:type="page"/>
       </w:r>
     </w:p>
     <w:p>
       <w:pPr>
-        <w:pStyle w:val="Heading1"/>
+        <w:pStyle w:val="Rubrik1"/>
       </w:pPr>
       <w:r>
         <w:lastRenderedPageBreak/>
@@ -6250,11 +6175,11 @@
       <w:r>
         <w:t xml:space="preserve"> 2</w:t>
       </w:r>
-      <w:bookmarkEnd w:id="17"/>
-    </w:p>
-    <w:p>
-      <w:pPr>
-        <w:pStyle w:val="ListParagraph"/>
+      <w:bookmarkEnd w:id="14"/>
+    </w:p>
+    <w:p>
+      <w:pPr>
+        <w:pStyle w:val="Liststycke"/>
         <w:numPr>
           <w:ilvl w:val="0"/>
           <w:numId w:val="5"/>
@@ -6266,7 +6191,7 @@
     </w:p>
     <w:p>
       <w:pPr>
-        <w:pStyle w:val="ListParagraph"/>
+        <w:pStyle w:val="Liststycke"/>
         <w:numPr>
           <w:ilvl w:val="0"/>
           <w:numId w:val="5"/>
@@ -6275,7 +6200,7 @@
       <w:r>
         <w:rPr>
           <w:noProof/>
-          <w:lang w:eastAsia="en-US"/>
+          <w:lang w:val="sv-SE" w:eastAsia="sv-SE"/>
         </w:rPr>
         <mc:AlternateContent>
           <mc:Choice Requires="wps">
@@ -6375,7 +6300,7 @@
     </w:p>
     <w:p>
       <w:pPr>
-        <w:pStyle w:val="ListParagraph"/>
+        <w:pStyle w:val="Liststycke"/>
         <w:numPr>
           <w:ilvl w:val="0"/>
           <w:numId w:val="5"/>
@@ -6387,7 +6312,7 @@
     </w:p>
     <w:p>
       <w:pPr>
-        <w:pStyle w:val="ListParagraph"/>
+        <w:pStyle w:val="Liststycke"/>
         <w:numPr>
           <w:ilvl w:val="0"/>
           <w:numId w:val="5"/>
@@ -6412,7 +6337,7 @@
     </w:p>
     <w:p>
       <w:pPr>
-        <w:pStyle w:val="Heading2"/>
+        <w:pStyle w:val="Rubrik2"/>
       </w:pPr>
       <w:r>
         <w:t>St</w:t>
@@ -6478,7 +6403,7 @@
     </w:p>
     <w:p>
       <w:pPr>
-        <w:pStyle w:val="ListParagraph"/>
+        <w:pStyle w:val="Liststycke"/>
         <w:numPr>
           <w:ilvl w:val="0"/>
           <w:numId w:val="19"/>
@@ -6491,7 +6416,7 @@
     </w:p>
     <w:p>
       <w:pPr>
-        <w:pStyle w:val="ListParagraph"/>
+        <w:pStyle w:val="Liststycke"/>
         <w:numPr>
           <w:ilvl w:val="0"/>
           <w:numId w:val="19"/>
@@ -6510,7 +6435,7 @@
     </w:p>
     <w:p>
       <w:pPr>
-        <w:pStyle w:val="ListParagraph"/>
+        <w:pStyle w:val="Liststycke"/>
         <w:numPr>
           <w:ilvl w:val="1"/>
           <w:numId w:val="19"/>
@@ -6531,7 +6456,7 @@
     </w:p>
     <w:p>
       <w:pPr>
-        <w:pStyle w:val="ListParagraph"/>
+        <w:pStyle w:val="Liststycke"/>
         <w:numPr>
           <w:ilvl w:val="1"/>
           <w:numId w:val="19"/>
@@ -6555,760 +6480,718 @@
         <w:spacing w:after="0"/>
       </w:pPr>
     </w:p>
-    <w:bookmarkStart w:id="18" w:name="_MON_1470923047"/>
-    <w:bookmarkEnd w:id="18"/>
-    <w:p>
-      <w:pPr>
-        <w:spacing w:after="0"/>
-      </w:pPr>
-      <w:r>
-        <w:object w:dxaOrig="9026" w:dyaOrig="1158">
-          <v:shape id="_x0000_i1032" type="#_x0000_t75" style="width:453.4pt;height:58.5pt" o:ole="" o:bordertopcolor="this" o:borderleftcolor="this" o:borderbottomcolor="this" o:borderrightcolor="this">
+    <w:p>
+      <w:pPr>
+        <w:spacing w:after="0"/>
+      </w:pPr>
+    </w:p>
+    <w:p>
+      <w:pPr>
+        <w:spacing w:after="0"/>
+      </w:pPr>
+    </w:p>
+    <w:p>
+      <w:pPr>
+        <w:spacing w:after="0"/>
+      </w:pPr>
+      <w:r>
+        <w:rPr>
+          <w:b/>
+        </w:rPr>
+        <w:t>1.2</w:t>
+      </w:r>
+      <w:r>
+        <w:rPr>
+          <w:b/>
+        </w:rPr>
+        <w:t>.</w:t>
+      </w:r>
+      <w:r>
+        <w:t xml:space="preserve"> Execute it in</w:t>
+      </w:r>
+      <w:r>
+        <w:t xml:space="preserve"> the F# Interactive and test it with customer1 and customer2</w:t>
+      </w:r>
+      <w:r>
+        <w:t xml:space="preserve"> in </w:t>
+      </w:r>
+      <w:r>
+        <w:t>Module2/Application/</w:t>
+      </w:r>
+      <w:proofErr w:type="spellStart"/>
+      <w:r>
+        <w:t>Try.fsx</w:t>
+      </w:r>
+      <w:proofErr w:type="spellEnd"/>
+      <w:r>
+        <w:t>.</w:t>
+      </w:r>
+      <w:r>
+        <w:t xml:space="preserve"> </w:t>
+      </w:r>
+    </w:p>
+    <w:p>
+      <w:pPr>
+        <w:spacing w:after="0"/>
+      </w:pPr>
+    </w:p>
+    <w:p>
+      <w:pPr>
+        <w:pStyle w:val="Rubrik2"/>
+      </w:pPr>
+      <w:r>
+        <w:t>Step 2: Ex</w:t>
+      </w:r>
+      <w:r>
+        <w:t>tract the c</w:t>
+      </w:r>
+      <w:r>
+        <w:t>on</w:t>
+      </w:r>
+      <w:r>
+        <w:t xml:space="preserve">dition from the </w:t>
+      </w:r>
+      <w:proofErr w:type="spellStart"/>
+      <w:r>
+        <w:t>increaseCredit</w:t>
+      </w:r>
+      <w:proofErr w:type="spellEnd"/>
+      <w:r>
+        <w:t xml:space="preserve"> f</w:t>
+      </w:r>
+      <w:r>
+        <w:t>unction</w:t>
+      </w:r>
+    </w:p>
+    <w:p>
+      <w:pPr>
+        <w:spacing w:after="0"/>
+      </w:pPr>
+    </w:p>
+    <w:p>
+      <w:pPr>
+        <w:spacing w:after="0"/>
+      </w:pPr>
+      <w:r>
+        <w:rPr>
+          <w:b/>
+        </w:rPr>
+        <w:t>2.1</w:t>
+      </w:r>
+      <w:r>
+        <w:rPr>
+          <w:b/>
+        </w:rPr>
+        <w:t>.</w:t>
+      </w:r>
+      <w:r>
+        <w:t xml:space="preserve"> </w:t>
+      </w:r>
+      <w:r>
+        <w:t>Change</w:t>
+      </w:r>
+      <w:r>
+        <w:t xml:space="preserve"> “</w:t>
+      </w:r>
+      <w:proofErr w:type="spellStart"/>
+      <w:r>
+        <w:t>increaseCredit</w:t>
+      </w:r>
+      <w:proofErr w:type="spellEnd"/>
+      <w:r>
+        <w:t xml:space="preserve">” </w:t>
+      </w:r>
+      <w:r>
+        <w:t>such as:</w:t>
+      </w:r>
+    </w:p>
+    <w:p>
+      <w:pPr>
+        <w:pStyle w:val="Liststycke"/>
+        <w:numPr>
+          <w:ilvl w:val="0"/>
+          <w:numId w:val="19"/>
+        </w:numPr>
+        <w:spacing w:after="0"/>
+      </w:pPr>
+      <w:r>
+        <w:t>Receives the condition to evaluate</w:t>
+      </w:r>
+      <w:r>
+        <w:t xml:space="preserve"> as first parameter</w:t>
+      </w:r>
+    </w:p>
+    <w:p>
+      <w:pPr>
+        <w:pStyle w:val="Liststycke"/>
+        <w:numPr>
+          <w:ilvl w:val="0"/>
+          <w:numId w:val="19"/>
+        </w:numPr>
+        <w:spacing w:after="0"/>
+      </w:pPr>
+      <w:r>
+        <w:t>Receives the customer as</w:t>
+      </w:r>
+      <w:r>
+        <w:t xml:space="preserve"> second</w:t>
+      </w:r>
+      <w:r>
+        <w:t xml:space="preserve"> parameter</w:t>
+      </w:r>
+    </w:p>
+    <w:p>
+      <w:pPr>
+        <w:pStyle w:val="Liststycke"/>
+        <w:numPr>
+          <w:ilvl w:val="0"/>
+          <w:numId w:val="19"/>
+        </w:numPr>
+        <w:spacing w:after="0"/>
+      </w:pPr>
+      <w:r>
+        <w:t>Returns a</w:t>
+      </w:r>
+      <w:r>
+        <w:t xml:space="preserve"> customer</w:t>
+      </w:r>
+      <w:r>
+        <w:t xml:space="preserve"> with extra credit, following these rules</w:t>
+      </w:r>
+    </w:p>
+    <w:p>
+      <w:pPr>
+        <w:pStyle w:val="Liststycke"/>
+        <w:numPr>
+          <w:ilvl w:val="1"/>
+          <w:numId w:val="19"/>
+        </w:numPr>
+        <w:spacing w:after="0"/>
+      </w:pPr>
+      <w:r>
+        <w:t xml:space="preserve">If the result of </w:t>
+      </w:r>
+      <w:r>
+        <w:t xml:space="preserve">evaluating the </w:t>
+      </w:r>
+      <w:r>
+        <w:t xml:space="preserve">condition </w:t>
+      </w:r>
+      <w:r>
+        <w:t xml:space="preserve">with the customer </w:t>
+      </w:r>
+      <w:r>
+        <w:t>is true</w:t>
+      </w:r>
+      <w:r>
+        <w:t>, return an additional 100M of credit</w:t>
+      </w:r>
+    </w:p>
+    <w:p>
+      <w:pPr>
+        <w:pStyle w:val="Liststycke"/>
+        <w:numPr>
+          <w:ilvl w:val="1"/>
+          <w:numId w:val="19"/>
+        </w:numPr>
+        <w:spacing w:after="0"/>
+      </w:pPr>
+      <w:r>
+        <w:t xml:space="preserve">If </w:t>
+      </w:r>
+      <w:r>
+        <w:t xml:space="preserve">the result of </w:t>
+      </w:r>
+      <w:r>
+        <w:t xml:space="preserve">the </w:t>
+      </w:r>
+      <w:r>
+        <w:t>condition evaluation is false</w:t>
+      </w:r>
+      <w:r>
+        <w:t>, return an additional 50M of credit</w:t>
+      </w:r>
+    </w:p>
+    <w:p>
+      <w:pPr>
+        <w:spacing w:after="0"/>
+      </w:pPr>
+    </w:p>
+    <w:p>
+      <w:r>
+        <w:tab/>
+      </w:r>
+    </w:p>
+    <w:p>
+      <w:pPr>
+        <w:spacing w:after="0"/>
+        <w:rPr>
+          <w:b/>
+        </w:rPr>
+      </w:pPr>
+    </w:p>
+    <w:p>
+      <w:pPr>
+        <w:spacing w:after="0"/>
+      </w:pPr>
+      <w:r>
+        <w:rPr>
+          <w:b/>
+        </w:rPr>
+        <w:t>2.2</w:t>
+      </w:r>
+      <w:r>
+        <w:t xml:space="preserve">. </w:t>
+      </w:r>
+      <w:r>
+        <w:t>Execute</w:t>
+      </w:r>
+      <w:r>
+        <w:t xml:space="preserve"> the function </w:t>
+      </w:r>
+      <w:r>
+        <w:t>in</w:t>
+      </w:r>
+      <w:r>
+        <w:t xml:space="preserve"> the F# Interactive and test</w:t>
+      </w:r>
+      <w:r>
+        <w:t xml:space="preserve"> it in</w:t>
+      </w:r>
+      <w:r>
+        <w:t xml:space="preserve"> </w:t>
+      </w:r>
+      <w:r>
+        <w:t>Module2/Application/</w:t>
+      </w:r>
+      <w:proofErr w:type="spellStart"/>
+      <w:r>
+        <w:t>Try.fsx</w:t>
+      </w:r>
+      <w:proofErr w:type="spellEnd"/>
+      <w:r>
+        <w:t xml:space="preserve"> usin</w:t>
+      </w:r>
+      <w:r>
+        <w:t>g</w:t>
+      </w:r>
+      <w:r>
+        <w:t xml:space="preserve"> customer1 and</w:t>
+      </w:r>
+      <w:r>
+        <w:t xml:space="preserve"> a lambda </w:t>
+      </w:r>
+      <w:r>
+        <w:t>that evaluates whether the customer is VIP or not.</w:t>
+      </w:r>
+    </w:p>
+    <w:p>
+      <w:pPr>
+        <w:spacing w:after="0"/>
+      </w:pPr>
+    </w:p>
+    <w:bookmarkStart w:id="15" w:name="_MON_1513746891"/>
+    <w:bookmarkEnd w:id="15"/>
+    <w:p>
+      <w:pPr>
+        <w:spacing w:after="0"/>
+      </w:pPr>
+      <w:r>
+        <w:object w:dxaOrig="9026" w:dyaOrig="544">
+          <v:shape id="_x0000_i1029" type="#_x0000_t75" style="width:453.4pt;height:28.15pt" o:ole="" o:bordertopcolor="this" o:borderleftcolor="this" o:borderbottomcolor="this" o:borderrightcolor="this">
+            <v:imagedata r:id="rId25" o:title=""/>
+            <w10:bordertop type="single" width="4"/>
+            <w10:borderleft type="single" width="4"/>
+            <w10:borderbottom type="single" width="4"/>
+            <w10:borderright type="single" width="4"/>
+          </v:shape>
+          <o:OLEObject Type="Embed" ProgID="Word.OpenDocumentText.12" ShapeID="_x0000_i1029" DrawAspect="Content" ObjectID="_1542561324" r:id="rId26"/>
+        </w:object>
+      </w:r>
+    </w:p>
+    <w:p>
+      <w:pPr>
+        <w:spacing w:after="0"/>
+      </w:pPr>
+      <w:r>
+        <w:rPr>
+          <w:b/>
+        </w:rPr>
+        <w:t>2.3</w:t>
+      </w:r>
+      <w:r>
+        <w:t>. Open Module2/Tests/</w:t>
+      </w:r>
+      <w:proofErr w:type="spellStart"/>
+      <w:r>
+        <w:t>Tests.fs</w:t>
+      </w:r>
+      <w:proofErr w:type="spellEnd"/>
+      <w:r>
+        <w:t>, uncomment the tests 2-1, 2-2 and 2-3, save all the files and run the tests by executing Module2/</w:t>
+      </w:r>
+      <w:r>
+        <w:t>runtests.bat (Win) or</w:t>
+      </w:r>
+      <w:r>
+        <w:t xml:space="preserve"> Module2</w:t>
+      </w:r>
+      <w:r>
+        <w:t>/</w:t>
+      </w:r>
+      <w:r>
+        <w:t>runtests.sh (M</w:t>
+      </w:r>
+      <w:r>
+        <w:t>ac or Linux) in the Command Prompt/Terminal. Chec</w:t>
+      </w:r>
+      <w:r>
+        <w:t>k that the tests pass.</w:t>
+      </w:r>
+    </w:p>
+    <w:p>
+      <w:pPr>
+        <w:spacing w:after="0"/>
+      </w:pPr>
+      <w:r>
+        <w:t xml:space="preserve"> </w:t>
+      </w:r>
+    </w:p>
+    <w:p>
+      <w:pPr>
+        <w:pStyle w:val="Rubrik2"/>
+      </w:pPr>
+      <w:r>
+        <w:t xml:space="preserve">Step 3: </w:t>
+      </w:r>
+      <w:r>
+        <w:t xml:space="preserve">Create a </w:t>
+      </w:r>
+      <w:proofErr w:type="spellStart"/>
+      <w:r>
+        <w:t>vipCondition</w:t>
+      </w:r>
+      <w:proofErr w:type="spellEnd"/>
+      <w:r>
+        <w:t xml:space="preserve"> function</w:t>
+      </w:r>
+    </w:p>
+    <w:p>
+      <w:pPr>
+        <w:spacing w:after="0"/>
+      </w:pPr>
+    </w:p>
+    <w:p>
+      <w:pPr>
+        <w:spacing w:after="0"/>
+      </w:pPr>
+      <w:r>
+        <w:rPr>
+          <w:b/>
+        </w:rPr>
+        <w:lastRenderedPageBreak/>
+        <w:t>3.1.</w:t>
+      </w:r>
+      <w:r>
+        <w:t xml:space="preserve"> Create a function called “</w:t>
+      </w:r>
+      <w:proofErr w:type="spellStart"/>
+      <w:r>
+        <w:t>vipCondition</w:t>
+      </w:r>
+      <w:proofErr w:type="spellEnd"/>
+      <w:r>
+        <w:t xml:space="preserve">” in the file </w:t>
+      </w:r>
+      <w:r>
+        <w:t>Module2/Application/</w:t>
+      </w:r>
+      <w:proofErr w:type="spellStart"/>
+      <w:r>
+        <w:t>Functions.fs</w:t>
+      </w:r>
+      <w:proofErr w:type="spellEnd"/>
+      <w:r>
+        <w:t xml:space="preserve"> </w:t>
+      </w:r>
+      <w:r>
+        <w:t>that</w:t>
+      </w:r>
+    </w:p>
+    <w:p>
+      <w:pPr>
+        <w:pStyle w:val="Liststycke"/>
+        <w:numPr>
+          <w:ilvl w:val="0"/>
+          <w:numId w:val="19"/>
+        </w:numPr>
+        <w:spacing w:after="0"/>
+      </w:pPr>
+      <w:r>
+        <w:t>Receives a customer as parameter</w:t>
+      </w:r>
+    </w:p>
+    <w:p>
+      <w:pPr>
+        <w:pStyle w:val="Liststycke"/>
+        <w:numPr>
+          <w:ilvl w:val="0"/>
+          <w:numId w:val="19"/>
+        </w:numPr>
+        <w:spacing w:after="0"/>
+      </w:pPr>
+      <w:r>
+        <w:t xml:space="preserve">Returns </w:t>
+      </w:r>
+      <w:r>
+        <w:t xml:space="preserve">true if the customer is VIP </w:t>
+      </w:r>
+      <w:r>
+        <w:t>or</w:t>
+      </w:r>
+      <w:r>
+        <w:t xml:space="preserve"> false otherwise</w:t>
+      </w:r>
+    </w:p>
+    <w:p>
+      <w:pPr>
+        <w:spacing w:after="0"/>
+      </w:pPr>
+    </w:p>
+    <w:p/>
+    <w:p>
+      <w:pPr>
+        <w:spacing w:after="0"/>
+      </w:pPr>
+    </w:p>
+    <w:p>
+      <w:pPr>
+        <w:spacing w:after="0"/>
+      </w:pPr>
+      <w:r>
+        <w:rPr>
+          <w:b/>
+        </w:rPr>
+        <w:t>3</w:t>
+      </w:r>
+      <w:r>
+        <w:rPr>
+          <w:b/>
+        </w:rPr>
+        <w:t>.2</w:t>
+      </w:r>
+      <w:r>
+        <w:rPr>
+          <w:b/>
+        </w:rPr>
+        <w:t>.</w:t>
+      </w:r>
+      <w:r>
+        <w:t xml:space="preserve"> </w:t>
+      </w:r>
+      <w:r>
+        <w:t xml:space="preserve">Execute </w:t>
+      </w:r>
+      <w:r>
+        <w:t xml:space="preserve">the function </w:t>
+      </w:r>
+      <w:r>
+        <w:t>in</w:t>
+      </w:r>
+      <w:r>
+        <w:t xml:space="preserve"> the F# Interact</w:t>
+      </w:r>
+      <w:r>
+        <w:t>ive and test the “</w:t>
+      </w:r>
+      <w:proofErr w:type="spellStart"/>
+      <w:r>
+        <w:t>increaseCredit</w:t>
+      </w:r>
+      <w:proofErr w:type="spellEnd"/>
+      <w:r>
+        <w:t>”</w:t>
+      </w:r>
+      <w:r>
+        <w:t xml:space="preserve"> function again b</w:t>
+      </w:r>
+      <w:r>
+        <w:t>ut this time using the “</w:t>
+      </w:r>
+      <w:proofErr w:type="spellStart"/>
+      <w:r>
+        <w:t>vip</w:t>
+      </w:r>
+      <w:r>
+        <w:t>Condition</w:t>
+      </w:r>
+      <w:proofErr w:type="spellEnd"/>
+      <w:r>
+        <w:t>” function:</w:t>
+      </w:r>
+    </w:p>
+    <w:p>
+      <w:pPr>
+        <w:spacing w:after="0"/>
+      </w:pPr>
+    </w:p>
+    <w:p>
+      <w:pPr>
+        <w:spacing w:after="0"/>
+      </w:pPr>
+      <w:r>
+        <w:rPr>
+          <w:noProof/>
+          <w:lang w:eastAsia="en-US"/>
+        </w:rPr>
+        <w:object w:dxaOrig="1440" w:dyaOrig="1440">
+          <v:shape id="_x0000_s1052" type="#_x0000_t75" style="position:absolute;margin-left:.75pt;margin-top:66.35pt;width:453.6pt;height:28.15pt;z-index:251671552;mso-position-horizontal-relative:text;mso-position-vertical-relative:text" stroked="t" strokeweight=".5pt">
+            <v:imagedata r:id="rId27" o:title=""/>
+            <w10:wrap type="square" side="right"/>
+          </v:shape>
+          <o:OLEObject Type="Embed" ProgID="Word.OpenDocumentText.12" ShapeID="_x0000_s1052" DrawAspect="Content" ObjectID="_1542561326" r:id="rId28"/>
+        </w:object>
+      </w:r>
+      <w:r>
+        <w:rPr>
+          <w:noProof/>
+        </w:rPr>
+        <w:object w:dxaOrig="1440" w:dyaOrig="1440">
+          <v:shape id="_x0000_s1050" type="#_x0000_t75" style="position:absolute;margin-left:0;margin-top:0;width:453.4pt;height:28.15pt;z-index:251670528;mso-position-horizontal:left;mso-position-horizontal-relative:text;mso-position-vertical-relative:text" stroked="t" strokeweight=".5pt">
+            <v:imagedata r:id="rId29" o:title=""/>
+            <w10:wrap type="square" side="right"/>
+          </v:shape>
+          <o:OLEObject Type="Embed" ProgID="Word.OpenDocumentText.12" ShapeID="_x0000_s1050" DrawAspect="Content" ObjectID="_1542561327" r:id="rId30"/>
+        </w:object>
+      </w:r>
+      <w:r>
+        <w:br w:type="textWrapping" w:clear="all"/>
+      </w:r>
+      <w:r>
+        <w:rPr>
+          <w:b/>
+        </w:rPr>
+        <w:t>3</w:t>
+      </w:r>
+      <w:r>
+        <w:rPr>
+          <w:b/>
+        </w:rPr>
+        <w:t>.3</w:t>
+      </w:r>
+      <w:r>
+        <w:rPr>
+          <w:b/>
+        </w:rPr>
+        <w:t>.</w:t>
+      </w:r>
+      <w:r>
+        <w:t xml:space="preserve"> Now test it again but this time using the pipelining operator to:</w:t>
+      </w:r>
+    </w:p>
+    <w:p>
+      <w:pPr>
+        <w:spacing w:after="0"/>
+      </w:pPr>
+    </w:p>
+    <w:p>
+      <w:pPr>
+        <w:spacing w:after="0"/>
+      </w:pPr>
+      <w:r>
+        <w:rPr>
+          <w:b/>
+        </w:rPr>
+        <w:t>3</w:t>
+      </w:r>
+      <w:r>
+        <w:rPr>
+          <w:b/>
+        </w:rPr>
+        <w:t>.4</w:t>
+      </w:r>
+      <w:r>
+        <w:rPr>
+          <w:b/>
+        </w:rPr>
+        <w:t>.</w:t>
+      </w:r>
+      <w:r>
+        <w:t xml:space="preserve"> T</w:t>
+      </w:r>
+      <w:r>
+        <w:t>est</w:t>
+      </w:r>
+      <w:r>
+        <w:t xml:space="preserve"> “</w:t>
+      </w:r>
+      <w:proofErr w:type="spellStart"/>
+      <w:r>
+        <w:t>increaseCredit</w:t>
+      </w:r>
+      <w:proofErr w:type="spellEnd"/>
+      <w:r>
+        <w:t>” passing</w:t>
+      </w:r>
+      <w:r>
+        <w:t xml:space="preserve"> just “</w:t>
+      </w:r>
+      <w:proofErr w:type="spellStart"/>
+      <w:r>
+        <w:t>vip</w:t>
+      </w:r>
+      <w:r>
+        <w:t>Condition</w:t>
+      </w:r>
+      <w:proofErr w:type="spellEnd"/>
+      <w:r>
+        <w:t>”</w:t>
+      </w:r>
+      <w:r>
+        <w:t xml:space="preserve"> in Module2/Application/</w:t>
+      </w:r>
+      <w:proofErr w:type="spellStart"/>
+      <w:r>
+        <w:t>Try.fsx</w:t>
+      </w:r>
+      <w:proofErr w:type="spellEnd"/>
+      <w:r>
+        <w:t xml:space="preserve"> and check</w:t>
+      </w:r>
+      <w:r>
+        <w:t xml:space="preserve"> if</w:t>
+      </w:r>
+      <w:r>
+        <w:t xml:space="preserve"> the result i</w:t>
+      </w:r>
+      <w:r>
+        <w:t>s another function that expects</w:t>
+      </w:r>
+      <w:r>
+        <w:t xml:space="preserve"> the missing argument (customer):</w:t>
+      </w:r>
+    </w:p>
+    <w:p>
+      <w:pPr>
+        <w:spacing w:after="0"/>
+      </w:pPr>
+    </w:p>
+    <w:bookmarkStart w:id="16" w:name="_MON_1513747246"/>
+    <w:bookmarkEnd w:id="16"/>
+    <w:p>
+      <w:pPr>
+        <w:spacing w:after="0"/>
+      </w:pPr>
+      <w:r>
+        <w:object w:dxaOrig="9026" w:dyaOrig="544">
+          <v:shape id="_x0000_i1032" type="#_x0000_t75" style="width:453.4pt;height:28.15pt" o:ole="" o:bordertopcolor="this" o:borderleftcolor="this" o:borderbottomcolor="this" o:borderrightcolor="this">
             <v:imagedata r:id="rId31" o:title=""/>
             <w10:bordertop type="single" width="4"/>
             <w10:borderleft type="single" width="4"/>
             <w10:borderbottom type="single" width="4"/>
             <w10:borderright type="single" width="4"/>
           </v:shape>
-          <o:OLEObject Type="Embed" ProgID="Word.OpenDocumentText.12" ShapeID="_x0000_i1032" DrawAspect="Content" ObjectID="_1525344415" r:id="rId32"/>
-        </w:object>
-      </w:r>
-    </w:p>
-    <w:p>
-      <w:pPr>
-        <w:spacing w:after="0"/>
-      </w:pPr>
-    </w:p>
-    <w:p>
-      <w:pPr>
-        <w:spacing w:after="0"/>
-      </w:pPr>
-      <w:r>
-        <w:rPr>
-          <w:b/>
-        </w:rPr>
-        <w:t>1.2</w:t>
-      </w:r>
-      <w:r>
-        <w:rPr>
-          <w:b/>
-        </w:rPr>
-        <w:t>.</w:t>
-      </w:r>
-      <w:r>
-        <w:t xml:space="preserve"> Execute it in</w:t>
-      </w:r>
-      <w:r>
-        <w:t xml:space="preserve"> the F# Interactive and test it with customer1 and customer2</w:t>
-      </w:r>
-      <w:r>
-        <w:t xml:space="preserve"> in </w:t>
-      </w:r>
-      <w:r>
-        <w:t>Module2/Application/</w:t>
-      </w:r>
-      <w:proofErr w:type="spellStart"/>
-      <w:r>
-        <w:t>Try.fsx</w:t>
-      </w:r>
-      <w:proofErr w:type="spellEnd"/>
-      <w:r>
-        <w:t>.</w:t>
-      </w:r>
-      <w:r>
-        <w:t xml:space="preserve"> </w:t>
-      </w:r>
-    </w:p>
-    <w:p>
-      <w:pPr>
-        <w:spacing w:after="0"/>
-      </w:pPr>
-    </w:p>
-    <w:p>
-      <w:pPr>
-        <w:pStyle w:val="Heading2"/>
-      </w:pPr>
-      <w:r>
-        <w:t>Step 2: Ex</w:t>
-      </w:r>
-      <w:r>
-        <w:t>tract the c</w:t>
-      </w:r>
-      <w:r>
-        <w:t>on</w:t>
-      </w:r>
-      <w:r>
-        <w:t xml:space="preserve">dition from the </w:t>
-      </w:r>
-      <w:proofErr w:type="spellStart"/>
-      <w:r>
-        <w:t>increaseCredit</w:t>
-      </w:r>
-      <w:proofErr w:type="spellEnd"/>
-      <w:r>
-        <w:t xml:space="preserve"> f</w:t>
-      </w:r>
-      <w:r>
-        <w:t>unction</w:t>
-      </w:r>
-    </w:p>
-    <w:p>
-      <w:pPr>
-        <w:spacing w:after="0"/>
-      </w:pPr>
-    </w:p>
-    <w:p>
-      <w:pPr>
-        <w:spacing w:after="0"/>
-      </w:pPr>
-      <w:r>
-        <w:rPr>
-          <w:b/>
-        </w:rPr>
-        <w:t>2.1</w:t>
-      </w:r>
-      <w:r>
-        <w:rPr>
-          <w:b/>
-        </w:rPr>
-        <w:t>.</w:t>
-      </w:r>
-      <w:r>
-        <w:t xml:space="preserve"> </w:t>
-      </w:r>
-      <w:r>
-        <w:t>Change</w:t>
-      </w:r>
-      <w:r>
-        <w:t xml:space="preserve"> “</w:t>
-      </w:r>
-      <w:proofErr w:type="spellStart"/>
-      <w:r>
-        <w:t>increaseCredit</w:t>
-      </w:r>
-      <w:proofErr w:type="spellEnd"/>
-      <w:r>
-        <w:t xml:space="preserve">” </w:t>
-      </w:r>
-      <w:r>
-        <w:t>such as:</w:t>
-      </w:r>
-    </w:p>
-    <w:p>
-      <w:pPr>
-        <w:pStyle w:val="ListParagraph"/>
-        <w:numPr>
-          <w:ilvl w:val="0"/>
-          <w:numId w:val="19"/>
-        </w:numPr>
-        <w:spacing w:after="0"/>
-      </w:pPr>
-      <w:r>
-        <w:t>Receives the condition to evaluate</w:t>
-      </w:r>
-      <w:r>
-        <w:t xml:space="preserve"> as first parameter</w:t>
-      </w:r>
-    </w:p>
-    <w:p>
-      <w:pPr>
-        <w:pStyle w:val="ListParagraph"/>
-        <w:numPr>
-          <w:ilvl w:val="0"/>
-          <w:numId w:val="19"/>
-        </w:numPr>
-        <w:spacing w:after="0"/>
-      </w:pPr>
-      <w:r>
-        <w:t>Receives the customer as</w:t>
-      </w:r>
-      <w:r>
-        <w:t xml:space="preserve"> second</w:t>
-      </w:r>
-      <w:r>
-        <w:t xml:space="preserve"> parameter</w:t>
-      </w:r>
-    </w:p>
-    <w:p>
-      <w:pPr>
-        <w:pStyle w:val="ListParagraph"/>
-        <w:numPr>
-          <w:ilvl w:val="0"/>
-          <w:numId w:val="19"/>
-        </w:numPr>
-        <w:spacing w:after="0"/>
-      </w:pPr>
-      <w:r>
-        <w:t>Returns a</w:t>
-      </w:r>
-      <w:r>
-        <w:t xml:space="preserve"> customer</w:t>
-      </w:r>
-      <w:r>
-        <w:t xml:space="preserve"> with extra credit, following these rules</w:t>
-      </w:r>
-    </w:p>
-    <w:p>
-      <w:pPr>
-        <w:pStyle w:val="ListParagraph"/>
-        <w:numPr>
-          <w:ilvl w:val="1"/>
-          <w:numId w:val="19"/>
-        </w:numPr>
-        <w:spacing w:after="0"/>
-      </w:pPr>
-      <w:r>
-        <w:t xml:space="preserve">If the result of </w:t>
-      </w:r>
-      <w:r>
-        <w:t xml:space="preserve">evaluating the </w:t>
-      </w:r>
-      <w:r>
-        <w:t xml:space="preserve">condition </w:t>
-      </w:r>
-      <w:r>
-        <w:t xml:space="preserve">with the customer </w:t>
-      </w:r>
-      <w:r>
-        <w:t>is true</w:t>
-      </w:r>
-      <w:r>
-        <w:t>, return an additional 100M of credit</w:t>
-      </w:r>
-    </w:p>
-    <w:p>
-      <w:pPr>
-        <w:pStyle w:val="ListParagraph"/>
-        <w:numPr>
-          <w:ilvl w:val="1"/>
-          <w:numId w:val="19"/>
-        </w:numPr>
-        <w:spacing w:after="0"/>
-      </w:pPr>
-      <w:r>
-        <w:t xml:space="preserve">If </w:t>
-      </w:r>
-      <w:r>
-        <w:t xml:space="preserve">the result of </w:t>
-      </w:r>
-      <w:r>
-        <w:t xml:space="preserve">the </w:t>
-      </w:r>
-      <w:r>
-        <w:t>condition evaluation is false</w:t>
-      </w:r>
-      <w:r>
-        <w:t>, return an additional 50M of credit</w:t>
-      </w:r>
-    </w:p>
-    <w:p>
-      <w:pPr>
-        <w:spacing w:after="0"/>
-      </w:pPr>
-    </w:p>
-    <w:bookmarkStart w:id="19" w:name="_MON_1470923929"/>
-    <w:bookmarkEnd w:id="19"/>
-    <w:p>
-      <w:r>
-        <w:object w:dxaOrig="9026" w:dyaOrig="1158">
-          <v:shape id="_x0000_i1033" type="#_x0000_t75" style="width:453.4pt;height:58.5pt" o:ole="" o:bordertopcolor="this" o:borderleftcolor="this" o:borderbottomcolor="this" o:borderrightcolor="this">
-            <v:imagedata r:id="rId33" o:title=""/>
-            <w10:bordertop type="single" width="4"/>
-            <w10:borderleft type="single" width="4"/>
-            <w10:borderbottom type="single" width="4"/>
-            <w10:borderright type="single" width="4"/>
-          </v:shape>
-          <o:OLEObject Type="Embed" ProgID="Word.OpenDocumentText.12" ShapeID="_x0000_i1033" DrawAspect="Content" ObjectID="_1525344416" r:id="rId34"/>
-        </w:object>
-      </w:r>
-    </w:p>
-    <w:p>
-      <w:pPr>
-        <w:spacing w:after="0"/>
-        <w:rPr>
-          <w:b/>
-        </w:rPr>
-      </w:pPr>
-    </w:p>
-    <w:p>
-      <w:pPr>
-        <w:spacing w:after="0"/>
-      </w:pPr>
-      <w:r>
-        <w:rPr>
-          <w:b/>
-        </w:rPr>
-        <w:t>2.2</w:t>
-      </w:r>
-      <w:r>
-        <w:t xml:space="preserve">. </w:t>
-      </w:r>
-      <w:r>
-        <w:t>Execute</w:t>
-      </w:r>
-      <w:r>
-        <w:t xml:space="preserve"> the function </w:t>
-      </w:r>
-      <w:r>
-        <w:t>in</w:t>
-      </w:r>
-      <w:r>
-        <w:t xml:space="preserve"> the F# Interactive and test</w:t>
-      </w:r>
-      <w:r>
-        <w:t xml:space="preserve"> it in</w:t>
-      </w:r>
-      <w:r>
-        <w:t xml:space="preserve"> </w:t>
-      </w:r>
-      <w:r>
-        <w:t>Module2/Application/</w:t>
-      </w:r>
-      <w:proofErr w:type="spellStart"/>
-      <w:r>
-        <w:t>Try.fsx</w:t>
-      </w:r>
-      <w:proofErr w:type="spellEnd"/>
-      <w:r>
-        <w:t xml:space="preserve"> usin</w:t>
-      </w:r>
-      <w:r>
-        <w:t>g</w:t>
-      </w:r>
-      <w:r>
-        <w:t xml:space="preserve"> customer1 and</w:t>
-      </w:r>
-      <w:r>
-        <w:t xml:space="preserve"> a lambda </w:t>
-      </w:r>
-      <w:r>
-        <w:t>that evaluates whether the customer is VIP or not.</w:t>
-      </w:r>
-    </w:p>
-    <w:p>
-      <w:pPr>
-        <w:spacing w:after="0"/>
-      </w:pPr>
-    </w:p>
-    <w:bookmarkStart w:id="20" w:name="_MON_1513746891"/>
-    <w:bookmarkEnd w:id="20"/>
-    <w:p>
-      <w:pPr>
-        <w:spacing w:after="0"/>
-      </w:pPr>
-      <w:r>
-        <w:object w:dxaOrig="9026" w:dyaOrig="544">
-          <v:shape id="_x0000_i1034" type="#_x0000_t75" style="width:453.4pt;height:28.15pt" o:ole="" o:bordertopcolor="this" o:borderleftcolor="this" o:borderbottomcolor="this" o:borderrightcolor="this">
-            <v:imagedata r:id="rId35" o:title=""/>
-            <w10:bordertop type="single" width="4"/>
-            <w10:borderleft type="single" width="4"/>
-            <w10:borderbottom type="single" width="4"/>
-            <w10:borderright type="single" width="4"/>
-          </v:shape>
-          <o:OLEObject Type="Embed" ProgID="Word.OpenDocumentText.12" ShapeID="_x0000_i1034" DrawAspect="Content" ObjectID="_1525344417" r:id="rId36"/>
-        </w:object>
-      </w:r>
-    </w:p>
-    <w:p>
-      <w:pPr>
-        <w:spacing w:after="0"/>
-      </w:pPr>
-      <w:r>
-        <w:rPr>
-          <w:b/>
-        </w:rPr>
-        <w:lastRenderedPageBreak/>
-        <w:t>2.3</w:t>
-      </w:r>
-      <w:r>
-        <w:t>. Open Module2/Tests/</w:t>
-      </w:r>
-      <w:proofErr w:type="spellStart"/>
-      <w:r>
-        <w:t>Tests.fs</w:t>
-      </w:r>
-      <w:proofErr w:type="spellEnd"/>
-      <w:r>
-        <w:t>, uncomment the tests 2-1, 2-2 and 2-3, save all the files and run the tests by executing Module2/</w:t>
-      </w:r>
-      <w:r>
-        <w:t>runtests.bat (Win) or</w:t>
-      </w:r>
-      <w:r>
-        <w:t xml:space="preserve"> Module2</w:t>
-      </w:r>
-      <w:bookmarkStart w:id="21" w:name="_GoBack"/>
-      <w:bookmarkEnd w:id="21"/>
-      <w:r>
-        <w:t>/</w:t>
-      </w:r>
-      <w:r>
-        <w:t>runtests.sh (M</w:t>
-      </w:r>
-      <w:r>
-        <w:t>ac or Linux) in the Command Prompt/Terminal. Chec</w:t>
-      </w:r>
-      <w:r>
-        <w:t>k that the tests pass.</w:t>
-      </w:r>
-    </w:p>
-    <w:p>
-      <w:pPr>
-        <w:spacing w:after="0"/>
-      </w:pPr>
-      <w:r>
-        <w:t xml:space="preserve"> </w:t>
-      </w:r>
-    </w:p>
-    <w:p>
-      <w:pPr>
-        <w:pStyle w:val="Heading2"/>
-      </w:pPr>
-      <w:r>
-        <w:t xml:space="preserve">Step 3: </w:t>
-      </w:r>
-      <w:r>
-        <w:t xml:space="preserve">Create a </w:t>
-      </w:r>
-      <w:proofErr w:type="spellStart"/>
-      <w:r>
-        <w:t>vipCondition</w:t>
-      </w:r>
-      <w:proofErr w:type="spellEnd"/>
-      <w:r>
-        <w:t xml:space="preserve"> function</w:t>
-      </w:r>
-    </w:p>
-    <w:p>
-      <w:pPr>
-        <w:spacing w:after="0"/>
-      </w:pPr>
-    </w:p>
-    <w:p>
-      <w:pPr>
-        <w:spacing w:after="0"/>
-      </w:pPr>
-      <w:r>
-        <w:rPr>
-          <w:b/>
-        </w:rPr>
-        <w:t>3.1.</w:t>
-      </w:r>
-      <w:r>
-        <w:t xml:space="preserve"> Create a function called “</w:t>
-      </w:r>
-      <w:proofErr w:type="spellStart"/>
-      <w:r>
-        <w:t>vipCondition</w:t>
-      </w:r>
-      <w:proofErr w:type="spellEnd"/>
-      <w:r>
-        <w:t xml:space="preserve">” in the file </w:t>
-      </w:r>
-      <w:r>
-        <w:t>Module2/Application/</w:t>
-      </w:r>
-      <w:proofErr w:type="spellStart"/>
-      <w:r>
-        <w:t>Functions.fs</w:t>
-      </w:r>
-      <w:proofErr w:type="spellEnd"/>
-      <w:r>
-        <w:t xml:space="preserve"> </w:t>
-      </w:r>
-      <w:r>
-        <w:t>that</w:t>
-      </w:r>
-    </w:p>
-    <w:p>
-      <w:pPr>
-        <w:pStyle w:val="ListParagraph"/>
-        <w:numPr>
-          <w:ilvl w:val="0"/>
-          <w:numId w:val="19"/>
-        </w:numPr>
-        <w:spacing w:after="0"/>
-      </w:pPr>
-      <w:r>
-        <w:t>Receives a customer as parameter</w:t>
-      </w:r>
-    </w:p>
-    <w:p>
-      <w:pPr>
-        <w:pStyle w:val="ListParagraph"/>
-        <w:numPr>
-          <w:ilvl w:val="0"/>
-          <w:numId w:val="19"/>
-        </w:numPr>
-        <w:spacing w:after="0"/>
-      </w:pPr>
-      <w:r>
-        <w:t xml:space="preserve">Returns </w:t>
-      </w:r>
-      <w:r>
-        <w:t xml:space="preserve">true if the customer is VIP </w:t>
-      </w:r>
-      <w:r>
-        <w:t>or</w:t>
-      </w:r>
-      <w:r>
-        <w:t xml:space="preserve"> false otherwise</w:t>
-      </w:r>
-    </w:p>
-    <w:p>
-      <w:pPr>
-        <w:spacing w:after="0"/>
-      </w:pPr>
-    </w:p>
-    <w:bookmarkStart w:id="22" w:name="_MON_1470923718"/>
-    <w:bookmarkEnd w:id="22"/>
-    <w:p>
-      <w:r>
-        <w:object w:dxaOrig="9026" w:dyaOrig="551">
-          <v:shape id="_x0000_i1035" type="#_x0000_t75" style="width:453.4pt;height:28.15pt" o:ole="" o:bordertopcolor="this" o:borderleftcolor="this" o:borderbottomcolor="this" o:borderrightcolor="this">
-            <v:imagedata r:id="rId15" o:title=""/>
-            <w10:bordertop type="single" width="4"/>
-            <w10:borderleft type="single" width="4"/>
-            <w10:borderbottom type="single" width="4"/>
-            <w10:borderright type="single" width="4"/>
-          </v:shape>
-          <o:OLEObject Type="Embed" ProgID="Word.OpenDocumentText.12" ShapeID="_x0000_i1035" DrawAspect="Content" ObjectID="_1525344418" r:id="rId37"/>
-        </w:object>
-      </w:r>
-    </w:p>
-    <w:p>
-      <w:pPr>
-        <w:spacing w:after="0"/>
-      </w:pPr>
-    </w:p>
-    <w:p>
-      <w:pPr>
-        <w:spacing w:after="0"/>
-      </w:pPr>
-      <w:r>
-        <w:rPr>
-          <w:b/>
-        </w:rPr>
-        <w:t>3</w:t>
-      </w:r>
-      <w:r>
-        <w:rPr>
-          <w:b/>
-        </w:rPr>
-        <w:t>.2</w:t>
-      </w:r>
-      <w:r>
-        <w:rPr>
-          <w:b/>
-        </w:rPr>
-        <w:t>.</w:t>
-      </w:r>
-      <w:r>
-        <w:t xml:space="preserve"> </w:t>
-      </w:r>
-      <w:r>
-        <w:t xml:space="preserve">Execute </w:t>
-      </w:r>
-      <w:r>
-        <w:t xml:space="preserve">the function </w:t>
-      </w:r>
-      <w:r>
-        <w:t>in</w:t>
-      </w:r>
-      <w:r>
-        <w:t xml:space="preserve"> the F# Interact</w:t>
-      </w:r>
-      <w:r>
-        <w:t>ive and test the “</w:t>
-      </w:r>
-      <w:proofErr w:type="spellStart"/>
-      <w:r>
-        <w:t>increaseCredit</w:t>
-      </w:r>
-      <w:proofErr w:type="spellEnd"/>
-      <w:r>
-        <w:t>”</w:t>
-      </w:r>
-      <w:r>
-        <w:t xml:space="preserve"> function again b</w:t>
-      </w:r>
-      <w:r>
-        <w:t>ut this time using the “</w:t>
-      </w:r>
-      <w:proofErr w:type="spellStart"/>
-      <w:r>
-        <w:t>vip</w:t>
-      </w:r>
-      <w:r>
-        <w:t>Condition</w:t>
-      </w:r>
-      <w:proofErr w:type="spellEnd"/>
-      <w:r>
-        <w:t>” function:</w:t>
-      </w:r>
-    </w:p>
-    <w:p>
-      <w:pPr>
-        <w:spacing w:after="0"/>
-      </w:pPr>
-    </w:p>
-    <w:p>
-      <w:pPr>
-        <w:spacing w:after="0"/>
-      </w:pPr>
-      <w:r>
-        <w:rPr>
-          <w:noProof/>
-          <w:lang w:eastAsia="en-US"/>
-        </w:rPr>
-        <w:object w:dxaOrig="1440" w:dyaOrig="1440">
-          <v:shape id="_x0000_s1052" type="#_x0000_t75" style="position:absolute;margin-left:.75pt;margin-top:66.35pt;width:453.6pt;height:28.15pt;z-index:251671552;mso-position-horizontal-relative:text;mso-position-vertical-relative:text" stroked="t" strokeweight=".5pt">
-            <v:imagedata r:id="rId38" o:title=""/>
-            <w10:wrap type="square" side="right"/>
-          </v:shape>
-          <o:OLEObject Type="Embed" ProgID="Word.OpenDocumentText.12" ShapeID="_x0000_s1052" DrawAspect="Content" ObjectID="_1525344433" r:id="rId39"/>
-        </w:object>
-      </w:r>
-      <w:r>
-        <w:rPr>
-          <w:noProof/>
-        </w:rPr>
-        <w:object w:dxaOrig="1440" w:dyaOrig="1440">
-          <v:shape id="_x0000_s1050" type="#_x0000_t75" style="position:absolute;margin-left:0;margin-top:0;width:453.4pt;height:28.15pt;z-index:251670528;mso-position-horizontal:left;mso-position-horizontal-relative:text;mso-position-vertical-relative:text" stroked="t" strokeweight=".5pt">
-            <v:imagedata r:id="rId40" o:title=""/>
-            <w10:wrap type="square" side="right"/>
-          </v:shape>
-          <o:OLEObject Type="Embed" ProgID="Word.OpenDocumentText.12" ShapeID="_x0000_s1050" DrawAspect="Content" ObjectID="_1525344434" r:id="rId41"/>
-        </w:object>
-      </w:r>
-      <w:r>
-        <w:br w:type="textWrapping" w:clear="all"/>
-      </w:r>
-      <w:r>
-        <w:rPr>
-          <w:b/>
-        </w:rPr>
-        <w:t>3</w:t>
-      </w:r>
-      <w:r>
-        <w:rPr>
-          <w:b/>
-        </w:rPr>
-        <w:t>.3</w:t>
-      </w:r>
-      <w:r>
-        <w:rPr>
-          <w:b/>
-        </w:rPr>
-        <w:t>.</w:t>
-      </w:r>
-      <w:r>
-        <w:t xml:space="preserve"> Now test it again but this time using the pipelining operator to:</w:t>
-      </w:r>
-    </w:p>
-    <w:p>
-      <w:pPr>
-        <w:spacing w:after="0"/>
-      </w:pPr>
-    </w:p>
-    <w:p>
-      <w:pPr>
-        <w:spacing w:after="0"/>
-      </w:pPr>
-      <w:r>
-        <w:rPr>
-          <w:b/>
-        </w:rPr>
-        <w:t>3</w:t>
-      </w:r>
-      <w:r>
-        <w:rPr>
-          <w:b/>
-        </w:rPr>
-        <w:t>.4</w:t>
-      </w:r>
-      <w:r>
-        <w:rPr>
-          <w:b/>
-        </w:rPr>
-        <w:t>.</w:t>
-      </w:r>
-      <w:r>
-        <w:t xml:space="preserve"> T</w:t>
-      </w:r>
-      <w:r>
-        <w:t>est</w:t>
-      </w:r>
-      <w:r>
-        <w:t xml:space="preserve"> “</w:t>
-      </w:r>
-      <w:proofErr w:type="spellStart"/>
-      <w:r>
-        <w:t>increaseCredit</w:t>
-      </w:r>
-      <w:proofErr w:type="spellEnd"/>
-      <w:r>
-        <w:t>” passing</w:t>
-      </w:r>
-      <w:r>
-        <w:t xml:space="preserve"> just “</w:t>
-      </w:r>
-      <w:proofErr w:type="spellStart"/>
-      <w:r>
-        <w:t>vip</w:t>
-      </w:r>
-      <w:r>
-        <w:t>Condition</w:t>
-      </w:r>
-      <w:proofErr w:type="spellEnd"/>
-      <w:r>
-        <w:t>”</w:t>
-      </w:r>
-      <w:r>
-        <w:t xml:space="preserve"> in Module2/Application/</w:t>
-      </w:r>
-      <w:proofErr w:type="spellStart"/>
-      <w:r>
-        <w:t>Try.fsx</w:t>
-      </w:r>
-      <w:proofErr w:type="spellEnd"/>
-      <w:r>
-        <w:t xml:space="preserve"> and check</w:t>
-      </w:r>
-      <w:r>
-        <w:t xml:space="preserve"> if</w:t>
-      </w:r>
-      <w:r>
-        <w:t xml:space="preserve"> the result i</w:t>
-      </w:r>
-      <w:r>
-        <w:t>s another function that expects</w:t>
-      </w:r>
-      <w:r>
-        <w:t xml:space="preserve"> the missing argument (customer):</w:t>
-      </w:r>
-    </w:p>
-    <w:p>
-      <w:pPr>
-        <w:spacing w:after="0"/>
-      </w:pPr>
-    </w:p>
-    <w:bookmarkStart w:id="23" w:name="_MON_1513747246"/>
-    <w:bookmarkEnd w:id="23"/>
-    <w:p>
-      <w:pPr>
-        <w:spacing w:after="0"/>
-      </w:pPr>
-      <w:r>
-        <w:object w:dxaOrig="9026" w:dyaOrig="544">
-          <v:shape id="_x0000_i1036" type="#_x0000_t75" style="width:453.4pt;height:28.15pt" o:ole="" o:bordertopcolor="this" o:borderleftcolor="this" o:borderbottomcolor="this" o:borderrightcolor="this">
-            <v:imagedata r:id="rId42" o:title=""/>
-            <w10:bordertop type="single" width="4"/>
-            <w10:borderleft type="single" width="4"/>
-            <w10:borderbottom type="single" width="4"/>
-            <w10:borderright type="single" width="4"/>
-          </v:shape>
-          <o:OLEObject Type="Embed" ProgID="Word.OpenDocumentText.12" ShapeID="_x0000_i1036" DrawAspect="Content" ObjectID="_1525344419" r:id="rId43"/>
+          <o:OLEObject Type="Embed" ProgID="Word.OpenDocumentText.12" ShapeID="_x0000_i1032" DrawAspect="Content" ObjectID="_1542561325" r:id="rId32"/>
         </w:object>
       </w:r>
     </w:p>
@@ -7358,7 +7241,7 @@
             <w:r>
               <w:rPr>
                 <w:noProof/>
-                <w:lang w:eastAsia="en-US"/>
+                <w:lang w:val="sv-SE" w:eastAsia="sv-SE"/>
               </w:rPr>
               <mc:AlternateContent>
                 <mc:Choice Requires="wpg">
@@ -7668,7 +7551,7 @@
     </w:p>
     <w:p>
       <w:pPr>
-        <w:pStyle w:val="Heading2"/>
+        <w:pStyle w:val="Rubrik2"/>
       </w:pPr>
       <w:r>
         <w:t xml:space="preserve">Step 4: </w:t>
@@ -7768,22 +7651,7 @@
         <w:spacing w:after="0"/>
       </w:pPr>
     </w:p>
-    <w:bookmarkStart w:id="24" w:name="_MON_1470986481"/>
-    <w:bookmarkEnd w:id="24"/>
-    <w:p>
-      <w:r>
-        <w:object w:dxaOrig="9026" w:dyaOrig="543">
-          <v:shape id="_x0000_i1037" type="#_x0000_t75" style="width:453.4pt;height:28.5pt" o:ole="" o:bordertopcolor="this" o:borderleftcolor="this" o:borderbottomcolor="this" o:borderrightcolor="this">
-            <v:imagedata r:id="rId44" o:title=""/>
-            <w10:bordertop type="single" width="4"/>
-            <w10:borderleft type="single" width="4"/>
-            <w10:borderbottom type="single" width="4"/>
-            <w10:borderright type="single" width="4"/>
-          </v:shape>
-          <o:OLEObject Type="Embed" ProgID="Word.OpenDocumentText.12" ShapeID="_x0000_i1037" DrawAspect="Content" ObjectID="_1525344420" r:id="rId45"/>
-        </w:object>
-      </w:r>
-    </w:p>
+    <w:p/>
     <w:p>
       <w:pPr>
         <w:spacing w:after="0"/>
@@ -7797,7 +7665,6 @@
         <w:rPr>
           <w:b/>
         </w:rPr>
-        <w:lastRenderedPageBreak/>
         <w:t>4.2</w:t>
       </w:r>
       <w:r>
@@ -7831,7 +7698,7 @@
     </w:p>
     <w:p>
       <w:pPr>
-        <w:pStyle w:val="Heading2"/>
+        <w:pStyle w:val="Rubrik2"/>
       </w:pPr>
       <w:r>
         <w:t xml:space="preserve">Step 5: Create an </w:t>
@@ -7900,7 +7767,7 @@
     </w:p>
     <w:p>
       <w:pPr>
-        <w:pStyle w:val="ListParagraph"/>
+        <w:pStyle w:val="Liststycke"/>
         <w:numPr>
           <w:ilvl w:val="0"/>
           <w:numId w:val="19"/>
@@ -7913,7 +7780,7 @@
     </w:p>
     <w:p>
       <w:pPr>
-        <w:pStyle w:val="ListParagraph"/>
+        <w:pStyle w:val="Liststycke"/>
         <w:numPr>
           <w:ilvl w:val="0"/>
           <w:numId w:val="19"/>
@@ -7942,7 +7809,7 @@
     </w:p>
     <w:p>
       <w:pPr>
-        <w:pStyle w:val="ListParagraph"/>
+        <w:pStyle w:val="Liststycke"/>
         <w:numPr>
           <w:ilvl w:val="0"/>
           <w:numId w:val="19"/>
@@ -7950,6 +7817,7 @@
         <w:spacing w:after="0"/>
       </w:pPr>
       <w:r>
+        <w:lastRenderedPageBreak/>
         <w:t xml:space="preserve">Then </w:t>
       </w:r>
       <w:r>
@@ -7985,7 +7853,7 @@
     </w:p>
     <w:p>
       <w:pPr>
-        <w:pStyle w:val="ListParagraph"/>
+        <w:pStyle w:val="Liststycke"/>
         <w:numPr>
           <w:ilvl w:val="0"/>
           <w:numId w:val="19"/>
@@ -8028,7 +7896,7 @@
     </w:p>
     <w:p>
       <w:pPr>
-        <w:pStyle w:val="ListParagraph"/>
+        <w:pStyle w:val="Liststycke"/>
         <w:numPr>
           <w:ilvl w:val="0"/>
           <w:numId w:val="19"/>
@@ -8052,22 +7920,7 @@
         <w:spacing w:after="0"/>
       </w:pPr>
     </w:p>
-    <w:bookmarkStart w:id="25" w:name="_MON_1470987108"/>
-    <w:bookmarkEnd w:id="25"/>
-    <w:p>
-      <w:r>
-        <w:object w:dxaOrig="9026" w:dyaOrig="1603">
-          <v:shape id="_x0000_i1038" type="#_x0000_t75" style="width:453.4pt;height:80.25pt" o:ole="" o:bordertopcolor="this" o:borderleftcolor="this" o:borderbottomcolor="this" o:borderrightcolor="this">
-            <v:imagedata r:id="rId46" o:title=""/>
-            <w10:bordertop type="single" width="4"/>
-            <w10:borderleft type="single" width="4"/>
-            <w10:borderbottom type="single" width="4"/>
-            <w10:borderright type="single" width="4"/>
-          </v:shape>
-          <o:OLEObject Type="Embed" ProgID="Word.OpenDocumentText.12" ShapeID="_x0000_i1038" DrawAspect="Content" ObjectID="_1525344421" r:id="rId47"/>
-        </w:object>
-      </w:r>
-    </w:p>
+    <w:p/>
     <w:p>
       <w:pPr>
         <w:spacing w:after="0"/>
@@ -8182,24 +8035,10 @@
         <w:spacing w:after="0"/>
       </w:pPr>
     </w:p>
-    <w:bookmarkStart w:id="26" w:name="_MON_1470987266"/>
-    <w:bookmarkEnd w:id="26"/>
-    <w:p>
-      <w:pPr>
-        <w:spacing w:after="0"/>
-      </w:pPr>
-      <w:r>
-        <w:object w:dxaOrig="9360" w:dyaOrig="1557">
-          <v:shape id="_x0000_i1039" type="#_x0000_t75" style="width:454.5pt;height:79.5pt" o:ole="" o:bordertopcolor="this" o:borderleftcolor="this" o:borderbottomcolor="this" o:borderrightcolor="this">
-            <v:imagedata r:id="rId48" o:title=""/>
-            <w10:bordertop type="single" width="4"/>
-            <w10:borderleft type="single" width="4"/>
-            <w10:borderbottom type="single" width="4"/>
-            <w10:borderright type="single" width="4"/>
-          </v:shape>
-          <o:OLEObject Type="Embed" ProgID="Word.OpenDocumentText.12" ShapeID="_x0000_i1039" DrawAspect="Content" ObjectID="_1525344422" r:id="rId49"/>
-        </w:object>
-      </w:r>
+    <w:p>
+      <w:pPr>
+        <w:spacing w:after="0"/>
+      </w:pPr>
     </w:p>
     <w:p>
       <w:pPr>
@@ -8290,24 +8129,10 @@
         <w:spacing w:after="0"/>
       </w:pPr>
     </w:p>
-    <w:bookmarkStart w:id="27" w:name="_MON_1470987428"/>
-    <w:bookmarkEnd w:id="27"/>
-    <w:p>
-      <w:pPr>
-        <w:spacing w:after="0"/>
-      </w:pPr>
-      <w:r>
-        <w:object w:dxaOrig="9026" w:dyaOrig="549">
-          <v:shape id="_x0000_i1040" type="#_x0000_t75" style="width:453.4pt;height:28.9pt" o:ole="" o:bordertopcolor="this" o:borderleftcolor="this" o:borderbottomcolor="this" o:borderrightcolor="this">
-            <v:imagedata r:id="rId50" o:title=""/>
-            <w10:bordertop type="single" width="4"/>
-            <w10:borderleft type="single" width="4"/>
-            <w10:borderbottom type="single" width="4"/>
-            <w10:borderright type="single" width="4"/>
-          </v:shape>
-          <o:OLEObject Type="Embed" ProgID="Word.OpenDocumentText.12" ShapeID="_x0000_i1040" DrawAspect="Content" ObjectID="_1525344423" r:id="rId51"/>
-        </w:object>
-      </w:r>
+    <w:p>
+      <w:pPr>
+        <w:spacing w:after="0"/>
+      </w:pPr>
     </w:p>
     <w:p>
       <w:pPr>
@@ -8352,10 +8177,10 @@
     </w:p>
     <w:p>
       <w:pPr>
-        <w:pStyle w:val="Heading1"/>
-      </w:pPr>
-      <w:bookmarkStart w:id="28" w:name="_Toc397286534"/>
-      <w:bookmarkStart w:id="29" w:name="_Toc439596086"/>
+        <w:pStyle w:val="Rubrik1"/>
+      </w:pPr>
+      <w:bookmarkStart w:id="17" w:name="_Toc397286534"/>
+      <w:bookmarkStart w:id="18" w:name="_Toc439596086"/>
       <w:r>
         <w:lastRenderedPageBreak/>
         <w:t>Module</w:t>
@@ -8363,12 +8188,12 @@
       <w:r>
         <w:t xml:space="preserve"> 3</w:t>
       </w:r>
-      <w:bookmarkEnd w:id="28"/>
-      <w:bookmarkEnd w:id="29"/>
-    </w:p>
-    <w:p>
-      <w:pPr>
-        <w:pStyle w:val="ListParagraph"/>
+      <w:bookmarkEnd w:id="17"/>
+      <w:bookmarkEnd w:id="18"/>
+    </w:p>
+    <w:p>
+      <w:pPr>
+        <w:pStyle w:val="Liststycke"/>
         <w:numPr>
           <w:ilvl w:val="0"/>
           <w:numId w:val="6"/>
@@ -8384,7 +8209,7 @@
     </w:p>
     <w:p>
       <w:pPr>
-        <w:pStyle w:val="ListParagraph"/>
+        <w:pStyle w:val="Liststycke"/>
         <w:numPr>
           <w:ilvl w:val="0"/>
           <w:numId w:val="6"/>
@@ -8394,7 +8219,7 @@
       <w:r>
         <w:rPr>
           <w:noProof/>
-          <w:lang w:eastAsia="en-US"/>
+          <w:lang w:val="sv-SE" w:eastAsia="sv-SE"/>
         </w:rPr>
         <mc:AlternateContent>
           <mc:Choice Requires="wps">
@@ -8497,7 +8322,7 @@
     </w:p>
     <w:p>
       <w:pPr>
-        <w:pStyle w:val="ListParagraph"/>
+        <w:pStyle w:val="Liststycke"/>
         <w:numPr>
           <w:ilvl w:val="0"/>
           <w:numId w:val="6"/>
@@ -8510,7 +8335,7 @@
     </w:p>
     <w:p>
       <w:pPr>
-        <w:pStyle w:val="ListParagraph"/>
+        <w:pStyle w:val="Liststycke"/>
         <w:numPr>
           <w:ilvl w:val="0"/>
           <w:numId w:val="6"/>
@@ -8535,7 +8360,7 @@
     <w:p/>
     <w:p>
       <w:pPr>
-        <w:pStyle w:val="Heading2"/>
+        <w:pStyle w:val="Rubrik2"/>
       </w:pPr>
       <w:r>
         <w:t xml:space="preserve">Step 1: Create an </w:t>
@@ -8605,7 +8430,7 @@
     </w:p>
     <w:p>
       <w:pPr>
-        <w:pStyle w:val="ListParagraph"/>
+        <w:pStyle w:val="Liststycke"/>
         <w:numPr>
           <w:ilvl w:val="0"/>
           <w:numId w:val="20"/>
@@ -8632,7 +8457,7 @@
     </w:p>
     <w:p>
       <w:pPr>
-        <w:pStyle w:val="ListParagraph"/>
+        <w:pStyle w:val="Liststycke"/>
         <w:numPr>
           <w:ilvl w:val="1"/>
           <w:numId w:val="20"/>
@@ -8650,7 +8475,7 @@
     </w:p>
     <w:p>
       <w:pPr>
-        <w:pStyle w:val="ListParagraph"/>
+        <w:pStyle w:val="Liststycke"/>
         <w:numPr>
           <w:ilvl w:val="1"/>
           <w:numId w:val="20"/>
@@ -8668,7 +8493,7 @@
     </w:p>
     <w:p>
       <w:pPr>
-        <w:pStyle w:val="ListParagraph"/>
+        <w:pStyle w:val="Liststycke"/>
         <w:numPr>
           <w:ilvl w:val="1"/>
           <w:numId w:val="20"/>
@@ -8691,7 +8516,7 @@
     </w:p>
     <w:p>
       <w:pPr>
-        <w:pStyle w:val="ListParagraph"/>
+        <w:pStyle w:val="Liststycke"/>
         <w:numPr>
           <w:ilvl w:val="0"/>
           <w:numId w:val="20"/>
@@ -8713,7 +8538,7 @@
     </w:p>
     <w:p>
       <w:pPr>
-        <w:pStyle w:val="ListParagraph"/>
+        <w:pStyle w:val="Liststycke"/>
         <w:numPr>
           <w:ilvl w:val="1"/>
           <w:numId w:val="20"/>
@@ -8728,7 +8553,7 @@
     </w:p>
     <w:p>
       <w:pPr>
-        <w:pStyle w:val="ListParagraph"/>
+        <w:pStyle w:val="Liststycke"/>
         <w:numPr>
           <w:ilvl w:val="1"/>
           <w:numId w:val="20"/>
@@ -8762,7 +8587,7 @@
     </w:p>
     <w:p>
       <w:pPr>
-        <w:pStyle w:val="ListParagraph"/>
+        <w:pStyle w:val="Liststycke"/>
         <w:numPr>
           <w:ilvl w:val="0"/>
           <w:numId w:val="20"/>
@@ -8784,7 +8609,7 @@
     </w:p>
     <w:p>
       <w:pPr>
-        <w:pStyle w:val="ListParagraph"/>
+        <w:pStyle w:val="Liststycke"/>
         <w:numPr>
           <w:ilvl w:val="0"/>
           <w:numId w:val="20"/>
@@ -8827,7 +8652,7 @@
     </w:p>
     <w:p>
       <w:pPr>
-        <w:pStyle w:val="ListParagraph"/>
+        <w:pStyle w:val="Liststycke"/>
         <w:numPr>
           <w:ilvl w:val="1"/>
           <w:numId w:val="20"/>
@@ -8853,7 +8678,7 @@
     </w:p>
     <w:p>
       <w:pPr>
-        <w:pStyle w:val="ListParagraph"/>
+        <w:pStyle w:val="Liststycke"/>
         <w:numPr>
           <w:ilvl w:val="1"/>
           <w:numId w:val="20"/>
@@ -8866,7 +8691,7 @@
     </w:p>
     <w:p>
       <w:pPr>
-        <w:pStyle w:val="ListParagraph"/>
+        <w:pStyle w:val="Liststycke"/>
         <w:numPr>
           <w:ilvl w:val="0"/>
           <w:numId w:val="20"/>
@@ -8879,27 +8704,12 @@
     </w:p>
     <w:p>
       <w:pPr>
-        <w:pStyle w:val="ListParagraph"/>
+        <w:pStyle w:val="Liststycke"/>
         <w:spacing w:after="0"/>
         <w:ind w:left="765"/>
       </w:pPr>
     </w:p>
-    <w:bookmarkStart w:id="30" w:name="_MON_1472401802"/>
-    <w:bookmarkEnd w:id="30"/>
-    <w:p>
-      <w:r>
-        <w:object w:dxaOrig="9026" w:dyaOrig="5876">
-          <v:shape id="_x0000_i1041" type="#_x0000_t75" style="width:453.4pt;height:291pt" o:ole="" o:bordertopcolor="this" o:borderleftcolor="this" o:borderbottomcolor="this" o:borderrightcolor="this">
-            <v:imagedata r:id="rId52" o:title=""/>
-            <w10:bordertop type="single" width="4"/>
-            <w10:borderleft type="single" width="4"/>
-            <w10:borderbottom type="single" width="4"/>
-            <w10:borderright type="single" width="4"/>
-          </v:shape>
-          <o:OLEObject Type="Embed" ProgID="Word.OpenDocumentText.12" ShapeID="_x0000_i1041" DrawAspect="Content" ObjectID="_1525344424" r:id="rId53"/>
-        </w:object>
-      </w:r>
-    </w:p>
+    <w:p/>
     <w:p>
       <w:pPr>
         <w:spacing w:after="0"/>
@@ -8946,10 +8756,9 @@
     </w:p>
     <w:p>
       <w:pPr>
-        <w:pStyle w:val="Heading2"/>
-      </w:pPr>
-      <w:r>
-        <w:lastRenderedPageBreak/>
+        <w:pStyle w:val="Rubrik2"/>
+      </w:pPr>
+      <w:r>
         <w:t xml:space="preserve">Step 2: Update the </w:t>
       </w:r>
       <w:proofErr w:type="spellStart"/>
@@ -9025,22 +8834,7 @@
         <w:spacing w:after="0"/>
       </w:pPr>
     </w:p>
-    <w:bookmarkStart w:id="31" w:name="_MON_1472403573"/>
-    <w:bookmarkEnd w:id="31"/>
-    <w:p>
-      <w:r>
-        <w:object w:dxaOrig="9026" w:dyaOrig="1158">
-          <v:shape id="_x0000_i1042" type="#_x0000_t75" style="width:453.4pt;height:58.5pt" o:ole="" o:bordertopcolor="this" o:borderleftcolor="this" o:borderbottomcolor="this" o:borderrightcolor="this">
-            <v:imagedata r:id="rId54" o:title=""/>
-            <w10:bordertop type="single" width="4"/>
-            <w10:borderleft type="single" width="4"/>
-            <w10:borderbottom type="single" width="4"/>
-            <w10:borderright type="single" width="4"/>
-          </v:shape>
-          <o:OLEObject Type="Embed" ProgID="Word.OpenDocumentText.12" ShapeID="_x0000_i1042" DrawAspect="Content" ObjectID="_1525344425" r:id="rId55"/>
-        </w:object>
-      </w:r>
-    </w:p>
+    <w:p/>
     <w:p>
       <w:pPr>
         <w:spacing w:after="0"/>
@@ -9126,7 +8920,7 @@
     </w:p>
     <w:p>
       <w:pPr>
-        <w:pStyle w:val="Heading2"/>
+        <w:pStyle w:val="Rubrik2"/>
       </w:pPr>
       <w:r>
         <w:t xml:space="preserve">Step 3: Create an </w:t>
@@ -9192,7 +8986,7 @@
     </w:p>
     <w:p>
       <w:pPr>
-        <w:pStyle w:val="ListParagraph"/>
+        <w:pStyle w:val="Liststycke"/>
         <w:numPr>
           <w:ilvl w:val="0"/>
           <w:numId w:val="19"/>
@@ -9205,7 +8999,7 @@
     </w:p>
     <w:p>
       <w:pPr>
-        <w:pStyle w:val="ListParagraph"/>
+        <w:pStyle w:val="Liststycke"/>
         <w:numPr>
           <w:ilvl w:val="0"/>
           <w:numId w:val="19"/>
@@ -9221,26 +9015,11 @@
     </w:p>
     <w:p>
       <w:pPr>
-        <w:pStyle w:val="ListParagraph"/>
-        <w:spacing w:after="0"/>
-      </w:pPr>
-    </w:p>
-    <w:bookmarkStart w:id="32" w:name="_MON_1471024033"/>
-    <w:bookmarkEnd w:id="32"/>
-    <w:p>
-      <w:r>
-        <w:object w:dxaOrig="9026" w:dyaOrig="1285">
-          <v:shape id="_x0000_i1043" type="#_x0000_t75" style="width:453.4pt;height:64.15pt" o:ole="" o:bordertopcolor="this" o:borderleftcolor="this" o:borderbottomcolor="this" o:borderrightcolor="this">
-            <v:imagedata r:id="rId56" o:title=""/>
-            <w10:bordertop type="single" width="4"/>
-            <w10:borderleft type="single" width="4"/>
-            <w10:borderbottom type="single" width="4"/>
-            <w10:borderright type="single" width="4"/>
-          </v:shape>
-          <o:OLEObject Type="Embed" ProgID="Word.OpenDocumentText.12" ShapeID="_x0000_i1043" DrawAspect="Content" ObjectID="_1525344426" r:id="rId57"/>
-        </w:object>
-      </w:r>
-    </w:p>
+        <w:pStyle w:val="Liststycke"/>
+        <w:spacing w:after="0"/>
+      </w:pPr>
+    </w:p>
+    <w:p/>
     <w:p>
       <w:pPr>
         <w:spacing w:after="0"/>
@@ -9354,7 +9133,7 @@
     </w:p>
     <w:p>
       <w:pPr>
-        <w:pStyle w:val="Heading2"/>
+        <w:pStyle w:val="Rubrik2"/>
       </w:pPr>
       <w:r>
         <w:t xml:space="preserve">Step 4: Create a </w:t>
@@ -9414,7 +9193,7 @@
     </w:p>
     <w:p>
       <w:pPr>
-        <w:pStyle w:val="ListParagraph"/>
+        <w:pStyle w:val="Liststycke"/>
         <w:numPr>
           <w:ilvl w:val="0"/>
           <w:numId w:val="19"/>
@@ -9427,7 +9206,7 @@
     </w:p>
     <w:p>
       <w:pPr>
-        <w:pStyle w:val="ListParagraph"/>
+        <w:pStyle w:val="Liststycke"/>
         <w:numPr>
           <w:ilvl w:val="0"/>
           <w:numId w:val="19"/>
@@ -9449,21 +9228,9 @@
         <w:spacing w:after="0"/>
       </w:pPr>
     </w:p>
-    <w:bookmarkStart w:id="33" w:name="_MON_1471025395"/>
-    <w:bookmarkEnd w:id="33"/>
-    <w:p>
-      <w:r>
-        <w:object w:dxaOrig="9026" w:dyaOrig="1495">
-          <v:shape id="_x0000_i1044" type="#_x0000_t75" style="width:453.4pt;height:1in" o:ole="" o:bordertopcolor="this" o:borderleftcolor="this" o:borderbottomcolor="this" o:borderrightcolor="this">
-            <v:imagedata r:id="rId58" o:title=""/>
-            <w10:bordertop type="single" width="4"/>
-            <w10:borderleft type="single" width="4"/>
-            <w10:borderbottom type="single" width="4"/>
-            <w10:borderright type="single" width="4"/>
-          </v:shape>
-          <o:OLEObject Type="Embed" ProgID="Word.OpenDocumentText.12" ShapeID="_x0000_i1044" DrawAspect="Content" ObjectID="_1525344427" r:id="rId59"/>
-        </w:object>
-      </w:r>
+    <w:p>
+      <w:bookmarkStart w:id="19" w:name="_GoBack"/>
+      <w:bookmarkEnd w:id="19"/>
     </w:p>
     <w:p>
       <w:pPr>
@@ -9534,10 +9301,10 @@
     </w:p>
     <w:p>
       <w:pPr>
-        <w:pStyle w:val="Heading1"/>
-      </w:pPr>
-      <w:bookmarkStart w:id="34" w:name="_Toc397286538"/>
-      <w:bookmarkStart w:id="35" w:name="_Toc439596087"/>
+        <w:pStyle w:val="Rubrik1"/>
+      </w:pPr>
+      <w:bookmarkStart w:id="20" w:name="_Toc397286538"/>
+      <w:bookmarkStart w:id="21" w:name="_Toc439596087"/>
       <w:r>
         <w:lastRenderedPageBreak/>
         <w:t>Module</w:t>
@@ -9545,12 +9312,12 @@
       <w:r>
         <w:t xml:space="preserve"> 4</w:t>
       </w:r>
-      <w:bookmarkEnd w:id="34"/>
-      <w:bookmarkEnd w:id="35"/>
-    </w:p>
-    <w:p>
-      <w:pPr>
-        <w:pStyle w:val="ListParagraph"/>
+      <w:bookmarkEnd w:id="20"/>
+      <w:bookmarkEnd w:id="21"/>
+    </w:p>
+    <w:p>
+      <w:pPr>
+        <w:pStyle w:val="Liststycke"/>
         <w:numPr>
           <w:ilvl w:val="0"/>
           <w:numId w:val="7"/>
@@ -9569,7 +9336,7 @@
     </w:p>
     <w:p>
       <w:pPr>
-        <w:pStyle w:val="ListParagraph"/>
+        <w:pStyle w:val="Liststycke"/>
         <w:numPr>
           <w:ilvl w:val="0"/>
           <w:numId w:val="7"/>
@@ -9579,7 +9346,7 @@
       <w:r>
         <w:rPr>
           <w:noProof/>
-          <w:lang w:eastAsia="en-US"/>
+          <w:lang w:val="sv-SE" w:eastAsia="sv-SE"/>
         </w:rPr>
         <mc:AlternateContent>
           <mc:Choice Requires="wps">
@@ -9688,7 +9455,7 @@
     </w:p>
     <w:p>
       <w:pPr>
-        <w:pStyle w:val="ListParagraph"/>
+        <w:pStyle w:val="Liststycke"/>
         <w:numPr>
           <w:ilvl w:val="0"/>
           <w:numId w:val="7"/>
@@ -9723,7 +9490,7 @@
     </w:p>
     <w:p>
       <w:pPr>
-        <w:pStyle w:val="Heading2"/>
+        <w:pStyle w:val="Rubrik2"/>
       </w:pPr>
       <w:r>
         <w:t xml:space="preserve">Step 1: Create a </w:t>
@@ -9789,7 +9556,7 @@
     </w:p>
     <w:p>
       <w:pPr>
-        <w:pStyle w:val="ListParagraph"/>
+        <w:pStyle w:val="Liststycke"/>
         <w:numPr>
           <w:ilvl w:val="0"/>
           <w:numId w:val="19"/>
@@ -9802,7 +9569,7 @@
     </w:p>
     <w:p>
       <w:pPr>
-        <w:pStyle w:val="ListParagraph"/>
+        <w:pStyle w:val="Liststycke"/>
         <w:numPr>
           <w:ilvl w:val="0"/>
           <w:numId w:val="19"/>
@@ -9846,7 +9613,7 @@
     </w:p>
     <w:p>
       <w:pPr>
-        <w:pStyle w:val="ListParagraph"/>
+        <w:pStyle w:val="Liststycke"/>
         <w:numPr>
           <w:ilvl w:val="0"/>
           <w:numId w:val="19"/>
@@ -9876,30 +9643,15 @@
         <w:spacing w:after="0"/>
       </w:pPr>
     </w:p>
-    <w:bookmarkStart w:id="36" w:name="_MON_1472417191"/>
-    <w:bookmarkEnd w:id="36"/>
-    <w:p>
-      <w:r>
-        <w:object w:dxaOrig="9026" w:dyaOrig="2716">
-          <v:shape id="_x0000_i1045" type="#_x0000_t75" style="width:453.4pt;height:135.75pt" o:ole="" o:bordertopcolor="this" o:borderleftcolor="this" o:borderbottomcolor="this" o:borderrightcolor="this">
-            <v:imagedata r:id="rId60" o:title=""/>
-            <w10:bordertop type="single" width="4"/>
-            <w10:borderleft type="single" width="4"/>
-            <w10:borderbottom type="single" width="4"/>
-            <w10:borderright type="single" width="4"/>
-          </v:shape>
-          <o:OLEObject Type="Embed" ProgID="Word.OpenDocumentText.12" ShapeID="_x0000_i1045" DrawAspect="Content" ObjectID="_1525344428" r:id="rId61"/>
-        </w:object>
-      </w:r>
-    </w:p>
-    <w:p>
-      <w:pPr>
-        <w:spacing w:after="0"/>
-      </w:pPr>
-    </w:p>
-    <w:p>
-      <w:pPr>
-        <w:pStyle w:val="Heading2"/>
+    <w:p/>
+    <w:p>
+      <w:pPr>
+        <w:spacing w:after="0"/>
+      </w:pPr>
+    </w:p>
+    <w:p>
+      <w:pPr>
+        <w:pStyle w:val="Rubrik2"/>
       </w:pPr>
       <w:r>
         <w:t xml:space="preserve">Step 2: Create a </w:t>
@@ -9981,7 +9733,7 @@
     </w:p>
     <w:p>
       <w:pPr>
-        <w:pStyle w:val="ListParagraph"/>
+        <w:pStyle w:val="Liststycke"/>
         <w:numPr>
           <w:ilvl w:val="0"/>
           <w:numId w:val="21"/>
@@ -9994,7 +9746,7 @@
     </w:p>
     <w:p>
       <w:pPr>
-        <w:pStyle w:val="ListParagraph"/>
+        <w:pStyle w:val="Liststycke"/>
         <w:numPr>
           <w:ilvl w:val="0"/>
           <w:numId w:val="21"/>
@@ -10024,22 +9776,7 @@
         <w:spacing w:after="0"/>
       </w:pPr>
     </w:p>
-    <w:bookmarkStart w:id="37" w:name="_MON_1472417466"/>
-    <w:bookmarkEnd w:id="37"/>
-    <w:p>
-      <w:r>
-        <w:object w:dxaOrig="9026" w:dyaOrig="714">
-          <v:shape id="_x0000_i1046" type="#_x0000_t75" style="width:453.4pt;height:35.65pt" o:ole="" o:bordertopcolor="this" o:borderleftcolor="this" o:borderbottomcolor="this" o:borderrightcolor="this">
-            <v:imagedata r:id="rId62" o:title=""/>
-            <w10:bordertop type="single" width="4"/>
-            <w10:borderleft type="single" width="4"/>
-            <w10:borderbottom type="single" width="4"/>
-            <w10:borderright type="single" width="4"/>
-          </v:shape>
-          <o:OLEObject Type="Embed" ProgID="Word.OpenDocumentText.12" ShapeID="_x0000_i1046" DrawAspect="Content" ObjectID="_1525344429" r:id="rId63"/>
-        </w:object>
-      </w:r>
-    </w:p>
+    <w:p/>
     <w:p>
       <w:pPr>
         <w:spacing w:after="0"/>
@@ -10108,10 +9845,9 @@
     </w:p>
     <w:p>
       <w:pPr>
-        <w:pStyle w:val="Heading2"/>
-      </w:pPr>
-      <w:r>
-        <w:lastRenderedPageBreak/>
+        <w:pStyle w:val="Rubrik2"/>
+      </w:pPr>
+      <w:r>
         <w:t xml:space="preserve">Step 3: Update the </w:t>
       </w:r>
       <w:proofErr w:type="spellStart"/>
@@ -10187,7 +9923,7 @@
     </w:p>
     <w:p>
       <w:pPr>
-        <w:pStyle w:val="ListParagraph"/>
+        <w:pStyle w:val="Liststycke"/>
         <w:numPr>
           <w:ilvl w:val="0"/>
           <w:numId w:val="22"/>
@@ -10208,7 +9944,7 @@
     </w:p>
     <w:p>
       <w:pPr>
-        <w:pStyle w:val="ListParagraph"/>
+        <w:pStyle w:val="Liststycke"/>
         <w:numPr>
           <w:ilvl w:val="0"/>
           <w:numId w:val="22"/>
@@ -10226,7 +9962,7 @@
     </w:p>
     <w:p>
       <w:pPr>
-        <w:pStyle w:val="ListParagraph"/>
+        <w:pStyle w:val="Liststycke"/>
         <w:numPr>
           <w:ilvl w:val="0"/>
           <w:numId w:val="22"/>
@@ -10247,22 +9983,7 @@
         <w:spacing w:after="0"/>
       </w:pPr>
     </w:p>
-    <w:bookmarkStart w:id="38" w:name="_MON_1471671746"/>
-    <w:bookmarkEnd w:id="38"/>
-    <w:p>
-      <w:r>
-        <w:object w:dxaOrig="9026" w:dyaOrig="1603">
-          <v:shape id="_x0000_i1047" type="#_x0000_t75" style="width:453.4pt;height:78.4pt" o:ole="" o:bordertopcolor="this" o:borderleftcolor="this" o:borderbottomcolor="this" o:borderrightcolor="this">
-            <v:imagedata r:id="rId64" o:title=""/>
-            <w10:bordertop type="single" width="4"/>
-            <w10:borderleft type="single" width="4"/>
-            <w10:borderbottom type="single" width="4"/>
-            <w10:borderright type="single" width="4"/>
-          </v:shape>
-          <o:OLEObject Type="Embed" ProgID="Word.OpenDocumentText.12" ShapeID="_x0000_i1047" DrawAspect="Content" ObjectID="_1525344430" r:id="rId65"/>
-        </w:object>
-      </w:r>
-    </w:p>
+    <w:p/>
     <w:p>
       <w:pPr>
         <w:spacing w:after="0"/>
@@ -10311,9 +10032,10 @@
     <w:p/>
     <w:p>
       <w:pPr>
-        <w:pStyle w:val="Heading2"/>
-      </w:pPr>
-      <w:r>
+        <w:pStyle w:val="Rubrik2"/>
+      </w:pPr>
+      <w:r>
+        <w:lastRenderedPageBreak/>
         <w:t xml:space="preserve">Step 4: Create a </w:t>
       </w:r>
       <w:proofErr w:type="spellStart"/>
@@ -10383,7 +10105,7 @@
     </w:p>
     <w:p>
       <w:pPr>
-        <w:pStyle w:val="ListParagraph"/>
+        <w:pStyle w:val="Liststycke"/>
         <w:numPr>
           <w:ilvl w:val="0"/>
           <w:numId w:val="23"/>
@@ -10396,7 +10118,7 @@
     </w:p>
     <w:p>
       <w:pPr>
-        <w:pStyle w:val="ListParagraph"/>
+        <w:pStyle w:val="Liststycke"/>
         <w:numPr>
           <w:ilvl w:val="0"/>
           <w:numId w:val="23"/>
@@ -10417,7 +10139,7 @@
     </w:p>
     <w:p>
       <w:pPr>
-        <w:pStyle w:val="ListParagraph"/>
+        <w:pStyle w:val="Liststycke"/>
         <w:numPr>
           <w:ilvl w:val="0"/>
           <w:numId w:val="23"/>
@@ -10433,73 +10155,57 @@
         <w:spacing w:after="0"/>
       </w:pPr>
     </w:p>
-    <w:bookmarkStart w:id="39" w:name="_MON_1472411984"/>
-    <w:bookmarkEnd w:id="39"/>
-    <w:p>
-      <w:r>
-        <w:object w:dxaOrig="9026" w:dyaOrig="3383">
-          <v:shape id="_x0000_i1048" type="#_x0000_t75" style="width:453.4pt;height:165.75pt" o:ole="" o:bordertopcolor="this" o:borderleftcolor="this" o:borderbottomcolor="this" o:borderrightcolor="this">
-            <v:imagedata r:id="rId66" o:title=""/>
-            <w10:bordertop type="single" width="4"/>
-            <w10:borderleft type="single" width="4"/>
-            <w10:borderbottom type="single" width="4"/>
-            <w10:borderright type="single" width="4"/>
-          </v:shape>
-          <o:OLEObject Type="Embed" ProgID="Word.OpenDocumentText.12" ShapeID="_x0000_i1048" DrawAspect="Content" ObjectID="_1525344431" r:id="rId67"/>
-        </w:object>
-      </w:r>
-    </w:p>
-    <w:p>
-      <w:pPr>
-        <w:spacing w:after="0"/>
-      </w:pPr>
-    </w:p>
-    <w:p>
-      <w:pPr>
-        <w:spacing w:after="0"/>
-      </w:pPr>
-    </w:p>
-    <w:p>
-      <w:pPr>
-        <w:spacing w:after="0"/>
-      </w:pPr>
-    </w:p>
-    <w:p>
-      <w:pPr>
-        <w:spacing w:after="0"/>
-      </w:pPr>
-    </w:p>
-    <w:p>
-      <w:pPr>
-        <w:spacing w:after="0"/>
-      </w:pPr>
-    </w:p>
-    <w:p>
-      <w:pPr>
-        <w:spacing w:after="0"/>
-      </w:pPr>
-    </w:p>
-    <w:p>
-      <w:pPr>
-        <w:spacing w:after="0"/>
-      </w:pPr>
-    </w:p>
-    <w:p>
-      <w:pPr>
-        <w:spacing w:after="0"/>
-      </w:pPr>
-    </w:p>
-    <w:p>
-      <w:pPr>
-        <w:spacing w:after="0"/>
-      </w:pPr>
-    </w:p>
-    <w:p>
-      <w:pPr>
-        <w:pStyle w:val="Heading2"/>
-      </w:pPr>
-      <w:r>
-        <w:lastRenderedPageBreak/>
+    <w:p/>
+    <w:p>
+      <w:pPr>
+        <w:spacing w:after="0"/>
+      </w:pPr>
+    </w:p>
+    <w:p>
+      <w:pPr>
+        <w:spacing w:after="0"/>
+      </w:pPr>
+    </w:p>
+    <w:p>
+      <w:pPr>
+        <w:spacing w:after="0"/>
+      </w:pPr>
+    </w:p>
+    <w:p>
+      <w:pPr>
+        <w:spacing w:after="0"/>
+      </w:pPr>
+    </w:p>
+    <w:p>
+      <w:pPr>
+        <w:spacing w:after="0"/>
+      </w:pPr>
+    </w:p>
+    <w:p>
+      <w:pPr>
+        <w:spacing w:after="0"/>
+      </w:pPr>
+    </w:p>
+    <w:p>
+      <w:pPr>
+        <w:spacing w:after="0"/>
+      </w:pPr>
+    </w:p>
+    <w:p>
+      <w:pPr>
+        <w:spacing w:after="0"/>
+      </w:pPr>
+    </w:p>
+    <w:p>
+      <w:pPr>
+        <w:spacing w:after="0"/>
+      </w:pPr>
+    </w:p>
+    <w:p>
+      <w:pPr>
+        <w:pStyle w:val="Rubrik2"/>
+      </w:pPr>
+      <w:r>
         <w:t xml:space="preserve">Step 5: Create a </w:t>
       </w:r>
       <w:proofErr w:type="spellStart"/>
@@ -10572,7 +10278,7 @@
     </w:p>
     <w:p>
       <w:pPr>
-        <w:pStyle w:val="ListParagraph"/>
+        <w:pStyle w:val="Liststycke"/>
         <w:numPr>
           <w:ilvl w:val="0"/>
           <w:numId w:val="24"/>
@@ -10601,7 +10307,7 @@
     </w:p>
     <w:p>
       <w:pPr>
-        <w:pStyle w:val="ListParagraph"/>
+        <w:pStyle w:val="Liststycke"/>
         <w:numPr>
           <w:ilvl w:val="0"/>
           <w:numId w:val="24"/>
@@ -10643,11 +10349,14 @@
         <w:t>n</w:t>
       </w:r>
       <w:r>
-        <w:t xml:space="preserve"> calls </w:t>
+        <w:t xml:space="preserve"> </w:t>
+      </w:r>
+      <w:r>
+        <w:t xml:space="preserve">calls </w:t>
       </w:r>
       <w:proofErr w:type="spellStart"/>
       <w:r>
-        <w:t>Functions.upgradeCustomers</w:t>
+        <w:t>Functions.upgradeCustomer</w:t>
       </w:r>
       <w:proofErr w:type="spellEnd"/>
     </w:p>
@@ -10659,20 +10368,6 @@
     <w:p>
       <w:r>
         <w:t xml:space="preserve"> </w:t>
-      </w:r>
-      <w:bookmarkStart w:id="40" w:name="_MON_1472413541"/>
-      <w:bookmarkEnd w:id="40"/>
-      <w:r>
-        <w:object w:dxaOrig="9026" w:dyaOrig="1826">
-          <v:shape id="_x0000_i1049" type="#_x0000_t75" style="width:453.4pt;height:93pt" o:ole="" o:bordertopcolor="this" o:borderleftcolor="this" o:borderbottomcolor="this" o:borderrightcolor="this">
-            <v:imagedata r:id="rId68" o:title=""/>
-            <w10:bordertop type="single" width="4"/>
-            <w10:borderleft type="single" width="4"/>
-            <w10:borderbottom type="single" width="4"/>
-            <w10:borderright type="single" width="4"/>
-          </v:shape>
-          <o:OLEObject Type="Embed" ProgID="Word.OpenDocumentText.12" ShapeID="_x0000_i1049" DrawAspect="Content" ObjectID="_1525344432" r:id="rId69"/>
-        </w:object>
       </w:r>
     </w:p>
     <w:p>
@@ -10803,7 +10498,7 @@
       </w:r>
     </w:p>
     <w:sectPr>
-      <w:footerReference w:type="default" r:id="rId70"/>
+      <w:footerReference w:type="default" r:id="rId33"/>
       <w:pgSz w:w="12240" w:h="15840" w:code="1"/>
       <w:pgMar w:top="1080" w:right="1440" w:bottom="1080" w:left="1440" w:header="720" w:footer="720" w:gutter="0"/>
       <w:cols w:space="720"/>
@@ -10814,7 +10509,7 @@
 </file>
 
 <file path=word/endnotes.xml><?xml version="1.0" encoding="utf-8"?>
-<w:endnotes xmlns:wpc="http://schemas.microsoft.com/office/word/2010/wordprocessingCanvas" xmlns:mc="http://schemas.openxmlformats.org/markup-compatibility/2006" xmlns:o="urn:schemas-microsoft-com:office:office" xmlns:r="http://schemas.openxmlformats.org/officeDocument/2006/relationships" xmlns:m="http://schemas.openxmlformats.org/officeDocument/2006/math" xmlns:v="urn:schemas-microsoft-com:vml" xmlns:wp14="http://schemas.microsoft.com/office/word/2010/wordprocessingDrawing" xmlns:wp="http://schemas.openxmlformats.org/drawingml/2006/wordprocessingDrawing" xmlns:w10="urn:schemas-microsoft-com:office:word" xmlns:w="http://schemas.openxmlformats.org/wordprocessingml/2006/main" xmlns:w14="http://schemas.microsoft.com/office/word/2010/wordml" xmlns:w15="http://schemas.microsoft.com/office/word/2012/wordml" xmlns:wpg="http://schemas.microsoft.com/office/word/2010/wordprocessingGroup" xmlns:wpi="http://schemas.microsoft.com/office/word/2010/wordprocessingInk" xmlns:wne="http://schemas.microsoft.com/office/word/2006/wordml" xmlns:wps="http://schemas.microsoft.com/office/word/2010/wordprocessingShape" mc:Ignorable="w14 w15 wp14">
+<w:endnotes xmlns:wpc="http://schemas.microsoft.com/office/word/2010/wordprocessingCanvas" xmlns:cx="http://schemas.microsoft.com/office/drawing/2014/chartex" xmlns:cx1="http://schemas.microsoft.com/office/drawing/2015/9/8/chartex" xmlns:cx2="http://schemas.microsoft.com/office/drawing/2015/10/21/chartex" xmlns:cx3="http://schemas.microsoft.com/office/drawing/2016/5/9/chartex" xmlns:cx4="http://schemas.microsoft.com/office/drawing/2016/5/10/chartex" xmlns:cx5="http://schemas.microsoft.com/office/drawing/2016/5/11/chartex" xmlns:mc="http://schemas.openxmlformats.org/markup-compatibility/2006" xmlns:o="urn:schemas-microsoft-com:office:office" xmlns:r="http://schemas.openxmlformats.org/officeDocument/2006/relationships" xmlns:m="http://schemas.openxmlformats.org/officeDocument/2006/math" xmlns:v="urn:schemas-microsoft-com:vml" xmlns:wp14="http://schemas.microsoft.com/office/word/2010/wordprocessingDrawing" xmlns:wp="http://schemas.openxmlformats.org/drawingml/2006/wordprocessingDrawing" xmlns:w10="urn:schemas-microsoft-com:office:word" xmlns:w="http://schemas.openxmlformats.org/wordprocessingml/2006/main" xmlns:w14="http://schemas.microsoft.com/office/word/2010/wordml" xmlns:w15="http://schemas.microsoft.com/office/word/2012/wordml" xmlns:w16se="http://schemas.microsoft.com/office/word/2015/wordml/symex" xmlns:wpg="http://schemas.microsoft.com/office/word/2010/wordprocessingGroup" xmlns:wpi="http://schemas.microsoft.com/office/word/2010/wordprocessingInk" xmlns:wne="http://schemas.microsoft.com/office/word/2006/wordml" xmlns:wps="http://schemas.microsoft.com/office/word/2010/wordprocessingShape" mc:Ignorable="w14 w15 w16se wp14">
   <w:endnote w:type="separator" w:id="-1">
     <w:p>
       <w:pPr>
@@ -10839,10 +10534,10 @@
 </file>
 
 <file path=word/footer1.xml><?xml version="1.0" encoding="utf-8"?>
-<w:ftr xmlns:wpc="http://schemas.microsoft.com/office/word/2010/wordprocessingCanvas" xmlns:mc="http://schemas.openxmlformats.org/markup-compatibility/2006" xmlns:o="urn:schemas-microsoft-com:office:office" xmlns:r="http://schemas.openxmlformats.org/officeDocument/2006/relationships" xmlns:m="http://schemas.openxmlformats.org/officeDocument/2006/math" xmlns:v="urn:schemas-microsoft-com:vml" xmlns:wp14="http://schemas.microsoft.com/office/word/2010/wordprocessingDrawing" xmlns:wp="http://schemas.openxmlformats.org/drawingml/2006/wordprocessingDrawing" xmlns:w10="urn:schemas-microsoft-com:office:word" xmlns:w="http://schemas.openxmlformats.org/wordprocessingml/2006/main" xmlns:w14="http://schemas.microsoft.com/office/word/2010/wordml" xmlns:w15="http://schemas.microsoft.com/office/word/2012/wordml" xmlns:wpg="http://schemas.microsoft.com/office/word/2010/wordprocessingGroup" xmlns:wpi="http://schemas.microsoft.com/office/word/2010/wordprocessingInk" xmlns:wne="http://schemas.microsoft.com/office/word/2006/wordml" xmlns:wps="http://schemas.microsoft.com/office/word/2010/wordprocessingShape" mc:Ignorable="w14 w15 wp14">
+<w:ftr xmlns:wpc="http://schemas.microsoft.com/office/word/2010/wordprocessingCanvas" xmlns:cx="http://schemas.microsoft.com/office/drawing/2014/chartex" xmlns:cx1="http://schemas.microsoft.com/office/drawing/2015/9/8/chartex" xmlns:cx2="http://schemas.microsoft.com/office/drawing/2015/10/21/chartex" xmlns:cx3="http://schemas.microsoft.com/office/drawing/2016/5/9/chartex" xmlns:cx4="http://schemas.microsoft.com/office/drawing/2016/5/10/chartex" xmlns:cx5="http://schemas.microsoft.com/office/drawing/2016/5/11/chartex" xmlns:mc="http://schemas.openxmlformats.org/markup-compatibility/2006" xmlns:o="urn:schemas-microsoft-com:office:office" xmlns:r="http://schemas.openxmlformats.org/officeDocument/2006/relationships" xmlns:m="http://schemas.openxmlformats.org/officeDocument/2006/math" xmlns:v="urn:schemas-microsoft-com:vml" xmlns:wp14="http://schemas.microsoft.com/office/word/2010/wordprocessingDrawing" xmlns:wp="http://schemas.openxmlformats.org/drawingml/2006/wordprocessingDrawing" xmlns:w10="urn:schemas-microsoft-com:office:word" xmlns:w="http://schemas.openxmlformats.org/wordprocessingml/2006/main" xmlns:w14="http://schemas.microsoft.com/office/word/2010/wordml" xmlns:w15="http://schemas.microsoft.com/office/word/2012/wordml" xmlns:w16se="http://schemas.microsoft.com/office/word/2015/wordml/symex" xmlns:wpg="http://schemas.microsoft.com/office/word/2010/wordprocessingGroup" xmlns:wpi="http://schemas.microsoft.com/office/word/2010/wordprocessingInk" xmlns:wne="http://schemas.microsoft.com/office/word/2006/wordml" xmlns:wps="http://schemas.microsoft.com/office/word/2010/wordprocessingShape" mc:Ignorable="w14 w15 w16se wp14">
   <w:p>
     <w:pPr>
-      <w:pStyle w:val="Footer"/>
+      <w:pStyle w:val="Sidfot"/>
     </w:pPr>
     <w:sdt>
       <w:sdtPr>
@@ -10878,7 +10573,7 @@
       <w:rPr>
         <w:noProof/>
       </w:rPr>
-      <w:t>12</w:t>
+      <w:t>14</w:t>
     </w:r>
     <w:r>
       <w:rPr>
@@ -10891,7 +10586,7 @@
 </file>
 
 <file path=word/footnotes.xml><?xml version="1.0" encoding="utf-8"?>
-<w:footnotes xmlns:wpc="http://schemas.microsoft.com/office/word/2010/wordprocessingCanvas" xmlns:mc="http://schemas.openxmlformats.org/markup-compatibility/2006" xmlns:o="urn:schemas-microsoft-com:office:office" xmlns:r="http://schemas.openxmlformats.org/officeDocument/2006/relationships" xmlns:m="http://schemas.openxmlformats.org/officeDocument/2006/math" xmlns:v="urn:schemas-microsoft-com:vml" xmlns:wp14="http://schemas.microsoft.com/office/word/2010/wordprocessingDrawing" xmlns:wp="http://schemas.openxmlformats.org/drawingml/2006/wordprocessingDrawing" xmlns:w10="urn:schemas-microsoft-com:office:word" xmlns:w="http://schemas.openxmlformats.org/wordprocessingml/2006/main" xmlns:w14="http://schemas.microsoft.com/office/word/2010/wordml" xmlns:w15="http://schemas.microsoft.com/office/word/2012/wordml" xmlns:wpg="http://schemas.microsoft.com/office/word/2010/wordprocessingGroup" xmlns:wpi="http://schemas.microsoft.com/office/word/2010/wordprocessingInk" xmlns:wne="http://schemas.microsoft.com/office/word/2006/wordml" xmlns:wps="http://schemas.microsoft.com/office/word/2010/wordprocessingShape" mc:Ignorable="w14 w15 wp14">
+<w:footnotes xmlns:wpc="http://schemas.microsoft.com/office/word/2010/wordprocessingCanvas" xmlns:cx="http://schemas.microsoft.com/office/drawing/2014/chartex" xmlns:cx1="http://schemas.microsoft.com/office/drawing/2015/9/8/chartex" xmlns:cx2="http://schemas.microsoft.com/office/drawing/2015/10/21/chartex" xmlns:cx3="http://schemas.microsoft.com/office/drawing/2016/5/9/chartex" xmlns:cx4="http://schemas.microsoft.com/office/drawing/2016/5/10/chartex" xmlns:cx5="http://schemas.microsoft.com/office/drawing/2016/5/11/chartex" xmlns:mc="http://schemas.openxmlformats.org/markup-compatibility/2006" xmlns:o="urn:schemas-microsoft-com:office:office" xmlns:r="http://schemas.openxmlformats.org/officeDocument/2006/relationships" xmlns:m="http://schemas.openxmlformats.org/officeDocument/2006/math" xmlns:v="urn:schemas-microsoft-com:vml" xmlns:wp14="http://schemas.microsoft.com/office/word/2010/wordprocessingDrawing" xmlns:wp="http://schemas.openxmlformats.org/drawingml/2006/wordprocessingDrawing" xmlns:w10="urn:schemas-microsoft-com:office:word" xmlns:w="http://schemas.openxmlformats.org/wordprocessingml/2006/main" xmlns:w14="http://schemas.microsoft.com/office/word/2010/wordml" xmlns:w15="http://schemas.microsoft.com/office/word/2012/wordml" xmlns:w16se="http://schemas.microsoft.com/office/word/2015/wordml/symex" xmlns:wpg="http://schemas.microsoft.com/office/word/2010/wordprocessingGroup" xmlns:wpi="http://schemas.microsoft.com/office/word/2010/wordprocessingInk" xmlns:wne="http://schemas.microsoft.com/office/word/2006/wordml" xmlns:wps="http://schemas.microsoft.com/office/word/2010/wordprocessingShape" mc:Ignorable="w14 w15 w16se wp14">
   <w:footnote w:type="separator" w:id="-1">
     <w:p>
       <w:pPr>
@@ -10916,7 +10611,7 @@
 </file>
 
 <file path=word/numbering.xml><?xml version="1.0" encoding="utf-8"?>
-<w:numbering xmlns:wpc="http://schemas.microsoft.com/office/word/2010/wordprocessingCanvas" xmlns:mc="http://schemas.openxmlformats.org/markup-compatibility/2006" xmlns:o="urn:schemas-microsoft-com:office:office" xmlns:r="http://schemas.openxmlformats.org/officeDocument/2006/relationships" xmlns:m="http://schemas.openxmlformats.org/officeDocument/2006/math" xmlns:v="urn:schemas-microsoft-com:vml" xmlns:wp14="http://schemas.microsoft.com/office/word/2010/wordprocessingDrawing" xmlns:wp="http://schemas.openxmlformats.org/drawingml/2006/wordprocessingDrawing" xmlns:w10="urn:schemas-microsoft-com:office:word" xmlns:w="http://schemas.openxmlformats.org/wordprocessingml/2006/main" xmlns:w14="http://schemas.microsoft.com/office/word/2010/wordml" xmlns:w15="http://schemas.microsoft.com/office/word/2012/wordml" xmlns:wpg="http://schemas.microsoft.com/office/word/2010/wordprocessingGroup" xmlns:wpi="http://schemas.microsoft.com/office/word/2010/wordprocessingInk" xmlns:wne="http://schemas.microsoft.com/office/word/2006/wordml" xmlns:wps="http://schemas.microsoft.com/office/word/2010/wordprocessingShape" mc:Ignorable="w14 w15 wp14">
+<w:numbering xmlns:wpc="http://schemas.microsoft.com/office/word/2010/wordprocessingCanvas" xmlns:cx="http://schemas.microsoft.com/office/drawing/2014/chartex" xmlns:cx1="http://schemas.microsoft.com/office/drawing/2015/9/8/chartex" xmlns:cx2="http://schemas.microsoft.com/office/drawing/2015/10/21/chartex" xmlns:cx3="http://schemas.microsoft.com/office/drawing/2016/5/9/chartex" xmlns:cx4="http://schemas.microsoft.com/office/drawing/2016/5/10/chartex" xmlns:cx5="http://schemas.microsoft.com/office/drawing/2016/5/11/chartex" xmlns:mc="http://schemas.openxmlformats.org/markup-compatibility/2006" xmlns:o="urn:schemas-microsoft-com:office:office" xmlns:r="http://schemas.openxmlformats.org/officeDocument/2006/relationships" xmlns:m="http://schemas.openxmlformats.org/officeDocument/2006/math" xmlns:v="urn:schemas-microsoft-com:vml" xmlns:wp14="http://schemas.microsoft.com/office/word/2010/wordprocessingDrawing" xmlns:wp="http://schemas.openxmlformats.org/drawingml/2006/wordprocessingDrawing" xmlns:w10="urn:schemas-microsoft-com:office:word" xmlns:w="http://schemas.openxmlformats.org/wordprocessingml/2006/main" xmlns:w14="http://schemas.microsoft.com/office/word/2010/wordml" xmlns:w15="http://schemas.microsoft.com/office/word/2012/wordml" xmlns:w16se="http://schemas.microsoft.com/office/word/2015/wordml/symex" xmlns:wpg="http://schemas.microsoft.com/office/word/2010/wordprocessingGroup" xmlns:wpi="http://schemas.microsoft.com/office/word/2010/wordprocessingInk" xmlns:wne="http://schemas.microsoft.com/office/word/2006/wordml" xmlns:wps="http://schemas.microsoft.com/office/word/2010/wordprocessingShape" mc:Ignorable="w14 w15 w16se wp14">
   <w:abstractNum w:abstractNumId="0" w15:restartNumberingAfterBreak="0">
     <w:nsid w:val="0962169E"/>
     <w:multiLevelType w:val="hybridMultilevel"/>
@@ -12029,7 +11724,7 @@
     <w:lvl w:ilvl="0" w:tplc="7FFA4152">
       <w:start w:val="1"/>
       <w:numFmt w:val="upperRoman"/>
-      <w:pStyle w:val="TOC1"/>
+      <w:pStyle w:val="Innehll1"/>
       <w:lvlText w:val="%1."/>
       <w:lvlJc w:val="left"/>
       <w:pPr>
@@ -13657,7 +13352,7 @@
 </file>
 
 <file path=word/styles.xml><?xml version="1.0" encoding="utf-8"?>
-<w:styles xmlns:mc="http://schemas.openxmlformats.org/markup-compatibility/2006" xmlns:r="http://schemas.openxmlformats.org/officeDocument/2006/relationships" xmlns:w="http://schemas.openxmlformats.org/wordprocessingml/2006/main" xmlns:w14="http://schemas.microsoft.com/office/word/2010/wordml" xmlns:w15="http://schemas.microsoft.com/office/word/2012/wordml" mc:Ignorable="w14 w15">
+<w:styles xmlns:mc="http://schemas.openxmlformats.org/markup-compatibility/2006" xmlns:r="http://schemas.openxmlformats.org/officeDocument/2006/relationships" xmlns:w="http://schemas.openxmlformats.org/wordprocessingml/2006/main" xmlns:w14="http://schemas.microsoft.com/office/word/2010/wordml" xmlns:w15="http://schemas.microsoft.com/office/word/2012/wordml" xmlns:w16se="http://schemas.microsoft.com/office/word/2015/wordml/symex" mc:Ignorable="w14 w15 w16se">
   <w:docDefaults>
     <w:rPrDefault>
       <w:rPr>
@@ -13672,7 +13367,7 @@
       </w:pPr>
     </w:pPrDefault>
   </w:docDefaults>
-  <w:latentStyles w:defLockedState="0" w:defUIPriority="99" w:defSemiHidden="0" w:defUnhideWhenUsed="0" w:defQFormat="0" w:count="371">
+  <w:latentStyles w:defLockedState="0" w:defUIPriority="99" w:defSemiHidden="0" w:defUnhideWhenUsed="0" w:defQFormat="0" w:count="374">
     <w:lsdException w:name="Normal" w:uiPriority="0" w:qFormat="1"/>
     <w:lsdException w:name="heading 1" w:uiPriority="9" w:qFormat="1"/>
     <w:lsdException w:name="heading 2" w:semiHidden="1" w:uiPriority="9" w:unhideWhenUsed="1" w:qFormat="1"/>
@@ -14044,16 +13739,19 @@
     <w:lsdException w:name="List Table 5 Dark Accent 6" w:uiPriority="50"/>
     <w:lsdException w:name="List Table 6 Colorful Accent 6" w:uiPriority="51"/>
     <w:lsdException w:name="List Table 7 Colorful Accent 6" w:uiPriority="52"/>
+    <w:lsdException w:name="Mention" w:semiHidden="1" w:unhideWhenUsed="1"/>
+    <w:lsdException w:name="Smart Hyperlink" w:semiHidden="1" w:unhideWhenUsed="1"/>
+    <w:lsdException w:name="Hashtag" w:semiHidden="1" w:unhideWhenUsed="1"/>
   </w:latentStyles>
   <w:style w:type="paragraph" w:default="1" w:styleId="Normal">
     <w:name w:val="Normal"/>
     <w:qFormat/>
   </w:style>
-  <w:style w:type="paragraph" w:styleId="Heading1">
+  <w:style w:type="paragraph" w:styleId="Rubrik1">
     <w:name w:val="heading 1"/>
     <w:basedOn w:val="Normal"/>
     <w:next w:val="Normal"/>
-    <w:link w:val="Heading1Char"/>
+    <w:link w:val="Rubrik1Char"/>
     <w:uiPriority w:val="9"/>
     <w:qFormat/>
     <w:pPr>
@@ -14072,11 +13770,11 @@
       <w:szCs w:val="36"/>
     </w:rPr>
   </w:style>
-  <w:style w:type="paragraph" w:styleId="Heading2">
+  <w:style w:type="paragraph" w:styleId="Rubrik2">
     <w:name w:val="heading 2"/>
     <w:basedOn w:val="Normal"/>
     <w:next w:val="Normal"/>
-    <w:link w:val="Heading2Char"/>
+    <w:link w:val="Rubrik2Char"/>
     <w:uiPriority w:val="9"/>
     <w:unhideWhenUsed/>
     <w:qFormat/>
@@ -14093,11 +13791,11 @@
       <w:szCs w:val="26"/>
     </w:rPr>
   </w:style>
-  <w:style w:type="paragraph" w:styleId="Heading3">
+  <w:style w:type="paragraph" w:styleId="Rubrik3">
     <w:name w:val="heading 3"/>
     <w:basedOn w:val="Normal"/>
     <w:next w:val="Normal"/>
-    <w:link w:val="Heading3Char"/>
+    <w:link w:val="Rubrik3Char"/>
     <w:uiPriority w:val="9"/>
     <w:unhideWhenUsed/>
     <w:qFormat/>
@@ -14116,11 +13814,11 @@
       <w:szCs w:val="24"/>
     </w:rPr>
   </w:style>
-  <w:style w:type="paragraph" w:styleId="Heading4">
+  <w:style w:type="paragraph" w:styleId="Rubrik4">
     <w:name w:val="heading 4"/>
     <w:basedOn w:val="Normal"/>
     <w:next w:val="Normal"/>
-    <w:link w:val="Heading4Char"/>
+    <w:link w:val="Rubrik4Char"/>
     <w:uiPriority w:val="9"/>
     <w:unhideWhenUsed/>
     <w:qFormat/>
@@ -14137,13 +13835,13 @@
       <w:color w:val="6D1D6A" w:themeColor="accent1" w:themeShade="BF"/>
     </w:rPr>
   </w:style>
-  <w:style w:type="character" w:default="1" w:styleId="DefaultParagraphFont">
+  <w:style w:type="character" w:default="1" w:styleId="Standardstycketeckensnitt">
     <w:name w:val="Default Paragraph Font"/>
     <w:uiPriority w:val="1"/>
     <w:semiHidden/>
     <w:unhideWhenUsed/>
   </w:style>
-  <w:style w:type="table" w:default="1" w:styleId="TableNormal">
+  <w:style w:type="table" w:default="1" w:styleId="Normaltabell">
     <w:name w:val="Normal Table"/>
     <w:uiPriority w:val="99"/>
     <w:semiHidden/>
@@ -14158,7 +13856,7 @@
       </w:tblCellMar>
     </w:tblPr>
   </w:style>
-  <w:style w:type="numbering" w:default="1" w:styleId="NoList">
+  <w:style w:type="numbering" w:default="1" w:styleId="Ingenlista">
     <w:name w:val="No List"/>
     <w:uiPriority w:val="99"/>
     <w:semiHidden/>
@@ -14174,20 +13872,20 @@
       <w:spacing w:before="600"/>
     </w:pPr>
   </w:style>
-  <w:style w:type="character" w:styleId="PlaceholderText">
+  <w:style w:type="character" w:styleId="Platshllartext">
     <w:name w:val="Placeholder Text"/>
-    <w:basedOn w:val="DefaultParagraphFont"/>
+    <w:basedOn w:val="Standardstycketeckensnitt"/>
     <w:uiPriority w:val="99"/>
     <w:semiHidden/>
     <w:rPr>
       <w:color w:val="808080"/>
     </w:rPr>
   </w:style>
-  <w:style w:type="paragraph" w:styleId="Title">
+  <w:style w:type="paragraph" w:styleId="Rubrik">
     <w:name w:val="Title"/>
     <w:basedOn w:val="Normal"/>
     <w:next w:val="Normal"/>
-    <w:link w:val="TitleChar"/>
+    <w:link w:val="RubrikChar"/>
     <w:uiPriority w:val="10"/>
     <w:qFormat/>
     <w:pPr>
@@ -14202,10 +13900,10 @@
       <w:szCs w:val="96"/>
     </w:rPr>
   </w:style>
-  <w:style w:type="character" w:customStyle="1" w:styleId="TitleChar">
-    <w:name w:val="Title Char"/>
-    <w:basedOn w:val="DefaultParagraphFont"/>
-    <w:link w:val="Title"/>
+  <w:style w:type="character" w:customStyle="1" w:styleId="RubrikChar">
+    <w:name w:val="Rubrik Char"/>
+    <w:basedOn w:val="Standardstycketeckensnitt"/>
+    <w:link w:val="Rubrik"/>
     <w:uiPriority w:val="10"/>
     <w:rPr>
       <w:rFonts w:asciiTheme="majorHAnsi" w:eastAsiaTheme="majorEastAsia" w:hAnsiTheme="majorHAnsi" w:cstheme="majorBidi"/>
@@ -14215,11 +13913,11 @@
       <w:szCs w:val="96"/>
     </w:rPr>
   </w:style>
-  <w:style w:type="paragraph" w:styleId="Subtitle">
+  <w:style w:type="paragraph" w:styleId="Underrubrik">
     <w:name w:val="Subtitle"/>
     <w:basedOn w:val="Normal"/>
     <w:next w:val="Normal"/>
-    <w:link w:val="SubtitleChar"/>
+    <w:link w:val="UnderrubrikChar"/>
     <w:uiPriority w:val="11"/>
     <w:qFormat/>
     <w:pPr>
@@ -14233,17 +13931,17 @@
       <w:szCs w:val="32"/>
     </w:rPr>
   </w:style>
-  <w:style w:type="character" w:customStyle="1" w:styleId="SubtitleChar">
-    <w:name w:val="Subtitle Char"/>
-    <w:basedOn w:val="DefaultParagraphFont"/>
-    <w:link w:val="Subtitle"/>
+  <w:style w:type="character" w:customStyle="1" w:styleId="UnderrubrikChar">
+    <w:name w:val="Underrubrik Char"/>
+    <w:basedOn w:val="Standardstycketeckensnitt"/>
+    <w:link w:val="Underrubrik"/>
     <w:uiPriority w:val="11"/>
     <w:rPr>
       <w:sz w:val="32"/>
       <w:szCs w:val="32"/>
     </w:rPr>
   </w:style>
-  <w:style w:type="paragraph" w:styleId="NoSpacing">
+  <w:style w:type="paragraph" w:styleId="Ingetavstnd">
     <w:name w:val="No Spacing"/>
     <w:uiPriority w:val="1"/>
     <w:qFormat/>
@@ -14251,9 +13949,9 @@
       <w:spacing w:after="0" w:line="240" w:lineRule="auto"/>
     </w:pPr>
   </w:style>
-  <w:style w:type="table" w:styleId="TableGrid">
+  <w:style w:type="table" w:styleId="Tabellrutnt">
     <w:name w:val="Table Grid"/>
-    <w:basedOn w:val="TableNormal"/>
+    <w:basedOn w:val="Normaltabell"/>
     <w:uiPriority w:val="39"/>
     <w:pPr>
       <w:spacing w:after="0" w:line="240" w:lineRule="auto"/>
@@ -14271,7 +13969,7 @@
   </w:style>
   <w:style w:type="paragraph" w:customStyle="1" w:styleId="ContactInfo">
     <w:name w:val="Contact Info"/>
-    <w:basedOn w:val="NoSpacing"/>
+    <w:basedOn w:val="Ingetavstnd"/>
     <w:uiPriority w:val="99"/>
     <w:qFormat/>
     <w:rPr>
@@ -14282,16 +13980,16 @@
   </w:style>
   <w:style w:type="paragraph" w:customStyle="1" w:styleId="TableSpace">
     <w:name w:val="Table Space"/>
-    <w:basedOn w:val="NoSpacing"/>
+    <w:basedOn w:val="Ingetavstnd"/>
     <w:uiPriority w:val="99"/>
     <w:pPr>
       <w:spacing w:line="14" w:lineRule="exact"/>
     </w:pPr>
   </w:style>
-  <w:style w:type="paragraph" w:styleId="Header">
+  <w:style w:type="paragraph" w:styleId="Sidhuvud">
     <w:name w:val="header"/>
     <w:basedOn w:val="Normal"/>
-    <w:link w:val="HeaderChar"/>
+    <w:link w:val="SidhuvudChar"/>
     <w:uiPriority w:val="99"/>
     <w:unhideWhenUsed/>
     <w:pPr>
@@ -14302,16 +14000,16 @@
       <w:spacing w:after="0" w:line="240" w:lineRule="auto"/>
     </w:pPr>
   </w:style>
-  <w:style w:type="character" w:customStyle="1" w:styleId="HeaderChar">
-    <w:name w:val="Header Char"/>
-    <w:basedOn w:val="DefaultParagraphFont"/>
-    <w:link w:val="Header"/>
+  <w:style w:type="character" w:customStyle="1" w:styleId="SidhuvudChar">
+    <w:name w:val="Sidhuvud Char"/>
+    <w:basedOn w:val="Standardstycketeckensnitt"/>
+    <w:link w:val="Sidhuvud"/>
     <w:uiPriority w:val="99"/>
   </w:style>
-  <w:style w:type="paragraph" w:styleId="Footer">
+  <w:style w:type="paragraph" w:styleId="Sidfot">
     <w:name w:val="footer"/>
     <w:basedOn w:val="Normal"/>
-    <w:link w:val="FooterChar"/>
+    <w:link w:val="SidfotChar"/>
     <w:uiPriority w:val="99"/>
     <w:unhideWhenUsed/>
     <w:qFormat/>
@@ -14326,10 +14024,10 @@
       <w:szCs w:val="16"/>
     </w:rPr>
   </w:style>
-  <w:style w:type="character" w:customStyle="1" w:styleId="FooterChar">
-    <w:name w:val="Footer Char"/>
-    <w:basedOn w:val="DefaultParagraphFont"/>
-    <w:link w:val="Footer"/>
+  <w:style w:type="character" w:customStyle="1" w:styleId="SidfotChar">
+    <w:name w:val="Sidfot Char"/>
+    <w:basedOn w:val="Standardstycketeckensnitt"/>
+    <w:link w:val="Sidfot"/>
     <w:uiPriority w:val="99"/>
     <w:rPr>
       <w:rFonts w:asciiTheme="majorHAnsi" w:eastAsiaTheme="majorEastAsia" w:hAnsiTheme="majorHAnsi" w:cstheme="majorBidi"/>
@@ -14339,10 +14037,10 @@
       <w:szCs w:val="16"/>
     </w:rPr>
   </w:style>
-  <w:style w:type="character" w:customStyle="1" w:styleId="Heading1Char">
-    <w:name w:val="Heading 1 Char"/>
-    <w:basedOn w:val="DefaultParagraphFont"/>
-    <w:link w:val="Heading1"/>
+  <w:style w:type="character" w:customStyle="1" w:styleId="Rubrik1Char">
+    <w:name w:val="Rubrik 1 Char"/>
+    <w:basedOn w:val="Standardstycketeckensnitt"/>
+    <w:link w:val="Rubrik1"/>
     <w:uiPriority w:val="9"/>
     <w:rPr>
       <w:rFonts w:asciiTheme="majorHAnsi" w:eastAsiaTheme="majorEastAsia" w:hAnsiTheme="majorHAnsi" w:cstheme="majorBidi"/>
@@ -14351,10 +14049,10 @@
       <w:szCs w:val="36"/>
     </w:rPr>
   </w:style>
-  <w:style w:type="character" w:customStyle="1" w:styleId="Heading2Char">
-    <w:name w:val="Heading 2 Char"/>
-    <w:basedOn w:val="DefaultParagraphFont"/>
-    <w:link w:val="Heading2"/>
+  <w:style w:type="character" w:customStyle="1" w:styleId="Rubrik2Char">
+    <w:name w:val="Rubrik 2 Char"/>
+    <w:basedOn w:val="Standardstycketeckensnitt"/>
+    <w:link w:val="Rubrik2"/>
     <w:uiPriority w:val="9"/>
     <w:rPr>
       <w:b/>
@@ -14363,9 +14061,9 @@
       <w:szCs w:val="26"/>
     </w:rPr>
   </w:style>
-  <w:style w:type="paragraph" w:styleId="TOCHeading">
+  <w:style w:type="paragraph" w:styleId="Innehllsfrteckningsrubrik">
     <w:name w:val="TOC Heading"/>
-    <w:basedOn w:val="Heading1"/>
+    <w:basedOn w:val="Rubrik1"/>
     <w:next w:val="Normal"/>
     <w:uiPriority w:val="39"/>
     <w:unhideWhenUsed/>
@@ -14383,7 +14081,7 @@
       <w:szCs w:val="72"/>
     </w:rPr>
   </w:style>
-  <w:style w:type="paragraph" w:styleId="TOC1">
+  <w:style w:type="paragraph" w:styleId="Innehll1">
     <w:name w:val="toc 1"/>
     <w:basedOn w:val="Normal"/>
     <w:next w:val="Normal"/>
@@ -14404,7 +14102,7 @@
       <w:szCs w:val="26"/>
     </w:rPr>
   </w:style>
-  <w:style w:type="paragraph" w:styleId="TOC2">
+  <w:style w:type="paragraph" w:styleId="Innehll2">
     <w:name w:val="toc 2"/>
     <w:basedOn w:val="Normal"/>
     <w:next w:val="Normal"/>
@@ -14423,9 +14121,9 @@
       <w:szCs w:val="22"/>
     </w:rPr>
   </w:style>
-  <w:style w:type="character" w:styleId="Hyperlink">
+  <w:style w:type="character" w:styleId="Hyperlnk">
     <w:name w:val="Hyperlink"/>
-    <w:basedOn w:val="DefaultParagraphFont"/>
+    <w:basedOn w:val="Standardstycketeckensnitt"/>
     <w:uiPriority w:val="99"/>
     <w:unhideWhenUsed/>
     <w:rPr>
@@ -14433,10 +14131,10 @@
       <w:u w:val="single"/>
     </w:rPr>
   </w:style>
-  <w:style w:type="character" w:customStyle="1" w:styleId="Heading3Char">
-    <w:name w:val="Heading 3 Char"/>
-    <w:basedOn w:val="DefaultParagraphFont"/>
-    <w:link w:val="Heading3"/>
+  <w:style w:type="character" w:customStyle="1" w:styleId="Rubrik3Char">
+    <w:name w:val="Rubrik 3 Char"/>
+    <w:basedOn w:val="Standardstycketeckensnitt"/>
+    <w:link w:val="Rubrik3"/>
     <w:uiPriority w:val="9"/>
     <w:rPr>
       <w:b/>
@@ -14475,7 +14173,7 @@
   </w:style>
   <w:style w:type="table" w:customStyle="1" w:styleId="TipTable">
     <w:name w:val="Tip Table"/>
-    <w:basedOn w:val="TableNormal"/>
+    <w:basedOn w:val="Normaltabell"/>
     <w:uiPriority w:val="99"/>
     <w:pPr>
       <w:spacing w:after="0" w:line="240" w:lineRule="auto"/>
@@ -14529,10 +14227,10 @@
       <w:jc w:val="center"/>
     </w:pPr>
   </w:style>
-  <w:style w:type="character" w:customStyle="1" w:styleId="Heading4Char">
-    <w:name w:val="Heading 4 Char"/>
-    <w:basedOn w:val="DefaultParagraphFont"/>
-    <w:link w:val="Heading4"/>
+  <w:style w:type="character" w:customStyle="1" w:styleId="Rubrik4Char">
+    <w:name w:val="Rubrik 4 Char"/>
+    <w:basedOn w:val="Standardstycketeckensnitt"/>
+    <w:link w:val="Rubrik4"/>
     <w:uiPriority w:val="9"/>
     <w:rPr>
       <w:rFonts w:asciiTheme="majorHAnsi" w:eastAsiaTheme="majorEastAsia" w:hAnsiTheme="majorHAnsi" w:cstheme="majorBidi"/>
@@ -14543,7 +14241,7 @@
   </w:style>
   <w:style w:type="table" w:customStyle="1" w:styleId="FinancialTable">
     <w:name w:val="Financial Table"/>
-    <w:basedOn w:val="TableNormal"/>
+    <w:basedOn w:val="Normaltabell"/>
     <w:uiPriority w:val="99"/>
     <w:pPr>
       <w:spacing w:before="60" w:after="60" w:line="240" w:lineRule="auto"/>
@@ -14598,7 +14296,7 @@
       </w:tcPr>
     </w:tblStylePr>
   </w:style>
-  <w:style w:type="paragraph" w:styleId="TOC3">
+  <w:style w:type="paragraph" w:styleId="Innehll3">
     <w:name w:val="toc 3"/>
     <w:basedOn w:val="Normal"/>
     <w:next w:val="Normal"/>
@@ -14610,7 +14308,7 @@
       <w:ind w:left="720" w:right="3240"/>
     </w:pPr>
   </w:style>
-  <w:style w:type="paragraph" w:styleId="TOC4">
+  <w:style w:type="paragraph" w:styleId="Innehll4">
     <w:name w:val="toc 4"/>
     <w:basedOn w:val="Normal"/>
     <w:next w:val="Normal"/>
@@ -14623,7 +14321,7 @@
       <w:ind w:left="720" w:right="3240"/>
     </w:pPr>
   </w:style>
-  <w:style w:type="paragraph" w:styleId="ListParagraph">
+  <w:style w:type="paragraph" w:styleId="Liststycke">
     <w:name w:val="List Paragraph"/>
     <w:basedOn w:val="Normal"/>
     <w:uiPriority w:val="34"/>
@@ -14635,9 +14333,9 @@
       <w:contextualSpacing/>
     </w:pPr>
   </w:style>
-  <w:style w:type="table" w:styleId="GridTable6Colorful-Accent1">
+  <w:style w:type="table" w:styleId="Rutntstabell6frgstarkdekorfrg1">
     <w:name w:val="Grid Table 6 Colorful Accent 1"/>
-    <w:basedOn w:val="TableNormal"/>
+    <w:basedOn w:val="Normaltabell"/>
     <w:uiPriority w:val="51"/>
     <w:rsid w:val="001F2544"/>
     <w:pPr>
@@ -14707,10 +14405,10 @@
       </w:tcPr>
     </w:tblStylePr>
   </w:style>
-  <w:style w:type="paragraph" w:styleId="BalloonText">
+  <w:style w:type="paragraph" w:styleId="Ballongtext">
     <w:name w:val="Balloon Text"/>
     <w:basedOn w:val="Normal"/>
-    <w:link w:val="BalloonTextChar"/>
+    <w:link w:val="BallongtextChar"/>
     <w:uiPriority w:val="99"/>
     <w:semiHidden/>
     <w:unhideWhenUsed/>
@@ -14724,10 +14422,10 @@
       <w:szCs w:val="18"/>
     </w:rPr>
   </w:style>
-  <w:style w:type="character" w:customStyle="1" w:styleId="BalloonTextChar">
-    <w:name w:val="Balloon Text Char"/>
-    <w:basedOn w:val="DefaultParagraphFont"/>
-    <w:link w:val="BalloonText"/>
+  <w:style w:type="character" w:customStyle="1" w:styleId="BallongtextChar">
+    <w:name w:val="Ballongtext Char"/>
+    <w:basedOn w:val="Standardstycketeckensnitt"/>
+    <w:link w:val="Ballongtext"/>
     <w:uiPriority w:val="99"/>
     <w:semiHidden/>
     <w:rsid w:val="00FA7352"/>
@@ -14737,7 +14435,7 @@
       <w:szCs w:val="18"/>
     </w:rPr>
   </w:style>
-  <w:style w:type="paragraph" w:styleId="NormalWeb">
+  <w:style w:type="paragraph" w:styleId="Normalwebb">
     <w:name w:val="Normal (Web)"/>
     <w:basedOn w:val="Normal"/>
     <w:uiPriority w:val="99"/>
@@ -15527,10 +15225,9 @@
         <a:lstStyle/>
         <a:p>
           <a:r>
-            <a:rPr lang="en-AU" b="1" dirty="0" smtClean="0"/>
+            <a:rPr lang="en-AU" b="1" dirty="0"/>
             <a:t>Practice</a:t>
           </a:r>
-          <a:endParaRPr lang="en-AU" b="1" dirty="0"/>
         </a:p>
       </dgm:t>
     </dgm:pt>
@@ -15564,10 +15261,9 @@
         <a:lstStyle/>
         <a:p>
           <a:r>
-            <a:rPr lang="en-AU" b="1" dirty="0" smtClean="0"/>
+            <a:rPr lang="en-AU" b="1" dirty="0"/>
             <a:t>Theory</a:t>
           </a:r>
-          <a:endParaRPr lang="en-AU" b="1" dirty="0"/>
         </a:p>
       </dgm:t>
     </dgm:pt>
@@ -15602,13 +15298,6 @@
         </dgm:presLayoutVars>
       </dgm:prSet>
       <dgm:spPr/>
-      <dgm:t>
-        <a:bodyPr/>
-        <a:lstStyle/>
-        <a:p>
-          <a:endParaRPr lang="en-AU"/>
-        </a:p>
-      </dgm:t>
     </dgm:pt>
     <dgm:pt modelId="{005B9784-283A-42A4-8873-35CDA8D50128}" type="pres">
       <dgm:prSet presAssocID="{06ED21E7-79B8-4963-B94D-883701CCEBF3}" presName="gear1" presStyleLbl="node1" presStyleIdx="0" presStyleCnt="2">
@@ -15618,35 +15307,14 @@
         </dgm:presLayoutVars>
       </dgm:prSet>
       <dgm:spPr/>
-      <dgm:t>
-        <a:bodyPr/>
-        <a:lstStyle/>
-        <a:p>
-          <a:endParaRPr lang="en-AU"/>
-        </a:p>
-      </dgm:t>
     </dgm:pt>
     <dgm:pt modelId="{EB2F1A30-DFF1-4E79-AEDD-DD191798CE03}" type="pres">
       <dgm:prSet presAssocID="{06ED21E7-79B8-4963-B94D-883701CCEBF3}" presName="gear1srcNode" presStyleLbl="node1" presStyleIdx="0" presStyleCnt="2"/>
       <dgm:spPr/>
-      <dgm:t>
-        <a:bodyPr/>
-        <a:lstStyle/>
-        <a:p>
-          <a:endParaRPr lang="en-AU"/>
-        </a:p>
-      </dgm:t>
     </dgm:pt>
     <dgm:pt modelId="{322547BF-FA17-4E5C-975E-1E2365FEC96B}" type="pres">
       <dgm:prSet presAssocID="{06ED21E7-79B8-4963-B94D-883701CCEBF3}" presName="gear1dstNode" presStyleLbl="node1" presStyleIdx="0" presStyleCnt="2"/>
       <dgm:spPr/>
-      <dgm:t>
-        <a:bodyPr/>
-        <a:lstStyle/>
-        <a:p>
-          <a:endParaRPr lang="en-AU"/>
-        </a:p>
-      </dgm:t>
     </dgm:pt>
     <dgm:pt modelId="{A51FD8ED-619E-490B-A7DB-8E2B070B165E}" type="pres">
       <dgm:prSet presAssocID="{9FE8FA85-5A27-42A9-90CB-EFE270BBC4D8}" presName="gear2" presStyleLbl="node1" presStyleIdx="1" presStyleCnt="2" custScaleX="118242" custScaleY="124568" custLinFactNeighborX="-14442" custLinFactNeighborY="-11709">
@@ -15656,63 +15324,28 @@
         </dgm:presLayoutVars>
       </dgm:prSet>
       <dgm:spPr/>
-      <dgm:t>
-        <a:bodyPr/>
-        <a:lstStyle/>
-        <a:p>
-          <a:endParaRPr lang="en-AU"/>
-        </a:p>
-      </dgm:t>
     </dgm:pt>
     <dgm:pt modelId="{DF31AEBD-271A-4B6B-89F0-55F0D6606C0B}" type="pres">
       <dgm:prSet presAssocID="{9FE8FA85-5A27-42A9-90CB-EFE270BBC4D8}" presName="gear2srcNode" presStyleLbl="node1" presStyleIdx="1" presStyleCnt="2"/>
       <dgm:spPr/>
-      <dgm:t>
-        <a:bodyPr/>
-        <a:lstStyle/>
-        <a:p>
-          <a:endParaRPr lang="en-AU"/>
-        </a:p>
-      </dgm:t>
     </dgm:pt>
     <dgm:pt modelId="{EE7CE306-6469-41A4-84AD-FC336EBAA72A}" type="pres">
       <dgm:prSet presAssocID="{9FE8FA85-5A27-42A9-90CB-EFE270BBC4D8}" presName="gear2dstNode" presStyleLbl="node1" presStyleIdx="1" presStyleCnt="2"/>
       <dgm:spPr/>
-      <dgm:t>
-        <a:bodyPr/>
-        <a:lstStyle/>
-        <a:p>
-          <a:endParaRPr lang="en-AU"/>
-        </a:p>
-      </dgm:t>
     </dgm:pt>
     <dgm:pt modelId="{E37894A0-CA82-4B21-891C-DD34C3EC6A39}" type="pres">
       <dgm:prSet presAssocID="{8AED33B6-67C8-410C-BB34-1C1F37AD78CD}" presName="connector1" presStyleLbl="sibTrans2D1" presStyleIdx="0" presStyleCnt="2"/>
       <dgm:spPr/>
-      <dgm:t>
-        <a:bodyPr/>
-        <a:lstStyle/>
-        <a:p>
-          <a:endParaRPr lang="en-AU"/>
-        </a:p>
-      </dgm:t>
     </dgm:pt>
     <dgm:pt modelId="{34573F20-AECD-4E48-90F8-D213EA67693E}" type="pres">
       <dgm:prSet presAssocID="{1B8E77EF-3DD3-4E38-B208-5B07FF4B5E40}" presName="connector2" presStyleLbl="sibTrans2D1" presStyleIdx="1" presStyleCnt="2" custAng="20120156" custLinFactNeighborX="-27803"/>
       <dgm:spPr/>
-      <dgm:t>
-        <a:bodyPr/>
-        <a:lstStyle/>
-        <a:p>
-          <a:endParaRPr lang="en-AU"/>
-        </a:p>
-      </dgm:t>
     </dgm:pt>
   </dgm:ptLst>
   <dgm:cxnLst>
+    <dgm:cxn modelId="{D2294244-6B1B-4578-8334-67FD0F39EEC8}" type="presOf" srcId="{9FE8FA85-5A27-42A9-90CB-EFE270BBC4D8}" destId="{A51FD8ED-619E-490B-A7DB-8E2B070B165E}" srcOrd="0" destOrd="0" presId="urn:microsoft.com/office/officeart/2005/8/layout/gear1"/>
     <dgm:cxn modelId="{B55C0BAB-762D-44A1-A30B-03F29529EB5B}" type="presOf" srcId="{06ED21E7-79B8-4963-B94D-883701CCEBF3}" destId="{322547BF-FA17-4E5C-975E-1E2365FEC96B}" srcOrd="2" destOrd="0" presId="urn:microsoft.com/office/officeart/2005/8/layout/gear1"/>
     <dgm:cxn modelId="{4C6847B7-14E3-4BD1-8A55-7D7CD6DCDC9B}" type="presOf" srcId="{9FE8FA85-5A27-42A9-90CB-EFE270BBC4D8}" destId="{EE7CE306-6469-41A4-84AD-FC336EBAA72A}" srcOrd="2" destOrd="0" presId="urn:microsoft.com/office/officeart/2005/8/layout/gear1"/>
-    <dgm:cxn modelId="{D2294244-6B1B-4578-8334-67FD0F39EEC8}" type="presOf" srcId="{9FE8FA85-5A27-42A9-90CB-EFE270BBC4D8}" destId="{A51FD8ED-619E-490B-A7DB-8E2B070B165E}" srcOrd="0" destOrd="0" presId="urn:microsoft.com/office/officeart/2005/8/layout/gear1"/>
     <dgm:cxn modelId="{518114FA-F48F-4075-B872-7ED9CE70E75F}" type="presOf" srcId="{8AED33B6-67C8-410C-BB34-1C1F37AD78CD}" destId="{E37894A0-CA82-4B21-891C-DD34C3EC6A39}" srcOrd="0" destOrd="0" presId="urn:microsoft.com/office/officeart/2005/8/layout/gear1"/>
     <dgm:cxn modelId="{5A7981CF-7FC2-4259-B0FE-565C8B8053F2}" type="presOf" srcId="{CE17E94F-E9B3-4D01-94CF-BF84BB0D10D6}" destId="{435CF0AE-72B1-496C-B685-5BF4899CD401}" srcOrd="0" destOrd="0" presId="urn:microsoft.com/office/officeart/2005/8/layout/gear1"/>
     <dgm:cxn modelId="{EA283E7D-F423-48A5-82F9-03C2D42AE082}" type="presOf" srcId="{06ED21E7-79B8-4963-B94D-883701CCEBF3}" destId="{005B9784-283A-42A4-8873-35CDA8D50128}" srcOrd="0" destOrd="0" presId="urn:microsoft.com/office/officeart/2005/8/layout/gear1"/>
@@ -15755,8 +15388,8 @@
       </dsp:nvSpPr>
       <dsp:spPr>
         <a:xfrm>
-          <a:off x="2195119" y="872534"/>
-          <a:ext cx="1371125" cy="1371125"/>
+          <a:off x="1236396" y="491451"/>
+          <a:ext cx="772280" cy="772280"/>
         </a:xfrm>
         <a:prstGeom prst="gear9">
           <a:avLst/>
@@ -15798,12 +15431,12 @@
         </a:fontRef>
       </dsp:style>
       <dsp:txBody>
-        <a:bodyPr spcFirstLastPara="0" vert="horz" wrap="square" lIns="17780" tIns="17780" rIns="17780" bIns="17780" numCol="1" spcCol="1270" anchor="ctr" anchorCtr="0">
+        <a:bodyPr spcFirstLastPara="0" vert="horz" wrap="square" lIns="10160" tIns="10160" rIns="10160" bIns="10160" numCol="1" spcCol="1270" anchor="ctr" anchorCtr="0">
           <a:noAutofit/>
         </a:bodyPr>
         <a:lstStyle/>
         <a:p>
-          <a:pPr lvl="0" algn="ctr" defTabSz="622300">
+          <a:pPr marL="0" lvl="0" indent="0" algn="ctr" defTabSz="355600">
             <a:lnSpc>
               <a:spcPct val="90000"/>
             </a:lnSpc>
@@ -15813,17 +15446,17 @@
             <a:spcAft>
               <a:spcPct val="35000"/>
             </a:spcAft>
+            <a:buNone/>
           </a:pPr>
           <a:r>
-            <a:rPr lang="en-AU" sz="1400" b="1" kern="1200" dirty="0" smtClean="0"/>
+            <a:rPr lang="en-AU" sz="800" b="1" kern="1200" dirty="0"/>
             <a:t>Practice</a:t>
           </a:r>
-          <a:endParaRPr lang="en-AU" sz="1400" b="1" kern="1200" dirty="0"/>
         </a:p>
       </dsp:txBody>
       <dsp:txXfrm>
-        <a:off x="2470776" y="1193713"/>
-        <a:ext cx="819811" cy="704787"/>
+        <a:off x="1391659" y="672354"/>
+        <a:ext cx="461754" cy="396968"/>
       </dsp:txXfrm>
     </dsp:sp>
     <dsp:sp modelId="{A51FD8ED-619E-490B-A7DB-8E2B070B165E}">
@@ -15833,8 +15466,8 @@
       </dsp:nvSpPr>
       <dsp:spPr>
         <a:xfrm>
-          <a:off x="1162407" y="309196"/>
-          <a:ext cx="1179088" cy="1242170"/>
+          <a:off x="654725" y="174153"/>
+          <a:ext cx="664116" cy="699647"/>
         </a:xfrm>
         <a:prstGeom prst="gear6">
           <a:avLst/>
@@ -15876,12 +15509,12 @@
         </a:fontRef>
       </dsp:style>
       <dsp:txBody>
-        <a:bodyPr spcFirstLastPara="0" vert="horz" wrap="square" lIns="17780" tIns="17780" rIns="17780" bIns="17780" numCol="1" spcCol="1270" anchor="ctr" anchorCtr="0">
+        <a:bodyPr spcFirstLastPara="0" vert="horz" wrap="square" lIns="10160" tIns="10160" rIns="10160" bIns="10160" numCol="1" spcCol="1270" anchor="ctr" anchorCtr="0">
           <a:noAutofit/>
         </a:bodyPr>
         <a:lstStyle/>
         <a:p>
-          <a:pPr lvl="0" algn="ctr" defTabSz="622300">
+          <a:pPr marL="0" lvl="0" indent="0" algn="ctr" defTabSz="355600">
             <a:lnSpc>
               <a:spcPct val="90000"/>
             </a:lnSpc>
@@ -15891,17 +15524,17 @@
             <a:spcAft>
               <a:spcPct val="35000"/>
             </a:spcAft>
+            <a:buNone/>
           </a:pPr>
           <a:r>
-            <a:rPr lang="en-AU" sz="1400" b="1" kern="1200" dirty="0" smtClean="0"/>
+            <a:rPr lang="en-AU" sz="800" b="1" kern="1200" dirty="0"/>
             <a:t>Theory</a:t>
           </a:r>
-          <a:endParaRPr lang="en-AU" sz="1400" b="1" kern="1200" dirty="0"/>
         </a:p>
       </dsp:txBody>
       <dsp:txXfrm>
-        <a:off x="1459246" y="617136"/>
-        <a:ext cx="585410" cy="626290"/>
+        <a:off x="821918" y="347599"/>
+        <a:ext cx="329730" cy="352755"/>
       </dsp:txXfrm>
     </dsp:sp>
     <dsp:sp modelId="{E37894A0-CA82-4B21-891C-DD34C3EC6A39}">
@@ -15911,15 +15544,15 @@
       </dsp:nvSpPr>
       <dsp:spPr>
         <a:xfrm>
-          <a:off x="2220109" y="659782"/>
-          <a:ext cx="1686484" cy="1686484"/>
+          <a:off x="1222760" y="386526"/>
+          <a:ext cx="949905" cy="949905"/>
         </a:xfrm>
         <a:prstGeom prst="circularArrow">
           <a:avLst>
             <a:gd name="adj1" fmla="val 4878"/>
             <a:gd name="adj2" fmla="val 312630"/>
-            <a:gd name="adj3" fmla="val 2973501"/>
-            <a:gd name="adj4" fmla="val 15469069"/>
+            <a:gd name="adj3" fmla="val 2772562"/>
+            <a:gd name="adj4" fmla="val 15825358"/>
             <a:gd name="adj5" fmla="val 5691"/>
           </a:avLst>
         </a:prstGeom>
@@ -15959,8 +15592,8 @@
       </dsp:nvSpPr>
       <dsp:spPr>
         <a:xfrm rot="20120156">
-          <a:off x="866245" y="335112"/>
-          <a:ext cx="1275146" cy="1275146"/>
+          <a:off x="487913" y="196612"/>
+          <a:ext cx="718221" cy="718221"/>
         </a:xfrm>
         <a:prstGeom prst="leftCircularArrow">
           <a:avLst>
@@ -17512,7 +17145,7 @@
 </file>
 
 <file path=word/glossary/document.xml><?xml version="1.0" encoding="utf-8"?>
-<w:glossaryDocument xmlns:wpc="http://schemas.microsoft.com/office/word/2010/wordprocessingCanvas" xmlns:mc="http://schemas.openxmlformats.org/markup-compatibility/2006" xmlns:o="urn:schemas-microsoft-com:office:office" xmlns:r="http://schemas.openxmlformats.org/officeDocument/2006/relationships" xmlns:m="http://schemas.openxmlformats.org/officeDocument/2006/math" xmlns:v="urn:schemas-microsoft-com:vml" xmlns:wp14="http://schemas.microsoft.com/office/word/2010/wordprocessingDrawing" xmlns:wp="http://schemas.openxmlformats.org/drawingml/2006/wordprocessingDrawing" xmlns:w10="urn:schemas-microsoft-com:office:word" xmlns:w="http://schemas.openxmlformats.org/wordprocessingml/2006/main" xmlns:w14="http://schemas.microsoft.com/office/word/2010/wordml" xmlns:w15="http://schemas.microsoft.com/office/word/2012/wordml" xmlns:wpg="http://schemas.microsoft.com/office/word/2010/wordprocessingGroup" xmlns:wpi="http://schemas.microsoft.com/office/word/2010/wordprocessingInk" xmlns:wne="http://schemas.microsoft.com/office/word/2006/wordml" xmlns:wps="http://schemas.microsoft.com/office/word/2010/wordprocessingShape" mc:Ignorable="w14 w15 wp14">
+<w:glossaryDocument xmlns:wpc="http://schemas.microsoft.com/office/word/2010/wordprocessingCanvas" xmlns:cx="http://schemas.microsoft.com/office/drawing/2014/chartex" xmlns:cx1="http://schemas.microsoft.com/office/drawing/2015/9/8/chartex" xmlns:cx2="http://schemas.microsoft.com/office/drawing/2015/10/21/chartex" xmlns:cx3="http://schemas.microsoft.com/office/drawing/2016/5/9/chartex" xmlns:cx4="http://schemas.microsoft.com/office/drawing/2016/5/10/chartex" xmlns:cx5="http://schemas.microsoft.com/office/drawing/2016/5/11/chartex" xmlns:mc="http://schemas.openxmlformats.org/markup-compatibility/2006" xmlns:o="urn:schemas-microsoft-com:office:office" xmlns:r="http://schemas.openxmlformats.org/officeDocument/2006/relationships" xmlns:m="http://schemas.openxmlformats.org/officeDocument/2006/math" xmlns:v="urn:schemas-microsoft-com:vml" xmlns:wp14="http://schemas.microsoft.com/office/word/2010/wordprocessingDrawing" xmlns:wp="http://schemas.openxmlformats.org/drawingml/2006/wordprocessingDrawing" xmlns:w10="urn:schemas-microsoft-com:office:word" xmlns:w="http://schemas.openxmlformats.org/wordprocessingml/2006/main" xmlns:w14="http://schemas.microsoft.com/office/word/2010/wordml" xmlns:w15="http://schemas.microsoft.com/office/word/2012/wordml" xmlns:w16se="http://schemas.microsoft.com/office/word/2015/wordml/symex" xmlns:wpg="http://schemas.microsoft.com/office/word/2010/wordprocessingGroup" xmlns:wpi="http://schemas.microsoft.com/office/word/2010/wordprocessingInk" xmlns:wne="http://schemas.microsoft.com/office/word/2006/wordml" xmlns:wps="http://schemas.microsoft.com/office/word/2010/wordprocessingShape" mc:Ignorable="w14 w15 w16se wp14">
   <w:docParts>
     <w:docPart>
       <w:docPartPr>
@@ -17545,7 +17178,7 @@
 </file>
 
 <file path=word/glossary/fontTable.xml><?xml version="1.0" encoding="utf-8"?>
-<w:fonts xmlns:mc="http://schemas.openxmlformats.org/markup-compatibility/2006" xmlns:r="http://schemas.openxmlformats.org/officeDocument/2006/relationships" xmlns:w="http://schemas.openxmlformats.org/wordprocessingml/2006/main" xmlns:w14="http://schemas.microsoft.com/office/word/2010/wordml" xmlns:w15="http://schemas.microsoft.com/office/word/2012/wordml" mc:Ignorable="w14 w15">
+<w:fonts xmlns:mc="http://schemas.openxmlformats.org/markup-compatibility/2006" xmlns:r="http://schemas.openxmlformats.org/officeDocument/2006/relationships" xmlns:w="http://schemas.openxmlformats.org/wordprocessingml/2006/main" xmlns:w14="http://schemas.microsoft.com/office/word/2010/wordml" xmlns:w15="http://schemas.microsoft.com/office/word/2012/wordml" xmlns:w16se="http://schemas.microsoft.com/office/word/2015/wordml/symex" mc:Ignorable="w14 w15 w16se">
   <w:font w:name="Symbol">
     <w:panose1 w:val="05050102010706020507"/>
     <w:charset w:val="02"/>
@@ -17558,7 +17191,7 @@
     <w:charset w:val="00"/>
     <w:family w:val="roman"/>
     <w:pitch w:val="variable"/>
-    <w:sig w:usb0="E0002EFF" w:usb1="C0007843" w:usb2="00000009" w:usb3="00000000" w:csb0="000001FF" w:csb1="00000000"/>
+    <w:sig w:usb0="E0002EFF" w:usb1="C000785B" w:usb2="00000009" w:usb3="00000000" w:csb0="000001FF" w:csb1="00000000"/>
   </w:font>
   <w:font w:name="Courier New">
     <w:panose1 w:val="02070309020205020404"/>
@@ -17579,10 +17212,11 @@
     <w:charset w:val="00"/>
     <w:family w:val="swiss"/>
     <w:pitch w:val="variable"/>
-    <w:sig w:usb0="E00002FF" w:usb1="4000ACFF" w:usb2="00000001" w:usb3="00000000" w:csb0="0000019F" w:csb1="00000000"/>
+    <w:sig w:usb0="E0002AFF" w:usb1="C000247B" w:usb2="00000009" w:usb3="00000000" w:csb0="000001FF" w:csb1="00000000"/>
   </w:font>
   <w:font w:name="Meiryo">
     <w:altName w:val="MS Gothic"/>
+    <w:panose1 w:val="020B0604030504040204"/>
     <w:charset w:val="80"/>
     <w:family w:val="swiss"/>
     <w:pitch w:val="variable"/>
@@ -17592,29 +17226,28 @@
     <w:panose1 w:val="020B0502040204020203"/>
     <w:charset w:val="00"/>
     <w:family w:val="swiss"/>
-    <w:notTrueType/>
     <w:pitch w:val="variable"/>
-    <w:sig w:usb0="00000003" w:usb1="00000000" w:usb2="00000000" w:usb3="00000000" w:csb0="00000001" w:csb1="00000000"/>
+    <w:sig w:usb0="E4002EFF" w:usb1="C000E47F" w:usb2="00000009" w:usb3="00000000" w:csb0="000001FF" w:csb1="00000000"/>
   </w:font>
   <w:font w:name="Consolas">
     <w:panose1 w:val="020B0609020204030204"/>
     <w:charset w:val="00"/>
     <w:family w:val="modern"/>
     <w:pitch w:val="fixed"/>
-    <w:sig w:usb0="E00002FF" w:usb1="0000FCFF" w:usb2="00000001" w:usb3="00000000" w:csb0="0000019F" w:csb1="00000000"/>
+    <w:sig w:usb0="E00006FF" w:usb1="0000FCFF" w:usb2="00000001" w:usb3="00000000" w:csb0="0000019F" w:csb1="00000000"/>
   </w:font>
   <w:font w:name="Calibri Light">
     <w:panose1 w:val="020F0302020204030204"/>
     <w:charset w:val="00"/>
     <w:family w:val="swiss"/>
     <w:pitch w:val="variable"/>
-    <w:sig w:usb0="A00002EF" w:usb1="4000207B" w:usb2="00000000" w:usb3="00000000" w:csb0="0000019F" w:csb1="00000000"/>
+    <w:sig w:usb0="E0002AFF" w:usb1="C000247B" w:usb2="00000009" w:usb3="00000000" w:csb0="000001FF" w:csb1="00000000"/>
   </w:font>
 </w:fonts>
 </file>
 
 <file path=word/glossary/settings.xml><?xml version="1.0" encoding="utf-8"?>
-<w:settings xmlns:mc="http://schemas.openxmlformats.org/markup-compatibility/2006" xmlns:o="urn:schemas-microsoft-com:office:office" xmlns:r="http://schemas.openxmlformats.org/officeDocument/2006/relationships" xmlns:m="http://schemas.openxmlformats.org/officeDocument/2006/math" xmlns:v="urn:schemas-microsoft-com:vml" xmlns:w10="urn:schemas-microsoft-com:office:word" xmlns:w="http://schemas.openxmlformats.org/wordprocessingml/2006/main" xmlns:w14="http://schemas.microsoft.com/office/word/2010/wordml" xmlns:w15="http://schemas.microsoft.com/office/word/2012/wordml" xmlns:sl="http://schemas.openxmlformats.org/schemaLibrary/2006/main" mc:Ignorable="w14 w15">
+<w:settings xmlns:mc="http://schemas.openxmlformats.org/markup-compatibility/2006" xmlns:o="urn:schemas-microsoft-com:office:office" xmlns:r="http://schemas.openxmlformats.org/officeDocument/2006/relationships" xmlns:m="http://schemas.openxmlformats.org/officeDocument/2006/math" xmlns:v="urn:schemas-microsoft-com:vml" xmlns:w10="urn:schemas-microsoft-com:office:word" xmlns:w="http://schemas.openxmlformats.org/wordprocessingml/2006/main" xmlns:w14="http://schemas.microsoft.com/office/word/2010/wordml" xmlns:w15="http://schemas.microsoft.com/office/word/2012/wordml" xmlns:w16se="http://schemas.microsoft.com/office/word/2015/wordml/symex" xmlns:sl="http://schemas.openxmlformats.org/schemaLibrary/2006/main" mc:Ignorable="w14 w15 w16se">
   <w:view w:val="normal"/>
   <w:defaultTabStop w:val="720"/>
   <w:hyphenationZone w:val="425"/>
@@ -17631,6 +17264,7 @@
     <w:rsidRoot w:val="00A03639"/>
     <w:rsid w:val="00075FDC"/>
     <w:rsid w:val="000B5E3A"/>
+    <w:rsid w:val="00102940"/>
     <w:rsid w:val="00114D05"/>
     <w:rsid w:val="001F6720"/>
     <w:rsid w:val="00222C92"/>
@@ -17643,6 +17277,7 @@
     <w:rsid w:val="004374C3"/>
     <w:rsid w:val="00443E19"/>
     <w:rsid w:val="00531D99"/>
+    <w:rsid w:val="005926BB"/>
     <w:rsid w:val="005C226A"/>
     <w:rsid w:val="005E6728"/>
     <w:rsid w:val="006105F2"/>
@@ -17684,6 +17319,7 @@
     <w:rsid w:val="00E60614"/>
     <w:rsid w:val="00E6110C"/>
     <w:rsid w:val="00EA1D19"/>
+    <w:rsid w:val="00F06199"/>
     <w:rsid w:val="00F44425"/>
     <w:rsid w:val="00F620E0"/>
     <w:rsid w:val="00F74C02"/>
@@ -17704,14 +17340,14 @@
   </m:mathPr>
   <w:themeFontLang w:val="en-AU"/>
   <w:clrSchemeMapping w:bg1="light1" w:t1="dark1" w:bg2="light2" w:t2="dark2" w:accent1="accent1" w:accent2="accent2" w:accent3="accent3" w:accent4="accent4" w:accent5="accent5" w:accent6="accent6" w:hyperlink="hyperlink" w:followedHyperlink="followedHyperlink"/>
-  <w:decimalSymbol w:val="."/>
-  <w:listSeparator w:val=","/>
+  <w:decimalSymbol w:val=","/>
+  <w:listSeparator w:val=";"/>
   <w15:chartTrackingRefBased/>
 </w:settings>
 </file>
 
 <file path=word/glossary/styles.xml><?xml version="1.0" encoding="utf-8"?>
-<w:styles xmlns:mc="http://schemas.openxmlformats.org/markup-compatibility/2006" xmlns:r="http://schemas.openxmlformats.org/officeDocument/2006/relationships" xmlns:w="http://schemas.openxmlformats.org/wordprocessingml/2006/main" xmlns:w14="http://schemas.microsoft.com/office/word/2010/wordml" xmlns:w15="http://schemas.microsoft.com/office/word/2012/wordml" mc:Ignorable="w14 w15">
+<w:styles xmlns:mc="http://schemas.openxmlformats.org/markup-compatibility/2006" xmlns:r="http://schemas.openxmlformats.org/officeDocument/2006/relationships" xmlns:w="http://schemas.openxmlformats.org/wordprocessingml/2006/main" xmlns:w14="http://schemas.microsoft.com/office/word/2010/wordml" xmlns:w15="http://schemas.microsoft.com/office/word/2012/wordml" xmlns:w16se="http://schemas.microsoft.com/office/word/2015/wordml/symex" mc:Ignorable="w14 w15 w16se">
   <w:docDefaults>
     <w:rPrDefault>
       <w:rPr>
@@ -17727,7 +17363,7 @@
       </w:pPr>
     </w:pPrDefault>
   </w:docDefaults>
-  <w:latentStyles w:defLockedState="0" w:defUIPriority="99" w:defSemiHidden="0" w:defUnhideWhenUsed="0" w:defQFormat="0" w:count="371">
+  <w:latentStyles w:defLockedState="0" w:defUIPriority="99" w:defSemiHidden="0" w:defUnhideWhenUsed="0" w:defQFormat="0" w:count="374">
     <w:lsdException w:name="Normal" w:uiPriority="0" w:qFormat="1"/>
     <w:lsdException w:name="heading 1" w:uiPriority="9" w:qFormat="1"/>
     <w:lsdException w:name="heading 2" w:semiHidden="1" w:uiPriority="9" w:unhideWhenUsed="1" w:qFormat="1"/>
@@ -18099,18 +17735,21 @@
     <w:lsdException w:name="List Table 5 Dark Accent 6" w:uiPriority="50"/>
     <w:lsdException w:name="List Table 6 Colorful Accent 6" w:uiPriority="51"/>
     <w:lsdException w:name="List Table 7 Colorful Accent 6" w:uiPriority="52"/>
+    <w:lsdException w:name="Mention" w:semiHidden="1" w:unhideWhenUsed="1"/>
+    <w:lsdException w:name="Smart Hyperlink" w:semiHidden="1" w:unhideWhenUsed="1"/>
+    <w:lsdException w:name="Hashtag" w:semiHidden="1" w:unhideWhenUsed="1"/>
   </w:latentStyles>
   <w:style w:type="paragraph" w:default="1" w:styleId="Normal">
     <w:name w:val="Normal"/>
     <w:qFormat/>
   </w:style>
-  <w:style w:type="character" w:default="1" w:styleId="DefaultParagraphFont">
+  <w:style w:type="character" w:default="1" w:styleId="Standardstycketeckensnitt">
     <w:name w:val="Default Paragraph Font"/>
     <w:uiPriority w:val="1"/>
     <w:semiHidden/>
     <w:unhideWhenUsed/>
   </w:style>
-  <w:style w:type="table" w:default="1" w:styleId="TableNormal">
+  <w:style w:type="table" w:default="1" w:styleId="Normaltabell">
     <w:name w:val="Normal Table"/>
     <w:uiPriority w:val="99"/>
     <w:semiHidden/>
@@ -18125,15 +17764,15 @@
       </w:tblCellMar>
     </w:tblPr>
   </w:style>
-  <w:style w:type="numbering" w:default="1" w:styleId="NoList">
+  <w:style w:type="numbering" w:default="1" w:styleId="Ingenlista">
     <w:name w:val="No List"/>
     <w:uiPriority w:val="99"/>
     <w:semiHidden/>
     <w:unhideWhenUsed/>
   </w:style>
-  <w:style w:type="character" w:styleId="PlaceholderText">
+  <w:style w:type="character" w:styleId="Platshllartext">
     <w:name w:val="Placeholder Text"/>
-    <w:basedOn w:val="DefaultParagraphFont"/>
+    <w:basedOn w:val="Standardstycketeckensnitt"/>
     <w:uiPriority w:val="99"/>
     <w:semiHidden/>
     <w:rPr>
@@ -18202,7 +17841,7 @@
 </file>
 
 <file path=word/glossary/webSettings.xml><?xml version="1.0" encoding="utf-8"?>
-<w:webSettings xmlns:mc="http://schemas.openxmlformats.org/markup-compatibility/2006" xmlns:r="http://schemas.openxmlformats.org/officeDocument/2006/relationships" xmlns:w="http://schemas.openxmlformats.org/wordprocessingml/2006/main" xmlns:w14="http://schemas.microsoft.com/office/word/2010/wordml" xmlns:w15="http://schemas.microsoft.com/office/word/2012/wordml" mc:Ignorable="w14 w15">
+<w:webSettings xmlns:mc="http://schemas.openxmlformats.org/markup-compatibility/2006" xmlns:r="http://schemas.openxmlformats.org/officeDocument/2006/relationships" xmlns:w="http://schemas.openxmlformats.org/wordprocessingml/2006/main" xmlns:w14="http://schemas.microsoft.com/office/word/2010/wordml" xmlns:w15="http://schemas.microsoft.com/office/word/2012/wordml" xmlns:w16se="http://schemas.microsoft.com/office/word/2015/wordml/symex" mc:Ignorable="w14 w15 w16se">
   <w:optimizeForBrowser/>
   <w:allowPNG/>
 </w:webSettings>
@@ -18491,7 +18130,7 @@
 </file>
 
 <file path=customXml/itemProps2.xml><?xml version="1.0" encoding="utf-8"?>
-<ds:datastoreItem xmlns:ds="http://schemas.openxmlformats.org/officeDocument/2006/customXml" ds:itemID="{29F6ACD2-29D8-4D10-BBFF-2EC6EA743265}">
+<ds:datastoreItem xmlns:ds="http://schemas.openxmlformats.org/officeDocument/2006/customXml" ds:itemID="{72737DAF-056D-4C4A-B388-C523FBCDBBDC}">
   <ds:schemaRefs>
     <ds:schemaRef ds:uri="http://schemas.openxmlformats.org/officeDocument/2006/bibliography"/>
   </ds:schemaRefs>

</xml_diff>